<commit_message>
JDBC Committ 1:36 PM 21-08-2018
</commit_message>
<xml_diff>
--- a/src/ExceptionAndStringInterviewQuestions/Exception.docx
+++ b/src/ExceptionAndStringInterviewQuestions/Exception.docx
@@ -33,27 +33,7 @@
           <w:sz w:val="20"/>
           <w:szCs w:val="20"/>
         </w:rPr>
-        <w:t xml:space="preserve">Exception Handling is a mechanism to handle runtime </w:t>
-      </w:r>
-      <w:proofErr w:type="spellStart"/>
-      <w:r>
-        <w:rPr>
-          <w:rFonts w:ascii="Verdana" w:hAnsi="Verdana"/>
-          <w:color w:val="000000"/>
-          <w:sz w:val="20"/>
-          <w:szCs w:val="20"/>
-        </w:rPr>
-        <w:t>errors.It</w:t>
-      </w:r>
-      <w:proofErr w:type="spellEnd"/>
-      <w:r>
-        <w:rPr>
-          <w:rFonts w:ascii="Verdana" w:hAnsi="Verdana"/>
-          <w:color w:val="000000"/>
-          <w:sz w:val="20"/>
-          <w:szCs w:val="20"/>
-        </w:rPr>
-        <w:t xml:space="preserve"> is mainly used to handle checked exceptions.</w:t>
+        <w:t>Exception Handling is a mechanism to handle runtime errors.It is mainly used to handle checked exceptions.</w:t>
       </w:r>
     </w:p>
     <w:p>
@@ -62,7 +42,6 @@
         <w:spacing w:before="0" w:beforeAutospacing="0" w:after="0" w:afterAutospacing="0"/>
       </w:pPr>
       <w:hyperlink r:id="rId5" w:history="1">
-        <w:proofErr w:type="gramStart"/>
         <w:r>
           <w:rPr>
             <w:rStyle w:val="Hyperlink"/>
@@ -72,9 +51,109 @@
             <w:szCs w:val="20"/>
             <w:shd w:val="clear" w:color="auto" w:fill="FFFFFF"/>
           </w:rPr>
-          <w:t>more</w:t>
+          <w:t>more details...</w:t>
         </w:r>
-        <w:proofErr w:type="gramEnd"/>
+      </w:hyperlink>
+    </w:p>
+    <w:p>
+      <w:r>
+        <w:pict>
+          <v:rect id="_x0000_i1025" style="width:0;height:1.5pt" o:hralign="center" o:hrstd="t" o:hr="t" fillcolor="#a0a0a0" stroked="f"/>
+        </w:pict>
+      </w:r>
+    </w:p>
+    <w:p>
+      <w:pPr>
+        <w:pStyle w:val="Heading3"/>
+        <w:shd w:val="clear" w:color="auto" w:fill="FFFFFF"/>
+        <w:spacing w:before="280" w:after="80"/>
+      </w:pPr>
+      <w:r>
+        <w:rPr>
+          <w:rFonts w:ascii="Arial" w:hAnsi="Arial" w:cs="Arial"/>
+          <w:b w:val="0"/>
+          <w:bCs w:val="0"/>
+          <w:color w:val="610B4B"/>
+          <w:sz w:val="32"/>
+          <w:szCs w:val="32"/>
+        </w:rPr>
+        <w:t>74) What is difference between Checked Exception and Unchecked Exception?</w:t>
+      </w:r>
+    </w:p>
+    <w:p>
+      <w:pPr>
+        <w:pStyle w:val="Heading3"/>
+        <w:shd w:val="clear" w:color="auto" w:fill="FFFFFF"/>
+        <w:spacing w:before="280" w:after="80"/>
+      </w:pPr>
+      <w:r>
+        <w:rPr>
+          <w:rFonts w:ascii="Arial" w:hAnsi="Arial" w:cs="Arial"/>
+          <w:b w:val="0"/>
+          <w:bCs w:val="0"/>
+          <w:color w:val="610B4B"/>
+          <w:sz w:val="32"/>
+          <w:szCs w:val="32"/>
+        </w:rPr>
+        <w:t>1)Checked Exception</w:t>
+      </w:r>
+    </w:p>
+    <w:p>
+      <w:pPr>
+        <w:pStyle w:val="NormalWeb"/>
+        <w:shd w:val="clear" w:color="auto" w:fill="FFFFFF"/>
+        <w:spacing w:before="0" w:beforeAutospacing="0" w:after="0" w:afterAutospacing="0"/>
+      </w:pPr>
+      <w:r>
+        <w:rPr>
+          <w:rFonts w:ascii="Verdana" w:hAnsi="Verdana"/>
+          <w:color w:val="000000"/>
+          <w:sz w:val="20"/>
+          <w:szCs w:val="20"/>
+        </w:rPr>
+        <w:t>The classes that extend Throwable class except RuntimeException and Error are known as checked exceptions e.g.IOException,SQLException etc. Checked exceptions are checked at compile-time.</w:t>
+      </w:r>
+    </w:p>
+    <w:p>
+      <w:pPr>
+        <w:pStyle w:val="Heading3"/>
+        <w:shd w:val="clear" w:color="auto" w:fill="FFFFFF"/>
+        <w:spacing w:before="280" w:after="80"/>
+      </w:pPr>
+      <w:r>
+        <w:rPr>
+          <w:rFonts w:ascii="Arial" w:hAnsi="Arial" w:cs="Arial"/>
+          <w:b w:val="0"/>
+          <w:bCs w:val="0"/>
+          <w:color w:val="610B4B"/>
+          <w:sz w:val="32"/>
+          <w:szCs w:val="32"/>
+        </w:rPr>
+        <w:t>2)Unchecked Exception</w:t>
+      </w:r>
+    </w:p>
+    <w:p>
+      <w:pPr>
+        <w:pStyle w:val="NormalWeb"/>
+        <w:shd w:val="clear" w:color="auto" w:fill="FFFFFF"/>
+        <w:spacing w:before="0" w:beforeAutospacing="0" w:after="0" w:afterAutospacing="0"/>
+      </w:pPr>
+      <w:r>
+        <w:rPr>
+          <w:rFonts w:ascii="Verdana" w:hAnsi="Verdana"/>
+          <w:color w:val="000000"/>
+          <w:sz w:val="20"/>
+          <w:szCs w:val="20"/>
+        </w:rPr>
+        <w:t>The classes that extend RuntimeException are known as unchecked exceptions e.g. ArithmeticException,NullPointerException etc. Unchecked exceptions are not checked at compile-time.</w:t>
+      </w:r>
+    </w:p>
+    <w:p>
+      <w:pPr>
+        <w:pStyle w:val="NormalWeb"/>
+        <w:spacing w:before="0" w:beforeAutospacing="0" w:after="0" w:afterAutospacing="0"/>
+      </w:pPr>
+      <w:hyperlink r:id="rId6" w:history="1">
         <w:r>
           <w:rPr>
             <w:rStyle w:val="Hyperlink"/>
@@ -84,14 +163,14 @@
             <w:szCs w:val="20"/>
             <w:shd w:val="clear" w:color="auto" w:fill="FFFFFF"/>
           </w:rPr>
-          <w:t xml:space="preserve"> details...</w:t>
+          <w:t>more details...</w:t>
         </w:r>
       </w:hyperlink>
     </w:p>
     <w:p>
       <w:r>
         <w:pict>
-          <v:rect id="_x0000_i1048" style="width:0;height:1.5pt" o:hralign="center" o:hrstd="t" o:hr="t" fillcolor="#a0a0a0" stroked="f"/>
+          <v:rect id="_x0000_i1026" style="width:0;height:1.5pt" o:hralign="center" o:hrstd="t" o:hr="t" fillcolor="#a0a0a0" stroked="f"/>
         </w:pict>
       </w:r>
     </w:p>
@@ -110,7 +189,30 @@
           <w:sz w:val="32"/>
           <w:szCs w:val="32"/>
         </w:rPr>
-        <w:t>74) What is difference between Checked Exception and Unchecked Exception?</w:t>
+        <w:t>75) What is the base class for Error and Exception?</w:t>
+      </w:r>
+    </w:p>
+    <w:p>
+      <w:pPr>
+        <w:pStyle w:val="NormalWeb"/>
+        <w:shd w:val="clear" w:color="auto" w:fill="FFFFFF"/>
+        <w:spacing w:before="0" w:beforeAutospacing="0" w:after="0" w:afterAutospacing="0"/>
+      </w:pPr>
+      <w:r>
+        <w:rPr>
+          <w:rFonts w:ascii="Verdana" w:hAnsi="Verdana"/>
+          <w:color w:val="000000"/>
+          <w:sz w:val="20"/>
+          <w:szCs w:val="20"/>
+        </w:rPr>
+        <w:t>Throwable.</w:t>
+      </w:r>
+    </w:p>
+    <w:p>
+      <w:r>
+        <w:pict>
+          <v:rect id="_x0000_i1027" style="width:0;height:1.5pt" o:hralign="center" o:hrstd="t" o:hr="t" fillcolor="#a0a0a0" stroked="f"/>
+        </w:pict>
       </w:r>
     </w:p>
     <w:p>
@@ -119,7 +221,6 @@
         <w:shd w:val="clear" w:color="auto" w:fill="FFFFFF"/>
         <w:spacing w:before="280" w:after="80"/>
       </w:pPr>
-      <w:proofErr w:type="gramStart"/>
       <w:r>
         <w:rPr>
           <w:rFonts w:ascii="Arial" w:hAnsi="Arial" w:cs="Arial"/>
@@ -129,9 +230,38 @@
           <w:sz w:val="32"/>
           <w:szCs w:val="32"/>
         </w:rPr>
-        <w:t>1)Checked</w:t>
-      </w:r>
-      <w:proofErr w:type="gramEnd"/>
+        <w:t>76) Is it necessary that each try block must be followed by a catch block?</w:t>
+      </w:r>
+    </w:p>
+    <w:p>
+      <w:pPr>
+        <w:pStyle w:val="NormalWeb"/>
+        <w:shd w:val="clear" w:color="auto" w:fill="FFFFFF"/>
+        <w:spacing w:before="0" w:beforeAutospacing="0" w:after="0" w:afterAutospacing="0"/>
+      </w:pPr>
+      <w:r>
+        <w:rPr>
+          <w:rFonts w:ascii="Verdana" w:hAnsi="Verdana"/>
+          <w:color w:val="000000"/>
+          <w:sz w:val="20"/>
+          <w:szCs w:val="20"/>
+        </w:rPr>
+        <w:t>It is not necessary that each try block must be followed by a catch block. It should be followed by either a catch block OR a finally block. And whatever exceptions are likely to be thrown should be declared in the throws clause of the method.</w:t>
+      </w:r>
+    </w:p>
+    <w:p>
+      <w:r>
+        <w:pict>
+          <v:rect id="_x0000_i1028" style="width:0;height:1.5pt" o:hralign="center" o:hrstd="t" o:hr="t" fillcolor="#a0a0a0" stroked="f"/>
+        </w:pict>
+      </w:r>
+    </w:p>
+    <w:p>
+      <w:pPr>
+        <w:pStyle w:val="Heading3"/>
+        <w:shd w:val="clear" w:color="auto" w:fill="FFFFFF"/>
+        <w:spacing w:before="280" w:after="80"/>
+      </w:pPr>
       <w:r>
         <w:rPr>
           <w:rFonts w:ascii="Arial" w:hAnsi="Arial" w:cs="Arial"/>
@@ -141,297 +271,7 @@
           <w:sz w:val="32"/>
           <w:szCs w:val="32"/>
         </w:rPr>
-        <w:t xml:space="preserve"> Exception</w:t>
-      </w:r>
-    </w:p>
-    <w:p>
-      <w:pPr>
-        <w:pStyle w:val="NormalWeb"/>
-        <w:shd w:val="clear" w:color="auto" w:fill="FFFFFF"/>
-        <w:spacing w:before="0" w:beforeAutospacing="0" w:after="0" w:afterAutospacing="0"/>
-      </w:pPr>
-      <w:r>
-        <w:rPr>
-          <w:rFonts w:ascii="Verdana" w:hAnsi="Verdana"/>
-          <w:color w:val="000000"/>
-          <w:sz w:val="20"/>
-          <w:szCs w:val="20"/>
-        </w:rPr>
-        <w:t xml:space="preserve">The classes that extend Throwable class except RuntimeException and Error are known as checked exceptions </w:t>
-      </w:r>
-      <w:proofErr w:type="spellStart"/>
-      <w:r>
-        <w:rPr>
-          <w:rFonts w:ascii="Verdana" w:hAnsi="Verdana"/>
-          <w:color w:val="000000"/>
-          <w:sz w:val="20"/>
-          <w:szCs w:val="20"/>
-        </w:rPr>
-        <w:t>e.g.IOException</w:t>
-      </w:r>
-      <w:proofErr w:type="gramStart"/>
-      <w:r>
-        <w:rPr>
-          <w:rFonts w:ascii="Verdana" w:hAnsi="Verdana"/>
-          <w:color w:val="000000"/>
-          <w:sz w:val="20"/>
-          <w:szCs w:val="20"/>
-        </w:rPr>
-        <w:t>,SQLException</w:t>
-      </w:r>
-      <w:proofErr w:type="spellEnd"/>
-      <w:proofErr w:type="gramEnd"/>
-      <w:r>
-        <w:rPr>
-          <w:rFonts w:ascii="Verdana" w:hAnsi="Verdana"/>
-          <w:color w:val="000000"/>
-          <w:sz w:val="20"/>
-          <w:szCs w:val="20"/>
-        </w:rPr>
-        <w:t xml:space="preserve"> etc. Checked exceptions are checked at compile-time.</w:t>
-      </w:r>
-    </w:p>
-    <w:p>
-      <w:pPr>
-        <w:pStyle w:val="Heading3"/>
-        <w:shd w:val="clear" w:color="auto" w:fill="FFFFFF"/>
-        <w:spacing w:before="280" w:after="80"/>
-      </w:pPr>
-      <w:proofErr w:type="gramStart"/>
-      <w:r>
-        <w:rPr>
-          <w:rFonts w:ascii="Arial" w:hAnsi="Arial" w:cs="Arial"/>
-          <w:b w:val="0"/>
-          <w:bCs w:val="0"/>
-          <w:color w:val="610B4B"/>
-          <w:sz w:val="32"/>
-          <w:szCs w:val="32"/>
-        </w:rPr>
-        <w:t>2)Unchecked</w:t>
-      </w:r>
-      <w:proofErr w:type="gramEnd"/>
-      <w:r>
-        <w:rPr>
-          <w:rFonts w:ascii="Arial" w:hAnsi="Arial" w:cs="Arial"/>
-          <w:b w:val="0"/>
-          <w:bCs w:val="0"/>
-          <w:color w:val="610B4B"/>
-          <w:sz w:val="32"/>
-          <w:szCs w:val="32"/>
-        </w:rPr>
-        <w:t xml:space="preserve"> Exception</w:t>
-      </w:r>
-    </w:p>
-    <w:p>
-      <w:pPr>
-        <w:pStyle w:val="NormalWeb"/>
-        <w:shd w:val="clear" w:color="auto" w:fill="FFFFFF"/>
-        <w:spacing w:before="0" w:beforeAutospacing="0" w:after="0" w:afterAutospacing="0"/>
-      </w:pPr>
-      <w:r>
-        <w:rPr>
-          <w:rFonts w:ascii="Verdana" w:hAnsi="Verdana"/>
-          <w:color w:val="000000"/>
-          <w:sz w:val="20"/>
-          <w:szCs w:val="20"/>
-        </w:rPr>
-        <w:t xml:space="preserve">The classes that extend RuntimeException are known as unchecked exceptions e.g. </w:t>
-      </w:r>
-      <w:proofErr w:type="spellStart"/>
-      <w:r>
-        <w:rPr>
-          <w:rFonts w:ascii="Verdana" w:hAnsi="Verdana"/>
-          <w:color w:val="000000"/>
-          <w:sz w:val="20"/>
-          <w:szCs w:val="20"/>
-        </w:rPr>
-        <w:t>ArithmeticException</w:t>
-      </w:r>
-      <w:proofErr w:type="gramStart"/>
-      <w:r>
-        <w:rPr>
-          <w:rFonts w:ascii="Verdana" w:hAnsi="Verdana"/>
-          <w:color w:val="000000"/>
-          <w:sz w:val="20"/>
-          <w:szCs w:val="20"/>
-        </w:rPr>
-        <w:t>,NullPointerException</w:t>
-      </w:r>
-      <w:proofErr w:type="spellEnd"/>
-      <w:proofErr w:type="gramEnd"/>
-      <w:r>
-        <w:rPr>
-          <w:rFonts w:ascii="Verdana" w:hAnsi="Verdana"/>
-          <w:color w:val="000000"/>
-          <w:sz w:val="20"/>
-          <w:szCs w:val="20"/>
-        </w:rPr>
-        <w:t xml:space="preserve"> etc. Unchecked exceptions are not checked at compile-time.</w:t>
-      </w:r>
-    </w:p>
-    <w:p>
-      <w:pPr>
-        <w:pStyle w:val="NormalWeb"/>
-        <w:spacing w:before="0" w:beforeAutospacing="0" w:after="0" w:afterAutospacing="0"/>
-      </w:pPr>
-      <w:hyperlink r:id="rId6" w:history="1">
-        <w:proofErr w:type="gramStart"/>
-        <w:r>
-          <w:rPr>
-            <w:rStyle w:val="Hyperlink"/>
-            <w:rFonts w:ascii="Verdana" w:hAnsi="Verdana"/>
-            <w:color w:val="008000"/>
-            <w:sz w:val="20"/>
-            <w:szCs w:val="20"/>
-            <w:shd w:val="clear" w:color="auto" w:fill="FFFFFF"/>
-          </w:rPr>
-          <w:t>more</w:t>
-        </w:r>
-        <w:proofErr w:type="gramEnd"/>
-        <w:r>
-          <w:rPr>
-            <w:rStyle w:val="Hyperlink"/>
-            <w:rFonts w:ascii="Verdana" w:hAnsi="Verdana"/>
-            <w:color w:val="008000"/>
-            <w:sz w:val="20"/>
-            <w:szCs w:val="20"/>
-            <w:shd w:val="clear" w:color="auto" w:fill="FFFFFF"/>
-          </w:rPr>
-          <w:t xml:space="preserve"> details...</w:t>
-        </w:r>
-      </w:hyperlink>
-    </w:p>
-    <w:p>
-      <w:r>
-        <w:pict>
-          <v:rect id="_x0000_i1049" style="width:0;height:1.5pt" o:hralign="center" o:hrstd="t" o:hr="t" fillcolor="#a0a0a0" stroked="f"/>
-        </w:pict>
-      </w:r>
-    </w:p>
-    <w:p>
-      <w:pPr>
-        <w:pStyle w:val="Heading3"/>
-        <w:shd w:val="clear" w:color="auto" w:fill="FFFFFF"/>
-        <w:spacing w:before="280" w:after="80"/>
-      </w:pPr>
-      <w:r>
-        <w:rPr>
-          <w:rFonts w:ascii="Arial" w:hAnsi="Arial" w:cs="Arial"/>
-          <w:b w:val="0"/>
-          <w:bCs w:val="0"/>
-          <w:color w:val="610B4B"/>
-          <w:sz w:val="32"/>
-          <w:szCs w:val="32"/>
-        </w:rPr>
-        <w:t>75) What is the base class for Error and Exception?</w:t>
-      </w:r>
-    </w:p>
-    <w:p>
-      <w:pPr>
-        <w:pStyle w:val="NormalWeb"/>
-        <w:shd w:val="clear" w:color="auto" w:fill="FFFFFF"/>
-        <w:spacing w:before="0" w:beforeAutospacing="0" w:after="0" w:afterAutospacing="0"/>
-      </w:pPr>
-      <w:proofErr w:type="gramStart"/>
-      <w:r>
-        <w:rPr>
-          <w:rFonts w:ascii="Verdana" w:hAnsi="Verdana"/>
-          <w:color w:val="000000"/>
-          <w:sz w:val="20"/>
-          <w:szCs w:val="20"/>
-        </w:rPr>
-        <w:t>Throwable.</w:t>
-      </w:r>
-      <w:proofErr w:type="gramEnd"/>
-    </w:p>
-    <w:p>
-      <w:r>
-        <w:pict>
-          <v:rect id="_x0000_i1050" style="width:0;height:1.5pt" o:hralign="center" o:hrstd="t" o:hr="t" fillcolor="#a0a0a0" stroked="f"/>
-        </w:pict>
-      </w:r>
-    </w:p>
-    <w:p>
-      <w:pPr>
-        <w:pStyle w:val="Heading3"/>
-        <w:shd w:val="clear" w:color="auto" w:fill="FFFFFF"/>
-        <w:spacing w:before="280" w:after="80"/>
-      </w:pPr>
-      <w:r>
-        <w:rPr>
-          <w:rFonts w:ascii="Arial" w:hAnsi="Arial" w:cs="Arial"/>
-          <w:b w:val="0"/>
-          <w:bCs w:val="0"/>
-          <w:color w:val="610B4B"/>
-          <w:sz w:val="32"/>
-          <w:szCs w:val="32"/>
-        </w:rPr>
-        <w:t>76) Is it necessary that each try block must be followed by a catch block?</w:t>
-      </w:r>
-    </w:p>
-    <w:p>
-      <w:pPr>
-        <w:pStyle w:val="NormalWeb"/>
-        <w:shd w:val="clear" w:color="auto" w:fill="FFFFFF"/>
-        <w:spacing w:before="0" w:beforeAutospacing="0" w:after="0" w:afterAutospacing="0"/>
-      </w:pPr>
-      <w:r>
-        <w:rPr>
-          <w:rFonts w:ascii="Verdana" w:hAnsi="Verdana"/>
-          <w:color w:val="000000"/>
-          <w:sz w:val="20"/>
-          <w:szCs w:val="20"/>
-        </w:rPr>
-        <w:t>It is not necessary that each try block must be followed by a catch block. It should be followed by either a catch block OR a finally block. And whatever exceptions are likely to be thrown should be declared in the throws clause of the method.</w:t>
-      </w:r>
-    </w:p>
-    <w:p>
-      <w:r>
-        <w:pict>
-          <v:rect id="_x0000_i1051" style="width:0;height:1.5pt" o:hralign="center" o:hrstd="t" o:hr="t" fillcolor="#a0a0a0" stroked="f"/>
-        </w:pict>
-      </w:r>
-    </w:p>
-    <w:p>
-      <w:pPr>
-        <w:pStyle w:val="Heading3"/>
-        <w:shd w:val="clear" w:color="auto" w:fill="FFFFFF"/>
-        <w:spacing w:before="280" w:after="80"/>
-      </w:pPr>
-      <w:r>
-        <w:rPr>
-          <w:rFonts w:ascii="Arial" w:hAnsi="Arial" w:cs="Arial"/>
-          <w:b w:val="0"/>
-          <w:bCs w:val="0"/>
-          <w:color w:val="610B4B"/>
-          <w:sz w:val="32"/>
-          <w:szCs w:val="32"/>
-        </w:rPr>
-        <w:t xml:space="preserve">77) What is finally </w:t>
-      </w:r>
-      <w:proofErr w:type="gramStart"/>
-      <w:r>
-        <w:rPr>
-          <w:rFonts w:ascii="Arial" w:hAnsi="Arial" w:cs="Arial"/>
-          <w:b w:val="0"/>
-          <w:bCs w:val="0"/>
-          <w:color w:val="610B4B"/>
-          <w:sz w:val="32"/>
-          <w:szCs w:val="32"/>
-        </w:rPr>
-        <w:t>block</w:t>
-      </w:r>
-      <w:proofErr w:type="gramEnd"/>
-      <w:r>
-        <w:rPr>
-          <w:rFonts w:ascii="Arial" w:hAnsi="Arial" w:cs="Arial"/>
-          <w:b w:val="0"/>
-          <w:bCs w:val="0"/>
-          <w:color w:val="610B4B"/>
-          <w:sz w:val="32"/>
-          <w:szCs w:val="32"/>
-        </w:rPr>
-        <w:t>?</w:t>
+        <w:t>77) What is finally block?</w:t>
       </w:r>
     </w:p>
     <w:p>
@@ -450,7 +290,6 @@
           <w:szCs w:val="20"/>
         </w:rPr>
       </w:pPr>
-      <w:proofErr w:type="gramStart"/>
       <w:r>
         <w:rPr>
           <w:rFonts w:ascii="Verdana" w:hAnsi="Verdana"/>
@@ -458,30 +297,9 @@
           <w:sz w:val="20"/>
           <w:szCs w:val="20"/>
         </w:rPr>
-        <w:t>finally</w:t>
-      </w:r>
-      <w:proofErr w:type="gramEnd"/>
-      <w:r>
-        <w:rPr>
-          <w:rFonts w:ascii="Verdana" w:hAnsi="Verdana"/>
-          <w:color w:val="000000"/>
-          <w:sz w:val="20"/>
-          <w:szCs w:val="20"/>
-        </w:rPr>
-        <w:t xml:space="preserve"> block is a block that is always </w:t>
-      </w:r>
-      <w:proofErr w:type="spellStart"/>
-      <w:r>
-        <w:rPr>
-          <w:rFonts w:ascii="Verdana" w:hAnsi="Verdana"/>
-          <w:color w:val="000000"/>
-          <w:sz w:val="20"/>
-          <w:szCs w:val="20"/>
-        </w:rPr>
-        <w:t>executed.</w:t>
+        <w:t>finally block is a block that is always executed.</w:t>
       </w:r>
       <w:hyperlink r:id="rId7" w:history="1">
-        <w:proofErr w:type="gramStart"/>
         <w:r>
           <w:rPr>
             <w:rStyle w:val="Hyperlink"/>
@@ -490,10 +308,8 @@
             <w:sz w:val="20"/>
             <w:szCs w:val="20"/>
           </w:rPr>
-          <w:t>more</w:t>
+          <w:t>more de</w:t>
         </w:r>
-        <w:proofErr w:type="spellEnd"/>
-        <w:proofErr w:type="gramEnd"/>
         <w:r>
           <w:rPr>
             <w:rStyle w:val="Hyperlink"/>
@@ -502,99 +318,8 @@
             <w:sz w:val="20"/>
             <w:szCs w:val="20"/>
           </w:rPr>
-          <w:t xml:space="preserve"> details...</w:t>
+          <w:t>t</w:t>
         </w:r>
-      </w:hyperlink>
-    </w:p>
-    <w:p>
-      <w:pPr>
-        <w:rPr>
-          <w:rFonts w:ascii="Times New Roman" w:hAnsi="Times New Roman"/>
-          <w:sz w:val="24"/>
-          <w:szCs w:val="24"/>
-        </w:rPr>
-      </w:pPr>
-      <w:r>
-        <w:pict>
-          <v:rect id="_x0000_i1052" style="width:0;height:1.5pt" o:hralign="center" o:hrstd="t" o:hr="t" fillcolor="#a0a0a0" stroked="f"/>
-        </w:pict>
-      </w:r>
-    </w:p>
-    <w:p>
-      <w:pPr>
-        <w:pStyle w:val="Heading3"/>
-        <w:shd w:val="clear" w:color="auto" w:fill="FFFFFF"/>
-        <w:spacing w:before="280" w:after="80"/>
-      </w:pPr>
-      <w:r>
-        <w:rPr>
-          <w:rFonts w:ascii="Arial" w:hAnsi="Arial" w:cs="Arial"/>
-          <w:b w:val="0"/>
-          <w:bCs w:val="0"/>
-          <w:color w:val="610B4B"/>
-          <w:sz w:val="32"/>
-          <w:szCs w:val="32"/>
-        </w:rPr>
-        <w:t>78) Can finally block be used without catch?</w:t>
-      </w:r>
-    </w:p>
-    <w:p>
-      <w:pPr>
-        <w:pStyle w:val="NormalWeb"/>
-        <w:numPr>
-          <w:ilvl w:val="0"/>
-          <w:numId w:val="11"/>
-        </w:numPr>
-        <w:spacing w:before="60" w:beforeAutospacing="0" w:after="0" w:afterAutospacing="0"/>
-        <w:textAlignment w:val="baseline"/>
-        <w:rPr>
-          <w:rFonts w:ascii="Verdana" w:hAnsi="Verdana"/>
-          <w:color w:val="000000"/>
-          <w:sz w:val="20"/>
-          <w:szCs w:val="20"/>
-        </w:rPr>
-      </w:pPr>
-      <w:r>
-        <w:rPr>
-          <w:rFonts w:ascii="Verdana" w:hAnsi="Verdana"/>
-          <w:color w:val="000000"/>
-          <w:sz w:val="20"/>
-          <w:szCs w:val="20"/>
-        </w:rPr>
-        <w:t xml:space="preserve">Yes, by try block. </w:t>
-      </w:r>
-      <w:proofErr w:type="gramStart"/>
-      <w:r>
-        <w:rPr>
-          <w:rFonts w:ascii="Verdana" w:hAnsi="Verdana"/>
-          <w:color w:val="000000"/>
-          <w:sz w:val="20"/>
-          <w:szCs w:val="20"/>
-        </w:rPr>
-        <w:t>finally</w:t>
-      </w:r>
-      <w:proofErr w:type="gramEnd"/>
-      <w:r>
-        <w:rPr>
-          <w:rFonts w:ascii="Verdana" w:hAnsi="Verdana"/>
-          <w:color w:val="000000"/>
-          <w:sz w:val="20"/>
-          <w:szCs w:val="20"/>
-        </w:rPr>
-        <w:t xml:space="preserve"> must be followed by either try or </w:t>
-      </w:r>
-      <w:proofErr w:type="spellStart"/>
-      <w:r>
-        <w:rPr>
-          <w:rFonts w:ascii="Verdana" w:hAnsi="Verdana"/>
-          <w:color w:val="000000"/>
-          <w:sz w:val="20"/>
-          <w:szCs w:val="20"/>
-        </w:rPr>
-        <w:t>catch.</w:t>
-      </w:r>
-      <w:hyperlink r:id="rId8" w:history="1">
-        <w:proofErr w:type="gramStart"/>
         <w:r>
           <w:rPr>
             <w:rStyle w:val="Hyperlink"/>
@@ -603,10 +328,68 @@
             <w:sz w:val="20"/>
             <w:szCs w:val="20"/>
           </w:rPr>
-          <w:t>more</w:t>
+          <w:t>ails...</w:t>
         </w:r>
-        <w:proofErr w:type="spellEnd"/>
-        <w:proofErr w:type="gramEnd"/>
+      </w:hyperlink>
+    </w:p>
+    <w:p>
+      <w:pPr>
+        <w:rPr>
+          <w:rFonts w:ascii="Times New Roman" w:hAnsi="Times New Roman"/>
+          <w:sz w:val="24"/>
+          <w:szCs w:val="24"/>
+        </w:rPr>
+      </w:pPr>
+      <w:r>
+        <w:pict>
+          <v:rect id="_x0000_i1029" style="width:0;height:1.5pt" o:hralign="center" o:hrstd="t" o:hr="t" fillcolor="#a0a0a0" stroked="f"/>
+        </w:pict>
+      </w:r>
+    </w:p>
+    <w:p>
+      <w:pPr>
+        <w:pStyle w:val="Heading3"/>
+        <w:shd w:val="clear" w:color="auto" w:fill="FFFFFF"/>
+        <w:spacing w:before="280" w:after="80"/>
+      </w:pPr>
+      <w:r>
+        <w:rPr>
+          <w:rFonts w:ascii="Arial" w:hAnsi="Arial" w:cs="Arial"/>
+          <w:b w:val="0"/>
+          <w:bCs w:val="0"/>
+          <w:color w:val="610B4B"/>
+          <w:sz w:val="32"/>
+          <w:szCs w:val="32"/>
+        </w:rPr>
+        <w:t>78) Can finally block be used without catch?</w:t>
+      </w:r>
+    </w:p>
+    <w:p>
+      <w:pPr>
+        <w:pStyle w:val="NormalWeb"/>
+        <w:numPr>
+          <w:ilvl w:val="0"/>
+          <w:numId w:val="11"/>
+        </w:numPr>
+        <w:spacing w:before="60" w:beforeAutospacing="0" w:after="0" w:afterAutospacing="0"/>
+        <w:textAlignment w:val="baseline"/>
+        <w:rPr>
+          <w:rFonts w:ascii="Verdana" w:hAnsi="Verdana"/>
+          <w:color w:val="000000"/>
+          <w:sz w:val="20"/>
+          <w:szCs w:val="20"/>
+        </w:rPr>
+      </w:pPr>
+      <w:r>
+        <w:rPr>
+          <w:rFonts w:ascii="Verdana" w:hAnsi="Verdana"/>
+          <w:color w:val="000000"/>
+          <w:sz w:val="20"/>
+          <w:szCs w:val="20"/>
+        </w:rPr>
+        <w:t>Yes, by try block. finally must be followed by either try or catch.</w:t>
+      </w:r>
+      <w:hyperlink r:id="rId8" w:history="1">
         <w:r>
           <w:rPr>
             <w:rStyle w:val="Hyperlink"/>
@@ -615,70 +398,8 @@
             <w:sz w:val="20"/>
             <w:szCs w:val="20"/>
           </w:rPr>
-          <w:t xml:space="preserve"> details...</w:t>
+          <w:t>m</w:t>
         </w:r>
-      </w:hyperlink>
-    </w:p>
-    <w:p>
-      <w:pPr>
-        <w:rPr>
-          <w:rFonts w:ascii="Times New Roman" w:hAnsi="Times New Roman"/>
-          <w:sz w:val="24"/>
-          <w:szCs w:val="24"/>
-        </w:rPr>
-      </w:pPr>
-      <w:r>
-        <w:pict>
-          <v:rect id="_x0000_i1053" style="width:0;height:1.5pt" o:hralign="center" o:hrstd="t" o:hr="t" fillcolor="#a0a0a0" stroked="f"/>
-        </w:pict>
-      </w:r>
-    </w:p>
-    <w:p>
-      <w:pPr>
-        <w:pStyle w:val="Heading3"/>
-        <w:shd w:val="clear" w:color="auto" w:fill="FFFFFF"/>
-        <w:spacing w:before="280" w:after="80"/>
-      </w:pPr>
-      <w:r>
-        <w:rPr>
-          <w:rFonts w:ascii="Arial" w:hAnsi="Arial" w:cs="Arial"/>
-          <w:b w:val="0"/>
-          <w:bCs w:val="0"/>
-          <w:color w:val="610B4B"/>
-          <w:sz w:val="32"/>
-          <w:szCs w:val="32"/>
-        </w:rPr>
-        <w:t>79) Is there any case when finally will not be executed?</w:t>
-      </w:r>
-    </w:p>
-    <w:p>
-      <w:pPr>
-        <w:pStyle w:val="NormalWeb"/>
-        <w:shd w:val="clear" w:color="auto" w:fill="FFFFFF"/>
-        <w:spacing w:before="0" w:beforeAutospacing="0" w:after="0" w:afterAutospacing="0"/>
-      </w:pPr>
-      <w:proofErr w:type="gramStart"/>
-      <w:r>
-        <w:rPr>
-          <w:rFonts w:ascii="Verdana" w:hAnsi="Verdana"/>
-          <w:color w:val="000000"/>
-          <w:sz w:val="20"/>
-          <w:szCs w:val="20"/>
-        </w:rPr>
-        <w:t>finally</w:t>
-      </w:r>
-      <w:proofErr w:type="gramEnd"/>
-      <w:r>
-        <w:rPr>
-          <w:rFonts w:ascii="Verdana" w:hAnsi="Verdana"/>
-          <w:color w:val="000000"/>
-          <w:sz w:val="20"/>
-          <w:szCs w:val="20"/>
-        </w:rPr>
-        <w:t xml:space="preserve"> block will not be executed if program exits(either by calling System.exit() or by causing a fatal error that causes the process to abort).</w:t>
-      </w:r>
-      <w:hyperlink r:id="rId9" w:history="1">
-        <w:proofErr w:type="gramStart"/>
         <w:r>
           <w:rPr>
             <w:rStyle w:val="Hyperlink"/>
@@ -687,9 +408,8 @@
             <w:sz w:val="20"/>
             <w:szCs w:val="20"/>
           </w:rPr>
-          <w:t>more</w:t>
+          <w:t>o</w:t>
         </w:r>
-        <w:proofErr w:type="gramEnd"/>
         <w:r>
           <w:rPr>
             <w:rStyle w:val="Hyperlink"/>
@@ -698,14 +418,95 @@
             <w:sz w:val="20"/>
             <w:szCs w:val="20"/>
           </w:rPr>
-          <w:t xml:space="preserve"> details...</w:t>
+          <w:t>re details...</w:t>
         </w:r>
       </w:hyperlink>
     </w:p>
     <w:p>
+      <w:pPr>
+        <w:rPr>
+          <w:rFonts w:ascii="Times New Roman" w:hAnsi="Times New Roman"/>
+          <w:sz w:val="24"/>
+          <w:szCs w:val="24"/>
+        </w:rPr>
+      </w:pPr>
       <w:r>
         <w:pict>
-          <v:rect id="_x0000_i1054" style="width:0;height:1.5pt" o:hralign="center" o:hrstd="t" o:hr="t" fillcolor="#a0a0a0" stroked="f"/>
+          <v:rect id="_x0000_i1030" style="width:0;height:1.5pt" o:hralign="center" o:hrstd="t" o:hr="t" fillcolor="#a0a0a0" stroked="f"/>
+        </w:pict>
+      </w:r>
+    </w:p>
+    <w:p>
+      <w:pPr>
+        <w:pStyle w:val="Heading3"/>
+        <w:shd w:val="clear" w:color="auto" w:fill="FFFFFF"/>
+        <w:spacing w:before="280" w:after="80"/>
+      </w:pPr>
+      <w:r>
+        <w:rPr>
+          <w:rFonts w:ascii="Arial" w:hAnsi="Arial" w:cs="Arial"/>
+          <w:b w:val="0"/>
+          <w:bCs w:val="0"/>
+          <w:color w:val="610B4B"/>
+          <w:sz w:val="32"/>
+          <w:szCs w:val="32"/>
+        </w:rPr>
+        <w:lastRenderedPageBreak/>
+        <w:t>79) Is there any case when finally will not be executed?</w:t>
+      </w:r>
+    </w:p>
+    <w:p>
+      <w:pPr>
+        <w:pStyle w:val="NormalWeb"/>
+        <w:shd w:val="clear" w:color="auto" w:fill="FFFFFF"/>
+        <w:spacing w:before="0" w:beforeAutospacing="0" w:after="0" w:afterAutospacing="0"/>
+      </w:pPr>
+      <w:r>
+        <w:rPr>
+          <w:rFonts w:ascii="Verdana" w:hAnsi="Verdana"/>
+          <w:color w:val="000000"/>
+          <w:sz w:val="20"/>
+          <w:szCs w:val="20"/>
+        </w:rPr>
+        <w:t>finally block will not be executed if program exits(either by calling System.exit() or by causing a fatal error that causes the process to abort).</w:t>
+      </w:r>
+      <w:hyperlink r:id="rId9" w:history="1">
+        <w:r>
+          <w:rPr>
+            <w:rStyle w:val="Hyperlink"/>
+            <w:rFonts w:ascii="Verdana" w:hAnsi="Verdana"/>
+            <w:color w:val="008000"/>
+            <w:sz w:val="20"/>
+            <w:szCs w:val="20"/>
+          </w:rPr>
+          <w:t>more de</w:t>
+        </w:r>
+        <w:r>
+          <w:rPr>
+            <w:rStyle w:val="Hyperlink"/>
+            <w:rFonts w:ascii="Verdana" w:hAnsi="Verdana"/>
+            <w:color w:val="008000"/>
+            <w:sz w:val="20"/>
+            <w:szCs w:val="20"/>
+          </w:rPr>
+          <w:t>t</w:t>
+        </w:r>
+        <w:r>
+          <w:rPr>
+            <w:rStyle w:val="Hyperlink"/>
+            <w:rFonts w:ascii="Verdana" w:hAnsi="Verdana"/>
+            <w:color w:val="008000"/>
+            <w:sz w:val="20"/>
+            <w:szCs w:val="20"/>
+          </w:rPr>
+          <w:t>ails...</w:t>
+        </w:r>
+      </w:hyperlink>
+    </w:p>
+    <w:p>
+      <w:r>
+        <w:pict>
+          <v:rect id="_x0000_i1031" style="width:0;height:1.5pt" o:hralign="center" o:hrstd="t" o:hr="t" fillcolor="#a0a0a0" stroked="f"/>
         </w:pict>
       </w:r>
     </w:p>
@@ -838,7 +639,6 @@
               <w:pStyle w:val="NormalWeb"/>
               <w:spacing w:before="0" w:beforeAutospacing="0" w:after="0" w:afterAutospacing="0" w:line="480" w:lineRule="auto"/>
             </w:pPr>
-            <w:proofErr w:type="gramStart"/>
             <w:r>
               <w:rPr>
                 <w:rFonts w:ascii="Verdana" w:hAnsi="Verdana"/>
@@ -846,17 +646,7 @@
                 <w:sz w:val="20"/>
                 <w:szCs w:val="20"/>
               </w:rPr>
-              <w:t>1)throw</w:t>
-            </w:r>
-            <w:proofErr w:type="gramEnd"/>
-            <w:r>
-              <w:rPr>
-                <w:rFonts w:ascii="Verdana" w:hAnsi="Verdana"/>
-                <w:color w:val="000000"/>
-                <w:sz w:val="20"/>
-                <w:szCs w:val="20"/>
-              </w:rPr>
-              <w:t xml:space="preserve"> is used to explicitly throw an exception.</w:t>
+              <w:t>1)throw is used to explicitly throw an exception.</w:t>
             </w:r>
           </w:p>
         </w:tc>
@@ -883,7 +673,6 @@
               <w:pStyle w:val="NormalWeb"/>
               <w:spacing w:before="0" w:beforeAutospacing="0" w:after="0" w:afterAutospacing="0" w:line="480" w:lineRule="auto"/>
             </w:pPr>
-            <w:proofErr w:type="gramStart"/>
             <w:r>
               <w:rPr>
                 <w:rFonts w:ascii="Verdana" w:hAnsi="Verdana"/>
@@ -891,17 +680,7 @@
                 <w:sz w:val="20"/>
                 <w:szCs w:val="20"/>
               </w:rPr>
-              <w:t>throws</w:t>
-            </w:r>
-            <w:proofErr w:type="gramEnd"/>
-            <w:r>
-              <w:rPr>
-                <w:rFonts w:ascii="Verdana" w:hAnsi="Verdana"/>
-                <w:color w:val="000000"/>
-                <w:sz w:val="20"/>
-                <w:szCs w:val="20"/>
-              </w:rPr>
-              <w:t xml:space="preserve"> is used to declare an exception.</w:t>
+              <w:t>throws is used to declare an exception.</w:t>
             </w:r>
           </w:p>
         </w:tc>
@@ -933,7 +712,6 @@
               <w:pStyle w:val="NormalWeb"/>
               <w:spacing w:before="0" w:beforeAutospacing="0" w:after="0" w:afterAutospacing="0" w:line="480" w:lineRule="auto"/>
             </w:pPr>
-            <w:proofErr w:type="gramStart"/>
             <w:r>
               <w:rPr>
                 <w:rFonts w:ascii="Verdana" w:hAnsi="Verdana"/>
@@ -941,37 +719,7 @@
                 <w:sz w:val="20"/>
                 <w:szCs w:val="20"/>
               </w:rPr>
-              <w:t>2)checked</w:t>
-            </w:r>
-            <w:proofErr w:type="gramEnd"/>
-            <w:r>
-              <w:rPr>
-                <w:rFonts w:ascii="Verdana" w:hAnsi="Verdana"/>
-                <w:color w:val="000000"/>
-                <w:sz w:val="20"/>
-                <w:szCs w:val="20"/>
-              </w:rPr>
-              <w:t xml:space="preserve"> exceptions </w:t>
-            </w:r>
-            <w:proofErr w:type="spellStart"/>
-            <w:r>
-              <w:rPr>
-                <w:rFonts w:ascii="Verdana" w:hAnsi="Verdana"/>
-                <w:color w:val="000000"/>
-                <w:sz w:val="20"/>
-                <w:szCs w:val="20"/>
-              </w:rPr>
-              <w:t>can not</w:t>
-            </w:r>
-            <w:proofErr w:type="spellEnd"/>
-            <w:r>
-              <w:rPr>
-                <w:rFonts w:ascii="Verdana" w:hAnsi="Verdana"/>
-                <w:color w:val="000000"/>
-                <w:sz w:val="20"/>
-                <w:szCs w:val="20"/>
-              </w:rPr>
-              <w:t xml:space="preserve"> be propagated with throw only.</w:t>
+              <w:t>2)checked exceptions can not be propagated with throw only.</w:t>
             </w:r>
           </w:p>
         </w:tc>
@@ -998,7 +746,6 @@
               <w:pStyle w:val="NormalWeb"/>
               <w:spacing w:before="0" w:beforeAutospacing="0" w:after="0" w:afterAutospacing="0" w:line="480" w:lineRule="auto"/>
             </w:pPr>
-            <w:proofErr w:type="gramStart"/>
             <w:r>
               <w:rPr>
                 <w:rFonts w:ascii="Verdana" w:hAnsi="Verdana"/>
@@ -1006,17 +753,7 @@
                 <w:sz w:val="20"/>
                 <w:szCs w:val="20"/>
               </w:rPr>
-              <w:t>checked</w:t>
-            </w:r>
-            <w:proofErr w:type="gramEnd"/>
-            <w:r>
-              <w:rPr>
-                <w:rFonts w:ascii="Verdana" w:hAnsi="Verdana"/>
-                <w:color w:val="000000"/>
-                <w:sz w:val="20"/>
-                <w:szCs w:val="20"/>
-              </w:rPr>
-              <w:t xml:space="preserve"> exception can be propagated with throws.</w:t>
+              <w:t>checked exception can be propagated with throws.</w:t>
             </w:r>
           </w:p>
         </w:tc>
@@ -1048,7 +785,6 @@
               <w:pStyle w:val="NormalWeb"/>
               <w:spacing w:before="0" w:beforeAutospacing="0" w:after="0" w:afterAutospacing="0" w:line="480" w:lineRule="auto"/>
             </w:pPr>
-            <w:proofErr w:type="gramStart"/>
             <w:r>
               <w:rPr>
                 <w:rFonts w:ascii="Verdana" w:hAnsi="Verdana"/>
@@ -1056,17 +792,7 @@
                 <w:sz w:val="20"/>
                 <w:szCs w:val="20"/>
               </w:rPr>
-              <w:t>3)throw</w:t>
-            </w:r>
-            <w:proofErr w:type="gramEnd"/>
-            <w:r>
-              <w:rPr>
-                <w:rFonts w:ascii="Verdana" w:hAnsi="Verdana"/>
-                <w:color w:val="000000"/>
-                <w:sz w:val="20"/>
-                <w:szCs w:val="20"/>
-              </w:rPr>
-              <w:t xml:space="preserve"> is followed by an instance.</w:t>
+              <w:t>3)throw is followed by an instance.</w:t>
             </w:r>
           </w:p>
         </w:tc>
@@ -1093,7 +819,6 @@
               <w:pStyle w:val="NormalWeb"/>
               <w:spacing w:before="0" w:beforeAutospacing="0" w:after="0" w:afterAutospacing="0" w:line="480" w:lineRule="auto"/>
             </w:pPr>
-            <w:proofErr w:type="gramStart"/>
             <w:r>
               <w:rPr>
                 <w:rFonts w:ascii="Verdana" w:hAnsi="Verdana"/>
@@ -1101,17 +826,7 @@
                 <w:sz w:val="20"/>
                 <w:szCs w:val="20"/>
               </w:rPr>
-              <w:t>throws</w:t>
-            </w:r>
-            <w:proofErr w:type="gramEnd"/>
-            <w:r>
-              <w:rPr>
-                <w:rFonts w:ascii="Verdana" w:hAnsi="Verdana"/>
-                <w:color w:val="000000"/>
-                <w:sz w:val="20"/>
-                <w:szCs w:val="20"/>
-              </w:rPr>
-              <w:t xml:space="preserve"> is followed by class.</w:t>
+              <w:t>throws is followed by class.</w:t>
             </w:r>
           </w:p>
         </w:tc>
@@ -1143,7 +858,6 @@
               <w:pStyle w:val="NormalWeb"/>
               <w:spacing w:before="0" w:beforeAutospacing="0" w:after="0" w:afterAutospacing="0" w:line="480" w:lineRule="auto"/>
             </w:pPr>
-            <w:proofErr w:type="gramStart"/>
             <w:r>
               <w:rPr>
                 <w:rFonts w:ascii="Verdana" w:hAnsi="Verdana"/>
@@ -1151,17 +865,7 @@
                 <w:sz w:val="20"/>
                 <w:szCs w:val="20"/>
               </w:rPr>
-              <w:t>4)throw</w:t>
-            </w:r>
-            <w:proofErr w:type="gramEnd"/>
-            <w:r>
-              <w:rPr>
-                <w:rFonts w:ascii="Verdana" w:hAnsi="Verdana"/>
-                <w:color w:val="000000"/>
-                <w:sz w:val="20"/>
-                <w:szCs w:val="20"/>
-              </w:rPr>
-              <w:t xml:space="preserve"> is used within the method.</w:t>
+              <w:t>4)throw is used within the method.</w:t>
             </w:r>
           </w:p>
         </w:tc>
@@ -1188,7 +892,6 @@
               <w:pStyle w:val="NormalWeb"/>
               <w:spacing w:before="0" w:beforeAutospacing="0" w:after="0" w:afterAutospacing="0" w:line="480" w:lineRule="auto"/>
             </w:pPr>
-            <w:proofErr w:type="gramStart"/>
             <w:r>
               <w:rPr>
                 <w:rFonts w:ascii="Verdana" w:hAnsi="Verdana"/>
@@ -1196,17 +899,7 @@
                 <w:sz w:val="20"/>
                 <w:szCs w:val="20"/>
               </w:rPr>
-              <w:t>throws</w:t>
-            </w:r>
-            <w:proofErr w:type="gramEnd"/>
-            <w:r>
-              <w:rPr>
-                <w:rFonts w:ascii="Verdana" w:hAnsi="Verdana"/>
-                <w:color w:val="000000"/>
-                <w:sz w:val="20"/>
-                <w:szCs w:val="20"/>
-              </w:rPr>
-              <w:t xml:space="preserve"> is used with the method signature.</w:t>
+              <w:t>throws is used with the method signature.</w:t>
             </w:r>
           </w:p>
         </w:tc>
@@ -1279,47 +972,7 @@
                 <w:sz w:val="20"/>
                 <w:szCs w:val="20"/>
               </w:rPr>
-              <w:t xml:space="preserve">You can declare multiple exception e.g. public void </w:t>
-            </w:r>
-            <w:proofErr w:type="gramStart"/>
-            <w:r>
-              <w:rPr>
-                <w:rFonts w:ascii="Verdana" w:hAnsi="Verdana"/>
-                <w:color w:val="000000"/>
-                <w:sz w:val="20"/>
-                <w:szCs w:val="20"/>
-              </w:rPr>
-              <w:t>method(</w:t>
-            </w:r>
-            <w:proofErr w:type="gramEnd"/>
-            <w:r>
-              <w:rPr>
-                <w:rFonts w:ascii="Verdana" w:hAnsi="Verdana"/>
-                <w:color w:val="000000"/>
-                <w:sz w:val="20"/>
-                <w:szCs w:val="20"/>
-              </w:rPr>
-              <w:t xml:space="preserve">)throws </w:t>
-            </w:r>
-            <w:proofErr w:type="spellStart"/>
-            <w:r>
-              <w:rPr>
-                <w:rFonts w:ascii="Verdana" w:hAnsi="Verdana"/>
-                <w:color w:val="000000"/>
-                <w:sz w:val="20"/>
-                <w:szCs w:val="20"/>
-              </w:rPr>
-              <w:t>IOException,SQLException</w:t>
-            </w:r>
-            <w:proofErr w:type="spellEnd"/>
-            <w:r>
-              <w:rPr>
-                <w:rFonts w:ascii="Verdana" w:hAnsi="Verdana"/>
-                <w:color w:val="000000"/>
-                <w:sz w:val="20"/>
-                <w:szCs w:val="20"/>
-              </w:rPr>
-              <w:t>.</w:t>
+              <w:t>You can declare multiple exception e.g. public void method()throws IOException,SQLException.</w:t>
             </w:r>
           </w:p>
         </w:tc>
@@ -1331,7 +984,129 @@
         <w:spacing w:before="0" w:beforeAutospacing="0" w:after="0" w:afterAutospacing="0"/>
       </w:pPr>
       <w:hyperlink r:id="rId10" w:history="1">
-        <w:proofErr w:type="gramStart"/>
+        <w:r>
+          <w:rPr>
+            <w:rStyle w:val="Hyperlink"/>
+            <w:rFonts w:ascii="Verdana" w:hAnsi="Verdana"/>
+            <w:color w:val="008000"/>
+            <w:sz w:val="20"/>
+            <w:szCs w:val="20"/>
+            <w:shd w:val="clear" w:color="auto" w:fill="FFFFFF"/>
+          </w:rPr>
+          <w:t>more det</w:t>
+        </w:r>
+        <w:r>
+          <w:rPr>
+            <w:rStyle w:val="Hyperlink"/>
+            <w:rFonts w:ascii="Verdana" w:hAnsi="Verdana"/>
+            <w:color w:val="008000"/>
+            <w:sz w:val="20"/>
+            <w:szCs w:val="20"/>
+            <w:shd w:val="clear" w:color="auto" w:fill="FFFFFF"/>
+          </w:rPr>
+          <w:t>a</w:t>
+        </w:r>
+        <w:r>
+          <w:rPr>
+            <w:rStyle w:val="Hyperlink"/>
+            <w:rFonts w:ascii="Verdana" w:hAnsi="Verdana"/>
+            <w:color w:val="008000"/>
+            <w:sz w:val="20"/>
+            <w:szCs w:val="20"/>
+            <w:shd w:val="clear" w:color="auto" w:fill="FFFFFF"/>
+          </w:rPr>
+          <w:t>ils...</w:t>
+        </w:r>
+      </w:hyperlink>
+    </w:p>
+    <w:p>
+      <w:r>
+        <w:pict>
+          <v:rect id="_x0000_i1032" style="width:0;height:1.5pt" o:hralign="center" o:hrstd="t" o:hr="t" fillcolor="#a0a0a0" stroked="f"/>
+        </w:pict>
+      </w:r>
+    </w:p>
+    <w:p>
+      <w:pPr>
+        <w:pStyle w:val="Heading3"/>
+        <w:shd w:val="clear" w:color="auto" w:fill="FFFFFF"/>
+        <w:spacing w:before="280" w:after="80"/>
+      </w:pPr>
+      <w:r>
+        <w:rPr>
+          <w:rFonts w:ascii="Arial" w:hAnsi="Arial" w:cs="Arial"/>
+          <w:b w:val="0"/>
+          <w:bCs w:val="0"/>
+          <w:color w:val="610B4B"/>
+          <w:sz w:val="32"/>
+          <w:szCs w:val="32"/>
+        </w:rPr>
+        <w:t>81) Can an exception be rethrown?</w:t>
+      </w:r>
+    </w:p>
+    <w:p>
+      <w:pPr>
+        <w:pStyle w:val="NormalWeb"/>
+        <w:shd w:val="clear" w:color="auto" w:fill="FFFFFF"/>
+        <w:spacing w:before="0" w:beforeAutospacing="0" w:after="0" w:afterAutospacing="0"/>
+      </w:pPr>
+      <w:r>
+        <w:rPr>
+          <w:rFonts w:ascii="Verdana" w:hAnsi="Verdana"/>
+          <w:color w:val="000000"/>
+          <w:sz w:val="20"/>
+          <w:szCs w:val="20"/>
+        </w:rPr>
+        <w:t>Yes.</w:t>
+      </w:r>
+    </w:p>
+    <w:p>
+      <w:r>
+        <w:pict>
+          <v:rect id="_x0000_i1033" style="width:0;height:1.5pt" o:hralign="center" o:hrstd="t" o:hr="t" fillcolor="#a0a0a0" stroked="f"/>
+        </w:pict>
+      </w:r>
+    </w:p>
+    <w:p>
+      <w:pPr>
+        <w:pStyle w:val="Heading3"/>
+        <w:shd w:val="clear" w:color="auto" w:fill="FFFFFF"/>
+        <w:spacing w:before="280" w:after="80"/>
+      </w:pPr>
+      <w:r>
+        <w:rPr>
+          <w:rFonts w:ascii="Arial" w:hAnsi="Arial" w:cs="Arial"/>
+          <w:b w:val="0"/>
+          <w:bCs w:val="0"/>
+          <w:color w:val="610B4B"/>
+          <w:sz w:val="32"/>
+          <w:szCs w:val="32"/>
+        </w:rPr>
+        <w:t>82) Can subclass overriding method declare an exception if parent class method doesn't throw an exception ?</w:t>
+      </w:r>
+    </w:p>
+    <w:p>
+      <w:pPr>
+        <w:pStyle w:val="NormalWeb"/>
+        <w:shd w:val="clear" w:color="auto" w:fill="FFFFFF"/>
+        <w:spacing w:before="0" w:beforeAutospacing="0" w:after="0" w:afterAutospacing="0"/>
+      </w:pPr>
+      <w:r>
+        <w:rPr>
+          <w:rFonts w:ascii="Verdana" w:hAnsi="Verdana"/>
+          <w:color w:val="000000"/>
+          <w:sz w:val="20"/>
+          <w:szCs w:val="20"/>
+        </w:rPr>
+        <w:t>Yes but only unchecked exception not checked.</w:t>
+      </w:r>
+    </w:p>
+    <w:p>
+      <w:pPr>
+        <w:pStyle w:val="NormalWeb"/>
+        <w:spacing w:before="0" w:beforeAutospacing="0" w:after="0" w:afterAutospacing="0"/>
+      </w:pPr>
+      <w:hyperlink r:id="rId11" w:history="1">
         <w:r>
           <w:rPr>
             <w:rStyle w:val="Hyperlink"/>
@@ -1343,7 +1118,6 @@
           </w:rPr>
           <w:t>more</w:t>
         </w:r>
-        <w:proofErr w:type="gramEnd"/>
         <w:r>
           <w:rPr>
             <w:rStyle w:val="Hyperlink"/>
@@ -1353,136 +1127,8 @@
             <w:szCs w:val="20"/>
             <w:shd w:val="clear" w:color="auto" w:fill="FFFFFF"/>
           </w:rPr>
-          <w:t xml:space="preserve"> details...</w:t>
+          <w:t xml:space="preserve"> </w:t>
         </w:r>
-      </w:hyperlink>
-    </w:p>
-    <w:p>
-      <w:r>
-        <w:pict>
-          <v:rect id="_x0000_i1055" style="width:0;height:1.5pt" o:hralign="center" o:hrstd="t" o:hr="t" fillcolor="#a0a0a0" stroked="f"/>
-        </w:pict>
-      </w:r>
-    </w:p>
-    <w:p>
-      <w:pPr>
-        <w:pStyle w:val="Heading3"/>
-        <w:shd w:val="clear" w:color="auto" w:fill="FFFFFF"/>
-        <w:spacing w:before="280" w:after="80"/>
-      </w:pPr>
-      <w:r>
-        <w:rPr>
-          <w:rFonts w:ascii="Arial" w:hAnsi="Arial" w:cs="Arial"/>
-          <w:b w:val="0"/>
-          <w:bCs w:val="0"/>
-          <w:color w:val="610B4B"/>
-          <w:sz w:val="32"/>
-          <w:szCs w:val="32"/>
-        </w:rPr>
-        <w:t xml:space="preserve">81) Can an exception be </w:t>
-      </w:r>
-      <w:proofErr w:type="spellStart"/>
-      <w:r>
-        <w:rPr>
-          <w:rFonts w:ascii="Arial" w:hAnsi="Arial" w:cs="Arial"/>
-          <w:b w:val="0"/>
-          <w:bCs w:val="0"/>
-          <w:color w:val="610B4B"/>
-          <w:sz w:val="32"/>
-          <w:szCs w:val="32"/>
-        </w:rPr>
-        <w:t>rethrown</w:t>
-      </w:r>
-      <w:proofErr w:type="spellEnd"/>
-      <w:r>
-        <w:rPr>
-          <w:rFonts w:ascii="Arial" w:hAnsi="Arial" w:cs="Arial"/>
-          <w:b w:val="0"/>
-          <w:bCs w:val="0"/>
-          <w:color w:val="610B4B"/>
-          <w:sz w:val="32"/>
-          <w:szCs w:val="32"/>
-        </w:rPr>
-        <w:t>?</w:t>
-      </w:r>
-    </w:p>
-    <w:p>
-      <w:pPr>
-        <w:pStyle w:val="NormalWeb"/>
-        <w:shd w:val="clear" w:color="auto" w:fill="FFFFFF"/>
-        <w:spacing w:before="0" w:beforeAutospacing="0" w:after="0" w:afterAutospacing="0"/>
-      </w:pPr>
-      <w:r>
-        <w:rPr>
-          <w:rFonts w:ascii="Verdana" w:hAnsi="Verdana"/>
-          <w:color w:val="000000"/>
-          <w:sz w:val="20"/>
-          <w:szCs w:val="20"/>
-        </w:rPr>
-        <w:t>Yes.</w:t>
-      </w:r>
-    </w:p>
-    <w:p>
-      <w:r>
-        <w:pict>
-          <v:rect id="_x0000_i1056" style="width:0;height:1.5pt" o:hralign="center" o:hrstd="t" o:hr="t" fillcolor="#a0a0a0" stroked="f"/>
-        </w:pict>
-      </w:r>
-    </w:p>
-    <w:p>
-      <w:pPr>
-        <w:pStyle w:val="Heading3"/>
-        <w:shd w:val="clear" w:color="auto" w:fill="FFFFFF"/>
-        <w:spacing w:before="280" w:after="80"/>
-      </w:pPr>
-      <w:r>
-        <w:rPr>
-          <w:rFonts w:ascii="Arial" w:hAnsi="Arial" w:cs="Arial"/>
-          <w:b w:val="0"/>
-          <w:bCs w:val="0"/>
-          <w:color w:val="610B4B"/>
-          <w:sz w:val="32"/>
-          <w:szCs w:val="32"/>
-        </w:rPr>
-        <w:t xml:space="preserve">82) Can subclass overriding method declare an exception if parent class method doesn't throw an </w:t>
-      </w:r>
-      <w:proofErr w:type="gramStart"/>
-      <w:r>
-        <w:rPr>
-          <w:rFonts w:ascii="Arial" w:hAnsi="Arial" w:cs="Arial"/>
-          <w:b w:val="0"/>
-          <w:bCs w:val="0"/>
-          <w:color w:val="610B4B"/>
-          <w:sz w:val="32"/>
-          <w:szCs w:val="32"/>
-        </w:rPr>
-        <w:t>exception ?</w:t>
-      </w:r>
-      <w:proofErr w:type="gramEnd"/>
-    </w:p>
-    <w:p>
-      <w:pPr>
-        <w:pStyle w:val="NormalWeb"/>
-        <w:shd w:val="clear" w:color="auto" w:fill="FFFFFF"/>
-        <w:spacing w:before="0" w:beforeAutospacing="0" w:after="0" w:afterAutospacing="0"/>
-      </w:pPr>
-      <w:r>
-        <w:rPr>
-          <w:rFonts w:ascii="Verdana" w:hAnsi="Verdana"/>
-          <w:color w:val="000000"/>
-          <w:sz w:val="20"/>
-          <w:szCs w:val="20"/>
-        </w:rPr>
-        <w:t>Yes but only unchecked exception not checked.</w:t>
-      </w:r>
-    </w:p>
-    <w:p>
-      <w:pPr>
-        <w:pStyle w:val="NormalWeb"/>
-        <w:spacing w:before="0" w:beforeAutospacing="0" w:after="0" w:afterAutospacing="0"/>
-      </w:pPr>
-      <w:hyperlink r:id="rId11" w:history="1">
-        <w:proofErr w:type="gramStart"/>
         <w:r>
           <w:rPr>
             <w:rStyle w:val="Hyperlink"/>
@@ -1492,9 +1138,69 @@
             <w:szCs w:val="20"/>
             <w:shd w:val="clear" w:color="auto" w:fill="FFFFFF"/>
           </w:rPr>
-          <w:t>more</w:t>
+          <w:t>details...</w:t>
         </w:r>
-        <w:proofErr w:type="gramEnd"/>
+      </w:hyperlink>
+    </w:p>
+    <w:p>
+      <w:r>
+        <w:lastRenderedPageBreak/>
+        <w:pict>
+          <v:rect id="_x0000_i1034" style="width:0;height:1.5pt" o:hralign="center" o:hrstd="t" o:hr="t" fillcolor="#a0a0a0" stroked="f"/>
+        </w:pict>
+      </w:r>
+    </w:p>
+    <w:p>
+      <w:pPr>
+        <w:pStyle w:val="Heading3"/>
+        <w:shd w:val="clear" w:color="auto" w:fill="FFFFFF"/>
+        <w:spacing w:before="280" w:after="80"/>
+      </w:pPr>
+      <w:r>
+        <w:rPr>
+          <w:rFonts w:ascii="Arial" w:hAnsi="Arial" w:cs="Arial"/>
+          <w:b w:val="0"/>
+          <w:bCs w:val="0"/>
+          <w:color w:val="610B4B"/>
+          <w:sz w:val="32"/>
+          <w:szCs w:val="32"/>
+        </w:rPr>
+        <w:t>83) What is exception propagation ?</w:t>
+      </w:r>
+      <w:r>
+        <w:rPr>
+          <w:rFonts w:ascii="Arial" w:hAnsi="Arial" w:cs="Arial"/>
+          <w:b w:val="0"/>
+          <w:bCs w:val="0"/>
+          <w:color w:val="610B4B"/>
+          <w:sz w:val="32"/>
+          <w:szCs w:val="32"/>
+        </w:rPr>
+        <w:t xml:space="preserve"> Continuee</w:t>
+      </w:r>
+    </w:p>
+    <w:p>
+      <w:pPr>
+        <w:pStyle w:val="NormalWeb"/>
+        <w:shd w:val="clear" w:color="auto" w:fill="FFFFFF"/>
+        <w:spacing w:before="0" w:beforeAutospacing="0" w:after="0" w:afterAutospacing="0"/>
+      </w:pPr>
+      <w:r>
+        <w:rPr>
+          <w:rFonts w:ascii="Verdana" w:hAnsi="Verdana"/>
+          <w:color w:val="000000"/>
+          <w:sz w:val="20"/>
+          <w:szCs w:val="20"/>
+        </w:rPr>
+        <w:t>Forwarding the exception object to the invoking method is known as exception propagation.</w:t>
+      </w:r>
+    </w:p>
+    <w:p>
+      <w:pPr>
+        <w:pStyle w:val="NormalWeb"/>
+        <w:spacing w:before="0" w:beforeAutospacing="0" w:after="0" w:afterAutospacing="0"/>
+      </w:pPr>
+      <w:hyperlink r:id="rId12" w:history="1">
         <w:r>
           <w:rPr>
             <w:rStyle w:val="Hyperlink"/>
@@ -1504,71 +1210,8 @@
             <w:szCs w:val="20"/>
             <w:shd w:val="clear" w:color="auto" w:fill="FFFFFF"/>
           </w:rPr>
-          <w:t xml:space="preserve"> details...</w:t>
+          <w:t xml:space="preserve">more </w:t>
         </w:r>
-      </w:hyperlink>
-    </w:p>
-    <w:p>
-      <w:r>
-        <w:pict>
-          <v:rect id="_x0000_i1057" style="width:0;height:1.5pt" o:hralign="center" o:hrstd="t" o:hr="t" fillcolor="#a0a0a0" stroked="f"/>
-        </w:pict>
-      </w:r>
-    </w:p>
-    <w:p>
-      <w:pPr>
-        <w:pStyle w:val="Heading3"/>
-        <w:shd w:val="clear" w:color="auto" w:fill="FFFFFF"/>
-        <w:spacing w:before="280" w:after="80"/>
-      </w:pPr>
-      <w:r>
-        <w:rPr>
-          <w:rFonts w:ascii="Arial" w:hAnsi="Arial" w:cs="Arial"/>
-          <w:b w:val="0"/>
-          <w:bCs w:val="0"/>
-          <w:color w:val="610B4B"/>
-          <w:sz w:val="32"/>
-          <w:szCs w:val="32"/>
-        </w:rPr>
-        <w:t xml:space="preserve">83) What is exception </w:t>
-      </w:r>
-      <w:proofErr w:type="gramStart"/>
-      <w:r>
-        <w:rPr>
-          <w:rFonts w:ascii="Arial" w:hAnsi="Arial" w:cs="Arial"/>
-          <w:b w:val="0"/>
-          <w:bCs w:val="0"/>
-          <w:color w:val="610B4B"/>
-          <w:sz w:val="32"/>
-          <w:szCs w:val="32"/>
-        </w:rPr>
-        <w:t>propagation ?</w:t>
-      </w:r>
-      <w:proofErr w:type="gramEnd"/>
-    </w:p>
-    <w:p>
-      <w:pPr>
-        <w:pStyle w:val="NormalWeb"/>
-        <w:shd w:val="clear" w:color="auto" w:fill="FFFFFF"/>
-        <w:spacing w:before="0" w:beforeAutospacing="0" w:after="0" w:afterAutospacing="0"/>
-      </w:pPr>
-      <w:r>
-        <w:rPr>
-          <w:rFonts w:ascii="Verdana" w:hAnsi="Verdana"/>
-          <w:color w:val="000000"/>
-          <w:sz w:val="20"/>
-          <w:szCs w:val="20"/>
-        </w:rPr>
-        <w:t>Forwarding the exception object to the invoking method is known as exception propagation.</w:t>
-      </w:r>
-    </w:p>
-    <w:p>
-      <w:pPr>
-        <w:pStyle w:val="NormalWeb"/>
-        <w:spacing w:before="0" w:beforeAutospacing="0" w:after="0" w:afterAutospacing="0"/>
-      </w:pPr>
-      <w:hyperlink r:id="rId12" w:history="1">
-        <w:proofErr w:type="gramStart"/>
         <w:r>
           <w:rPr>
             <w:rStyle w:val="Hyperlink"/>
@@ -1578,9 +1221,8 @@
             <w:szCs w:val="20"/>
             <w:shd w:val="clear" w:color="auto" w:fill="FFFFFF"/>
           </w:rPr>
-          <w:t>more</w:t>
+          <w:t>d</w:t>
         </w:r>
-        <w:proofErr w:type="gramEnd"/>
         <w:r>
           <w:rPr>
             <w:rStyle w:val="Hyperlink"/>
@@ -1590,21 +1232,21 @@
             <w:szCs w:val="20"/>
             <w:shd w:val="clear" w:color="auto" w:fill="FFFFFF"/>
           </w:rPr>
-          <w:t xml:space="preserve"> details...</w:t>
+          <w:t>etails...</w:t>
         </w:r>
       </w:hyperlink>
     </w:p>
     <w:p>
       <w:r>
         <w:pict>
-          <v:rect id="_x0000_i1058" style="width:0;height:1.5pt" o:hralign="center" o:hrstd="t" o:hr="t" fillcolor="#a0a0a0" stroked="f"/>
+          <v:rect id="_x0000_i1035" style="width:0;height:1.5pt" o:hralign="center" o:hrstd="t" o:hr="t" fillcolor="#a0a0a0" stroked="f"/>
         </w:pict>
       </w:r>
     </w:p>
     <w:p>
       <w:r>
         <w:pict>
-          <v:rect id="_x0000_i1059" style="width:0;height:1.5pt" o:hralign="center" o:hrstd="t" o:hr="t" fillcolor="#a0a0a0" stroked="f"/>
+          <v:rect id="_x0000_i1036" style="width:0;height:1.5pt" o:hralign="center" o:hrstd="t" o:hr="t" fillcolor="#a0a0a0" stroked="f"/>
         </w:pict>
       </w:r>
     </w:p>
@@ -1645,7 +1287,7 @@
     <w:p>
       <w:r>
         <w:pict>
-          <v:rect id="_x0000_i1060" style="width:0;height:1.5pt" o:hralign="center" o:hrstd="t" o:hr="t" fillcolor="#a0a0a0" stroked="f"/>
+          <v:rect id="_x0000_i1037" style="width:0;height:1.5pt" o:hralign="center" o:hrstd="t" o:hr="t" fillcolor="#a0a0a0" stroked="f"/>
         </w:pict>
       </w:r>
     </w:p>
@@ -1689,7 +1331,6 @@
         <w:spacing w:before="0" w:beforeAutospacing="0" w:after="0" w:afterAutospacing="0"/>
       </w:pPr>
       <w:hyperlink r:id="rId13" w:history="1">
-        <w:proofErr w:type="gramStart"/>
         <w:r>
           <w:rPr>
             <w:rStyle w:val="Hyperlink"/>
@@ -1699,9 +1340,57 @@
             <w:szCs w:val="20"/>
             <w:shd w:val="clear" w:color="auto" w:fill="FFFFFF"/>
           </w:rPr>
-          <w:t>more</w:t>
+          <w:t>more details...</w:t>
         </w:r>
-        <w:proofErr w:type="gramEnd"/>
+      </w:hyperlink>
+    </w:p>
+    <w:p>
+      <w:r>
+        <w:pict>
+          <v:rect id="_x0000_i1038" style="width:0;height:1.5pt" o:hralign="center" o:hrstd="t" o:hr="t" fillcolor="#a0a0a0" stroked="f"/>
+        </w:pict>
+      </w:r>
+    </w:p>
+    <w:p>
+      <w:pPr>
+        <w:pStyle w:val="Heading3"/>
+        <w:shd w:val="clear" w:color="auto" w:fill="FFFFFF"/>
+        <w:spacing w:before="280" w:after="80"/>
+      </w:pPr>
+      <w:r>
+        <w:rPr>
+          <w:rFonts w:ascii="Arial" w:hAnsi="Arial" w:cs="Arial"/>
+          <w:b w:val="0"/>
+          <w:bCs w:val="0"/>
+          <w:color w:val="610B4B"/>
+          <w:sz w:val="32"/>
+          <w:szCs w:val="32"/>
+        </w:rPr>
+        <w:t>85) Why string objects are immutable in java?</w:t>
+      </w:r>
+    </w:p>
+    <w:p>
+      <w:pPr>
+        <w:pStyle w:val="NormalWeb"/>
+        <w:shd w:val="clear" w:color="auto" w:fill="FFFFFF"/>
+        <w:spacing w:before="0" w:beforeAutospacing="0" w:after="0" w:afterAutospacing="0"/>
+      </w:pPr>
+      <w:r>
+        <w:rPr>
+          <w:rFonts w:ascii="Verdana" w:hAnsi="Verdana"/>
+          <w:color w:val="000000"/>
+          <w:sz w:val="20"/>
+          <w:szCs w:val="20"/>
+        </w:rPr>
+        <w:t>Because java uses the concept of string literal. Suppose there are 5 reference variables,all referes to one object "sachin".If one reference variable changes the value of the object, it will be affected to all the reference variables. That is why string objects are immutable in java.</w:t>
+      </w:r>
+    </w:p>
+    <w:p>
+      <w:pPr>
+        <w:pStyle w:val="NormalWeb"/>
+        <w:spacing w:before="0" w:beforeAutospacing="0" w:after="0" w:afterAutospacing="0"/>
+      </w:pPr>
+      <w:hyperlink r:id="rId14" w:history="1">
         <w:r>
           <w:rPr>
             <w:rStyle w:val="Hyperlink"/>
@@ -1711,14 +1400,14 @@
             <w:szCs w:val="20"/>
             <w:shd w:val="clear" w:color="auto" w:fill="FFFFFF"/>
           </w:rPr>
-          <w:t xml:space="preserve"> details...</w:t>
+          <w:t>more details...</w:t>
         </w:r>
       </w:hyperlink>
     </w:p>
     <w:p>
       <w:r>
         <w:pict>
-          <v:rect id="_x0000_i1061" style="width:0;height:1.5pt" o:hralign="center" o:hrstd="t" o:hr="t" fillcolor="#a0a0a0" stroked="f"/>
+          <v:rect id="_x0000_i1039" style="width:0;height:1.5pt" o:hralign="center" o:hrstd="t" o:hr="t" fillcolor="#a0a0a0" stroked="f"/>
         </w:pict>
       </w:r>
     </w:p>
@@ -1737,7 +1426,7 @@
           <w:sz w:val="32"/>
           <w:szCs w:val="32"/>
         </w:rPr>
-        <w:t>85) Why string objects are immutable in java?</w:t>
+        <w:t>86) How many ways we can create the string object?</w:t>
       </w:r>
     </w:p>
     <w:p>
@@ -1746,7 +1435,6 @@
         <w:shd w:val="clear" w:color="auto" w:fill="FFFFFF"/>
         <w:spacing w:before="0" w:beforeAutospacing="0" w:after="0" w:afterAutospacing="0"/>
       </w:pPr>
-      <w:proofErr w:type="gramStart"/>
       <w:r>
         <w:rPr>
           <w:rFonts w:ascii="Verdana" w:hAnsi="Verdana"/>
@@ -1754,68 +1442,7 @@
           <w:sz w:val="20"/>
           <w:szCs w:val="20"/>
         </w:rPr>
-        <w:t>Because java uses the concept of string literal.</w:t>
-      </w:r>
-      <w:proofErr w:type="gramEnd"/>
-      <w:r>
-        <w:rPr>
-          <w:rFonts w:ascii="Verdana" w:hAnsi="Verdana"/>
-          <w:color w:val="000000"/>
-          <w:sz w:val="20"/>
-          <w:szCs w:val="20"/>
-        </w:rPr>
-        <w:t xml:space="preserve"> Suppose there are 5 reference </w:t>
-      </w:r>
-      <w:proofErr w:type="spellStart"/>
-      <w:r>
-        <w:rPr>
-          <w:rFonts w:ascii="Verdana" w:hAnsi="Verdana"/>
-          <w:color w:val="000000"/>
-          <w:sz w:val="20"/>
-          <w:szCs w:val="20"/>
-        </w:rPr>
-        <w:t>variables</w:t>
-      </w:r>
-      <w:proofErr w:type="gramStart"/>
-      <w:r>
-        <w:rPr>
-          <w:rFonts w:ascii="Verdana" w:hAnsi="Verdana"/>
-          <w:color w:val="000000"/>
-          <w:sz w:val="20"/>
-          <w:szCs w:val="20"/>
-        </w:rPr>
-        <w:t>,all</w:t>
-      </w:r>
-      <w:proofErr w:type="spellEnd"/>
-      <w:proofErr w:type="gramEnd"/>
-      <w:r>
-        <w:rPr>
-          <w:rFonts w:ascii="Verdana" w:hAnsi="Verdana"/>
-          <w:color w:val="000000"/>
-          <w:sz w:val="20"/>
-          <w:szCs w:val="20"/>
-        </w:rPr>
-        <w:t xml:space="preserve"> </w:t>
-      </w:r>
-      <w:proofErr w:type="spellStart"/>
-      <w:r>
-        <w:rPr>
-          <w:rFonts w:ascii="Verdana" w:hAnsi="Verdana"/>
-          <w:color w:val="000000"/>
-          <w:sz w:val="20"/>
-          <w:szCs w:val="20"/>
-        </w:rPr>
-        <w:t>referes</w:t>
-      </w:r>
-      <w:proofErr w:type="spellEnd"/>
-      <w:r>
-        <w:rPr>
-          <w:rFonts w:ascii="Verdana" w:hAnsi="Verdana"/>
-          <w:color w:val="000000"/>
-          <w:sz w:val="20"/>
-          <w:szCs w:val="20"/>
-        </w:rPr>
-        <w:t xml:space="preserve"> to one object "sachin".If one reference variable changes the value of the object, it will be affected to all the reference variables. That is why string objects are immutable in java.</w:t>
+        <w:t>There are two ways to create the string object, by string literal and by new keyword.</w:t>
       </w:r>
     </w:p>
     <w:p>
@@ -1823,8 +1450,7 @@
         <w:pStyle w:val="NormalWeb"/>
         <w:spacing w:before="0" w:beforeAutospacing="0" w:after="0" w:afterAutospacing="0"/>
       </w:pPr>
-      <w:hyperlink r:id="rId14" w:history="1">
-        <w:proofErr w:type="gramStart"/>
+      <w:hyperlink r:id="rId15" w:history="1">
         <w:r>
           <w:rPr>
             <w:rStyle w:val="Hyperlink"/>
@@ -1834,9 +1460,189 @@
             <w:szCs w:val="20"/>
             <w:shd w:val="clear" w:color="auto" w:fill="FFFFFF"/>
           </w:rPr>
-          <w:t>more</w:t>
+          <w:t>more details...</w:t>
         </w:r>
-        <w:proofErr w:type="gramEnd"/>
+      </w:hyperlink>
+    </w:p>
+    <w:p>
+      <w:r>
+        <w:pict>
+          <v:rect id="_x0000_i1040" style="width:0;height:1.5pt" o:hralign="center" o:hrstd="t" o:hr="t" fillcolor="#a0a0a0" stroked="f"/>
+        </w:pict>
+      </w:r>
+    </w:p>
+    <w:p>
+      <w:pPr>
+        <w:pStyle w:val="Heading3"/>
+        <w:shd w:val="clear" w:color="auto" w:fill="FFFFFF"/>
+        <w:spacing w:before="280" w:after="80"/>
+      </w:pPr>
+      <w:r>
+        <w:rPr>
+          <w:rFonts w:ascii="Arial" w:hAnsi="Arial" w:cs="Arial"/>
+          <w:b w:val="0"/>
+          <w:bCs w:val="0"/>
+          <w:color w:val="610B4B"/>
+          <w:sz w:val="32"/>
+          <w:szCs w:val="32"/>
+        </w:rPr>
+        <w:t>87) How many objects will be created in the following code?</w:t>
+      </w:r>
+    </w:p>
+    <w:p>
+      <w:pPr>
+        <w:pStyle w:val="NormalWeb"/>
+        <w:numPr>
+          <w:ilvl w:val="0"/>
+          <w:numId w:val="12"/>
+        </w:numPr>
+        <w:spacing w:before="180" w:beforeAutospacing="0" w:after="0" w:afterAutospacing="0"/>
+        <w:textAlignment w:val="baseline"/>
+        <w:rPr>
+          <w:rFonts w:ascii="Verdana" w:hAnsi="Verdana"/>
+          <w:color w:val="000000"/>
+          <w:sz w:val="20"/>
+          <w:szCs w:val="20"/>
+        </w:rPr>
+      </w:pPr>
+      <w:r>
+        <w:rPr>
+          <w:rFonts w:ascii="Verdana" w:hAnsi="Verdana"/>
+          <w:color w:val="000000"/>
+          <w:sz w:val="20"/>
+          <w:szCs w:val="20"/>
+        </w:rPr>
+        <w:t>String s1=</w:t>
+      </w:r>
+      <w:r>
+        <w:rPr>
+          <w:rFonts w:ascii="Verdana" w:hAnsi="Verdana"/>
+          <w:color w:val="0000FF"/>
+          <w:sz w:val="20"/>
+          <w:szCs w:val="20"/>
+        </w:rPr>
+        <w:t>"Welcome"</w:t>
+      </w:r>
+      <w:r>
+        <w:rPr>
+          <w:rFonts w:ascii="Verdana" w:hAnsi="Verdana"/>
+          <w:color w:val="000000"/>
+          <w:sz w:val="20"/>
+          <w:szCs w:val="20"/>
+        </w:rPr>
+        <w:t>;  </w:t>
+      </w:r>
+    </w:p>
+    <w:p>
+      <w:pPr>
+        <w:pStyle w:val="NormalWeb"/>
+        <w:numPr>
+          <w:ilvl w:val="0"/>
+          <w:numId w:val="12"/>
+        </w:numPr>
+        <w:spacing w:before="0" w:beforeAutospacing="0" w:after="0" w:afterAutospacing="0"/>
+        <w:textAlignment w:val="baseline"/>
+        <w:rPr>
+          <w:rFonts w:ascii="Verdana" w:hAnsi="Verdana"/>
+          <w:color w:val="000000"/>
+          <w:sz w:val="20"/>
+          <w:szCs w:val="20"/>
+        </w:rPr>
+      </w:pPr>
+      <w:r>
+        <w:rPr>
+          <w:rFonts w:ascii="Verdana" w:hAnsi="Verdana"/>
+          <w:color w:val="000000"/>
+          <w:sz w:val="20"/>
+          <w:szCs w:val="20"/>
+        </w:rPr>
+        <w:t>String s2=</w:t>
+      </w:r>
+      <w:r>
+        <w:rPr>
+          <w:rFonts w:ascii="Verdana" w:hAnsi="Verdana"/>
+          <w:color w:val="0000FF"/>
+          <w:sz w:val="20"/>
+          <w:szCs w:val="20"/>
+        </w:rPr>
+        <w:t>"Welcome"</w:t>
+      </w:r>
+      <w:r>
+        <w:rPr>
+          <w:rFonts w:ascii="Verdana" w:hAnsi="Verdana"/>
+          <w:color w:val="000000"/>
+          <w:sz w:val="20"/>
+          <w:szCs w:val="20"/>
+        </w:rPr>
+        <w:t>;  </w:t>
+      </w:r>
+    </w:p>
+    <w:p>
+      <w:pPr>
+        <w:pStyle w:val="NormalWeb"/>
+        <w:numPr>
+          <w:ilvl w:val="0"/>
+          <w:numId w:val="12"/>
+        </w:numPr>
+        <w:spacing w:before="0" w:beforeAutospacing="0" w:after="120" w:afterAutospacing="0"/>
+        <w:textAlignment w:val="baseline"/>
+        <w:rPr>
+          <w:rFonts w:ascii="Verdana" w:hAnsi="Verdana"/>
+          <w:color w:val="000000"/>
+          <w:sz w:val="20"/>
+          <w:szCs w:val="20"/>
+        </w:rPr>
+      </w:pPr>
+      <w:r>
+        <w:rPr>
+          <w:rFonts w:ascii="Verdana" w:hAnsi="Verdana"/>
+          <w:color w:val="000000"/>
+          <w:sz w:val="20"/>
+          <w:szCs w:val="20"/>
+        </w:rPr>
+        <w:t>String s3=</w:t>
+      </w:r>
+      <w:r>
+        <w:rPr>
+          <w:rFonts w:ascii="Verdana" w:hAnsi="Verdana"/>
+          <w:color w:val="0000FF"/>
+          <w:sz w:val="20"/>
+          <w:szCs w:val="20"/>
+        </w:rPr>
+        <w:t>"Welcome"</w:t>
+      </w:r>
+      <w:r>
+        <w:rPr>
+          <w:rFonts w:ascii="Verdana" w:hAnsi="Verdana"/>
+          <w:color w:val="000000"/>
+          <w:sz w:val="20"/>
+          <w:szCs w:val="20"/>
+        </w:rPr>
+        <w:t>;  </w:t>
+      </w:r>
+    </w:p>
+    <w:p>
+      <w:pPr>
+        <w:pStyle w:val="NormalWeb"/>
+        <w:shd w:val="clear" w:color="auto" w:fill="FFFFFF"/>
+        <w:spacing w:before="0" w:beforeAutospacing="0" w:after="0" w:afterAutospacing="0"/>
+      </w:pPr>
+      <w:r>
+        <w:rPr>
+          <w:rFonts w:ascii="Verdana" w:hAnsi="Verdana"/>
+          <w:color w:val="000000"/>
+          <w:sz w:val="20"/>
+          <w:szCs w:val="20"/>
+        </w:rPr>
+        <w:t>Only one object.</w:t>
+      </w:r>
+    </w:p>
+    <w:p>
+      <w:pPr>
+        <w:pStyle w:val="NormalWeb"/>
+        <w:spacing w:before="0" w:beforeAutospacing="0" w:after="0" w:afterAutospacing="0"/>
+      </w:pPr>
+      <w:hyperlink r:id="rId16" w:history="1">
         <w:r>
           <w:rPr>
             <w:rStyle w:val="Hyperlink"/>
@@ -1846,14 +1652,14 @@
             <w:szCs w:val="20"/>
             <w:shd w:val="clear" w:color="auto" w:fill="FFFFFF"/>
           </w:rPr>
-          <w:t xml:space="preserve"> details...</w:t>
+          <w:t>more details...</w:t>
         </w:r>
       </w:hyperlink>
     </w:p>
     <w:p>
       <w:r>
         <w:pict>
-          <v:rect id="_x0000_i1062" style="width:0;height:1.5pt" o:hralign="center" o:hrstd="t" o:hr="t" fillcolor="#a0a0a0" stroked="f"/>
+          <v:rect id="_x0000_i1041" style="width:0;height:1.5pt" o:hralign="center" o:hrstd="t" o:hr="t" fillcolor="#a0a0a0" stroked="f"/>
         </w:pict>
       </w:r>
     </w:p>
@@ -1872,7 +1678,8 @@
           <w:sz w:val="32"/>
           <w:szCs w:val="32"/>
         </w:rPr>
-        <w:t>86) How many ways we can create the string object?</w:t>
+        <w:lastRenderedPageBreak/>
+        <w:t>88) Why java uses the concept of string literal?</w:t>
       </w:r>
     </w:p>
     <w:p>
@@ -1888,7 +1695,7 @@
           <w:sz w:val="20"/>
           <w:szCs w:val="20"/>
         </w:rPr>
-        <w:t>There are two ways to create the string object, by string literal and by new keyword.</w:t>
+        <w:t>To make Java more memory efficient (because no new objects are created if it exists already in string constant pool).</w:t>
       </w:r>
     </w:p>
     <w:p>
@@ -1896,8 +1703,7 @@
         <w:pStyle w:val="NormalWeb"/>
         <w:spacing w:before="0" w:beforeAutospacing="0" w:after="0" w:afterAutospacing="0"/>
       </w:pPr>
-      <w:hyperlink r:id="rId15" w:history="1">
-        <w:proofErr w:type="gramStart"/>
+      <w:hyperlink r:id="rId17" w:history="1">
         <w:r>
           <w:rPr>
             <w:rStyle w:val="Hyperlink"/>
@@ -1907,9 +1713,121 @@
             <w:szCs w:val="20"/>
             <w:shd w:val="clear" w:color="auto" w:fill="FFFFFF"/>
           </w:rPr>
-          <w:t>more</w:t>
+          <w:t>more details...</w:t>
         </w:r>
-        <w:proofErr w:type="gramEnd"/>
+      </w:hyperlink>
+    </w:p>
+    <w:p>
+      <w:r>
+        <w:pict>
+          <v:rect id="_x0000_i1042" style="width:0;height:1.5pt" o:hralign="center" o:hrstd="t" o:hr="t" fillcolor="#a0a0a0" stroked="f"/>
+        </w:pict>
+      </w:r>
+    </w:p>
+    <w:p>
+      <w:pPr>
+        <w:pStyle w:val="Heading3"/>
+        <w:shd w:val="clear" w:color="auto" w:fill="FFFFFF"/>
+        <w:spacing w:before="280" w:after="80"/>
+      </w:pPr>
+      <w:r>
+        <w:rPr>
+          <w:rFonts w:ascii="Arial" w:hAnsi="Arial" w:cs="Arial"/>
+          <w:b w:val="0"/>
+          <w:bCs w:val="0"/>
+          <w:color w:val="610B4B"/>
+          <w:sz w:val="32"/>
+          <w:szCs w:val="32"/>
+        </w:rPr>
+        <w:t>89)How many objects will be created in the following code?</w:t>
+      </w:r>
+    </w:p>
+    <w:p>
+      <w:pPr>
+        <w:pStyle w:val="NormalWeb"/>
+        <w:numPr>
+          <w:ilvl w:val="0"/>
+          <w:numId w:val="13"/>
+        </w:numPr>
+        <w:spacing w:before="180" w:beforeAutospacing="0" w:after="120" w:afterAutospacing="0"/>
+        <w:textAlignment w:val="baseline"/>
+        <w:rPr>
+          <w:rFonts w:ascii="Verdana" w:hAnsi="Verdana"/>
+          <w:color w:val="000000"/>
+          <w:sz w:val="20"/>
+          <w:szCs w:val="20"/>
+        </w:rPr>
+      </w:pPr>
+      <w:r>
+        <w:rPr>
+          <w:rFonts w:ascii="Verdana" w:hAnsi="Verdana"/>
+          <w:color w:val="000000"/>
+          <w:sz w:val="20"/>
+          <w:szCs w:val="20"/>
+        </w:rPr>
+        <w:t xml:space="preserve">String s = </w:t>
+      </w:r>
+      <w:r>
+        <w:rPr>
+          <w:rFonts w:ascii="Verdana" w:hAnsi="Verdana"/>
+          <w:b/>
+          <w:bCs/>
+          <w:color w:val="006699"/>
+          <w:sz w:val="20"/>
+          <w:szCs w:val="20"/>
+        </w:rPr>
+        <w:t>new</w:t>
+      </w:r>
+      <w:r>
+        <w:rPr>
+          <w:rFonts w:ascii="Verdana" w:hAnsi="Verdana"/>
+          <w:color w:val="000000"/>
+          <w:sz w:val="20"/>
+          <w:szCs w:val="20"/>
+        </w:rPr>
+        <w:t xml:space="preserve"> String(</w:t>
+      </w:r>
+      <w:r>
+        <w:rPr>
+          <w:rFonts w:ascii="Verdana" w:hAnsi="Verdana"/>
+          <w:color w:val="0000FF"/>
+          <w:sz w:val="20"/>
+          <w:szCs w:val="20"/>
+        </w:rPr>
+        <w:t>"Welcome"</w:t>
+      </w:r>
+      <w:r>
+        <w:rPr>
+          <w:rFonts w:ascii="Verdana" w:hAnsi="Verdana"/>
+          <w:color w:val="000000"/>
+          <w:sz w:val="20"/>
+          <w:szCs w:val="20"/>
+        </w:rPr>
+        <w:t>);  </w:t>
+      </w:r>
+    </w:p>
+    <w:p>
+      <w:pPr>
+        <w:pStyle w:val="NormalWeb"/>
+        <w:shd w:val="clear" w:color="auto" w:fill="FFFFFF"/>
+        <w:spacing w:before="0" w:beforeAutospacing="0" w:after="0" w:afterAutospacing="0"/>
+      </w:pPr>
+      <w:r>
+        <w:rPr>
+          <w:rFonts w:ascii="Verdana" w:hAnsi="Verdana"/>
+          <w:color w:val="000000"/>
+          <w:sz w:val="20"/>
+          <w:szCs w:val="20"/>
+        </w:rPr>
+        <w:t>Two objects, one in string constant pool and other in non-pool(heap).</w:t>
+      </w:r>
+    </w:p>
+    <w:p>
+      <w:pPr>
+        <w:pStyle w:val="NormalWeb"/>
+        <w:spacing w:before="0" w:beforeAutospacing="0" w:after="0" w:afterAutospacing="0"/>
+      </w:pPr>
+      <w:hyperlink r:id="rId18" w:history="1">
         <w:r>
           <w:rPr>
             <w:rStyle w:val="Hyperlink"/>
@@ -1919,14 +1837,14 @@
             <w:szCs w:val="20"/>
             <w:shd w:val="clear" w:color="auto" w:fill="FFFFFF"/>
           </w:rPr>
-          <w:t xml:space="preserve"> details...</w:t>
+          <w:t>more details...</w:t>
         </w:r>
       </w:hyperlink>
     </w:p>
     <w:p>
       <w:r>
         <w:pict>
-          <v:rect id="_x0000_i1063" style="width:0;height:1.5pt" o:hralign="center" o:hrstd="t" o:hr="t" fillcolor="#a0a0a0" stroked="f"/>
+          <v:rect id="_x0000_i1043" style="width:0;height:1.5pt" o:hralign="center" o:hrstd="t" o:hr="t" fillcolor="#a0a0a0" stroked="f"/>
         </w:pict>
       </w:r>
     </w:p>
@@ -1945,24 +1863,55 @@
           <w:sz w:val="32"/>
           <w:szCs w:val="32"/>
         </w:rPr>
-        <w:t>87) How many objects will be created in the following code?</w:t>
-      </w:r>
-    </w:p>
-    <w:p>
-      <w:pPr>
-        <w:pStyle w:val="NormalWeb"/>
-        <w:numPr>
-          <w:ilvl w:val="0"/>
-          <w:numId w:val="12"/>
-        </w:numPr>
-        <w:spacing w:before="180" w:beforeAutospacing="0" w:after="0" w:afterAutospacing="0"/>
-        <w:textAlignment w:val="baseline"/>
+        <w:t>90) What is the basic difference between string and stringbuffer object?</w:t>
+      </w:r>
+    </w:p>
+    <w:p>
+      <w:pPr>
+        <w:pStyle w:val="NormalWeb"/>
+        <w:shd w:val="clear" w:color="auto" w:fill="FFFFFF"/>
+        <w:spacing w:before="0" w:beforeAutospacing="0" w:after="0" w:afterAutospacing="0"/>
+      </w:pPr>
+      <w:r>
         <w:rPr>
           <w:rFonts w:ascii="Verdana" w:hAnsi="Verdana"/>
           <w:color w:val="000000"/>
           <w:sz w:val="20"/>
           <w:szCs w:val="20"/>
         </w:rPr>
+        <w:t>String is an immutable object. StringBuffer is a mutable object.</w:t>
+      </w:r>
+    </w:p>
+    <w:p>
+      <w:r>
+        <w:pict>
+          <v:rect id="_x0000_i1044" style="width:0;height:1.5pt" o:hralign="center" o:hrstd="t" o:hr="t" fillcolor="#a0a0a0" stroked="f"/>
+        </w:pict>
+      </w:r>
+    </w:p>
+    <w:p>
+      <w:pPr>
+        <w:pStyle w:val="Heading3"/>
+        <w:shd w:val="clear" w:color="auto" w:fill="FFFFFF"/>
+        <w:spacing w:before="280" w:after="80"/>
+      </w:pPr>
+      <w:r>
+        <w:rPr>
+          <w:rFonts w:ascii="Arial" w:hAnsi="Arial" w:cs="Arial"/>
+          <w:b w:val="0"/>
+          <w:bCs w:val="0"/>
+          <w:color w:val="610B4B"/>
+          <w:sz w:val="32"/>
+          <w:szCs w:val="32"/>
+        </w:rPr>
+        <w:t>91) What is the difference between StringBuffer and StringBuilder ?</w:t>
+      </w:r>
+    </w:p>
+    <w:p>
+      <w:pPr>
+        <w:pStyle w:val="NormalWeb"/>
+        <w:shd w:val="clear" w:color="auto" w:fill="FFFFFF"/>
+        <w:spacing w:before="0" w:beforeAutospacing="0" w:after="0" w:afterAutospacing="0"/>
       </w:pPr>
       <w:r>
         <w:rPr>
@@ -1971,17 +1920,40 @@
           <w:sz w:val="20"/>
           <w:szCs w:val="20"/>
         </w:rPr>
-        <w:t>String s1=</w:t>
-      </w:r>
-      <w:r>
-        <w:rPr>
-          <w:rFonts w:ascii="Verdana" w:hAnsi="Verdana"/>
-          <w:color w:val="0000FF"/>
-          <w:sz w:val="20"/>
-          <w:szCs w:val="20"/>
-        </w:rPr>
-        <w:t>"Welcome"</w:t>
-      </w:r>
+        <w:t>StringBuffer is synchronized whereas StringBuilder is not synchronized.</w:t>
+      </w:r>
+    </w:p>
+    <w:p>
+      <w:r>
+        <w:pict>
+          <v:rect id="_x0000_i1045" style="width:0;height:1.5pt" o:hralign="center" o:hrstd="t" o:hr="t" fillcolor="#a0a0a0" stroked="f"/>
+        </w:pict>
+      </w:r>
+    </w:p>
+    <w:p>
+      <w:pPr>
+        <w:pStyle w:val="Heading3"/>
+        <w:shd w:val="clear" w:color="auto" w:fill="FFFFFF"/>
+        <w:spacing w:before="280" w:after="80"/>
+      </w:pPr>
+      <w:r>
+        <w:rPr>
+          <w:rFonts w:ascii="Arial" w:hAnsi="Arial" w:cs="Arial"/>
+          <w:b w:val="0"/>
+          <w:bCs w:val="0"/>
+          <w:color w:val="610B4B"/>
+          <w:sz w:val="32"/>
+          <w:szCs w:val="32"/>
+        </w:rPr>
+        <w:t>92) How can we create immutable class in java ?</w:t>
+      </w:r>
+    </w:p>
+    <w:p>
+      <w:pPr>
+        <w:pStyle w:val="NormalWeb"/>
+        <w:shd w:val="clear" w:color="auto" w:fill="FFFFFF"/>
+        <w:spacing w:before="0" w:beforeAutospacing="0" w:after="0" w:afterAutospacing="0"/>
+      </w:pPr>
       <w:r>
         <w:rPr>
           <w:rFonts w:ascii="Verdana" w:hAnsi="Verdana"/>
@@ -1989,120 +1961,15 @@
           <w:sz w:val="20"/>
           <w:szCs w:val="20"/>
         </w:rPr>
-        <w:t>;  </w:t>
-      </w:r>
-    </w:p>
-    <w:p>
-      <w:pPr>
-        <w:pStyle w:val="NormalWeb"/>
-        <w:numPr>
-          <w:ilvl w:val="0"/>
-          <w:numId w:val="12"/>
-        </w:numPr>
+        <w:t>We can create immutable class as the String class by defining final class and</w:t>
+      </w:r>
+    </w:p>
+    <w:p>
+      <w:pPr>
+        <w:pStyle w:val="NormalWeb"/>
         <w:spacing w:before="0" w:beforeAutospacing="0" w:after="0" w:afterAutospacing="0"/>
-        <w:textAlignment w:val="baseline"/>
-        <w:rPr>
-          <w:rFonts w:ascii="Verdana" w:hAnsi="Verdana"/>
-          <w:color w:val="000000"/>
-          <w:sz w:val="20"/>
-          <w:szCs w:val="20"/>
-        </w:rPr>
-      </w:pPr>
-      <w:r>
-        <w:rPr>
-          <w:rFonts w:ascii="Verdana" w:hAnsi="Verdana"/>
-          <w:color w:val="000000"/>
-          <w:sz w:val="20"/>
-          <w:szCs w:val="20"/>
-        </w:rPr>
-        <w:t>String s2=</w:t>
-      </w:r>
-      <w:r>
-        <w:rPr>
-          <w:rFonts w:ascii="Verdana" w:hAnsi="Verdana"/>
-          <w:color w:val="0000FF"/>
-          <w:sz w:val="20"/>
-          <w:szCs w:val="20"/>
-        </w:rPr>
-        <w:t>"Welcome"</w:t>
-      </w:r>
-      <w:r>
-        <w:rPr>
-          <w:rFonts w:ascii="Verdana" w:hAnsi="Verdana"/>
-          <w:color w:val="000000"/>
-          <w:sz w:val="20"/>
-          <w:szCs w:val="20"/>
-        </w:rPr>
-        <w:t>;  </w:t>
-      </w:r>
-    </w:p>
-    <w:p>
-      <w:pPr>
-        <w:pStyle w:val="NormalWeb"/>
-        <w:numPr>
-          <w:ilvl w:val="0"/>
-          <w:numId w:val="12"/>
-        </w:numPr>
-        <w:spacing w:before="0" w:beforeAutospacing="0" w:after="120" w:afterAutospacing="0"/>
-        <w:textAlignment w:val="baseline"/>
-        <w:rPr>
-          <w:rFonts w:ascii="Verdana" w:hAnsi="Verdana"/>
-          <w:color w:val="000000"/>
-          <w:sz w:val="20"/>
-          <w:szCs w:val="20"/>
-        </w:rPr>
-      </w:pPr>
-      <w:r>
-        <w:rPr>
-          <w:rFonts w:ascii="Verdana" w:hAnsi="Verdana"/>
-          <w:color w:val="000000"/>
-          <w:sz w:val="20"/>
-          <w:szCs w:val="20"/>
-        </w:rPr>
-        <w:t>String s3=</w:t>
-      </w:r>
-      <w:r>
-        <w:rPr>
-          <w:rFonts w:ascii="Verdana" w:hAnsi="Verdana"/>
-          <w:color w:val="0000FF"/>
-          <w:sz w:val="20"/>
-          <w:szCs w:val="20"/>
-        </w:rPr>
-        <w:t>"Welcome"</w:t>
-      </w:r>
-      <w:r>
-        <w:rPr>
-          <w:rFonts w:ascii="Verdana" w:hAnsi="Verdana"/>
-          <w:color w:val="000000"/>
-          <w:sz w:val="20"/>
-          <w:szCs w:val="20"/>
-        </w:rPr>
-        <w:t>;  </w:t>
-      </w:r>
-    </w:p>
-    <w:p>
-      <w:pPr>
-        <w:pStyle w:val="NormalWeb"/>
-        <w:shd w:val="clear" w:color="auto" w:fill="FFFFFF"/>
-        <w:spacing w:before="0" w:beforeAutospacing="0" w:after="0" w:afterAutospacing="0"/>
-      </w:pPr>
-      <w:r>
-        <w:rPr>
-          <w:rFonts w:ascii="Verdana" w:hAnsi="Verdana"/>
-          <w:color w:val="000000"/>
-          <w:sz w:val="20"/>
-          <w:szCs w:val="20"/>
-        </w:rPr>
-        <w:t>Only one object.</w:t>
-      </w:r>
-    </w:p>
-    <w:p>
-      <w:pPr>
-        <w:pStyle w:val="NormalWeb"/>
-        <w:spacing w:before="0" w:beforeAutospacing="0" w:after="0" w:afterAutospacing="0"/>
-      </w:pPr>
-      <w:hyperlink r:id="rId16" w:history="1">
-        <w:proofErr w:type="gramStart"/>
+      </w:pPr>
+      <w:hyperlink r:id="rId19" w:history="1">
         <w:r>
           <w:rPr>
             <w:rStyle w:val="Hyperlink"/>
@@ -2112,9 +1979,57 @@
             <w:szCs w:val="20"/>
             <w:shd w:val="clear" w:color="auto" w:fill="FFFFFF"/>
           </w:rPr>
-          <w:t>more</w:t>
+          <w:t>more details...</w:t>
         </w:r>
-        <w:proofErr w:type="gramEnd"/>
+      </w:hyperlink>
+    </w:p>
+    <w:p>
+      <w:r>
+        <w:pict>
+          <v:rect id="_x0000_i1046" style="width:0;height:1.5pt" o:hralign="center" o:hrstd="t" o:hr="t" fillcolor="#a0a0a0" stroked="f"/>
+        </w:pict>
+      </w:r>
+    </w:p>
+    <w:p>
+      <w:pPr>
+        <w:pStyle w:val="Heading3"/>
+        <w:shd w:val="clear" w:color="auto" w:fill="FFFFFF"/>
+        <w:spacing w:before="280" w:after="80"/>
+      </w:pPr>
+      <w:r>
+        <w:rPr>
+          <w:rFonts w:ascii="Arial" w:hAnsi="Arial" w:cs="Arial"/>
+          <w:b w:val="0"/>
+          <w:bCs w:val="0"/>
+          <w:color w:val="610B4B"/>
+          <w:sz w:val="32"/>
+          <w:szCs w:val="32"/>
+        </w:rPr>
+        <w:t>93) What is the purpose of toString() method in java ?</w:t>
+      </w:r>
+    </w:p>
+    <w:p>
+      <w:pPr>
+        <w:pStyle w:val="NormalWeb"/>
+        <w:shd w:val="clear" w:color="auto" w:fill="FFFFFF"/>
+        <w:spacing w:before="0" w:beforeAutospacing="0" w:after="0" w:afterAutospacing="0"/>
+      </w:pPr>
+      <w:r>
+        <w:rPr>
+          <w:rFonts w:ascii="Verdana" w:hAnsi="Verdana"/>
+          <w:color w:val="000000"/>
+          <w:sz w:val="20"/>
+          <w:szCs w:val="20"/>
+        </w:rPr>
+        <w:t>The toString() method returns the string representation of any object. If you print any object, java compiler internally invokes the toString() method on the object. So overriding the toString() method, returns the desired output, it can be the state of an object etc. depends on your implementation.</w:t>
+      </w:r>
+    </w:p>
+    <w:p>
+      <w:pPr>
+        <w:pStyle w:val="NormalWeb"/>
+        <w:spacing w:before="0" w:beforeAutospacing="0" w:after="0" w:afterAutospacing="0"/>
+      </w:pPr>
+      <w:hyperlink r:id="rId20" w:history="1">
         <w:r>
           <w:rPr>
             <w:rStyle w:val="Hyperlink"/>
@@ -2124,14 +2039,39 @@
             <w:szCs w:val="20"/>
             <w:shd w:val="clear" w:color="auto" w:fill="FFFFFF"/>
           </w:rPr>
-          <w:t xml:space="preserve"> details...</w:t>
+          <w:t>more details...</w:t>
         </w:r>
       </w:hyperlink>
     </w:p>
     <w:p>
       <w:r>
         <w:pict>
-          <v:rect id="_x0000_i1064" style="width:0;height:1.5pt" o:hralign="center" o:hrstd="t" o:hr="t" fillcolor="#a0a0a0" stroked="f"/>
+          <v:rect id="_x0000_i1047" style="width:0;height:1.5pt" o:hralign="center" o:hrstd="t" o:hr="t" fillcolor="#a0a0a0" stroked="f"/>
+        </w:pict>
+      </w:r>
+    </w:p>
+    <w:p>
+      <w:pPr>
+        <w:pStyle w:val="Heading2"/>
+        <w:spacing w:before="360" w:after="80"/>
+        <w:jc w:val="center"/>
+      </w:pPr>
+      <w:r>
+        <w:rPr>
+          <w:rFonts w:ascii="Arial" w:hAnsi="Arial" w:cs="Arial"/>
+          <w:b w:val="0"/>
+          <w:bCs w:val="0"/>
+          <w:color w:val="FFFFFF"/>
+          <w:sz w:val="27"/>
+          <w:szCs w:val="27"/>
+        </w:rPr>
+        <w:t>Core Java : Nested classes and Interfaces Interview Questions</w:t>
+      </w:r>
+    </w:p>
+    <w:p>
+      <w:r>
+        <w:pict>
+          <v:rect id="_x0000_i1048" style="width:0;height:1.5pt" o:hralign="center" o:hrstd="t" o:hr="t" fillcolor="#a0a0a0" stroked="f"/>
         </w:pict>
       </w:r>
     </w:p>
@@ -2150,7 +2090,8 @@
           <w:sz w:val="32"/>
           <w:szCs w:val="32"/>
         </w:rPr>
-        <w:t>88) Why java uses the concept of string literal?</w:t>
+        <w:lastRenderedPageBreak/>
+        <w:t>94)What is nested class?</w:t>
       </w:r>
     </w:p>
     <w:p>
@@ -2159,7 +2100,6 @@
         <w:shd w:val="clear" w:color="auto" w:fill="FFFFFF"/>
         <w:spacing w:before="0" w:beforeAutospacing="0" w:after="0" w:afterAutospacing="0"/>
       </w:pPr>
-      <w:proofErr w:type="gramStart"/>
       <w:r>
         <w:rPr>
           <w:rFonts w:ascii="Verdana" w:hAnsi="Verdana"/>
@@ -2167,17 +2107,15 @@
           <w:sz w:val="20"/>
           <w:szCs w:val="20"/>
         </w:rPr>
-        <w:t>To make Java more memory efficient (because no new objects are created if it exists already in string constant pool).</w:t>
-      </w:r>
-      <w:proofErr w:type="gramEnd"/>
+        <w:t>A class which is declared inside another class is known as nested class. There are 4 types of nested class member inner class, local inner class, annonymous inner class and static nested class.</w:t>
+      </w:r>
     </w:p>
     <w:p>
       <w:pPr>
         <w:pStyle w:val="NormalWeb"/>
         <w:spacing w:before="0" w:beforeAutospacing="0" w:after="0" w:afterAutospacing="0"/>
       </w:pPr>
-      <w:hyperlink r:id="rId17" w:history="1">
-        <w:proofErr w:type="gramStart"/>
+      <w:hyperlink r:id="rId21" w:history="1">
         <w:r>
           <w:rPr>
             <w:rStyle w:val="Hyperlink"/>
@@ -2187,9 +2125,57 @@
             <w:szCs w:val="20"/>
             <w:shd w:val="clear" w:color="auto" w:fill="FFFFFF"/>
           </w:rPr>
-          <w:t>more</w:t>
+          <w:t>more details...</w:t>
         </w:r>
-        <w:proofErr w:type="gramEnd"/>
+      </w:hyperlink>
+    </w:p>
+    <w:p>
+      <w:r>
+        <w:pict>
+          <v:rect id="_x0000_i1049" style="width:0;height:1.5pt" o:hralign="center" o:hrstd="t" o:hr="t" fillcolor="#a0a0a0" stroked="f"/>
+        </w:pict>
+      </w:r>
+    </w:p>
+    <w:p>
+      <w:pPr>
+        <w:pStyle w:val="Heading3"/>
+        <w:shd w:val="clear" w:color="auto" w:fill="FFFFFF"/>
+        <w:spacing w:before="280" w:after="80"/>
+      </w:pPr>
+      <w:r>
+        <w:rPr>
+          <w:rFonts w:ascii="Arial" w:hAnsi="Arial" w:cs="Arial"/>
+          <w:b w:val="0"/>
+          <w:bCs w:val="0"/>
+          <w:color w:val="610B4B"/>
+          <w:sz w:val="32"/>
+          <w:szCs w:val="32"/>
+        </w:rPr>
+        <w:t>95) Is there any difference between nested classes and inner classes?</w:t>
+      </w:r>
+    </w:p>
+    <w:p>
+      <w:pPr>
+        <w:pStyle w:val="NormalWeb"/>
+        <w:shd w:val="clear" w:color="auto" w:fill="FFFFFF"/>
+        <w:spacing w:before="0" w:beforeAutospacing="0" w:after="0" w:afterAutospacing="0"/>
+      </w:pPr>
+      <w:r>
+        <w:rPr>
+          <w:rFonts w:ascii="Verdana" w:hAnsi="Verdana"/>
+          <w:color w:val="000000"/>
+          <w:sz w:val="20"/>
+          <w:szCs w:val="20"/>
+        </w:rPr>
+        <w:t>Yes, inner classes are non-static nested classes i.e. inner classes are the part of nested classes.</w:t>
+      </w:r>
+    </w:p>
+    <w:p>
+      <w:pPr>
+        <w:pStyle w:val="NormalWeb"/>
+        <w:spacing w:before="0" w:beforeAutospacing="0" w:after="0" w:afterAutospacing="0"/>
+      </w:pPr>
+      <w:hyperlink r:id="rId22" w:history="1">
         <w:r>
           <w:rPr>
             <w:rStyle w:val="Hyperlink"/>
@@ -2199,14 +2185,14 @@
             <w:szCs w:val="20"/>
             <w:shd w:val="clear" w:color="auto" w:fill="FFFFFF"/>
           </w:rPr>
-          <w:t xml:space="preserve"> details...</w:t>
+          <w:t>more details...</w:t>
         </w:r>
       </w:hyperlink>
     </w:p>
     <w:p>
       <w:r>
         <w:pict>
-          <v:rect id="_x0000_i1065" style="width:0;height:1.5pt" o:hralign="center" o:hrstd="t" o:hr="t" fillcolor="#a0a0a0" stroked="f"/>
+          <v:rect id="_x0000_i1050" style="width:0;height:1.5pt" o:hralign="center" o:hrstd="t" o:hr="t" fillcolor="#a0a0a0" stroked="f"/>
         </w:pict>
       </w:r>
     </w:p>
@@ -2225,140 +2211,31 @@
           <w:sz w:val="32"/>
           <w:szCs w:val="32"/>
         </w:rPr>
-        <w:t>89</w:t>
-      </w:r>
-      <w:proofErr w:type="gramStart"/>
-      <w:r>
-        <w:rPr>
-          <w:rFonts w:ascii="Arial" w:hAnsi="Arial" w:cs="Arial"/>
-          <w:b w:val="0"/>
-          <w:bCs w:val="0"/>
-          <w:color w:val="610B4B"/>
-          <w:sz w:val="32"/>
-          <w:szCs w:val="32"/>
-        </w:rPr>
-        <w:t>)How</w:t>
-      </w:r>
-      <w:proofErr w:type="gramEnd"/>
-      <w:r>
-        <w:rPr>
-          <w:rFonts w:ascii="Arial" w:hAnsi="Arial" w:cs="Arial"/>
-          <w:b w:val="0"/>
-          <w:bCs w:val="0"/>
-          <w:color w:val="610B4B"/>
-          <w:sz w:val="32"/>
-          <w:szCs w:val="32"/>
-        </w:rPr>
-        <w:t xml:space="preserve"> many objects will be created in the following code?</w:t>
-      </w:r>
-    </w:p>
-    <w:p>
-      <w:pPr>
-        <w:pStyle w:val="NormalWeb"/>
-        <w:numPr>
-          <w:ilvl w:val="0"/>
-          <w:numId w:val="13"/>
-        </w:numPr>
-        <w:spacing w:before="180" w:beforeAutospacing="0" w:after="120" w:afterAutospacing="0"/>
-        <w:textAlignment w:val="baseline"/>
+        <w:t>96) Can we access the non-final local variable, inside the local inner class?</w:t>
+      </w:r>
+    </w:p>
+    <w:p>
+      <w:pPr>
+        <w:pStyle w:val="NormalWeb"/>
+        <w:shd w:val="clear" w:color="auto" w:fill="FFFFFF"/>
+        <w:spacing w:before="0" w:beforeAutospacing="0" w:after="0" w:afterAutospacing="0"/>
+      </w:pPr>
+      <w:r>
         <w:rPr>
           <w:rFonts w:ascii="Verdana" w:hAnsi="Verdana"/>
           <w:color w:val="000000"/>
           <w:sz w:val="20"/>
           <w:szCs w:val="20"/>
         </w:rPr>
-      </w:pPr>
-      <w:r>
-        <w:rPr>
-          <w:rFonts w:ascii="Verdana" w:hAnsi="Verdana"/>
-          <w:color w:val="000000"/>
-          <w:sz w:val="20"/>
-          <w:szCs w:val="20"/>
-        </w:rPr>
-        <w:t xml:space="preserve">String s = </w:t>
-      </w:r>
-      <w:r>
-        <w:rPr>
-          <w:rFonts w:ascii="Verdana" w:hAnsi="Verdana"/>
-          <w:b/>
-          <w:bCs/>
-          <w:color w:val="006699"/>
-          <w:sz w:val="20"/>
-          <w:szCs w:val="20"/>
-        </w:rPr>
-        <w:t>new</w:t>
-      </w:r>
-      <w:r>
-        <w:rPr>
-          <w:rFonts w:ascii="Verdana" w:hAnsi="Verdana"/>
-          <w:color w:val="000000"/>
-          <w:sz w:val="20"/>
-          <w:szCs w:val="20"/>
-        </w:rPr>
-        <w:t xml:space="preserve"> String(</w:t>
-      </w:r>
-      <w:r>
-        <w:rPr>
-          <w:rFonts w:ascii="Verdana" w:hAnsi="Verdana"/>
-          <w:color w:val="0000FF"/>
-          <w:sz w:val="20"/>
-          <w:szCs w:val="20"/>
-        </w:rPr>
-        <w:t>"Welcome"</w:t>
-      </w:r>
-      <w:r>
-        <w:rPr>
-          <w:rFonts w:ascii="Verdana" w:hAnsi="Verdana"/>
-          <w:color w:val="000000"/>
-          <w:sz w:val="20"/>
-          <w:szCs w:val="20"/>
-        </w:rPr>
-        <w:t>);  </w:t>
-      </w:r>
-    </w:p>
-    <w:p>
-      <w:pPr>
-        <w:pStyle w:val="NormalWeb"/>
-        <w:shd w:val="clear" w:color="auto" w:fill="FFFFFF"/>
+        <w:t>No, local variable must be constant if you want to access it in local inner class.</w:t>
+      </w:r>
+    </w:p>
+    <w:p>
+      <w:pPr>
+        <w:pStyle w:val="NormalWeb"/>
         <w:spacing w:before="0" w:beforeAutospacing="0" w:after="0" w:afterAutospacing="0"/>
       </w:pPr>
-      <w:r>
-        <w:rPr>
-          <w:rFonts w:ascii="Verdana" w:hAnsi="Verdana"/>
-          <w:color w:val="000000"/>
-          <w:sz w:val="20"/>
-          <w:szCs w:val="20"/>
-        </w:rPr>
-        <w:t>Two objects, one in string constant pool and other in non-</w:t>
-      </w:r>
-      <w:proofErr w:type="gramStart"/>
-      <w:r>
-        <w:rPr>
-          <w:rFonts w:ascii="Verdana" w:hAnsi="Verdana"/>
-          <w:color w:val="000000"/>
-          <w:sz w:val="20"/>
-          <w:szCs w:val="20"/>
-        </w:rPr>
-        <w:t>pool(</w:t>
-      </w:r>
-      <w:proofErr w:type="gramEnd"/>
-      <w:r>
-        <w:rPr>
-          <w:rFonts w:ascii="Verdana" w:hAnsi="Verdana"/>
-          <w:color w:val="000000"/>
-          <w:sz w:val="20"/>
-          <w:szCs w:val="20"/>
-        </w:rPr>
-        <w:t>heap).</w:t>
-      </w:r>
-    </w:p>
-    <w:p>
-      <w:pPr>
-        <w:pStyle w:val="NormalWeb"/>
-        <w:spacing w:before="0" w:beforeAutospacing="0" w:after="0" w:afterAutospacing="0"/>
-      </w:pPr>
-      <w:hyperlink r:id="rId18" w:history="1">
-        <w:proofErr w:type="gramStart"/>
+      <w:hyperlink r:id="rId23" w:history="1">
         <w:r>
           <w:rPr>
             <w:rStyle w:val="Hyperlink"/>
@@ -2368,9 +2245,57 @@
             <w:szCs w:val="20"/>
             <w:shd w:val="clear" w:color="auto" w:fill="FFFFFF"/>
           </w:rPr>
-          <w:t>more</w:t>
+          <w:t>more details...</w:t>
         </w:r>
-        <w:proofErr w:type="gramEnd"/>
+      </w:hyperlink>
+    </w:p>
+    <w:p>
+      <w:r>
+        <w:pict>
+          <v:rect id="_x0000_i1051" style="width:0;height:1.5pt" o:hralign="center" o:hrstd="t" o:hr="t" fillcolor="#a0a0a0" stroked="f"/>
+        </w:pict>
+      </w:r>
+    </w:p>
+    <w:p>
+      <w:pPr>
+        <w:pStyle w:val="Heading3"/>
+        <w:shd w:val="clear" w:color="auto" w:fill="FFFFFF"/>
+        <w:spacing w:before="280" w:after="80"/>
+      </w:pPr>
+      <w:r>
+        <w:rPr>
+          <w:rFonts w:ascii="Arial" w:hAnsi="Arial" w:cs="Arial"/>
+          <w:b w:val="0"/>
+          <w:bCs w:val="0"/>
+          <w:color w:val="610B4B"/>
+          <w:sz w:val="32"/>
+          <w:szCs w:val="32"/>
+        </w:rPr>
+        <w:t>97) What is nested interface ?</w:t>
+      </w:r>
+    </w:p>
+    <w:p>
+      <w:pPr>
+        <w:pStyle w:val="NormalWeb"/>
+        <w:shd w:val="clear" w:color="auto" w:fill="FFFFFF"/>
+        <w:spacing w:before="0" w:beforeAutospacing="0" w:after="0" w:afterAutospacing="0"/>
+      </w:pPr>
+      <w:r>
+        <w:rPr>
+          <w:rFonts w:ascii="Verdana" w:hAnsi="Verdana"/>
+          <w:color w:val="000000"/>
+          <w:sz w:val="20"/>
+          <w:szCs w:val="20"/>
+        </w:rPr>
+        <w:t>Any interface i.e. declared inside the interface or class, is known as nested interface. It is static by default.</w:t>
+      </w:r>
+    </w:p>
+    <w:p>
+      <w:pPr>
+        <w:pStyle w:val="NormalWeb"/>
+        <w:spacing w:before="0" w:beforeAutospacing="0" w:after="0" w:afterAutospacing="0"/>
+      </w:pPr>
+      <w:hyperlink r:id="rId24" w:history="1">
         <w:r>
           <w:rPr>
             <w:rStyle w:val="Hyperlink"/>
@@ -2380,14 +2305,14 @@
             <w:szCs w:val="20"/>
             <w:shd w:val="clear" w:color="auto" w:fill="FFFFFF"/>
           </w:rPr>
-          <w:t xml:space="preserve"> details...</w:t>
+          <w:t>more details...</w:t>
         </w:r>
       </w:hyperlink>
     </w:p>
     <w:p>
       <w:r>
         <w:pict>
-          <v:rect id="_x0000_i1066" style="width:0;height:1.5pt" o:hralign="center" o:hrstd="t" o:hr="t" fillcolor="#a0a0a0" stroked="f"/>
+          <v:rect id="_x0000_i1052" style="width:0;height:1.5pt" o:hralign="center" o:hrstd="t" o:hr="t" fillcolor="#a0a0a0" stroked="f"/>
         </w:pict>
       </w:r>
     </w:p>
@@ -2406,31 +2331,7 @@
           <w:sz w:val="32"/>
           <w:szCs w:val="32"/>
         </w:rPr>
-        <w:t xml:space="preserve">90) What is the basic difference between string and </w:t>
-      </w:r>
-      <w:proofErr w:type="spellStart"/>
-      <w:r>
-        <w:rPr>
-          <w:rFonts w:ascii="Arial" w:hAnsi="Arial" w:cs="Arial"/>
-          <w:b w:val="0"/>
-          <w:bCs w:val="0"/>
-          <w:color w:val="610B4B"/>
-          <w:sz w:val="32"/>
-          <w:szCs w:val="32"/>
-        </w:rPr>
-        <w:t>stringbuffer</w:t>
-      </w:r>
-      <w:proofErr w:type="spellEnd"/>
-      <w:r>
-        <w:rPr>
-          <w:rFonts w:ascii="Arial" w:hAnsi="Arial" w:cs="Arial"/>
-          <w:b w:val="0"/>
-          <w:bCs w:val="0"/>
-          <w:color w:val="610B4B"/>
-          <w:sz w:val="32"/>
-          <w:szCs w:val="32"/>
-        </w:rPr>
-        <w:t xml:space="preserve"> object?</w:t>
+        <w:t>98) Can a class have an interface?</w:t>
       </w:r>
     </w:p>
     <w:p>
@@ -2446,124 +2347,15 @@
           <w:sz w:val="20"/>
           <w:szCs w:val="20"/>
         </w:rPr>
-        <w:t>String is an immutable object. StringBuffer is a mutable object.</w:t>
-      </w:r>
-    </w:p>
-    <w:p>
-      <w:r>
-        <w:pict>
-          <v:rect id="_x0000_i1067" style="width:0;height:1.5pt" o:hralign="center" o:hrstd="t" o:hr="t" fillcolor="#a0a0a0" stroked="f"/>
-        </w:pict>
-      </w:r>
-    </w:p>
-    <w:p>
-      <w:pPr>
-        <w:pStyle w:val="Heading3"/>
-        <w:shd w:val="clear" w:color="auto" w:fill="FFFFFF"/>
-        <w:spacing w:before="280" w:after="80"/>
-      </w:pPr>
-      <w:r>
-        <w:rPr>
-          <w:rFonts w:ascii="Arial" w:hAnsi="Arial" w:cs="Arial"/>
-          <w:b w:val="0"/>
-          <w:bCs w:val="0"/>
-          <w:color w:val="610B4B"/>
-          <w:sz w:val="32"/>
-          <w:szCs w:val="32"/>
-        </w:rPr>
-        <w:t xml:space="preserve">91) What is the difference between StringBuffer and </w:t>
-      </w:r>
-      <w:proofErr w:type="gramStart"/>
-      <w:r>
-        <w:rPr>
-          <w:rFonts w:ascii="Arial" w:hAnsi="Arial" w:cs="Arial"/>
-          <w:b w:val="0"/>
-          <w:bCs w:val="0"/>
-          <w:color w:val="610B4B"/>
-          <w:sz w:val="32"/>
-          <w:szCs w:val="32"/>
-        </w:rPr>
-        <w:t>StringBuilder ?</w:t>
-      </w:r>
-      <w:proofErr w:type="gramEnd"/>
-    </w:p>
-    <w:p>
-      <w:pPr>
-        <w:pStyle w:val="NormalWeb"/>
-        <w:shd w:val="clear" w:color="auto" w:fill="FFFFFF"/>
+        <w:t>Yes, it is known as nested interface.</w:t>
+      </w:r>
+    </w:p>
+    <w:p>
+      <w:pPr>
+        <w:pStyle w:val="NormalWeb"/>
         <w:spacing w:before="0" w:beforeAutospacing="0" w:after="0" w:afterAutospacing="0"/>
       </w:pPr>
-      <w:r>
-        <w:rPr>
-          <w:rFonts w:ascii="Verdana" w:hAnsi="Verdana"/>
-          <w:color w:val="000000"/>
-          <w:sz w:val="20"/>
-          <w:szCs w:val="20"/>
-        </w:rPr>
-        <w:t>StringBuffer is synchronized whereas StringBuilder is not synchronized.</w:t>
-      </w:r>
-    </w:p>
-    <w:p>
-      <w:r>
-        <w:pict>
-          <v:rect id="_x0000_i1068" style="width:0;height:1.5pt" o:hralign="center" o:hrstd="t" o:hr="t" fillcolor="#a0a0a0" stroked="f"/>
-        </w:pict>
-      </w:r>
-    </w:p>
-    <w:p>
-      <w:pPr>
-        <w:pStyle w:val="Heading3"/>
-        <w:shd w:val="clear" w:color="auto" w:fill="FFFFFF"/>
-        <w:spacing w:before="280" w:after="80"/>
-      </w:pPr>
-      <w:r>
-        <w:rPr>
-          <w:rFonts w:ascii="Arial" w:hAnsi="Arial" w:cs="Arial"/>
-          <w:b w:val="0"/>
-          <w:bCs w:val="0"/>
-          <w:color w:val="610B4B"/>
-          <w:sz w:val="32"/>
-          <w:szCs w:val="32"/>
-        </w:rPr>
-        <w:t xml:space="preserve">92) How can we create immutable class in </w:t>
-      </w:r>
-      <w:proofErr w:type="gramStart"/>
-      <w:r>
-        <w:rPr>
-          <w:rFonts w:ascii="Arial" w:hAnsi="Arial" w:cs="Arial"/>
-          <w:b w:val="0"/>
-          <w:bCs w:val="0"/>
-          <w:color w:val="610B4B"/>
-          <w:sz w:val="32"/>
-          <w:szCs w:val="32"/>
-        </w:rPr>
-        <w:t>java ?</w:t>
-      </w:r>
-      <w:proofErr w:type="gramEnd"/>
-    </w:p>
-    <w:p>
-      <w:pPr>
-        <w:pStyle w:val="NormalWeb"/>
-        <w:shd w:val="clear" w:color="auto" w:fill="FFFFFF"/>
-        <w:spacing w:before="0" w:beforeAutospacing="0" w:after="0" w:afterAutospacing="0"/>
-      </w:pPr>
-      <w:r>
-        <w:rPr>
-          <w:rFonts w:ascii="Verdana" w:hAnsi="Verdana"/>
-          <w:color w:val="000000"/>
-          <w:sz w:val="20"/>
-          <w:szCs w:val="20"/>
-        </w:rPr>
-        <w:t>We can create immutable class as the String class by defining final class and</w:t>
-      </w:r>
-    </w:p>
-    <w:p>
-      <w:pPr>
-        <w:pStyle w:val="NormalWeb"/>
-        <w:spacing w:before="0" w:beforeAutospacing="0" w:after="0" w:afterAutospacing="0"/>
-      </w:pPr>
-      <w:hyperlink r:id="rId19" w:history="1">
-        <w:proofErr w:type="gramStart"/>
+      <w:hyperlink r:id="rId25" w:history="1">
         <w:r>
           <w:rPr>
             <w:rStyle w:val="Hyperlink"/>
@@ -2573,9 +2365,57 @@
             <w:szCs w:val="20"/>
             <w:shd w:val="clear" w:color="auto" w:fill="FFFFFF"/>
           </w:rPr>
-          <w:t>more</w:t>
+          <w:t>more details...</w:t>
         </w:r>
-        <w:proofErr w:type="gramEnd"/>
+      </w:hyperlink>
+    </w:p>
+    <w:p>
+      <w:r>
+        <w:pict>
+          <v:rect id="_x0000_i1053" style="width:0;height:1.5pt" o:hralign="center" o:hrstd="t" o:hr="t" fillcolor="#a0a0a0" stroked="f"/>
+        </w:pict>
+      </w:r>
+    </w:p>
+    <w:p>
+      <w:pPr>
+        <w:pStyle w:val="Heading3"/>
+        <w:shd w:val="clear" w:color="auto" w:fill="FFFFFF"/>
+        <w:spacing w:before="280" w:after="80"/>
+      </w:pPr>
+      <w:r>
+        <w:rPr>
+          <w:rFonts w:ascii="Arial" w:hAnsi="Arial" w:cs="Arial"/>
+          <w:b w:val="0"/>
+          <w:bCs w:val="0"/>
+          <w:color w:val="610B4B"/>
+          <w:sz w:val="32"/>
+          <w:szCs w:val="32"/>
+        </w:rPr>
+        <w:t>99) Can an Interface have a class?</w:t>
+      </w:r>
+    </w:p>
+    <w:p>
+      <w:pPr>
+        <w:pStyle w:val="NormalWeb"/>
+        <w:shd w:val="clear" w:color="auto" w:fill="FFFFFF"/>
+        <w:spacing w:before="0" w:beforeAutospacing="0" w:after="0" w:afterAutospacing="0"/>
+      </w:pPr>
+      <w:r>
+        <w:rPr>
+          <w:rFonts w:ascii="Verdana" w:hAnsi="Verdana"/>
+          <w:color w:val="000000"/>
+          <w:sz w:val="20"/>
+          <w:szCs w:val="20"/>
+        </w:rPr>
+        <w:t>Yes, they are static implicitely.</w:t>
+      </w:r>
+    </w:p>
+    <w:p>
+      <w:pPr>
+        <w:pStyle w:val="NormalWeb"/>
+        <w:spacing w:before="0" w:beforeAutospacing="0" w:after="0" w:afterAutospacing="0"/>
+      </w:pPr>
+      <w:hyperlink r:id="rId26" w:history="1">
         <w:r>
           <w:rPr>
             <w:rStyle w:val="Hyperlink"/>
@@ -2585,728 +2425,7 @@
             <w:szCs w:val="20"/>
             <w:shd w:val="clear" w:color="auto" w:fill="FFFFFF"/>
           </w:rPr>
-          <w:t xml:space="preserve"> details...</w:t>
-        </w:r>
-      </w:hyperlink>
-    </w:p>
-    <w:p>
-      <w:r>
-        <w:pict>
-          <v:rect id="_x0000_i1069" style="width:0;height:1.5pt" o:hralign="center" o:hrstd="t" o:hr="t" fillcolor="#a0a0a0" stroked="f"/>
-        </w:pict>
-      </w:r>
-    </w:p>
-    <w:p>
-      <w:pPr>
-        <w:pStyle w:val="Heading3"/>
-        <w:shd w:val="clear" w:color="auto" w:fill="FFFFFF"/>
-        <w:spacing w:before="280" w:after="80"/>
-      </w:pPr>
-      <w:r>
-        <w:rPr>
-          <w:rFonts w:ascii="Arial" w:hAnsi="Arial" w:cs="Arial"/>
-          <w:b w:val="0"/>
-          <w:bCs w:val="0"/>
-          <w:color w:val="610B4B"/>
-          <w:sz w:val="32"/>
-          <w:szCs w:val="32"/>
-        </w:rPr>
-        <w:t xml:space="preserve">93) What is the purpose of </w:t>
-      </w:r>
-      <w:proofErr w:type="gramStart"/>
-      <w:r>
-        <w:rPr>
-          <w:rFonts w:ascii="Arial" w:hAnsi="Arial" w:cs="Arial"/>
-          <w:b w:val="0"/>
-          <w:bCs w:val="0"/>
-          <w:color w:val="610B4B"/>
-          <w:sz w:val="32"/>
-          <w:szCs w:val="32"/>
-        </w:rPr>
-        <w:t>toString(</w:t>
-      </w:r>
-      <w:proofErr w:type="gramEnd"/>
-      <w:r>
-        <w:rPr>
-          <w:rFonts w:ascii="Arial" w:hAnsi="Arial" w:cs="Arial"/>
-          <w:b w:val="0"/>
-          <w:bCs w:val="0"/>
-          <w:color w:val="610B4B"/>
-          <w:sz w:val="32"/>
-          <w:szCs w:val="32"/>
-        </w:rPr>
-        <w:t>) method in java ?</w:t>
-      </w:r>
-    </w:p>
-    <w:p>
-      <w:pPr>
-        <w:pStyle w:val="NormalWeb"/>
-        <w:shd w:val="clear" w:color="auto" w:fill="FFFFFF"/>
-        <w:spacing w:before="0" w:beforeAutospacing="0" w:after="0" w:afterAutospacing="0"/>
-      </w:pPr>
-      <w:r>
-        <w:rPr>
-          <w:rFonts w:ascii="Verdana" w:hAnsi="Verdana"/>
-          <w:color w:val="000000"/>
-          <w:sz w:val="20"/>
-          <w:szCs w:val="20"/>
-        </w:rPr>
-        <w:t xml:space="preserve">The </w:t>
-      </w:r>
-      <w:proofErr w:type="gramStart"/>
-      <w:r>
-        <w:rPr>
-          <w:rFonts w:ascii="Verdana" w:hAnsi="Verdana"/>
-          <w:color w:val="000000"/>
-          <w:sz w:val="20"/>
-          <w:szCs w:val="20"/>
-        </w:rPr>
-        <w:t>toString(</w:t>
-      </w:r>
-      <w:proofErr w:type="gramEnd"/>
-      <w:r>
-        <w:rPr>
-          <w:rFonts w:ascii="Verdana" w:hAnsi="Verdana"/>
-          <w:color w:val="000000"/>
-          <w:sz w:val="20"/>
-          <w:szCs w:val="20"/>
-        </w:rPr>
-        <w:t xml:space="preserve">) method returns the string representation of any object. If you print any object, java compiler internally invokes the </w:t>
-      </w:r>
-      <w:proofErr w:type="gramStart"/>
-      <w:r>
-        <w:rPr>
-          <w:rFonts w:ascii="Verdana" w:hAnsi="Verdana"/>
-          <w:color w:val="000000"/>
-          <w:sz w:val="20"/>
-          <w:szCs w:val="20"/>
-        </w:rPr>
-        <w:t>toString(</w:t>
-      </w:r>
-      <w:proofErr w:type="gramEnd"/>
-      <w:r>
-        <w:rPr>
-          <w:rFonts w:ascii="Verdana" w:hAnsi="Verdana"/>
-          <w:color w:val="000000"/>
-          <w:sz w:val="20"/>
-          <w:szCs w:val="20"/>
-        </w:rPr>
-        <w:t xml:space="preserve">) method on the object. So overriding the </w:t>
-      </w:r>
-      <w:proofErr w:type="gramStart"/>
-      <w:r>
-        <w:rPr>
-          <w:rFonts w:ascii="Verdana" w:hAnsi="Verdana"/>
-          <w:color w:val="000000"/>
-          <w:sz w:val="20"/>
-          <w:szCs w:val="20"/>
-        </w:rPr>
-        <w:t>toString(</w:t>
-      </w:r>
-      <w:proofErr w:type="gramEnd"/>
-      <w:r>
-        <w:rPr>
-          <w:rFonts w:ascii="Verdana" w:hAnsi="Verdana"/>
-          <w:color w:val="000000"/>
-          <w:sz w:val="20"/>
-          <w:szCs w:val="20"/>
-        </w:rPr>
-        <w:t>) method, returns the desired output, it can be the state of an object etc. depends on your implementation.</w:t>
-      </w:r>
-    </w:p>
-    <w:p>
-      <w:pPr>
-        <w:pStyle w:val="NormalWeb"/>
-        <w:spacing w:before="0" w:beforeAutospacing="0" w:after="0" w:afterAutospacing="0"/>
-      </w:pPr>
-      <w:hyperlink r:id="rId20" w:history="1">
-        <w:proofErr w:type="gramStart"/>
-        <w:r>
-          <w:rPr>
-            <w:rStyle w:val="Hyperlink"/>
-            <w:rFonts w:ascii="Verdana" w:hAnsi="Verdana"/>
-            <w:color w:val="008000"/>
-            <w:sz w:val="20"/>
-            <w:szCs w:val="20"/>
-            <w:shd w:val="clear" w:color="auto" w:fill="FFFFFF"/>
-          </w:rPr>
-          <w:t>more</w:t>
-        </w:r>
-        <w:proofErr w:type="gramEnd"/>
-        <w:r>
-          <w:rPr>
-            <w:rStyle w:val="Hyperlink"/>
-            <w:rFonts w:ascii="Verdana" w:hAnsi="Verdana"/>
-            <w:color w:val="008000"/>
-            <w:sz w:val="20"/>
-            <w:szCs w:val="20"/>
-            <w:shd w:val="clear" w:color="auto" w:fill="FFFFFF"/>
-          </w:rPr>
-          <w:t xml:space="preserve"> details...</w:t>
-        </w:r>
-      </w:hyperlink>
-    </w:p>
-    <w:p>
-      <w:r>
-        <w:pict>
-          <v:rect id="_x0000_i1070" style="width:0;height:1.5pt" o:hralign="center" o:hrstd="t" o:hr="t" fillcolor="#a0a0a0" stroked="f"/>
-        </w:pict>
-      </w:r>
-    </w:p>
-    <w:p>
-      <w:pPr>
-        <w:pStyle w:val="Heading2"/>
-        <w:spacing w:before="360" w:after="80"/>
-        <w:jc w:val="center"/>
-      </w:pPr>
-      <w:r>
-        <w:rPr>
-          <w:rFonts w:ascii="Arial" w:hAnsi="Arial" w:cs="Arial"/>
-          <w:b w:val="0"/>
-          <w:bCs w:val="0"/>
-          <w:color w:val="FFFFFF"/>
-          <w:sz w:val="27"/>
-          <w:szCs w:val="27"/>
-        </w:rPr>
-        <w:t xml:space="preserve">Core </w:t>
-      </w:r>
-      <w:proofErr w:type="gramStart"/>
-      <w:r>
-        <w:rPr>
-          <w:rFonts w:ascii="Arial" w:hAnsi="Arial" w:cs="Arial"/>
-          <w:b w:val="0"/>
-          <w:bCs w:val="0"/>
-          <w:color w:val="FFFFFF"/>
-          <w:sz w:val="27"/>
-          <w:szCs w:val="27"/>
-        </w:rPr>
-        <w:t>Java :</w:t>
-      </w:r>
-      <w:proofErr w:type="gramEnd"/>
-      <w:r>
-        <w:rPr>
-          <w:rFonts w:ascii="Arial" w:hAnsi="Arial" w:cs="Arial"/>
-          <w:b w:val="0"/>
-          <w:bCs w:val="0"/>
-          <w:color w:val="FFFFFF"/>
-          <w:sz w:val="27"/>
-          <w:szCs w:val="27"/>
-        </w:rPr>
-        <w:t xml:space="preserve"> Nested classes and Interfaces Interview Questions</w:t>
-      </w:r>
-    </w:p>
-    <w:p>
-      <w:r>
-        <w:pict>
-          <v:rect id="_x0000_i1071" style="width:0;height:1.5pt" o:hralign="center" o:hrstd="t" o:hr="t" fillcolor="#a0a0a0" stroked="f"/>
-        </w:pict>
-      </w:r>
-    </w:p>
-    <w:p>
-      <w:pPr>
-        <w:pStyle w:val="Heading3"/>
-        <w:shd w:val="clear" w:color="auto" w:fill="FFFFFF"/>
-        <w:spacing w:before="280" w:after="80"/>
-      </w:pPr>
-      <w:r>
-        <w:rPr>
-          <w:rFonts w:ascii="Arial" w:hAnsi="Arial" w:cs="Arial"/>
-          <w:b w:val="0"/>
-          <w:bCs w:val="0"/>
-          <w:color w:val="610B4B"/>
-          <w:sz w:val="32"/>
-          <w:szCs w:val="32"/>
-        </w:rPr>
-        <w:t>94</w:t>
-      </w:r>
-      <w:proofErr w:type="gramStart"/>
-      <w:r>
-        <w:rPr>
-          <w:rFonts w:ascii="Arial" w:hAnsi="Arial" w:cs="Arial"/>
-          <w:b w:val="0"/>
-          <w:bCs w:val="0"/>
-          <w:color w:val="610B4B"/>
-          <w:sz w:val="32"/>
-          <w:szCs w:val="32"/>
-        </w:rPr>
-        <w:t>)What</w:t>
-      </w:r>
-      <w:proofErr w:type="gramEnd"/>
-      <w:r>
-        <w:rPr>
-          <w:rFonts w:ascii="Arial" w:hAnsi="Arial" w:cs="Arial"/>
-          <w:b w:val="0"/>
-          <w:bCs w:val="0"/>
-          <w:color w:val="610B4B"/>
-          <w:sz w:val="32"/>
-          <w:szCs w:val="32"/>
-        </w:rPr>
-        <w:t xml:space="preserve"> is nested class?</w:t>
-      </w:r>
-    </w:p>
-    <w:p>
-      <w:pPr>
-        <w:pStyle w:val="NormalWeb"/>
-        <w:shd w:val="clear" w:color="auto" w:fill="FFFFFF"/>
-        <w:spacing w:before="0" w:beforeAutospacing="0" w:after="0" w:afterAutospacing="0"/>
-      </w:pPr>
-      <w:r>
-        <w:rPr>
-          <w:rFonts w:ascii="Verdana" w:hAnsi="Verdana"/>
-          <w:color w:val="000000"/>
-          <w:sz w:val="20"/>
-          <w:szCs w:val="20"/>
-        </w:rPr>
-        <w:t xml:space="preserve">A class which is declared inside another class is known as nested class. There are 4 types of nested class member inner class, local inner class, </w:t>
-      </w:r>
-      <w:proofErr w:type="spellStart"/>
-      <w:r>
-        <w:rPr>
-          <w:rFonts w:ascii="Verdana" w:hAnsi="Verdana"/>
-          <w:color w:val="000000"/>
-          <w:sz w:val="20"/>
-          <w:szCs w:val="20"/>
-        </w:rPr>
-        <w:t>annonymous</w:t>
-      </w:r>
-      <w:proofErr w:type="spellEnd"/>
-      <w:r>
-        <w:rPr>
-          <w:rFonts w:ascii="Verdana" w:hAnsi="Verdana"/>
-          <w:color w:val="000000"/>
-          <w:sz w:val="20"/>
-          <w:szCs w:val="20"/>
-        </w:rPr>
-        <w:t xml:space="preserve"> inner class and static nested class.</w:t>
-      </w:r>
-    </w:p>
-    <w:p>
-      <w:pPr>
-        <w:pStyle w:val="NormalWeb"/>
-        <w:spacing w:before="0" w:beforeAutospacing="0" w:after="0" w:afterAutospacing="0"/>
-      </w:pPr>
-      <w:hyperlink r:id="rId21" w:history="1">
-        <w:proofErr w:type="gramStart"/>
-        <w:r>
-          <w:rPr>
-            <w:rStyle w:val="Hyperlink"/>
-            <w:rFonts w:ascii="Verdana" w:hAnsi="Verdana"/>
-            <w:color w:val="008000"/>
-            <w:sz w:val="20"/>
-            <w:szCs w:val="20"/>
-            <w:shd w:val="clear" w:color="auto" w:fill="FFFFFF"/>
-          </w:rPr>
-          <w:t>more</w:t>
-        </w:r>
-        <w:proofErr w:type="gramEnd"/>
-        <w:r>
-          <w:rPr>
-            <w:rStyle w:val="Hyperlink"/>
-            <w:rFonts w:ascii="Verdana" w:hAnsi="Verdana"/>
-            <w:color w:val="008000"/>
-            <w:sz w:val="20"/>
-            <w:szCs w:val="20"/>
-            <w:shd w:val="clear" w:color="auto" w:fill="FFFFFF"/>
-          </w:rPr>
-          <w:t xml:space="preserve"> details...</w:t>
-        </w:r>
-      </w:hyperlink>
-    </w:p>
-    <w:p>
-      <w:r>
-        <w:pict>
-          <v:rect id="_x0000_i1072" style="width:0;height:1.5pt" o:hralign="center" o:hrstd="t" o:hr="t" fillcolor="#a0a0a0" stroked="f"/>
-        </w:pict>
-      </w:r>
-    </w:p>
-    <w:p>
-      <w:pPr>
-        <w:pStyle w:val="Heading3"/>
-        <w:shd w:val="clear" w:color="auto" w:fill="FFFFFF"/>
-        <w:spacing w:before="280" w:after="80"/>
-      </w:pPr>
-      <w:r>
-        <w:rPr>
-          <w:rFonts w:ascii="Arial" w:hAnsi="Arial" w:cs="Arial"/>
-          <w:b w:val="0"/>
-          <w:bCs w:val="0"/>
-          <w:color w:val="610B4B"/>
-          <w:sz w:val="32"/>
-          <w:szCs w:val="32"/>
-        </w:rPr>
-        <w:t>95) Is there any difference between nested classes and inner classes?</w:t>
-      </w:r>
-    </w:p>
-    <w:p>
-      <w:pPr>
-        <w:pStyle w:val="NormalWeb"/>
-        <w:shd w:val="clear" w:color="auto" w:fill="FFFFFF"/>
-        <w:spacing w:before="0" w:beforeAutospacing="0" w:after="0" w:afterAutospacing="0"/>
-      </w:pPr>
-      <w:r>
-        <w:rPr>
-          <w:rFonts w:ascii="Verdana" w:hAnsi="Verdana"/>
-          <w:color w:val="000000"/>
-          <w:sz w:val="20"/>
-          <w:szCs w:val="20"/>
-        </w:rPr>
-        <w:t>Yes, inner classes are non-static nested classes i.e. inner classes are the part of nested classes.</w:t>
-      </w:r>
-    </w:p>
-    <w:p>
-      <w:pPr>
-        <w:pStyle w:val="NormalWeb"/>
-        <w:spacing w:before="0" w:beforeAutospacing="0" w:after="0" w:afterAutospacing="0"/>
-      </w:pPr>
-      <w:hyperlink r:id="rId22" w:history="1">
-        <w:proofErr w:type="gramStart"/>
-        <w:r>
-          <w:rPr>
-            <w:rStyle w:val="Hyperlink"/>
-            <w:rFonts w:ascii="Verdana" w:hAnsi="Verdana"/>
-            <w:color w:val="008000"/>
-            <w:sz w:val="20"/>
-            <w:szCs w:val="20"/>
-            <w:shd w:val="clear" w:color="auto" w:fill="FFFFFF"/>
-          </w:rPr>
-          <w:t>more</w:t>
-        </w:r>
-        <w:proofErr w:type="gramEnd"/>
-        <w:r>
-          <w:rPr>
-            <w:rStyle w:val="Hyperlink"/>
-            <w:rFonts w:ascii="Verdana" w:hAnsi="Verdana"/>
-            <w:color w:val="008000"/>
-            <w:sz w:val="20"/>
-            <w:szCs w:val="20"/>
-            <w:shd w:val="clear" w:color="auto" w:fill="FFFFFF"/>
-          </w:rPr>
-          <w:t xml:space="preserve"> details...</w:t>
-        </w:r>
-      </w:hyperlink>
-    </w:p>
-    <w:p>
-      <w:r>
-        <w:pict>
-          <v:rect id="_x0000_i1073" style="width:0;height:1.5pt" o:hralign="center" o:hrstd="t" o:hr="t" fillcolor="#a0a0a0" stroked="f"/>
-        </w:pict>
-      </w:r>
-    </w:p>
-    <w:p>
-      <w:pPr>
-        <w:pStyle w:val="Heading3"/>
-        <w:shd w:val="clear" w:color="auto" w:fill="FFFFFF"/>
-        <w:spacing w:before="280" w:after="80"/>
-      </w:pPr>
-      <w:r>
-        <w:rPr>
-          <w:rFonts w:ascii="Arial" w:hAnsi="Arial" w:cs="Arial"/>
-          <w:b w:val="0"/>
-          <w:bCs w:val="0"/>
-          <w:color w:val="610B4B"/>
-          <w:sz w:val="32"/>
-          <w:szCs w:val="32"/>
-        </w:rPr>
-        <w:t>96) Can we access the non-final local variable, inside the local inner class?</w:t>
-      </w:r>
-    </w:p>
-    <w:p>
-      <w:pPr>
-        <w:pStyle w:val="NormalWeb"/>
-        <w:shd w:val="clear" w:color="auto" w:fill="FFFFFF"/>
-        <w:spacing w:before="0" w:beforeAutospacing="0" w:after="0" w:afterAutospacing="0"/>
-      </w:pPr>
-      <w:r>
-        <w:rPr>
-          <w:rFonts w:ascii="Verdana" w:hAnsi="Verdana"/>
-          <w:color w:val="000000"/>
-          <w:sz w:val="20"/>
-          <w:szCs w:val="20"/>
-        </w:rPr>
-        <w:t>No, local variable must be constant if you want to access it in local inner class.</w:t>
-      </w:r>
-    </w:p>
-    <w:p>
-      <w:pPr>
-        <w:pStyle w:val="NormalWeb"/>
-        <w:spacing w:before="0" w:beforeAutospacing="0" w:after="0" w:afterAutospacing="0"/>
-      </w:pPr>
-      <w:hyperlink r:id="rId23" w:history="1">
-        <w:proofErr w:type="gramStart"/>
-        <w:r>
-          <w:rPr>
-            <w:rStyle w:val="Hyperlink"/>
-            <w:rFonts w:ascii="Verdana" w:hAnsi="Verdana"/>
-            <w:color w:val="008000"/>
-            <w:sz w:val="20"/>
-            <w:szCs w:val="20"/>
-            <w:shd w:val="clear" w:color="auto" w:fill="FFFFFF"/>
-          </w:rPr>
-          <w:t>more</w:t>
-        </w:r>
-        <w:proofErr w:type="gramEnd"/>
-        <w:r>
-          <w:rPr>
-            <w:rStyle w:val="Hyperlink"/>
-            <w:rFonts w:ascii="Verdana" w:hAnsi="Verdana"/>
-            <w:color w:val="008000"/>
-            <w:sz w:val="20"/>
-            <w:szCs w:val="20"/>
-            <w:shd w:val="clear" w:color="auto" w:fill="FFFFFF"/>
-          </w:rPr>
-          <w:t xml:space="preserve"> details...</w:t>
-        </w:r>
-      </w:hyperlink>
-    </w:p>
-    <w:p>
-      <w:r>
-        <w:pict>
-          <v:rect id="_x0000_i1074" style="width:0;height:1.5pt" o:hralign="center" o:hrstd="t" o:hr="t" fillcolor="#a0a0a0" stroked="f"/>
-        </w:pict>
-      </w:r>
-    </w:p>
-    <w:p>
-      <w:pPr>
-        <w:pStyle w:val="Heading3"/>
-        <w:shd w:val="clear" w:color="auto" w:fill="FFFFFF"/>
-        <w:spacing w:before="280" w:after="80"/>
-      </w:pPr>
-      <w:r>
-        <w:rPr>
-          <w:rFonts w:ascii="Arial" w:hAnsi="Arial" w:cs="Arial"/>
-          <w:b w:val="0"/>
-          <w:bCs w:val="0"/>
-          <w:color w:val="610B4B"/>
-          <w:sz w:val="32"/>
-          <w:szCs w:val="32"/>
-        </w:rPr>
-        <w:t xml:space="preserve">97) What is nested </w:t>
-      </w:r>
-      <w:proofErr w:type="gramStart"/>
-      <w:r>
-        <w:rPr>
-          <w:rFonts w:ascii="Arial" w:hAnsi="Arial" w:cs="Arial"/>
-          <w:b w:val="0"/>
-          <w:bCs w:val="0"/>
-          <w:color w:val="610B4B"/>
-          <w:sz w:val="32"/>
-          <w:szCs w:val="32"/>
-        </w:rPr>
-        <w:t>interface ?</w:t>
-      </w:r>
-      <w:proofErr w:type="gramEnd"/>
-    </w:p>
-    <w:p>
-      <w:pPr>
-        <w:pStyle w:val="NormalWeb"/>
-        <w:shd w:val="clear" w:color="auto" w:fill="FFFFFF"/>
-        <w:spacing w:before="0" w:beforeAutospacing="0" w:after="0" w:afterAutospacing="0"/>
-      </w:pPr>
-      <w:r>
-        <w:rPr>
-          <w:rFonts w:ascii="Verdana" w:hAnsi="Verdana"/>
-          <w:color w:val="000000"/>
-          <w:sz w:val="20"/>
-          <w:szCs w:val="20"/>
-        </w:rPr>
-        <w:t>Any interface i.e. declared inside the interface or class, is known as nested interface. It is static by default.</w:t>
-      </w:r>
-    </w:p>
-    <w:p>
-      <w:pPr>
-        <w:pStyle w:val="NormalWeb"/>
-        <w:spacing w:before="0" w:beforeAutospacing="0" w:after="0" w:afterAutospacing="0"/>
-      </w:pPr>
-      <w:hyperlink r:id="rId24" w:history="1">
-        <w:proofErr w:type="gramStart"/>
-        <w:r>
-          <w:rPr>
-            <w:rStyle w:val="Hyperlink"/>
-            <w:rFonts w:ascii="Verdana" w:hAnsi="Verdana"/>
-            <w:color w:val="008000"/>
-            <w:sz w:val="20"/>
-            <w:szCs w:val="20"/>
-            <w:shd w:val="clear" w:color="auto" w:fill="FFFFFF"/>
-          </w:rPr>
-          <w:t>more</w:t>
-        </w:r>
-        <w:proofErr w:type="gramEnd"/>
-        <w:r>
-          <w:rPr>
-            <w:rStyle w:val="Hyperlink"/>
-            <w:rFonts w:ascii="Verdana" w:hAnsi="Verdana"/>
-            <w:color w:val="008000"/>
-            <w:sz w:val="20"/>
-            <w:szCs w:val="20"/>
-            <w:shd w:val="clear" w:color="auto" w:fill="FFFFFF"/>
-          </w:rPr>
-          <w:t xml:space="preserve"> details...</w:t>
-        </w:r>
-      </w:hyperlink>
-    </w:p>
-    <w:p>
-      <w:r>
-        <w:pict>
-          <v:rect id="_x0000_i1075" style="width:0;height:1.5pt" o:hralign="center" o:hrstd="t" o:hr="t" fillcolor="#a0a0a0" stroked="f"/>
-        </w:pict>
-      </w:r>
-    </w:p>
-    <w:p>
-      <w:pPr>
-        <w:pStyle w:val="Heading3"/>
-        <w:shd w:val="clear" w:color="auto" w:fill="FFFFFF"/>
-        <w:spacing w:before="280" w:after="80"/>
-      </w:pPr>
-      <w:r>
-        <w:rPr>
-          <w:rFonts w:ascii="Arial" w:hAnsi="Arial" w:cs="Arial"/>
-          <w:b w:val="0"/>
-          <w:bCs w:val="0"/>
-          <w:color w:val="610B4B"/>
-          <w:sz w:val="32"/>
-          <w:szCs w:val="32"/>
-        </w:rPr>
-        <w:t>98) Can a class have an interface?</w:t>
-      </w:r>
-    </w:p>
-    <w:p>
-      <w:pPr>
-        <w:pStyle w:val="NormalWeb"/>
-        <w:shd w:val="clear" w:color="auto" w:fill="FFFFFF"/>
-        <w:spacing w:before="0" w:beforeAutospacing="0" w:after="0" w:afterAutospacing="0"/>
-      </w:pPr>
-      <w:r>
-        <w:rPr>
-          <w:rFonts w:ascii="Verdana" w:hAnsi="Verdana"/>
-          <w:color w:val="000000"/>
-          <w:sz w:val="20"/>
-          <w:szCs w:val="20"/>
-        </w:rPr>
-        <w:t>Yes, it is known as nested interface.</w:t>
-      </w:r>
-    </w:p>
-    <w:p>
-      <w:pPr>
-        <w:pStyle w:val="NormalWeb"/>
-        <w:spacing w:before="0" w:beforeAutospacing="0" w:after="0" w:afterAutospacing="0"/>
-      </w:pPr>
-      <w:hyperlink r:id="rId25" w:history="1">
-        <w:proofErr w:type="gramStart"/>
-        <w:r>
-          <w:rPr>
-            <w:rStyle w:val="Hyperlink"/>
-            <w:rFonts w:ascii="Verdana" w:hAnsi="Verdana"/>
-            <w:color w:val="008000"/>
-            <w:sz w:val="20"/>
-            <w:szCs w:val="20"/>
-            <w:shd w:val="clear" w:color="auto" w:fill="FFFFFF"/>
-          </w:rPr>
-          <w:t>more</w:t>
-        </w:r>
-        <w:proofErr w:type="gramEnd"/>
-        <w:r>
-          <w:rPr>
-            <w:rStyle w:val="Hyperlink"/>
-            <w:rFonts w:ascii="Verdana" w:hAnsi="Verdana"/>
-            <w:color w:val="008000"/>
-            <w:sz w:val="20"/>
-            <w:szCs w:val="20"/>
-            <w:shd w:val="clear" w:color="auto" w:fill="FFFFFF"/>
-          </w:rPr>
-          <w:t xml:space="preserve"> details...</w:t>
-        </w:r>
-      </w:hyperlink>
-    </w:p>
-    <w:p>
-      <w:r>
-        <w:pict>
-          <v:rect id="_x0000_i1076" style="width:0;height:1.5pt" o:hralign="center" o:hrstd="t" o:hr="t" fillcolor="#a0a0a0" stroked="f"/>
-        </w:pict>
-      </w:r>
-    </w:p>
-    <w:p>
-      <w:pPr>
-        <w:pStyle w:val="Heading3"/>
-        <w:shd w:val="clear" w:color="auto" w:fill="FFFFFF"/>
-        <w:spacing w:before="280" w:after="80"/>
-      </w:pPr>
-      <w:r>
-        <w:rPr>
-          <w:rFonts w:ascii="Arial" w:hAnsi="Arial" w:cs="Arial"/>
-          <w:b w:val="0"/>
-          <w:bCs w:val="0"/>
-          <w:color w:val="610B4B"/>
-          <w:sz w:val="32"/>
-          <w:szCs w:val="32"/>
-        </w:rPr>
-        <w:t>99) Can an Interface have a class?</w:t>
-      </w:r>
-    </w:p>
-    <w:p>
-      <w:pPr>
-        <w:pStyle w:val="NormalWeb"/>
-        <w:shd w:val="clear" w:color="auto" w:fill="FFFFFF"/>
-        <w:spacing w:before="0" w:beforeAutospacing="0" w:after="0" w:afterAutospacing="0"/>
-      </w:pPr>
-      <w:r>
-        <w:rPr>
-          <w:rFonts w:ascii="Verdana" w:hAnsi="Verdana"/>
-          <w:color w:val="000000"/>
-          <w:sz w:val="20"/>
-          <w:szCs w:val="20"/>
-        </w:rPr>
-        <w:t xml:space="preserve">Yes, they are static </w:t>
-      </w:r>
-      <w:proofErr w:type="spellStart"/>
-      <w:r>
-        <w:rPr>
-          <w:rFonts w:ascii="Verdana" w:hAnsi="Verdana"/>
-          <w:color w:val="000000"/>
-          <w:sz w:val="20"/>
-          <w:szCs w:val="20"/>
-        </w:rPr>
-        <w:t>implicitely</w:t>
-      </w:r>
-      <w:proofErr w:type="spellEnd"/>
-      <w:r>
-        <w:rPr>
-          <w:rFonts w:ascii="Verdana" w:hAnsi="Verdana"/>
-          <w:color w:val="000000"/>
-          <w:sz w:val="20"/>
-          <w:szCs w:val="20"/>
-        </w:rPr>
-        <w:t>.</w:t>
-      </w:r>
-    </w:p>
-    <w:p>
-      <w:pPr>
-        <w:pStyle w:val="NormalWeb"/>
-        <w:spacing w:before="0" w:beforeAutospacing="0" w:after="0" w:afterAutospacing="0"/>
-      </w:pPr>
-      <w:hyperlink r:id="rId26" w:history="1">
-        <w:proofErr w:type="gramStart"/>
-        <w:r>
-          <w:rPr>
-            <w:rStyle w:val="Hyperlink"/>
-            <w:rFonts w:ascii="Verdana" w:hAnsi="Verdana"/>
-            <w:color w:val="008000"/>
-            <w:sz w:val="20"/>
-            <w:szCs w:val="20"/>
-            <w:shd w:val="clear" w:color="auto" w:fill="FFFFFF"/>
-          </w:rPr>
-          <w:t>more</w:t>
-        </w:r>
-        <w:proofErr w:type="gramEnd"/>
-        <w:r>
-          <w:rPr>
-            <w:rStyle w:val="Hyperlink"/>
-            <w:rFonts w:ascii="Verdana" w:hAnsi="Verdana"/>
-            <w:color w:val="008000"/>
-            <w:sz w:val="20"/>
-            <w:szCs w:val="20"/>
-            <w:shd w:val="clear" w:color="auto" w:fill="FFFFFF"/>
-          </w:rPr>
-          <w:t xml:space="preserve"> details...</w:t>
+          <w:t>more details...</w:t>
         </w:r>
       </w:hyperlink>
     </w:p>
@@ -5396,6 +4515,18 @@
       <w:szCs w:val="16"/>
     </w:rPr>
   </w:style>
+  <w:style w:type="character" w:styleId="FollowedHyperlink">
+    <w:name w:val="FollowedHyperlink"/>
+    <w:basedOn w:val="DefaultParagraphFont"/>
+    <w:uiPriority w:val="99"/>
+    <w:semiHidden/>
+    <w:unhideWhenUsed/>
+    <w:rsid w:val="00B540CC"/>
+    <w:rPr>
+      <w:color w:val="800080" w:themeColor="followedHyperlink"/>
+      <w:u w:val="single"/>
+    </w:rPr>
+  </w:style>
 </w:styles>
 </file>
 

</xml_diff>

<commit_message>
1:50 PM jdbc committ
</commit_message>
<xml_diff>
--- a/src/ExceptionAndStringInterviewQuestions/Exception.docx
+++ b/src/ExceptionAndStringInterviewQuestions/Exception.docx
@@ -33,7 +33,27 @@
           <w:sz w:val="20"/>
           <w:szCs w:val="20"/>
         </w:rPr>
-        <w:t>Exception Handling is a mechanism to handle runtime errors.It is mainly used to handle checked exceptions.</w:t>
+        <w:t xml:space="preserve">Exception Handling is a mechanism to handle runtime </w:t>
+      </w:r>
+      <w:proofErr w:type="spellStart"/>
+      <w:r>
+        <w:rPr>
+          <w:rFonts w:ascii="Verdana" w:hAnsi="Verdana"/>
+          <w:color w:val="000000"/>
+          <w:sz w:val="20"/>
+          <w:szCs w:val="20"/>
+        </w:rPr>
+        <w:t>errors.It</w:t>
+      </w:r>
+      <w:proofErr w:type="spellEnd"/>
+      <w:r>
+        <w:rPr>
+          <w:rFonts w:ascii="Verdana" w:hAnsi="Verdana"/>
+          <w:color w:val="000000"/>
+          <w:sz w:val="20"/>
+          <w:szCs w:val="20"/>
+        </w:rPr>
+        <w:t xml:space="preserve"> is mainly used to handle checked exceptions.</w:t>
       </w:r>
     </w:p>
     <w:p>
@@ -42,6 +62,7 @@
         <w:spacing w:before="0" w:beforeAutospacing="0" w:after="0" w:afterAutospacing="0"/>
       </w:pPr>
       <w:hyperlink r:id="rId5" w:history="1">
+        <w:proofErr w:type="gramStart"/>
         <w:r>
           <w:rPr>
             <w:rStyle w:val="Hyperlink"/>
@@ -51,109 +72,9 @@
             <w:szCs w:val="20"/>
             <w:shd w:val="clear" w:color="auto" w:fill="FFFFFF"/>
           </w:rPr>
-          <w:t>more details...</w:t>
+          <w:t>more</w:t>
         </w:r>
-      </w:hyperlink>
-    </w:p>
-    <w:p>
-      <w:r>
-        <w:pict>
-          <v:rect id="_x0000_i1025" style="width:0;height:1.5pt" o:hralign="center" o:hrstd="t" o:hr="t" fillcolor="#a0a0a0" stroked="f"/>
-        </w:pict>
-      </w:r>
-    </w:p>
-    <w:p>
-      <w:pPr>
-        <w:pStyle w:val="Heading3"/>
-        <w:shd w:val="clear" w:color="auto" w:fill="FFFFFF"/>
-        <w:spacing w:before="280" w:after="80"/>
-      </w:pPr>
-      <w:r>
-        <w:rPr>
-          <w:rFonts w:ascii="Arial" w:hAnsi="Arial" w:cs="Arial"/>
-          <w:b w:val="0"/>
-          <w:bCs w:val="0"/>
-          <w:color w:val="610B4B"/>
-          <w:sz w:val="32"/>
-          <w:szCs w:val="32"/>
-        </w:rPr>
-        <w:t>74) What is difference between Checked Exception and Unchecked Exception?</w:t>
-      </w:r>
-    </w:p>
-    <w:p>
-      <w:pPr>
-        <w:pStyle w:val="Heading3"/>
-        <w:shd w:val="clear" w:color="auto" w:fill="FFFFFF"/>
-        <w:spacing w:before="280" w:after="80"/>
-      </w:pPr>
-      <w:r>
-        <w:rPr>
-          <w:rFonts w:ascii="Arial" w:hAnsi="Arial" w:cs="Arial"/>
-          <w:b w:val="0"/>
-          <w:bCs w:val="0"/>
-          <w:color w:val="610B4B"/>
-          <w:sz w:val="32"/>
-          <w:szCs w:val="32"/>
-        </w:rPr>
-        <w:t>1)Checked Exception</w:t>
-      </w:r>
-    </w:p>
-    <w:p>
-      <w:pPr>
-        <w:pStyle w:val="NormalWeb"/>
-        <w:shd w:val="clear" w:color="auto" w:fill="FFFFFF"/>
-        <w:spacing w:before="0" w:beforeAutospacing="0" w:after="0" w:afterAutospacing="0"/>
-      </w:pPr>
-      <w:r>
-        <w:rPr>
-          <w:rFonts w:ascii="Verdana" w:hAnsi="Verdana"/>
-          <w:color w:val="000000"/>
-          <w:sz w:val="20"/>
-          <w:szCs w:val="20"/>
-        </w:rPr>
-        <w:t>The classes that extend Throwable class except RuntimeException and Error are known as checked exceptions e.g.IOException,SQLException etc. Checked exceptions are checked at compile-time.</w:t>
-      </w:r>
-    </w:p>
-    <w:p>
-      <w:pPr>
-        <w:pStyle w:val="Heading3"/>
-        <w:shd w:val="clear" w:color="auto" w:fill="FFFFFF"/>
-        <w:spacing w:before="280" w:after="80"/>
-      </w:pPr>
-      <w:r>
-        <w:rPr>
-          <w:rFonts w:ascii="Arial" w:hAnsi="Arial" w:cs="Arial"/>
-          <w:b w:val="0"/>
-          <w:bCs w:val="0"/>
-          <w:color w:val="610B4B"/>
-          <w:sz w:val="32"/>
-          <w:szCs w:val="32"/>
-        </w:rPr>
-        <w:t>2)Unchecked Exception</w:t>
-      </w:r>
-    </w:p>
-    <w:p>
-      <w:pPr>
-        <w:pStyle w:val="NormalWeb"/>
-        <w:shd w:val="clear" w:color="auto" w:fill="FFFFFF"/>
-        <w:spacing w:before="0" w:beforeAutospacing="0" w:after="0" w:afterAutospacing="0"/>
-      </w:pPr>
-      <w:r>
-        <w:rPr>
-          <w:rFonts w:ascii="Verdana" w:hAnsi="Verdana"/>
-          <w:color w:val="000000"/>
-          <w:sz w:val="20"/>
-          <w:szCs w:val="20"/>
-        </w:rPr>
-        <w:t>The classes that extend RuntimeException are known as unchecked exceptions e.g. ArithmeticException,NullPointerException etc. Unchecked exceptions are not checked at compile-time.</w:t>
-      </w:r>
-    </w:p>
-    <w:p>
-      <w:pPr>
-        <w:pStyle w:val="NormalWeb"/>
-        <w:spacing w:before="0" w:beforeAutospacing="0" w:after="0" w:afterAutospacing="0"/>
-      </w:pPr>
-      <w:hyperlink r:id="rId6" w:history="1">
+        <w:proofErr w:type="gramEnd"/>
         <w:r>
           <w:rPr>
             <w:rStyle w:val="Hyperlink"/>
@@ -163,14 +84,14 @@
             <w:szCs w:val="20"/>
             <w:shd w:val="clear" w:color="auto" w:fill="FFFFFF"/>
           </w:rPr>
-          <w:t>more details...</w:t>
+          <w:t xml:space="preserve"> details...</w:t>
         </w:r>
       </w:hyperlink>
     </w:p>
     <w:p>
       <w:r>
         <w:pict>
-          <v:rect id="_x0000_i1026" style="width:0;height:1.5pt" o:hralign="center" o:hrstd="t" o:hr="t" fillcolor="#a0a0a0" stroked="f"/>
+          <v:rect id="_x0000_i1025" style="width:0;height:1.5pt" o:hralign="center" o:hrstd="t" o:hr="t" fillcolor="#a0a0a0" stroked="f"/>
         </w:pict>
       </w:r>
     </w:p>
@@ -189,30 +110,7 @@
           <w:sz w:val="32"/>
           <w:szCs w:val="32"/>
         </w:rPr>
-        <w:t>75) What is the base class for Error and Exception?</w:t>
-      </w:r>
-    </w:p>
-    <w:p>
-      <w:pPr>
-        <w:pStyle w:val="NormalWeb"/>
-        <w:shd w:val="clear" w:color="auto" w:fill="FFFFFF"/>
-        <w:spacing w:before="0" w:beforeAutospacing="0" w:after="0" w:afterAutospacing="0"/>
-      </w:pPr>
-      <w:r>
-        <w:rPr>
-          <w:rFonts w:ascii="Verdana" w:hAnsi="Verdana"/>
-          <w:color w:val="000000"/>
-          <w:sz w:val="20"/>
-          <w:szCs w:val="20"/>
-        </w:rPr>
-        <w:t>Throwable.</w:t>
-      </w:r>
-    </w:p>
-    <w:p>
-      <w:r>
-        <w:pict>
-          <v:rect id="_x0000_i1027" style="width:0;height:1.5pt" o:hralign="center" o:hrstd="t" o:hr="t" fillcolor="#a0a0a0" stroked="f"/>
-        </w:pict>
+        <w:t>74) What is difference between Checked Exception and Unchecked Exception?</w:t>
       </w:r>
     </w:p>
     <w:p>
@@ -221,6 +119,7 @@
         <w:shd w:val="clear" w:color="auto" w:fill="FFFFFF"/>
         <w:spacing w:before="280" w:after="80"/>
       </w:pPr>
+      <w:proofErr w:type="gramStart"/>
       <w:r>
         <w:rPr>
           <w:rFonts w:ascii="Arial" w:hAnsi="Arial" w:cs="Arial"/>
@@ -230,38 +129,9 @@
           <w:sz w:val="32"/>
           <w:szCs w:val="32"/>
         </w:rPr>
-        <w:t>76) Is it necessary that each try block must be followed by a catch block?</w:t>
-      </w:r>
-    </w:p>
-    <w:p>
-      <w:pPr>
-        <w:pStyle w:val="NormalWeb"/>
-        <w:shd w:val="clear" w:color="auto" w:fill="FFFFFF"/>
-        <w:spacing w:before="0" w:beforeAutospacing="0" w:after="0" w:afterAutospacing="0"/>
-      </w:pPr>
-      <w:r>
-        <w:rPr>
-          <w:rFonts w:ascii="Verdana" w:hAnsi="Verdana"/>
-          <w:color w:val="000000"/>
-          <w:sz w:val="20"/>
-          <w:szCs w:val="20"/>
-        </w:rPr>
-        <w:t>It is not necessary that each try block must be followed by a catch block. It should be followed by either a catch block OR a finally block. And whatever exceptions are likely to be thrown should be declared in the throws clause of the method.</w:t>
-      </w:r>
-    </w:p>
-    <w:p>
-      <w:r>
-        <w:pict>
-          <v:rect id="_x0000_i1028" style="width:0;height:1.5pt" o:hralign="center" o:hrstd="t" o:hr="t" fillcolor="#a0a0a0" stroked="f"/>
-        </w:pict>
-      </w:r>
-    </w:p>
-    <w:p>
-      <w:pPr>
-        <w:pStyle w:val="Heading3"/>
-        <w:shd w:val="clear" w:color="auto" w:fill="FFFFFF"/>
-        <w:spacing w:before="280" w:after="80"/>
-      </w:pPr>
+        <w:t>1)Checked</w:t>
+      </w:r>
+      <w:proofErr w:type="gramEnd"/>
       <w:r>
         <w:rPr>
           <w:rFonts w:ascii="Arial" w:hAnsi="Arial" w:cs="Arial"/>
@@ -271,7 +141,297 @@
           <w:sz w:val="32"/>
           <w:szCs w:val="32"/>
         </w:rPr>
-        <w:t>77) What is finally block?</w:t>
+        <w:t xml:space="preserve"> Exception</w:t>
+      </w:r>
+    </w:p>
+    <w:p>
+      <w:pPr>
+        <w:pStyle w:val="NormalWeb"/>
+        <w:shd w:val="clear" w:color="auto" w:fill="FFFFFF"/>
+        <w:spacing w:before="0" w:beforeAutospacing="0" w:after="0" w:afterAutospacing="0"/>
+      </w:pPr>
+      <w:r>
+        <w:rPr>
+          <w:rFonts w:ascii="Verdana" w:hAnsi="Verdana"/>
+          <w:color w:val="000000"/>
+          <w:sz w:val="20"/>
+          <w:szCs w:val="20"/>
+        </w:rPr>
+        <w:t xml:space="preserve">The classes that extend Throwable class except RuntimeException and Error are known as checked exceptions </w:t>
+      </w:r>
+      <w:proofErr w:type="spellStart"/>
+      <w:r>
+        <w:rPr>
+          <w:rFonts w:ascii="Verdana" w:hAnsi="Verdana"/>
+          <w:color w:val="000000"/>
+          <w:sz w:val="20"/>
+          <w:szCs w:val="20"/>
+        </w:rPr>
+        <w:t>e.g.IOException</w:t>
+      </w:r>
+      <w:proofErr w:type="gramStart"/>
+      <w:r>
+        <w:rPr>
+          <w:rFonts w:ascii="Verdana" w:hAnsi="Verdana"/>
+          <w:color w:val="000000"/>
+          <w:sz w:val="20"/>
+          <w:szCs w:val="20"/>
+        </w:rPr>
+        <w:t>,SQLException</w:t>
+      </w:r>
+      <w:proofErr w:type="spellEnd"/>
+      <w:proofErr w:type="gramEnd"/>
+      <w:r>
+        <w:rPr>
+          <w:rFonts w:ascii="Verdana" w:hAnsi="Verdana"/>
+          <w:color w:val="000000"/>
+          <w:sz w:val="20"/>
+          <w:szCs w:val="20"/>
+        </w:rPr>
+        <w:t xml:space="preserve"> etc. Checked exceptions are checked at compile-time.</w:t>
+      </w:r>
+    </w:p>
+    <w:p>
+      <w:pPr>
+        <w:pStyle w:val="Heading3"/>
+        <w:shd w:val="clear" w:color="auto" w:fill="FFFFFF"/>
+        <w:spacing w:before="280" w:after="80"/>
+      </w:pPr>
+      <w:proofErr w:type="gramStart"/>
+      <w:r>
+        <w:rPr>
+          <w:rFonts w:ascii="Arial" w:hAnsi="Arial" w:cs="Arial"/>
+          <w:b w:val="0"/>
+          <w:bCs w:val="0"/>
+          <w:color w:val="610B4B"/>
+          <w:sz w:val="32"/>
+          <w:szCs w:val="32"/>
+        </w:rPr>
+        <w:t>2)Unchecked</w:t>
+      </w:r>
+      <w:proofErr w:type="gramEnd"/>
+      <w:r>
+        <w:rPr>
+          <w:rFonts w:ascii="Arial" w:hAnsi="Arial" w:cs="Arial"/>
+          <w:b w:val="0"/>
+          <w:bCs w:val="0"/>
+          <w:color w:val="610B4B"/>
+          <w:sz w:val="32"/>
+          <w:szCs w:val="32"/>
+        </w:rPr>
+        <w:t xml:space="preserve"> Exception</w:t>
+      </w:r>
+    </w:p>
+    <w:p>
+      <w:pPr>
+        <w:pStyle w:val="NormalWeb"/>
+        <w:shd w:val="clear" w:color="auto" w:fill="FFFFFF"/>
+        <w:spacing w:before="0" w:beforeAutospacing="0" w:after="0" w:afterAutospacing="0"/>
+      </w:pPr>
+      <w:r>
+        <w:rPr>
+          <w:rFonts w:ascii="Verdana" w:hAnsi="Verdana"/>
+          <w:color w:val="000000"/>
+          <w:sz w:val="20"/>
+          <w:szCs w:val="20"/>
+        </w:rPr>
+        <w:t xml:space="preserve">The classes that extend RuntimeException are known as unchecked exceptions e.g. </w:t>
+      </w:r>
+      <w:proofErr w:type="spellStart"/>
+      <w:r>
+        <w:rPr>
+          <w:rFonts w:ascii="Verdana" w:hAnsi="Verdana"/>
+          <w:color w:val="000000"/>
+          <w:sz w:val="20"/>
+          <w:szCs w:val="20"/>
+        </w:rPr>
+        <w:t>ArithmeticException</w:t>
+      </w:r>
+      <w:proofErr w:type="gramStart"/>
+      <w:r>
+        <w:rPr>
+          <w:rFonts w:ascii="Verdana" w:hAnsi="Verdana"/>
+          <w:color w:val="000000"/>
+          <w:sz w:val="20"/>
+          <w:szCs w:val="20"/>
+        </w:rPr>
+        <w:t>,NullPointerException</w:t>
+      </w:r>
+      <w:proofErr w:type="spellEnd"/>
+      <w:proofErr w:type="gramEnd"/>
+      <w:r>
+        <w:rPr>
+          <w:rFonts w:ascii="Verdana" w:hAnsi="Verdana"/>
+          <w:color w:val="000000"/>
+          <w:sz w:val="20"/>
+          <w:szCs w:val="20"/>
+        </w:rPr>
+        <w:t xml:space="preserve"> etc. Unchecked exceptions are not checked at compile-time.</w:t>
+      </w:r>
+    </w:p>
+    <w:p>
+      <w:pPr>
+        <w:pStyle w:val="NormalWeb"/>
+        <w:spacing w:before="0" w:beforeAutospacing="0" w:after="0" w:afterAutospacing="0"/>
+      </w:pPr>
+      <w:hyperlink r:id="rId6" w:history="1">
+        <w:proofErr w:type="gramStart"/>
+        <w:r>
+          <w:rPr>
+            <w:rStyle w:val="Hyperlink"/>
+            <w:rFonts w:ascii="Verdana" w:hAnsi="Verdana"/>
+            <w:color w:val="008000"/>
+            <w:sz w:val="20"/>
+            <w:szCs w:val="20"/>
+            <w:shd w:val="clear" w:color="auto" w:fill="FFFFFF"/>
+          </w:rPr>
+          <w:t>more</w:t>
+        </w:r>
+        <w:proofErr w:type="gramEnd"/>
+        <w:r>
+          <w:rPr>
+            <w:rStyle w:val="Hyperlink"/>
+            <w:rFonts w:ascii="Verdana" w:hAnsi="Verdana"/>
+            <w:color w:val="008000"/>
+            <w:sz w:val="20"/>
+            <w:szCs w:val="20"/>
+            <w:shd w:val="clear" w:color="auto" w:fill="FFFFFF"/>
+          </w:rPr>
+          <w:t xml:space="preserve"> details...</w:t>
+        </w:r>
+      </w:hyperlink>
+    </w:p>
+    <w:p>
+      <w:r>
+        <w:pict>
+          <v:rect id="_x0000_i1026" style="width:0;height:1.5pt" o:hralign="center" o:hrstd="t" o:hr="t" fillcolor="#a0a0a0" stroked="f"/>
+        </w:pict>
+      </w:r>
+    </w:p>
+    <w:p>
+      <w:pPr>
+        <w:pStyle w:val="Heading3"/>
+        <w:shd w:val="clear" w:color="auto" w:fill="FFFFFF"/>
+        <w:spacing w:before="280" w:after="80"/>
+      </w:pPr>
+      <w:r>
+        <w:rPr>
+          <w:rFonts w:ascii="Arial" w:hAnsi="Arial" w:cs="Arial"/>
+          <w:b w:val="0"/>
+          <w:bCs w:val="0"/>
+          <w:color w:val="610B4B"/>
+          <w:sz w:val="32"/>
+          <w:szCs w:val="32"/>
+        </w:rPr>
+        <w:t>75) What is the base class for Error and Exception?</w:t>
+      </w:r>
+    </w:p>
+    <w:p>
+      <w:pPr>
+        <w:pStyle w:val="NormalWeb"/>
+        <w:shd w:val="clear" w:color="auto" w:fill="FFFFFF"/>
+        <w:spacing w:before="0" w:beforeAutospacing="0" w:after="0" w:afterAutospacing="0"/>
+      </w:pPr>
+      <w:proofErr w:type="gramStart"/>
+      <w:r>
+        <w:rPr>
+          <w:rFonts w:ascii="Verdana" w:hAnsi="Verdana"/>
+          <w:color w:val="000000"/>
+          <w:sz w:val="20"/>
+          <w:szCs w:val="20"/>
+        </w:rPr>
+        <w:t>Throwable.</w:t>
+      </w:r>
+      <w:proofErr w:type="gramEnd"/>
+    </w:p>
+    <w:p>
+      <w:r>
+        <w:pict>
+          <v:rect id="_x0000_i1027" style="width:0;height:1.5pt" o:hralign="center" o:hrstd="t" o:hr="t" fillcolor="#a0a0a0" stroked="f"/>
+        </w:pict>
+      </w:r>
+    </w:p>
+    <w:p>
+      <w:pPr>
+        <w:pStyle w:val="Heading3"/>
+        <w:shd w:val="clear" w:color="auto" w:fill="FFFFFF"/>
+        <w:spacing w:before="280" w:after="80"/>
+      </w:pPr>
+      <w:r>
+        <w:rPr>
+          <w:rFonts w:ascii="Arial" w:hAnsi="Arial" w:cs="Arial"/>
+          <w:b w:val="0"/>
+          <w:bCs w:val="0"/>
+          <w:color w:val="610B4B"/>
+          <w:sz w:val="32"/>
+          <w:szCs w:val="32"/>
+        </w:rPr>
+        <w:t>76) Is it necessary that each try block must be followed by a catch block?</w:t>
+      </w:r>
+    </w:p>
+    <w:p>
+      <w:pPr>
+        <w:pStyle w:val="NormalWeb"/>
+        <w:shd w:val="clear" w:color="auto" w:fill="FFFFFF"/>
+        <w:spacing w:before="0" w:beforeAutospacing="0" w:after="0" w:afterAutospacing="0"/>
+      </w:pPr>
+      <w:r>
+        <w:rPr>
+          <w:rFonts w:ascii="Verdana" w:hAnsi="Verdana"/>
+          <w:color w:val="000000"/>
+          <w:sz w:val="20"/>
+          <w:szCs w:val="20"/>
+        </w:rPr>
+        <w:t>It is not necessary that each try block must be followed by a catch block. It should be followed by either a catch block OR a finally block. And whatever exceptions are likely to be thrown should be declared in the throws clause of the method.</w:t>
+      </w:r>
+    </w:p>
+    <w:p>
+      <w:r>
+        <w:pict>
+          <v:rect id="_x0000_i1028" style="width:0;height:1.5pt" o:hralign="center" o:hrstd="t" o:hr="t" fillcolor="#a0a0a0" stroked="f"/>
+        </w:pict>
+      </w:r>
+    </w:p>
+    <w:p>
+      <w:pPr>
+        <w:pStyle w:val="Heading3"/>
+        <w:shd w:val="clear" w:color="auto" w:fill="FFFFFF"/>
+        <w:spacing w:before="280" w:after="80"/>
+      </w:pPr>
+      <w:r>
+        <w:rPr>
+          <w:rFonts w:ascii="Arial" w:hAnsi="Arial" w:cs="Arial"/>
+          <w:b w:val="0"/>
+          <w:bCs w:val="0"/>
+          <w:color w:val="610B4B"/>
+          <w:sz w:val="32"/>
+          <w:szCs w:val="32"/>
+        </w:rPr>
+        <w:t xml:space="preserve">77) What is finally </w:t>
+      </w:r>
+      <w:proofErr w:type="gramStart"/>
+      <w:r>
+        <w:rPr>
+          <w:rFonts w:ascii="Arial" w:hAnsi="Arial" w:cs="Arial"/>
+          <w:b w:val="0"/>
+          <w:bCs w:val="0"/>
+          <w:color w:val="610B4B"/>
+          <w:sz w:val="32"/>
+          <w:szCs w:val="32"/>
+        </w:rPr>
+        <w:t>block</w:t>
+      </w:r>
+      <w:proofErr w:type="gramEnd"/>
+      <w:r>
+        <w:rPr>
+          <w:rFonts w:ascii="Arial" w:hAnsi="Arial" w:cs="Arial"/>
+          <w:b w:val="0"/>
+          <w:bCs w:val="0"/>
+          <w:color w:val="610B4B"/>
+          <w:sz w:val="32"/>
+          <w:szCs w:val="32"/>
+        </w:rPr>
+        <w:t>?</w:t>
       </w:r>
     </w:p>
     <w:p>
@@ -290,16 +450,28 @@
           <w:szCs w:val="20"/>
         </w:rPr>
       </w:pPr>
-      <w:r>
-        <w:rPr>
-          <w:rFonts w:ascii="Verdana" w:hAnsi="Verdana"/>
-          <w:color w:val="000000"/>
-          <w:sz w:val="20"/>
-          <w:szCs w:val="20"/>
-        </w:rPr>
-        <w:t>finally block is a block that is always executed.</w:t>
+      <w:proofErr w:type="gramStart"/>
+      <w:r>
+        <w:rPr>
+          <w:rFonts w:ascii="Verdana" w:hAnsi="Verdana"/>
+          <w:color w:val="000000"/>
+          <w:sz w:val="20"/>
+          <w:szCs w:val="20"/>
+        </w:rPr>
+        <w:t>finally</w:t>
+      </w:r>
+      <w:proofErr w:type="gramEnd"/>
+      <w:r>
+        <w:rPr>
+          <w:rFonts w:ascii="Verdana" w:hAnsi="Verdana"/>
+          <w:color w:val="000000"/>
+          <w:sz w:val="20"/>
+          <w:szCs w:val="20"/>
+        </w:rPr>
+        <w:t xml:space="preserve"> block is a block that is always executed.</w:t>
       </w:r>
       <w:hyperlink r:id="rId7" w:history="1">
+        <w:proofErr w:type="gramStart"/>
         <w:r>
           <w:rPr>
             <w:rStyle w:val="Hyperlink"/>
@@ -308,8 +480,9 @@
             <w:sz w:val="20"/>
             <w:szCs w:val="20"/>
           </w:rPr>
-          <w:t>more de</w:t>
+          <w:t>more</w:t>
         </w:r>
+        <w:proofErr w:type="gramEnd"/>
         <w:r>
           <w:rPr>
             <w:rStyle w:val="Hyperlink"/>
@@ -318,8 +491,99 @@
             <w:sz w:val="20"/>
             <w:szCs w:val="20"/>
           </w:rPr>
-          <w:t>t</w:t>
+          <w:t xml:space="preserve"> details...</w:t>
         </w:r>
+      </w:hyperlink>
+    </w:p>
+    <w:p>
+      <w:pPr>
+        <w:rPr>
+          <w:rFonts w:ascii="Times New Roman" w:hAnsi="Times New Roman"/>
+          <w:sz w:val="24"/>
+          <w:szCs w:val="24"/>
+        </w:rPr>
+      </w:pPr>
+      <w:r>
+        <w:pict>
+          <v:rect id="_x0000_i1029" style="width:0;height:1.5pt" o:hralign="center" o:hrstd="t" o:hr="t" fillcolor="#a0a0a0" stroked="f"/>
+        </w:pict>
+      </w:r>
+    </w:p>
+    <w:p>
+      <w:pPr>
+        <w:pStyle w:val="Heading3"/>
+        <w:shd w:val="clear" w:color="auto" w:fill="FFFFFF"/>
+        <w:spacing w:before="280" w:after="80"/>
+      </w:pPr>
+      <w:r>
+        <w:rPr>
+          <w:rFonts w:ascii="Arial" w:hAnsi="Arial" w:cs="Arial"/>
+          <w:b w:val="0"/>
+          <w:bCs w:val="0"/>
+          <w:color w:val="610B4B"/>
+          <w:sz w:val="32"/>
+          <w:szCs w:val="32"/>
+        </w:rPr>
+        <w:t>78) Can finally block be used without catch?</w:t>
+      </w:r>
+    </w:p>
+    <w:p>
+      <w:pPr>
+        <w:pStyle w:val="NormalWeb"/>
+        <w:numPr>
+          <w:ilvl w:val="0"/>
+          <w:numId w:val="11"/>
+        </w:numPr>
+        <w:spacing w:before="60" w:beforeAutospacing="0" w:after="0" w:afterAutospacing="0"/>
+        <w:textAlignment w:val="baseline"/>
+        <w:rPr>
+          <w:rFonts w:ascii="Verdana" w:hAnsi="Verdana"/>
+          <w:color w:val="000000"/>
+          <w:sz w:val="20"/>
+          <w:szCs w:val="20"/>
+        </w:rPr>
+      </w:pPr>
+      <w:r>
+        <w:rPr>
+          <w:rFonts w:ascii="Verdana" w:hAnsi="Verdana"/>
+          <w:color w:val="000000"/>
+          <w:sz w:val="20"/>
+          <w:szCs w:val="20"/>
+        </w:rPr>
+        <w:t xml:space="preserve">Yes, by try block. </w:t>
+      </w:r>
+      <w:proofErr w:type="gramStart"/>
+      <w:r>
+        <w:rPr>
+          <w:rFonts w:ascii="Verdana" w:hAnsi="Verdana"/>
+          <w:color w:val="000000"/>
+          <w:sz w:val="20"/>
+          <w:szCs w:val="20"/>
+        </w:rPr>
+        <w:t>finally</w:t>
+      </w:r>
+      <w:proofErr w:type="gramEnd"/>
+      <w:r>
+        <w:rPr>
+          <w:rFonts w:ascii="Verdana" w:hAnsi="Verdana"/>
+          <w:color w:val="000000"/>
+          <w:sz w:val="20"/>
+          <w:szCs w:val="20"/>
+        </w:rPr>
+        <w:t xml:space="preserve"> must be followed by either try or </w:t>
+      </w:r>
+      <w:proofErr w:type="spellStart"/>
+      <w:r>
+        <w:rPr>
+          <w:rFonts w:ascii="Verdana" w:hAnsi="Verdana"/>
+          <w:color w:val="000000"/>
+          <w:sz w:val="20"/>
+          <w:szCs w:val="20"/>
+        </w:rPr>
+        <w:t>catch.</w:t>
+      </w:r>
+      <w:hyperlink r:id="rId8" w:history="1">
+        <w:proofErr w:type="gramStart"/>
         <w:r>
           <w:rPr>
             <w:rStyle w:val="Hyperlink"/>
@@ -328,68 +592,10 @@
             <w:sz w:val="20"/>
             <w:szCs w:val="20"/>
           </w:rPr>
-          <w:t>ails...</w:t>
+          <w:t>more</w:t>
         </w:r>
-      </w:hyperlink>
-    </w:p>
-    <w:p>
-      <w:pPr>
-        <w:rPr>
-          <w:rFonts w:ascii="Times New Roman" w:hAnsi="Times New Roman"/>
-          <w:sz w:val="24"/>
-          <w:szCs w:val="24"/>
-        </w:rPr>
-      </w:pPr>
-      <w:r>
-        <w:pict>
-          <v:rect id="_x0000_i1029" style="width:0;height:1.5pt" o:hralign="center" o:hrstd="t" o:hr="t" fillcolor="#a0a0a0" stroked="f"/>
-        </w:pict>
-      </w:r>
-    </w:p>
-    <w:p>
-      <w:pPr>
-        <w:pStyle w:val="Heading3"/>
-        <w:shd w:val="clear" w:color="auto" w:fill="FFFFFF"/>
-        <w:spacing w:before="280" w:after="80"/>
-      </w:pPr>
-      <w:r>
-        <w:rPr>
-          <w:rFonts w:ascii="Arial" w:hAnsi="Arial" w:cs="Arial"/>
-          <w:b w:val="0"/>
-          <w:bCs w:val="0"/>
-          <w:color w:val="610B4B"/>
-          <w:sz w:val="32"/>
-          <w:szCs w:val="32"/>
-        </w:rPr>
-        <w:t>78) Can finally block be used without catch?</w:t>
-      </w:r>
-    </w:p>
-    <w:p>
-      <w:pPr>
-        <w:pStyle w:val="NormalWeb"/>
-        <w:numPr>
-          <w:ilvl w:val="0"/>
-          <w:numId w:val="11"/>
-        </w:numPr>
-        <w:spacing w:before="60" w:beforeAutospacing="0" w:after="0" w:afterAutospacing="0"/>
-        <w:textAlignment w:val="baseline"/>
-        <w:rPr>
-          <w:rFonts w:ascii="Verdana" w:hAnsi="Verdana"/>
-          <w:color w:val="000000"/>
-          <w:sz w:val="20"/>
-          <w:szCs w:val="20"/>
-        </w:rPr>
-      </w:pPr>
-      <w:r>
-        <w:rPr>
-          <w:rFonts w:ascii="Verdana" w:hAnsi="Verdana"/>
-          <w:color w:val="000000"/>
-          <w:sz w:val="20"/>
-          <w:szCs w:val="20"/>
-        </w:rPr>
-        <w:t>Yes, by try block. finally must be followed by either try or catch.</w:t>
-      </w:r>
-      <w:hyperlink r:id="rId8" w:history="1">
+        <w:proofErr w:type="spellEnd"/>
+        <w:proofErr w:type="gramEnd"/>
         <w:r>
           <w:rPr>
             <w:rStyle w:val="Hyperlink"/>
@@ -398,8 +604,71 @@
             <w:sz w:val="20"/>
             <w:szCs w:val="20"/>
           </w:rPr>
-          <w:t>m</w:t>
+          <w:t xml:space="preserve"> details...</w:t>
         </w:r>
+      </w:hyperlink>
+    </w:p>
+    <w:p>
+      <w:pPr>
+        <w:rPr>
+          <w:rFonts w:ascii="Times New Roman" w:hAnsi="Times New Roman"/>
+          <w:sz w:val="24"/>
+          <w:szCs w:val="24"/>
+        </w:rPr>
+      </w:pPr>
+      <w:r>
+        <w:pict>
+          <v:rect id="_x0000_i1030" style="width:0;height:1.5pt" o:hralign="center" o:hrstd="t" o:hr="t" fillcolor="#a0a0a0" stroked="f"/>
+        </w:pict>
+      </w:r>
+    </w:p>
+    <w:p>
+      <w:pPr>
+        <w:pStyle w:val="Heading3"/>
+        <w:shd w:val="clear" w:color="auto" w:fill="FFFFFF"/>
+        <w:spacing w:before="280" w:after="80"/>
+      </w:pPr>
+      <w:r>
+        <w:rPr>
+          <w:rFonts w:ascii="Arial" w:hAnsi="Arial" w:cs="Arial"/>
+          <w:b w:val="0"/>
+          <w:bCs w:val="0"/>
+          <w:color w:val="610B4B"/>
+          <w:sz w:val="32"/>
+          <w:szCs w:val="32"/>
+        </w:rPr>
+        <w:lastRenderedPageBreak/>
+        <w:t>79) Is there any case when finally will not be executed?</w:t>
+      </w:r>
+    </w:p>
+    <w:p>
+      <w:pPr>
+        <w:pStyle w:val="NormalWeb"/>
+        <w:shd w:val="clear" w:color="auto" w:fill="FFFFFF"/>
+        <w:spacing w:before="0" w:beforeAutospacing="0" w:after="0" w:afterAutospacing="0"/>
+      </w:pPr>
+      <w:proofErr w:type="gramStart"/>
+      <w:r>
+        <w:rPr>
+          <w:rFonts w:ascii="Verdana" w:hAnsi="Verdana"/>
+          <w:color w:val="000000"/>
+          <w:sz w:val="20"/>
+          <w:szCs w:val="20"/>
+        </w:rPr>
+        <w:t>finally</w:t>
+      </w:r>
+      <w:proofErr w:type="gramEnd"/>
+      <w:r>
+        <w:rPr>
+          <w:rFonts w:ascii="Verdana" w:hAnsi="Verdana"/>
+          <w:color w:val="000000"/>
+          <w:sz w:val="20"/>
+          <w:szCs w:val="20"/>
+        </w:rPr>
+        <w:t xml:space="preserve"> block will not be executed if program exits(either by calling System.exit() or by causing a fatal error that causes the process to abort).</w:t>
+      </w:r>
+      <w:hyperlink r:id="rId9" w:history="1">
+        <w:proofErr w:type="gramStart"/>
         <w:r>
           <w:rPr>
             <w:rStyle w:val="Hyperlink"/>
@@ -408,8 +677,9 @@
             <w:sz w:val="20"/>
             <w:szCs w:val="20"/>
           </w:rPr>
-          <w:t>o</w:t>
+          <w:t>more</w:t>
         </w:r>
+        <w:proofErr w:type="gramEnd"/>
         <w:r>
           <w:rPr>
             <w:rStyle w:val="Hyperlink"/>
@@ -418,88 +688,7 @@
             <w:sz w:val="20"/>
             <w:szCs w:val="20"/>
           </w:rPr>
-          <w:t>re details...</w:t>
-        </w:r>
-      </w:hyperlink>
-    </w:p>
-    <w:p>
-      <w:pPr>
-        <w:rPr>
-          <w:rFonts w:ascii="Times New Roman" w:hAnsi="Times New Roman"/>
-          <w:sz w:val="24"/>
-          <w:szCs w:val="24"/>
-        </w:rPr>
-      </w:pPr>
-      <w:r>
-        <w:pict>
-          <v:rect id="_x0000_i1030" style="width:0;height:1.5pt" o:hralign="center" o:hrstd="t" o:hr="t" fillcolor="#a0a0a0" stroked="f"/>
-        </w:pict>
-      </w:r>
-    </w:p>
-    <w:p>
-      <w:pPr>
-        <w:pStyle w:val="Heading3"/>
-        <w:shd w:val="clear" w:color="auto" w:fill="FFFFFF"/>
-        <w:spacing w:before="280" w:after="80"/>
-      </w:pPr>
-      <w:r>
-        <w:rPr>
-          <w:rFonts w:ascii="Arial" w:hAnsi="Arial" w:cs="Arial"/>
-          <w:b w:val="0"/>
-          <w:bCs w:val="0"/>
-          <w:color w:val="610B4B"/>
-          <w:sz w:val="32"/>
-          <w:szCs w:val="32"/>
-        </w:rPr>
-        <w:lastRenderedPageBreak/>
-        <w:t>79) Is there any case when finally will not be executed?</w:t>
-      </w:r>
-    </w:p>
-    <w:p>
-      <w:pPr>
-        <w:pStyle w:val="NormalWeb"/>
-        <w:shd w:val="clear" w:color="auto" w:fill="FFFFFF"/>
-        <w:spacing w:before="0" w:beforeAutospacing="0" w:after="0" w:afterAutospacing="0"/>
-      </w:pPr>
-      <w:r>
-        <w:rPr>
-          <w:rFonts w:ascii="Verdana" w:hAnsi="Verdana"/>
-          <w:color w:val="000000"/>
-          <w:sz w:val="20"/>
-          <w:szCs w:val="20"/>
-        </w:rPr>
-        <w:t>finally block will not be executed if program exits(either by calling System.exit() or by causing a fatal error that causes the process to abort).</w:t>
-      </w:r>
-      <w:hyperlink r:id="rId9" w:history="1">
-        <w:r>
-          <w:rPr>
-            <w:rStyle w:val="Hyperlink"/>
-            <w:rFonts w:ascii="Verdana" w:hAnsi="Verdana"/>
-            <w:color w:val="008000"/>
-            <w:sz w:val="20"/>
-            <w:szCs w:val="20"/>
-          </w:rPr>
-          <w:t>more de</w:t>
-        </w:r>
-        <w:r>
-          <w:rPr>
-            <w:rStyle w:val="Hyperlink"/>
-            <w:rFonts w:ascii="Verdana" w:hAnsi="Verdana"/>
-            <w:color w:val="008000"/>
-            <w:sz w:val="20"/>
-            <w:szCs w:val="20"/>
-          </w:rPr>
-          <w:t>t</w:t>
-        </w:r>
-        <w:r>
-          <w:rPr>
-            <w:rStyle w:val="Hyperlink"/>
-            <w:rFonts w:ascii="Verdana" w:hAnsi="Verdana"/>
-            <w:color w:val="008000"/>
-            <w:sz w:val="20"/>
-            <w:szCs w:val="20"/>
-          </w:rPr>
-          <w:t>ails...</w:t>
+          <w:t xml:space="preserve"> details...</w:t>
         </w:r>
       </w:hyperlink>
     </w:p>
@@ -639,6 +828,7 @@
               <w:pStyle w:val="NormalWeb"/>
               <w:spacing w:before="0" w:beforeAutospacing="0" w:after="0" w:afterAutospacing="0" w:line="480" w:lineRule="auto"/>
             </w:pPr>
+            <w:proofErr w:type="gramStart"/>
             <w:r>
               <w:rPr>
                 <w:rFonts w:ascii="Verdana" w:hAnsi="Verdana"/>
@@ -646,7 +836,17 @@
                 <w:sz w:val="20"/>
                 <w:szCs w:val="20"/>
               </w:rPr>
-              <w:t>1)throw is used to explicitly throw an exception.</w:t>
+              <w:t>1)throw</w:t>
+            </w:r>
+            <w:proofErr w:type="gramEnd"/>
+            <w:r>
+              <w:rPr>
+                <w:rFonts w:ascii="Verdana" w:hAnsi="Verdana"/>
+                <w:color w:val="000000"/>
+                <w:sz w:val="20"/>
+                <w:szCs w:val="20"/>
+              </w:rPr>
+              <w:t xml:space="preserve"> is used to explicitly throw an exception.</w:t>
             </w:r>
           </w:p>
         </w:tc>
@@ -673,6 +873,7 @@
               <w:pStyle w:val="NormalWeb"/>
               <w:spacing w:before="0" w:beforeAutospacing="0" w:after="0" w:afterAutospacing="0" w:line="480" w:lineRule="auto"/>
             </w:pPr>
+            <w:proofErr w:type="gramStart"/>
             <w:r>
               <w:rPr>
                 <w:rFonts w:ascii="Verdana" w:hAnsi="Verdana"/>
@@ -680,7 +881,26 @@
                 <w:sz w:val="20"/>
                 <w:szCs w:val="20"/>
               </w:rPr>
-              <w:t>throws is used to declare an exception.</w:t>
+              <w:t>throws</w:t>
+            </w:r>
+            <w:proofErr w:type="gramEnd"/>
+            <w:r>
+              <w:rPr>
+                <w:rFonts w:ascii="Verdana" w:hAnsi="Verdana"/>
+                <w:color w:val="000000"/>
+                <w:sz w:val="20"/>
+                <w:szCs w:val="20"/>
+              </w:rPr>
+              <w:t xml:space="preserve"> is used to declare an exception.</w:t>
+            </w:r>
+            <w:r>
+              <w:rPr>
+                <w:rFonts w:ascii="Verdana" w:hAnsi="Verdana"/>
+                <w:color w:val="000000"/>
+                <w:sz w:val="20"/>
+                <w:szCs w:val="20"/>
+              </w:rPr>
+              <w:t xml:space="preserve"> </w:t>
             </w:r>
           </w:p>
         </w:tc>
@@ -712,6 +932,7 @@
               <w:pStyle w:val="NormalWeb"/>
               <w:spacing w:before="0" w:beforeAutospacing="0" w:after="0" w:afterAutospacing="0" w:line="480" w:lineRule="auto"/>
             </w:pPr>
+            <w:proofErr w:type="gramStart"/>
             <w:r>
               <w:rPr>
                 <w:rFonts w:ascii="Verdana" w:hAnsi="Verdana"/>
@@ -719,7 +940,37 @@
                 <w:sz w:val="20"/>
                 <w:szCs w:val="20"/>
               </w:rPr>
-              <w:t>2)checked exceptions can not be propagated with throw only.</w:t>
+              <w:t>2)checked</w:t>
+            </w:r>
+            <w:proofErr w:type="gramEnd"/>
+            <w:r>
+              <w:rPr>
+                <w:rFonts w:ascii="Verdana" w:hAnsi="Verdana"/>
+                <w:color w:val="000000"/>
+                <w:sz w:val="20"/>
+                <w:szCs w:val="20"/>
+              </w:rPr>
+              <w:t xml:space="preserve"> exceptions </w:t>
+            </w:r>
+            <w:proofErr w:type="spellStart"/>
+            <w:r>
+              <w:rPr>
+                <w:rFonts w:ascii="Verdana" w:hAnsi="Verdana"/>
+                <w:color w:val="000000"/>
+                <w:sz w:val="20"/>
+                <w:szCs w:val="20"/>
+              </w:rPr>
+              <w:t>can not</w:t>
+            </w:r>
+            <w:proofErr w:type="spellEnd"/>
+            <w:r>
+              <w:rPr>
+                <w:rFonts w:ascii="Verdana" w:hAnsi="Verdana"/>
+                <w:color w:val="000000"/>
+                <w:sz w:val="20"/>
+                <w:szCs w:val="20"/>
+              </w:rPr>
+              <w:t xml:space="preserve"> be propagated with throw only.</w:t>
             </w:r>
           </w:p>
         </w:tc>
@@ -746,6 +997,7 @@
               <w:pStyle w:val="NormalWeb"/>
               <w:spacing w:before="0" w:beforeAutospacing="0" w:after="0" w:afterAutospacing="0" w:line="480" w:lineRule="auto"/>
             </w:pPr>
+            <w:proofErr w:type="gramStart"/>
             <w:r>
               <w:rPr>
                 <w:rFonts w:ascii="Verdana" w:hAnsi="Verdana"/>
@@ -753,7 +1005,17 @@
                 <w:sz w:val="20"/>
                 <w:szCs w:val="20"/>
               </w:rPr>
-              <w:t>checked exception can be propagated with throws.</w:t>
+              <w:t>checked</w:t>
+            </w:r>
+            <w:proofErr w:type="gramEnd"/>
+            <w:r>
+              <w:rPr>
+                <w:rFonts w:ascii="Verdana" w:hAnsi="Verdana"/>
+                <w:color w:val="000000"/>
+                <w:sz w:val="20"/>
+                <w:szCs w:val="20"/>
+              </w:rPr>
+              <w:t xml:space="preserve"> exception can be propagated with throws.</w:t>
             </w:r>
           </w:p>
         </w:tc>
@@ -785,6 +1047,7 @@
               <w:pStyle w:val="NormalWeb"/>
               <w:spacing w:before="0" w:beforeAutospacing="0" w:after="0" w:afterAutospacing="0" w:line="480" w:lineRule="auto"/>
             </w:pPr>
+            <w:proofErr w:type="gramStart"/>
             <w:r>
               <w:rPr>
                 <w:rFonts w:ascii="Verdana" w:hAnsi="Verdana"/>
@@ -792,7 +1055,17 @@
                 <w:sz w:val="20"/>
                 <w:szCs w:val="20"/>
               </w:rPr>
-              <w:t>3)throw is followed by an instance.</w:t>
+              <w:t>3)throw</w:t>
+            </w:r>
+            <w:proofErr w:type="gramEnd"/>
+            <w:r>
+              <w:rPr>
+                <w:rFonts w:ascii="Verdana" w:hAnsi="Verdana"/>
+                <w:color w:val="000000"/>
+                <w:sz w:val="20"/>
+                <w:szCs w:val="20"/>
+              </w:rPr>
+              <w:t xml:space="preserve"> is followed by an instance.</w:t>
             </w:r>
           </w:p>
         </w:tc>
@@ -819,6 +1092,7 @@
               <w:pStyle w:val="NormalWeb"/>
               <w:spacing w:before="0" w:beforeAutospacing="0" w:after="0" w:afterAutospacing="0" w:line="480" w:lineRule="auto"/>
             </w:pPr>
+            <w:proofErr w:type="gramStart"/>
             <w:r>
               <w:rPr>
                 <w:rFonts w:ascii="Verdana" w:hAnsi="Verdana"/>
@@ -826,7 +1100,17 @@
                 <w:sz w:val="20"/>
                 <w:szCs w:val="20"/>
               </w:rPr>
-              <w:t>throws is followed by class.</w:t>
+              <w:t>throws</w:t>
+            </w:r>
+            <w:proofErr w:type="gramEnd"/>
+            <w:r>
+              <w:rPr>
+                <w:rFonts w:ascii="Verdana" w:hAnsi="Verdana"/>
+                <w:color w:val="000000"/>
+                <w:sz w:val="20"/>
+                <w:szCs w:val="20"/>
+              </w:rPr>
+              <w:t xml:space="preserve"> is followed by class.</w:t>
             </w:r>
           </w:p>
         </w:tc>
@@ -858,6 +1142,7 @@
               <w:pStyle w:val="NormalWeb"/>
               <w:spacing w:before="0" w:beforeAutospacing="0" w:after="0" w:afterAutospacing="0" w:line="480" w:lineRule="auto"/>
             </w:pPr>
+            <w:proofErr w:type="gramStart"/>
             <w:r>
               <w:rPr>
                 <w:rFonts w:ascii="Verdana" w:hAnsi="Verdana"/>
@@ -865,7 +1150,17 @@
                 <w:sz w:val="20"/>
                 <w:szCs w:val="20"/>
               </w:rPr>
-              <w:t>4)throw is used within the method.</w:t>
+              <w:t>4)throw</w:t>
+            </w:r>
+            <w:proofErr w:type="gramEnd"/>
+            <w:r>
+              <w:rPr>
+                <w:rFonts w:ascii="Verdana" w:hAnsi="Verdana"/>
+                <w:color w:val="000000"/>
+                <w:sz w:val="20"/>
+                <w:szCs w:val="20"/>
+              </w:rPr>
+              <w:t xml:space="preserve"> is used within the method.</w:t>
             </w:r>
           </w:p>
         </w:tc>
@@ -892,6 +1187,7 @@
               <w:pStyle w:val="NormalWeb"/>
               <w:spacing w:before="0" w:beforeAutospacing="0" w:after="0" w:afterAutospacing="0" w:line="480" w:lineRule="auto"/>
             </w:pPr>
+            <w:proofErr w:type="gramStart"/>
             <w:r>
               <w:rPr>
                 <w:rFonts w:ascii="Verdana" w:hAnsi="Verdana"/>
@@ -899,7 +1195,17 @@
                 <w:sz w:val="20"/>
                 <w:szCs w:val="20"/>
               </w:rPr>
-              <w:t>throws is used with the method signature.</w:t>
+              <w:t>throws</w:t>
+            </w:r>
+            <w:proofErr w:type="gramEnd"/>
+            <w:r>
+              <w:rPr>
+                <w:rFonts w:ascii="Verdana" w:hAnsi="Verdana"/>
+                <w:color w:val="000000"/>
+                <w:sz w:val="20"/>
+                <w:szCs w:val="20"/>
+              </w:rPr>
+              <w:t xml:space="preserve"> is used with the method signature.</w:t>
             </w:r>
           </w:p>
         </w:tc>
@@ -972,7 +1278,47 @@
                 <w:sz w:val="20"/>
                 <w:szCs w:val="20"/>
               </w:rPr>
-              <w:t>You can declare multiple exception e.g. public void method()throws IOException,SQLException.</w:t>
+              <w:t xml:space="preserve">You can declare multiple exception e.g. public void </w:t>
+            </w:r>
+            <w:proofErr w:type="gramStart"/>
+            <w:r>
+              <w:rPr>
+                <w:rFonts w:ascii="Verdana" w:hAnsi="Verdana"/>
+                <w:color w:val="000000"/>
+                <w:sz w:val="20"/>
+                <w:szCs w:val="20"/>
+              </w:rPr>
+              <w:t>method(</w:t>
+            </w:r>
+            <w:proofErr w:type="gramEnd"/>
+            <w:r>
+              <w:rPr>
+                <w:rFonts w:ascii="Verdana" w:hAnsi="Verdana"/>
+                <w:color w:val="000000"/>
+                <w:sz w:val="20"/>
+                <w:szCs w:val="20"/>
+              </w:rPr>
+              <w:t xml:space="preserve">)throws </w:t>
+            </w:r>
+            <w:proofErr w:type="spellStart"/>
+            <w:r>
+              <w:rPr>
+                <w:rFonts w:ascii="Verdana" w:hAnsi="Verdana"/>
+                <w:color w:val="000000"/>
+                <w:sz w:val="20"/>
+                <w:szCs w:val="20"/>
+              </w:rPr>
+              <w:t>IOException,SQLException</w:t>
+            </w:r>
+            <w:proofErr w:type="spellEnd"/>
+            <w:r>
+              <w:rPr>
+                <w:rFonts w:ascii="Verdana" w:hAnsi="Verdana"/>
+                <w:color w:val="000000"/>
+                <w:sz w:val="20"/>
+                <w:szCs w:val="20"/>
+              </w:rPr>
+              <w:t>.</w:t>
             </w:r>
           </w:p>
         </w:tc>
@@ -984,129 +1330,7 @@
         <w:spacing w:before="0" w:beforeAutospacing="0" w:after="0" w:afterAutospacing="0"/>
       </w:pPr>
       <w:hyperlink r:id="rId10" w:history="1">
-        <w:r>
-          <w:rPr>
-            <w:rStyle w:val="Hyperlink"/>
-            <w:rFonts w:ascii="Verdana" w:hAnsi="Verdana"/>
-            <w:color w:val="008000"/>
-            <w:sz w:val="20"/>
-            <w:szCs w:val="20"/>
-            <w:shd w:val="clear" w:color="auto" w:fill="FFFFFF"/>
-          </w:rPr>
-          <w:t>more det</w:t>
-        </w:r>
-        <w:r>
-          <w:rPr>
-            <w:rStyle w:val="Hyperlink"/>
-            <w:rFonts w:ascii="Verdana" w:hAnsi="Verdana"/>
-            <w:color w:val="008000"/>
-            <w:sz w:val="20"/>
-            <w:szCs w:val="20"/>
-            <w:shd w:val="clear" w:color="auto" w:fill="FFFFFF"/>
-          </w:rPr>
-          <w:t>a</w:t>
-        </w:r>
-        <w:r>
-          <w:rPr>
-            <w:rStyle w:val="Hyperlink"/>
-            <w:rFonts w:ascii="Verdana" w:hAnsi="Verdana"/>
-            <w:color w:val="008000"/>
-            <w:sz w:val="20"/>
-            <w:szCs w:val="20"/>
-            <w:shd w:val="clear" w:color="auto" w:fill="FFFFFF"/>
-          </w:rPr>
-          <w:t>ils...</w:t>
-        </w:r>
-      </w:hyperlink>
-    </w:p>
-    <w:p>
-      <w:r>
-        <w:pict>
-          <v:rect id="_x0000_i1032" style="width:0;height:1.5pt" o:hralign="center" o:hrstd="t" o:hr="t" fillcolor="#a0a0a0" stroked="f"/>
-        </w:pict>
-      </w:r>
-    </w:p>
-    <w:p>
-      <w:pPr>
-        <w:pStyle w:val="Heading3"/>
-        <w:shd w:val="clear" w:color="auto" w:fill="FFFFFF"/>
-        <w:spacing w:before="280" w:after="80"/>
-      </w:pPr>
-      <w:r>
-        <w:rPr>
-          <w:rFonts w:ascii="Arial" w:hAnsi="Arial" w:cs="Arial"/>
-          <w:b w:val="0"/>
-          <w:bCs w:val="0"/>
-          <w:color w:val="610B4B"/>
-          <w:sz w:val="32"/>
-          <w:szCs w:val="32"/>
-        </w:rPr>
-        <w:t>81) Can an exception be rethrown?</w:t>
-      </w:r>
-    </w:p>
-    <w:p>
-      <w:pPr>
-        <w:pStyle w:val="NormalWeb"/>
-        <w:shd w:val="clear" w:color="auto" w:fill="FFFFFF"/>
-        <w:spacing w:before="0" w:beforeAutospacing="0" w:after="0" w:afterAutospacing="0"/>
-      </w:pPr>
-      <w:r>
-        <w:rPr>
-          <w:rFonts w:ascii="Verdana" w:hAnsi="Verdana"/>
-          <w:color w:val="000000"/>
-          <w:sz w:val="20"/>
-          <w:szCs w:val="20"/>
-        </w:rPr>
-        <w:t>Yes.</w:t>
-      </w:r>
-    </w:p>
-    <w:p>
-      <w:r>
-        <w:pict>
-          <v:rect id="_x0000_i1033" style="width:0;height:1.5pt" o:hralign="center" o:hrstd="t" o:hr="t" fillcolor="#a0a0a0" stroked="f"/>
-        </w:pict>
-      </w:r>
-    </w:p>
-    <w:p>
-      <w:pPr>
-        <w:pStyle w:val="Heading3"/>
-        <w:shd w:val="clear" w:color="auto" w:fill="FFFFFF"/>
-        <w:spacing w:before="280" w:after="80"/>
-      </w:pPr>
-      <w:r>
-        <w:rPr>
-          <w:rFonts w:ascii="Arial" w:hAnsi="Arial" w:cs="Arial"/>
-          <w:b w:val="0"/>
-          <w:bCs w:val="0"/>
-          <w:color w:val="610B4B"/>
-          <w:sz w:val="32"/>
-          <w:szCs w:val="32"/>
-        </w:rPr>
-        <w:t>82) Can subclass overriding method declare an exception if parent class method doesn't throw an exception ?</w:t>
-      </w:r>
-    </w:p>
-    <w:p>
-      <w:pPr>
-        <w:pStyle w:val="NormalWeb"/>
-        <w:shd w:val="clear" w:color="auto" w:fill="FFFFFF"/>
-        <w:spacing w:before="0" w:beforeAutospacing="0" w:after="0" w:afterAutospacing="0"/>
-      </w:pPr>
-      <w:r>
-        <w:rPr>
-          <w:rFonts w:ascii="Verdana" w:hAnsi="Verdana"/>
-          <w:color w:val="000000"/>
-          <w:sz w:val="20"/>
-          <w:szCs w:val="20"/>
-        </w:rPr>
-        <w:t>Yes but only unchecked exception not checked.</w:t>
-      </w:r>
-    </w:p>
-    <w:p>
-      <w:pPr>
-        <w:pStyle w:val="NormalWeb"/>
-        <w:spacing w:before="0" w:beforeAutospacing="0" w:after="0" w:afterAutospacing="0"/>
-      </w:pPr>
-      <w:hyperlink r:id="rId11" w:history="1">
+        <w:proofErr w:type="gramStart"/>
         <w:r>
           <w:rPr>
             <w:rStyle w:val="Hyperlink"/>
@@ -1118,6 +1342,7 @@
           </w:rPr>
           <w:t>more</w:t>
         </w:r>
+        <w:proofErr w:type="gramEnd"/>
         <w:r>
           <w:rPr>
             <w:rStyle w:val="Hyperlink"/>
@@ -1127,8 +1352,136 @@
             <w:szCs w:val="20"/>
             <w:shd w:val="clear" w:color="auto" w:fill="FFFFFF"/>
           </w:rPr>
-          <w:t xml:space="preserve"> </w:t>
+          <w:t xml:space="preserve"> details...</w:t>
         </w:r>
+      </w:hyperlink>
+    </w:p>
+    <w:p>
+      <w:r>
+        <w:pict>
+          <v:rect id="_x0000_i1032" style="width:0;height:1.5pt" o:hralign="center" o:hrstd="t" o:hr="t" fillcolor="#a0a0a0" stroked="f"/>
+        </w:pict>
+      </w:r>
+    </w:p>
+    <w:p>
+      <w:pPr>
+        <w:pStyle w:val="Heading3"/>
+        <w:shd w:val="clear" w:color="auto" w:fill="FFFFFF"/>
+        <w:spacing w:before="280" w:after="80"/>
+      </w:pPr>
+      <w:r>
+        <w:rPr>
+          <w:rFonts w:ascii="Arial" w:hAnsi="Arial" w:cs="Arial"/>
+          <w:b w:val="0"/>
+          <w:bCs w:val="0"/>
+          <w:color w:val="610B4B"/>
+          <w:sz w:val="32"/>
+          <w:szCs w:val="32"/>
+        </w:rPr>
+        <w:t xml:space="preserve">81) Can an exception be </w:t>
+      </w:r>
+      <w:proofErr w:type="spellStart"/>
+      <w:r>
+        <w:rPr>
+          <w:rFonts w:ascii="Arial" w:hAnsi="Arial" w:cs="Arial"/>
+          <w:b w:val="0"/>
+          <w:bCs w:val="0"/>
+          <w:color w:val="610B4B"/>
+          <w:sz w:val="32"/>
+          <w:szCs w:val="32"/>
+        </w:rPr>
+        <w:t>rethrown</w:t>
+      </w:r>
+      <w:proofErr w:type="spellEnd"/>
+      <w:r>
+        <w:rPr>
+          <w:rFonts w:ascii="Arial" w:hAnsi="Arial" w:cs="Arial"/>
+          <w:b w:val="0"/>
+          <w:bCs w:val="0"/>
+          <w:color w:val="610B4B"/>
+          <w:sz w:val="32"/>
+          <w:szCs w:val="32"/>
+        </w:rPr>
+        <w:t>?</w:t>
+      </w:r>
+    </w:p>
+    <w:p>
+      <w:pPr>
+        <w:pStyle w:val="NormalWeb"/>
+        <w:shd w:val="clear" w:color="auto" w:fill="FFFFFF"/>
+        <w:spacing w:before="0" w:beforeAutospacing="0" w:after="0" w:afterAutospacing="0"/>
+      </w:pPr>
+      <w:r>
+        <w:rPr>
+          <w:rFonts w:ascii="Verdana" w:hAnsi="Verdana"/>
+          <w:color w:val="000000"/>
+          <w:sz w:val="20"/>
+          <w:szCs w:val="20"/>
+        </w:rPr>
+        <w:t>Yes.</w:t>
+      </w:r>
+    </w:p>
+    <w:p>
+      <w:r>
+        <w:pict>
+          <v:rect id="_x0000_i1033" style="width:0;height:1.5pt" o:hralign="center" o:hrstd="t" o:hr="t" fillcolor="#a0a0a0" stroked="f"/>
+        </w:pict>
+      </w:r>
+    </w:p>
+    <w:p>
+      <w:pPr>
+        <w:pStyle w:val="Heading3"/>
+        <w:shd w:val="clear" w:color="auto" w:fill="FFFFFF"/>
+        <w:spacing w:before="280" w:after="80"/>
+      </w:pPr>
+      <w:r>
+        <w:rPr>
+          <w:rFonts w:ascii="Arial" w:hAnsi="Arial" w:cs="Arial"/>
+          <w:b w:val="0"/>
+          <w:bCs w:val="0"/>
+          <w:color w:val="610B4B"/>
+          <w:sz w:val="32"/>
+          <w:szCs w:val="32"/>
+        </w:rPr>
+        <w:t xml:space="preserve">82) Can subclass overriding method declare an exception if parent class method doesn't throw an </w:t>
+      </w:r>
+      <w:proofErr w:type="gramStart"/>
+      <w:r>
+        <w:rPr>
+          <w:rFonts w:ascii="Arial" w:hAnsi="Arial" w:cs="Arial"/>
+          <w:b w:val="0"/>
+          <w:bCs w:val="0"/>
+          <w:color w:val="610B4B"/>
+          <w:sz w:val="32"/>
+          <w:szCs w:val="32"/>
+        </w:rPr>
+        <w:t>exception ?</w:t>
+      </w:r>
+      <w:proofErr w:type="gramEnd"/>
+    </w:p>
+    <w:p>
+      <w:pPr>
+        <w:pStyle w:val="NormalWeb"/>
+        <w:shd w:val="clear" w:color="auto" w:fill="FFFFFF"/>
+        <w:spacing w:before="0" w:beforeAutospacing="0" w:after="0" w:afterAutospacing="0"/>
+      </w:pPr>
+      <w:r>
+        <w:rPr>
+          <w:rFonts w:ascii="Verdana" w:hAnsi="Verdana"/>
+          <w:color w:val="000000"/>
+          <w:sz w:val="20"/>
+          <w:szCs w:val="20"/>
+        </w:rPr>
+        <w:t>Yes but only unchecked exception not checked.</w:t>
+      </w:r>
+    </w:p>
+    <w:p>
+      <w:pPr>
+        <w:pStyle w:val="NormalWeb"/>
+        <w:spacing w:before="0" w:beforeAutospacing="0" w:after="0" w:afterAutospacing="0"/>
+      </w:pPr>
+      <w:hyperlink r:id="rId11" w:history="1">
+        <w:proofErr w:type="gramStart"/>
         <w:r>
           <w:rPr>
             <w:rStyle w:val="Hyperlink"/>
@@ -1138,69 +1491,9 @@
             <w:szCs w:val="20"/>
             <w:shd w:val="clear" w:color="auto" w:fill="FFFFFF"/>
           </w:rPr>
-          <w:t>details...</w:t>
+          <w:t>more</w:t>
         </w:r>
-      </w:hyperlink>
-    </w:p>
-    <w:p>
-      <w:r>
-        <w:lastRenderedPageBreak/>
-        <w:pict>
-          <v:rect id="_x0000_i1034" style="width:0;height:1.5pt" o:hralign="center" o:hrstd="t" o:hr="t" fillcolor="#a0a0a0" stroked="f"/>
-        </w:pict>
-      </w:r>
-    </w:p>
-    <w:p>
-      <w:pPr>
-        <w:pStyle w:val="Heading3"/>
-        <w:shd w:val="clear" w:color="auto" w:fill="FFFFFF"/>
-        <w:spacing w:before="280" w:after="80"/>
-      </w:pPr>
-      <w:r>
-        <w:rPr>
-          <w:rFonts w:ascii="Arial" w:hAnsi="Arial" w:cs="Arial"/>
-          <w:b w:val="0"/>
-          <w:bCs w:val="0"/>
-          <w:color w:val="610B4B"/>
-          <w:sz w:val="32"/>
-          <w:szCs w:val="32"/>
-        </w:rPr>
-        <w:t>83) What is exception propagation ?</w:t>
-      </w:r>
-      <w:r>
-        <w:rPr>
-          <w:rFonts w:ascii="Arial" w:hAnsi="Arial" w:cs="Arial"/>
-          <w:b w:val="0"/>
-          <w:bCs w:val="0"/>
-          <w:color w:val="610B4B"/>
-          <w:sz w:val="32"/>
-          <w:szCs w:val="32"/>
-        </w:rPr>
-        <w:t xml:space="preserve"> Continuee</w:t>
-      </w:r>
-    </w:p>
-    <w:p>
-      <w:pPr>
-        <w:pStyle w:val="NormalWeb"/>
-        <w:shd w:val="clear" w:color="auto" w:fill="FFFFFF"/>
-        <w:spacing w:before="0" w:beforeAutospacing="0" w:after="0" w:afterAutospacing="0"/>
-      </w:pPr>
-      <w:r>
-        <w:rPr>
-          <w:rFonts w:ascii="Verdana" w:hAnsi="Verdana"/>
-          <w:color w:val="000000"/>
-          <w:sz w:val="20"/>
-          <w:szCs w:val="20"/>
-        </w:rPr>
-        <w:t>Forwarding the exception object to the invoking method is known as exception propagation.</w:t>
-      </w:r>
-    </w:p>
-    <w:p>
-      <w:pPr>
-        <w:pStyle w:val="NormalWeb"/>
-        <w:spacing w:before="0" w:beforeAutospacing="0" w:after="0" w:afterAutospacing="0"/>
-      </w:pPr>
-      <w:hyperlink r:id="rId12" w:history="1">
+        <w:proofErr w:type="gramEnd"/>
         <w:r>
           <w:rPr>
             <w:rStyle w:val="Hyperlink"/>
@@ -1210,8 +1503,70 @@
             <w:szCs w:val="20"/>
             <w:shd w:val="clear" w:color="auto" w:fill="FFFFFF"/>
           </w:rPr>
-          <w:t xml:space="preserve">more </w:t>
+          <w:t xml:space="preserve"> details...</w:t>
         </w:r>
+      </w:hyperlink>
+    </w:p>
+    <w:p>
+      <w:r>
+        <w:lastRenderedPageBreak/>
+        <w:pict>
+          <v:rect id="_x0000_i1034" style="width:0;height:1.5pt" o:hralign="center" o:hrstd="t" o:hr="t" fillcolor="#a0a0a0" stroked="f"/>
+        </w:pict>
+      </w:r>
+    </w:p>
+    <w:p>
+      <w:pPr>
+        <w:pStyle w:val="Heading3"/>
+        <w:shd w:val="clear" w:color="auto" w:fill="FFFFFF"/>
+        <w:spacing w:before="280" w:after="80"/>
+      </w:pPr>
+      <w:r>
+        <w:rPr>
+          <w:rFonts w:ascii="Arial" w:hAnsi="Arial" w:cs="Arial"/>
+          <w:b w:val="0"/>
+          <w:bCs w:val="0"/>
+          <w:color w:val="610B4B"/>
+          <w:sz w:val="32"/>
+          <w:szCs w:val="32"/>
+        </w:rPr>
+        <w:t>83) What is exception propagation ?</w:t>
+      </w:r>
+      <w:r>
+        <w:rPr>
+          <w:rFonts w:ascii="Arial" w:hAnsi="Arial" w:cs="Arial"/>
+          <w:b w:val="0"/>
+          <w:bCs w:val="0"/>
+          <w:color w:val="610B4B"/>
+          <w:sz w:val="32"/>
+          <w:szCs w:val="32"/>
+        </w:rPr>
+        <w:t xml:space="preserve"> </w:t>
+      </w:r>
+    </w:p>
+    <w:p>
+      <w:pPr>
+        <w:pStyle w:val="NormalWeb"/>
+        <w:shd w:val="clear" w:color="auto" w:fill="FFFFFF"/>
+        <w:spacing w:before="0" w:beforeAutospacing="0" w:after="0" w:afterAutospacing="0"/>
+      </w:pPr>
+      <w:r>
+        <w:rPr>
+          <w:rFonts w:ascii="Verdana" w:hAnsi="Verdana"/>
+          <w:color w:val="000000"/>
+          <w:sz w:val="20"/>
+          <w:szCs w:val="20"/>
+        </w:rPr>
+        <w:t>Forwarding the exception object to the invoking method is known as exception propagation.</w:t>
+      </w:r>
+    </w:p>
+    <w:p>
+      <w:pPr>
+        <w:pStyle w:val="NormalWeb"/>
+        <w:spacing w:before="0" w:beforeAutospacing="0" w:after="0" w:afterAutospacing="0"/>
+      </w:pPr>
+      <w:hyperlink r:id="rId12" w:history="1">
+        <w:proofErr w:type="gramStart"/>
         <w:r>
           <w:rPr>
             <w:rStyle w:val="Hyperlink"/>
@@ -1221,8 +1576,9 @@
             <w:szCs w:val="20"/>
             <w:shd w:val="clear" w:color="auto" w:fill="FFFFFF"/>
           </w:rPr>
-          <w:t>d</w:t>
+          <w:t>more</w:t>
         </w:r>
+        <w:proofErr w:type="gramEnd"/>
         <w:r>
           <w:rPr>
             <w:rStyle w:val="Hyperlink"/>
@@ -1232,7 +1588,7 @@
             <w:szCs w:val="20"/>
             <w:shd w:val="clear" w:color="auto" w:fill="FFFFFF"/>
           </w:rPr>
-          <w:t>etails...</w:t>
+          <w:t xml:space="preserve"> details...</w:t>
         </w:r>
       </w:hyperlink>
     </w:p>
@@ -1331,6 +1687,7 @@
         <w:spacing w:before="0" w:beforeAutospacing="0" w:after="0" w:afterAutospacing="0"/>
       </w:pPr>
       <w:hyperlink r:id="rId13" w:history="1">
+        <w:proofErr w:type="gramStart"/>
         <w:r>
           <w:rPr>
             <w:rStyle w:val="Hyperlink"/>
@@ -1340,57 +1697,9 @@
             <w:szCs w:val="20"/>
             <w:shd w:val="clear" w:color="auto" w:fill="FFFFFF"/>
           </w:rPr>
-          <w:t>more details...</w:t>
+          <w:t>more</w:t>
         </w:r>
-      </w:hyperlink>
-    </w:p>
-    <w:p>
-      <w:r>
-        <w:pict>
-          <v:rect id="_x0000_i1038" style="width:0;height:1.5pt" o:hralign="center" o:hrstd="t" o:hr="t" fillcolor="#a0a0a0" stroked="f"/>
-        </w:pict>
-      </w:r>
-    </w:p>
-    <w:p>
-      <w:pPr>
-        <w:pStyle w:val="Heading3"/>
-        <w:shd w:val="clear" w:color="auto" w:fill="FFFFFF"/>
-        <w:spacing w:before="280" w:after="80"/>
-      </w:pPr>
-      <w:r>
-        <w:rPr>
-          <w:rFonts w:ascii="Arial" w:hAnsi="Arial" w:cs="Arial"/>
-          <w:b w:val="0"/>
-          <w:bCs w:val="0"/>
-          <w:color w:val="610B4B"/>
-          <w:sz w:val="32"/>
-          <w:szCs w:val="32"/>
-        </w:rPr>
-        <w:t>85) Why string objects are immutable in java?</w:t>
-      </w:r>
-    </w:p>
-    <w:p>
-      <w:pPr>
-        <w:pStyle w:val="NormalWeb"/>
-        <w:shd w:val="clear" w:color="auto" w:fill="FFFFFF"/>
-        <w:spacing w:before="0" w:beforeAutospacing="0" w:after="0" w:afterAutospacing="0"/>
-      </w:pPr>
-      <w:r>
-        <w:rPr>
-          <w:rFonts w:ascii="Verdana" w:hAnsi="Verdana"/>
-          <w:color w:val="000000"/>
-          <w:sz w:val="20"/>
-          <w:szCs w:val="20"/>
-        </w:rPr>
-        <w:t>Because java uses the concept of string literal. Suppose there are 5 reference variables,all referes to one object "sachin".If one reference variable changes the value of the object, it will be affected to all the reference variables. That is why string objects are immutable in java.</w:t>
-      </w:r>
-    </w:p>
-    <w:p>
-      <w:pPr>
-        <w:pStyle w:val="NormalWeb"/>
-        <w:spacing w:before="0" w:beforeAutospacing="0" w:after="0" w:afterAutospacing="0"/>
-      </w:pPr>
-      <w:hyperlink r:id="rId14" w:history="1">
+        <w:proofErr w:type="gramEnd"/>
         <w:r>
           <w:rPr>
             <w:rStyle w:val="Hyperlink"/>
@@ -1400,14 +1709,14 @@
             <w:szCs w:val="20"/>
             <w:shd w:val="clear" w:color="auto" w:fill="FFFFFF"/>
           </w:rPr>
-          <w:t>more details...</w:t>
+          <w:t xml:space="preserve"> details...</w:t>
         </w:r>
       </w:hyperlink>
     </w:p>
     <w:p>
       <w:r>
         <w:pict>
-          <v:rect id="_x0000_i1039" style="width:0;height:1.5pt" o:hralign="center" o:hrstd="t" o:hr="t" fillcolor="#a0a0a0" stroked="f"/>
+          <v:rect id="_x0000_i1038" style="width:0;height:1.5pt" o:hralign="center" o:hrstd="t" o:hr="t" fillcolor="#a0a0a0" stroked="f"/>
         </w:pict>
       </w:r>
     </w:p>
@@ -1426,7 +1735,7 @@
           <w:sz w:val="32"/>
           <w:szCs w:val="32"/>
         </w:rPr>
-        <w:t>86) How many ways we can create the string object?</w:t>
+        <w:t>85) Why string objects are immutable in java?</w:t>
       </w:r>
     </w:p>
     <w:p>
@@ -1435,14 +1744,76 @@
         <w:shd w:val="clear" w:color="auto" w:fill="FFFFFF"/>
         <w:spacing w:before="0" w:beforeAutospacing="0" w:after="0" w:afterAutospacing="0"/>
       </w:pPr>
-      <w:r>
-        <w:rPr>
-          <w:rFonts w:ascii="Verdana" w:hAnsi="Verdana"/>
-          <w:color w:val="000000"/>
-          <w:sz w:val="20"/>
-          <w:szCs w:val="20"/>
-        </w:rPr>
-        <w:t>There are two ways to create the string object, by string literal and by new keyword.</w:t>
+      <w:proofErr w:type="gramStart"/>
+      <w:r>
+        <w:rPr>
+          <w:rFonts w:ascii="Verdana" w:hAnsi="Verdana"/>
+          <w:color w:val="000000"/>
+          <w:sz w:val="20"/>
+          <w:szCs w:val="20"/>
+        </w:rPr>
+        <w:t>Because java uses the concept of string literal.</w:t>
+      </w:r>
+      <w:proofErr w:type="gramEnd"/>
+      <w:r>
+        <w:rPr>
+          <w:rFonts w:ascii="Verdana" w:hAnsi="Verdana"/>
+          <w:color w:val="000000"/>
+          <w:sz w:val="20"/>
+          <w:szCs w:val="20"/>
+        </w:rPr>
+        <w:t xml:space="preserve"> Suppose there are 5 reference </w:t>
+      </w:r>
+      <w:proofErr w:type="spellStart"/>
+      <w:r>
+        <w:rPr>
+          <w:rFonts w:ascii="Verdana" w:hAnsi="Verdana"/>
+          <w:color w:val="000000"/>
+          <w:sz w:val="20"/>
+          <w:szCs w:val="20"/>
+        </w:rPr>
+        <w:t>variables</w:t>
+      </w:r>
+      <w:proofErr w:type="gramStart"/>
+      <w:r>
+        <w:rPr>
+          <w:rFonts w:ascii="Verdana" w:hAnsi="Verdana"/>
+          <w:color w:val="000000"/>
+          <w:sz w:val="20"/>
+          <w:szCs w:val="20"/>
+        </w:rPr>
+        <w:t>,all</w:t>
+      </w:r>
+      <w:proofErr w:type="spellEnd"/>
+      <w:proofErr w:type="gramEnd"/>
+      <w:r>
+        <w:rPr>
+          <w:rFonts w:ascii="Verdana" w:hAnsi="Verdana"/>
+          <w:color w:val="000000"/>
+          <w:sz w:val="20"/>
+          <w:szCs w:val="20"/>
+        </w:rPr>
+        <w:t xml:space="preserve"> </w:t>
+      </w:r>
+      <w:proofErr w:type="spellStart"/>
+      <w:r>
+        <w:rPr>
+          <w:rFonts w:ascii="Verdana" w:hAnsi="Verdana"/>
+          <w:color w:val="000000"/>
+          <w:sz w:val="20"/>
+          <w:szCs w:val="20"/>
+        </w:rPr>
+        <w:t>referes</w:t>
+      </w:r>
+      <w:proofErr w:type="spellEnd"/>
+      <w:r>
+        <w:rPr>
+          <w:rFonts w:ascii="Verdana" w:hAnsi="Verdana"/>
+          <w:color w:val="000000"/>
+          <w:sz w:val="20"/>
+          <w:szCs w:val="20"/>
+        </w:rPr>
+        <w:t xml:space="preserve"> to one object "sachin".If one reference variable changes the value of the object, it will be affected to all the reference variables. That is why string objects are immutable in java.</w:t>
       </w:r>
     </w:p>
     <w:p>
@@ -1450,7 +1821,8 @@
         <w:pStyle w:val="NormalWeb"/>
         <w:spacing w:before="0" w:beforeAutospacing="0" w:after="0" w:afterAutospacing="0"/>
       </w:pPr>
-      <w:hyperlink r:id="rId15" w:history="1">
+      <w:hyperlink r:id="rId14" w:history="1">
+        <w:proofErr w:type="gramStart"/>
         <w:r>
           <w:rPr>
             <w:rStyle w:val="Hyperlink"/>
@@ -1460,189 +1832,9 @@
             <w:szCs w:val="20"/>
             <w:shd w:val="clear" w:color="auto" w:fill="FFFFFF"/>
           </w:rPr>
-          <w:t>more details...</w:t>
+          <w:t>more</w:t>
         </w:r>
-      </w:hyperlink>
-    </w:p>
-    <w:p>
-      <w:r>
-        <w:pict>
-          <v:rect id="_x0000_i1040" style="width:0;height:1.5pt" o:hralign="center" o:hrstd="t" o:hr="t" fillcolor="#a0a0a0" stroked="f"/>
-        </w:pict>
-      </w:r>
-    </w:p>
-    <w:p>
-      <w:pPr>
-        <w:pStyle w:val="Heading3"/>
-        <w:shd w:val="clear" w:color="auto" w:fill="FFFFFF"/>
-        <w:spacing w:before="280" w:after="80"/>
-      </w:pPr>
-      <w:r>
-        <w:rPr>
-          <w:rFonts w:ascii="Arial" w:hAnsi="Arial" w:cs="Arial"/>
-          <w:b w:val="0"/>
-          <w:bCs w:val="0"/>
-          <w:color w:val="610B4B"/>
-          <w:sz w:val="32"/>
-          <w:szCs w:val="32"/>
-        </w:rPr>
-        <w:t>87) How many objects will be created in the following code?</w:t>
-      </w:r>
-    </w:p>
-    <w:p>
-      <w:pPr>
-        <w:pStyle w:val="NormalWeb"/>
-        <w:numPr>
-          <w:ilvl w:val="0"/>
-          <w:numId w:val="12"/>
-        </w:numPr>
-        <w:spacing w:before="180" w:beforeAutospacing="0" w:after="0" w:afterAutospacing="0"/>
-        <w:textAlignment w:val="baseline"/>
-        <w:rPr>
-          <w:rFonts w:ascii="Verdana" w:hAnsi="Verdana"/>
-          <w:color w:val="000000"/>
-          <w:sz w:val="20"/>
-          <w:szCs w:val="20"/>
-        </w:rPr>
-      </w:pPr>
-      <w:r>
-        <w:rPr>
-          <w:rFonts w:ascii="Verdana" w:hAnsi="Verdana"/>
-          <w:color w:val="000000"/>
-          <w:sz w:val="20"/>
-          <w:szCs w:val="20"/>
-        </w:rPr>
-        <w:t>String s1=</w:t>
-      </w:r>
-      <w:r>
-        <w:rPr>
-          <w:rFonts w:ascii="Verdana" w:hAnsi="Verdana"/>
-          <w:color w:val="0000FF"/>
-          <w:sz w:val="20"/>
-          <w:szCs w:val="20"/>
-        </w:rPr>
-        <w:t>"Welcome"</w:t>
-      </w:r>
-      <w:r>
-        <w:rPr>
-          <w:rFonts w:ascii="Verdana" w:hAnsi="Verdana"/>
-          <w:color w:val="000000"/>
-          <w:sz w:val="20"/>
-          <w:szCs w:val="20"/>
-        </w:rPr>
-        <w:t>;  </w:t>
-      </w:r>
-    </w:p>
-    <w:p>
-      <w:pPr>
-        <w:pStyle w:val="NormalWeb"/>
-        <w:numPr>
-          <w:ilvl w:val="0"/>
-          <w:numId w:val="12"/>
-        </w:numPr>
-        <w:spacing w:before="0" w:beforeAutospacing="0" w:after="0" w:afterAutospacing="0"/>
-        <w:textAlignment w:val="baseline"/>
-        <w:rPr>
-          <w:rFonts w:ascii="Verdana" w:hAnsi="Verdana"/>
-          <w:color w:val="000000"/>
-          <w:sz w:val="20"/>
-          <w:szCs w:val="20"/>
-        </w:rPr>
-      </w:pPr>
-      <w:r>
-        <w:rPr>
-          <w:rFonts w:ascii="Verdana" w:hAnsi="Verdana"/>
-          <w:color w:val="000000"/>
-          <w:sz w:val="20"/>
-          <w:szCs w:val="20"/>
-        </w:rPr>
-        <w:t>String s2=</w:t>
-      </w:r>
-      <w:r>
-        <w:rPr>
-          <w:rFonts w:ascii="Verdana" w:hAnsi="Verdana"/>
-          <w:color w:val="0000FF"/>
-          <w:sz w:val="20"/>
-          <w:szCs w:val="20"/>
-        </w:rPr>
-        <w:t>"Welcome"</w:t>
-      </w:r>
-      <w:r>
-        <w:rPr>
-          <w:rFonts w:ascii="Verdana" w:hAnsi="Verdana"/>
-          <w:color w:val="000000"/>
-          <w:sz w:val="20"/>
-          <w:szCs w:val="20"/>
-        </w:rPr>
-        <w:t>;  </w:t>
-      </w:r>
-    </w:p>
-    <w:p>
-      <w:pPr>
-        <w:pStyle w:val="NormalWeb"/>
-        <w:numPr>
-          <w:ilvl w:val="0"/>
-          <w:numId w:val="12"/>
-        </w:numPr>
-        <w:spacing w:before="0" w:beforeAutospacing="0" w:after="120" w:afterAutospacing="0"/>
-        <w:textAlignment w:val="baseline"/>
-        <w:rPr>
-          <w:rFonts w:ascii="Verdana" w:hAnsi="Verdana"/>
-          <w:color w:val="000000"/>
-          <w:sz w:val="20"/>
-          <w:szCs w:val="20"/>
-        </w:rPr>
-      </w:pPr>
-      <w:r>
-        <w:rPr>
-          <w:rFonts w:ascii="Verdana" w:hAnsi="Verdana"/>
-          <w:color w:val="000000"/>
-          <w:sz w:val="20"/>
-          <w:szCs w:val="20"/>
-        </w:rPr>
-        <w:t>String s3=</w:t>
-      </w:r>
-      <w:r>
-        <w:rPr>
-          <w:rFonts w:ascii="Verdana" w:hAnsi="Verdana"/>
-          <w:color w:val="0000FF"/>
-          <w:sz w:val="20"/>
-          <w:szCs w:val="20"/>
-        </w:rPr>
-        <w:t>"Welcome"</w:t>
-      </w:r>
-      <w:r>
-        <w:rPr>
-          <w:rFonts w:ascii="Verdana" w:hAnsi="Verdana"/>
-          <w:color w:val="000000"/>
-          <w:sz w:val="20"/>
-          <w:szCs w:val="20"/>
-        </w:rPr>
-        <w:t>;  </w:t>
-      </w:r>
-    </w:p>
-    <w:p>
-      <w:pPr>
-        <w:pStyle w:val="NormalWeb"/>
-        <w:shd w:val="clear" w:color="auto" w:fill="FFFFFF"/>
-        <w:spacing w:before="0" w:beforeAutospacing="0" w:after="0" w:afterAutospacing="0"/>
-      </w:pPr>
-      <w:r>
-        <w:rPr>
-          <w:rFonts w:ascii="Verdana" w:hAnsi="Verdana"/>
-          <w:color w:val="000000"/>
-          <w:sz w:val="20"/>
-          <w:szCs w:val="20"/>
-        </w:rPr>
-        <w:t>Only one object.</w:t>
-      </w:r>
-    </w:p>
-    <w:p>
-      <w:pPr>
-        <w:pStyle w:val="NormalWeb"/>
-        <w:spacing w:before="0" w:beforeAutospacing="0" w:after="0" w:afterAutospacing="0"/>
-      </w:pPr>
-      <w:hyperlink r:id="rId16" w:history="1">
+        <w:proofErr w:type="gramEnd"/>
         <w:r>
           <w:rPr>
             <w:rStyle w:val="Hyperlink"/>
@@ -1652,14 +1844,14 @@
             <w:szCs w:val="20"/>
             <w:shd w:val="clear" w:color="auto" w:fill="FFFFFF"/>
           </w:rPr>
-          <w:t>more details...</w:t>
+          <w:t xml:space="preserve"> details...</w:t>
         </w:r>
       </w:hyperlink>
     </w:p>
     <w:p>
       <w:r>
         <w:pict>
-          <v:rect id="_x0000_i1041" style="width:0;height:1.5pt" o:hralign="center" o:hrstd="t" o:hr="t" fillcolor="#a0a0a0" stroked="f"/>
+          <v:rect id="_x0000_i1039" style="width:0;height:1.5pt" o:hralign="center" o:hrstd="t" o:hr="t" fillcolor="#a0a0a0" stroked="f"/>
         </w:pict>
       </w:r>
     </w:p>
@@ -1678,8 +1870,7 @@
           <w:sz w:val="32"/>
           <w:szCs w:val="32"/>
         </w:rPr>
-        <w:lastRenderedPageBreak/>
-        <w:t>88) Why java uses the concept of string literal?</w:t>
+        <w:t>86) How many ways we can create the string object?</w:t>
       </w:r>
     </w:p>
     <w:p>
@@ -1695,7 +1886,7 @@
           <w:sz w:val="20"/>
           <w:szCs w:val="20"/>
         </w:rPr>
-        <w:t>To make Java more memory efficient (because no new objects are created if it exists already in string constant pool).</w:t>
+        <w:t>There are two ways to create the string object, by string literal and by new keyword.</w:t>
       </w:r>
     </w:p>
     <w:p>
@@ -1703,7 +1894,8 @@
         <w:pStyle w:val="NormalWeb"/>
         <w:spacing w:before="0" w:beforeAutospacing="0" w:after="0" w:afterAutospacing="0"/>
       </w:pPr>
-      <w:hyperlink r:id="rId17" w:history="1">
+      <w:hyperlink r:id="rId15" w:history="1">
+        <w:proofErr w:type="gramStart"/>
         <w:r>
           <w:rPr>
             <w:rStyle w:val="Hyperlink"/>
@@ -1713,121 +1905,9 @@
             <w:szCs w:val="20"/>
             <w:shd w:val="clear" w:color="auto" w:fill="FFFFFF"/>
           </w:rPr>
-          <w:t>more details...</w:t>
+          <w:t>more</w:t>
         </w:r>
-      </w:hyperlink>
-    </w:p>
-    <w:p>
-      <w:r>
-        <w:pict>
-          <v:rect id="_x0000_i1042" style="width:0;height:1.5pt" o:hralign="center" o:hrstd="t" o:hr="t" fillcolor="#a0a0a0" stroked="f"/>
-        </w:pict>
-      </w:r>
-    </w:p>
-    <w:p>
-      <w:pPr>
-        <w:pStyle w:val="Heading3"/>
-        <w:shd w:val="clear" w:color="auto" w:fill="FFFFFF"/>
-        <w:spacing w:before="280" w:after="80"/>
-      </w:pPr>
-      <w:r>
-        <w:rPr>
-          <w:rFonts w:ascii="Arial" w:hAnsi="Arial" w:cs="Arial"/>
-          <w:b w:val="0"/>
-          <w:bCs w:val="0"/>
-          <w:color w:val="610B4B"/>
-          <w:sz w:val="32"/>
-          <w:szCs w:val="32"/>
-        </w:rPr>
-        <w:t>89)How many objects will be created in the following code?</w:t>
-      </w:r>
-    </w:p>
-    <w:p>
-      <w:pPr>
-        <w:pStyle w:val="NormalWeb"/>
-        <w:numPr>
-          <w:ilvl w:val="0"/>
-          <w:numId w:val="13"/>
-        </w:numPr>
-        <w:spacing w:before="180" w:beforeAutospacing="0" w:after="120" w:afterAutospacing="0"/>
-        <w:textAlignment w:val="baseline"/>
-        <w:rPr>
-          <w:rFonts w:ascii="Verdana" w:hAnsi="Verdana"/>
-          <w:color w:val="000000"/>
-          <w:sz w:val="20"/>
-          <w:szCs w:val="20"/>
-        </w:rPr>
-      </w:pPr>
-      <w:r>
-        <w:rPr>
-          <w:rFonts w:ascii="Verdana" w:hAnsi="Verdana"/>
-          <w:color w:val="000000"/>
-          <w:sz w:val="20"/>
-          <w:szCs w:val="20"/>
-        </w:rPr>
-        <w:t xml:space="preserve">String s = </w:t>
-      </w:r>
-      <w:r>
-        <w:rPr>
-          <w:rFonts w:ascii="Verdana" w:hAnsi="Verdana"/>
-          <w:b/>
-          <w:bCs/>
-          <w:color w:val="006699"/>
-          <w:sz w:val="20"/>
-          <w:szCs w:val="20"/>
-        </w:rPr>
-        <w:t>new</w:t>
-      </w:r>
-      <w:r>
-        <w:rPr>
-          <w:rFonts w:ascii="Verdana" w:hAnsi="Verdana"/>
-          <w:color w:val="000000"/>
-          <w:sz w:val="20"/>
-          <w:szCs w:val="20"/>
-        </w:rPr>
-        <w:t xml:space="preserve"> String(</w:t>
-      </w:r>
-      <w:r>
-        <w:rPr>
-          <w:rFonts w:ascii="Verdana" w:hAnsi="Verdana"/>
-          <w:color w:val="0000FF"/>
-          <w:sz w:val="20"/>
-          <w:szCs w:val="20"/>
-        </w:rPr>
-        <w:t>"Welcome"</w:t>
-      </w:r>
-      <w:r>
-        <w:rPr>
-          <w:rFonts w:ascii="Verdana" w:hAnsi="Verdana"/>
-          <w:color w:val="000000"/>
-          <w:sz w:val="20"/>
-          <w:szCs w:val="20"/>
-        </w:rPr>
-        <w:t>);  </w:t>
-      </w:r>
-    </w:p>
-    <w:p>
-      <w:pPr>
-        <w:pStyle w:val="NormalWeb"/>
-        <w:shd w:val="clear" w:color="auto" w:fill="FFFFFF"/>
-        <w:spacing w:before="0" w:beforeAutospacing="0" w:after="0" w:afterAutospacing="0"/>
-      </w:pPr>
-      <w:r>
-        <w:rPr>
-          <w:rFonts w:ascii="Verdana" w:hAnsi="Verdana"/>
-          <w:color w:val="000000"/>
-          <w:sz w:val="20"/>
-          <w:szCs w:val="20"/>
-        </w:rPr>
-        <w:t>Two objects, one in string constant pool and other in non-pool(heap).</w:t>
-      </w:r>
-    </w:p>
-    <w:p>
-      <w:pPr>
-        <w:pStyle w:val="NormalWeb"/>
-        <w:spacing w:before="0" w:beforeAutospacing="0" w:after="0" w:afterAutospacing="0"/>
-      </w:pPr>
-      <w:hyperlink r:id="rId18" w:history="1">
+        <w:proofErr w:type="gramEnd"/>
         <w:r>
           <w:rPr>
             <w:rStyle w:val="Hyperlink"/>
@@ -1837,14 +1917,14 @@
             <w:szCs w:val="20"/>
             <w:shd w:val="clear" w:color="auto" w:fill="FFFFFF"/>
           </w:rPr>
-          <w:t>more details...</w:t>
+          <w:t xml:space="preserve"> details...</w:t>
         </w:r>
       </w:hyperlink>
     </w:p>
     <w:p>
       <w:r>
         <w:pict>
-          <v:rect id="_x0000_i1043" style="width:0;height:1.5pt" o:hralign="center" o:hrstd="t" o:hr="t" fillcolor="#a0a0a0" stroked="f"/>
+          <v:rect id="_x0000_i1040" style="width:0;height:1.5pt" o:hralign="center" o:hrstd="t" o:hr="t" fillcolor="#a0a0a0" stroked="f"/>
         </w:pict>
       </w:r>
     </w:p>
@@ -1863,7 +1943,139 @@
           <w:sz w:val="32"/>
           <w:szCs w:val="32"/>
         </w:rPr>
-        <w:t>90) What is the basic difference between string and stringbuffer object?</w:t>
+        <w:t>87) How many objects will be created in the following code?</w:t>
+      </w:r>
+    </w:p>
+    <w:p>
+      <w:pPr>
+        <w:pStyle w:val="NormalWeb"/>
+        <w:numPr>
+          <w:ilvl w:val="0"/>
+          <w:numId w:val="12"/>
+        </w:numPr>
+        <w:spacing w:before="180" w:beforeAutospacing="0" w:after="0" w:afterAutospacing="0"/>
+        <w:textAlignment w:val="baseline"/>
+        <w:rPr>
+          <w:rFonts w:ascii="Verdana" w:hAnsi="Verdana"/>
+          <w:color w:val="000000"/>
+          <w:sz w:val="20"/>
+          <w:szCs w:val="20"/>
+        </w:rPr>
+      </w:pPr>
+      <w:r>
+        <w:rPr>
+          <w:rFonts w:ascii="Verdana" w:hAnsi="Verdana"/>
+          <w:color w:val="000000"/>
+          <w:sz w:val="20"/>
+          <w:szCs w:val="20"/>
+        </w:rPr>
+        <w:t>String s1=</w:t>
+      </w:r>
+      <w:r>
+        <w:rPr>
+          <w:rFonts w:ascii="Verdana" w:hAnsi="Verdana"/>
+          <w:color w:val="0000FF"/>
+          <w:sz w:val="20"/>
+          <w:szCs w:val="20"/>
+        </w:rPr>
+        <w:t>"Welcome"</w:t>
+      </w:r>
+      <w:r>
+        <w:rPr>
+          <w:rFonts w:ascii="Verdana" w:hAnsi="Verdana"/>
+          <w:color w:val="000000"/>
+          <w:sz w:val="20"/>
+          <w:szCs w:val="20"/>
+        </w:rPr>
+        <w:t>;  </w:t>
+      </w:r>
+    </w:p>
+    <w:p>
+      <w:pPr>
+        <w:pStyle w:val="NormalWeb"/>
+        <w:numPr>
+          <w:ilvl w:val="0"/>
+          <w:numId w:val="12"/>
+        </w:numPr>
+        <w:spacing w:before="0" w:beforeAutospacing="0" w:after="0" w:afterAutospacing="0"/>
+        <w:textAlignment w:val="baseline"/>
+        <w:rPr>
+          <w:rFonts w:ascii="Verdana" w:hAnsi="Verdana"/>
+          <w:color w:val="000000"/>
+          <w:sz w:val="20"/>
+          <w:szCs w:val="20"/>
+        </w:rPr>
+      </w:pPr>
+      <w:r>
+        <w:rPr>
+          <w:rFonts w:ascii="Verdana" w:hAnsi="Verdana"/>
+          <w:color w:val="000000"/>
+          <w:sz w:val="20"/>
+          <w:szCs w:val="20"/>
+        </w:rPr>
+        <w:t>String s2=</w:t>
+      </w:r>
+      <w:r>
+        <w:rPr>
+          <w:rFonts w:ascii="Verdana" w:hAnsi="Verdana"/>
+          <w:color w:val="0000FF"/>
+          <w:sz w:val="20"/>
+          <w:szCs w:val="20"/>
+        </w:rPr>
+        <w:t>"Welcome"</w:t>
+      </w:r>
+      <w:r>
+        <w:rPr>
+          <w:rFonts w:ascii="Verdana" w:hAnsi="Verdana"/>
+          <w:color w:val="000000"/>
+          <w:sz w:val="20"/>
+          <w:szCs w:val="20"/>
+        </w:rPr>
+        <w:t>;  </w:t>
+      </w:r>
+    </w:p>
+    <w:p>
+      <w:pPr>
+        <w:pStyle w:val="NormalWeb"/>
+        <w:numPr>
+          <w:ilvl w:val="0"/>
+          <w:numId w:val="12"/>
+        </w:numPr>
+        <w:spacing w:before="0" w:beforeAutospacing="0" w:after="120" w:afterAutospacing="0"/>
+        <w:textAlignment w:val="baseline"/>
+        <w:rPr>
+          <w:rFonts w:ascii="Verdana" w:hAnsi="Verdana"/>
+          <w:color w:val="000000"/>
+          <w:sz w:val="20"/>
+          <w:szCs w:val="20"/>
+        </w:rPr>
+      </w:pPr>
+      <w:r>
+        <w:rPr>
+          <w:rFonts w:ascii="Verdana" w:hAnsi="Verdana"/>
+          <w:color w:val="000000"/>
+          <w:sz w:val="20"/>
+          <w:szCs w:val="20"/>
+        </w:rPr>
+        <w:t>String s3=</w:t>
+      </w:r>
+      <w:r>
+        <w:rPr>
+          <w:rFonts w:ascii="Verdana" w:hAnsi="Verdana"/>
+          <w:color w:val="0000FF"/>
+          <w:sz w:val="20"/>
+          <w:szCs w:val="20"/>
+        </w:rPr>
+        <w:t>"Welcome"</w:t>
+      </w:r>
+      <w:r>
+        <w:rPr>
+          <w:rFonts w:ascii="Verdana" w:hAnsi="Verdana"/>
+          <w:color w:val="000000"/>
+          <w:sz w:val="20"/>
+          <w:szCs w:val="20"/>
+        </w:rPr>
+        <w:t>;  </w:t>
       </w:r>
     </w:p>
     <w:p>
@@ -1872,104 +2084,25 @@
         <w:shd w:val="clear" w:color="auto" w:fill="FFFFFF"/>
         <w:spacing w:before="0" w:beforeAutospacing="0" w:after="0" w:afterAutospacing="0"/>
       </w:pPr>
-      <w:r>
-        <w:rPr>
-          <w:rFonts w:ascii="Verdana" w:hAnsi="Verdana"/>
-          <w:color w:val="000000"/>
-          <w:sz w:val="20"/>
-          <w:szCs w:val="20"/>
-        </w:rPr>
-        <w:t>String is an immutable object. StringBuffer is a mutable object.</w:t>
-      </w:r>
-    </w:p>
-    <w:p>
-      <w:r>
-        <w:pict>
-          <v:rect id="_x0000_i1044" style="width:0;height:1.5pt" o:hralign="center" o:hrstd="t" o:hr="t" fillcolor="#a0a0a0" stroked="f"/>
-        </w:pict>
-      </w:r>
-    </w:p>
-    <w:p>
-      <w:pPr>
-        <w:pStyle w:val="Heading3"/>
-        <w:shd w:val="clear" w:color="auto" w:fill="FFFFFF"/>
-        <w:spacing w:before="280" w:after="80"/>
-      </w:pPr>
-      <w:r>
-        <w:rPr>
-          <w:rFonts w:ascii="Arial" w:hAnsi="Arial" w:cs="Arial"/>
-          <w:b w:val="0"/>
-          <w:bCs w:val="0"/>
-          <w:color w:val="610B4B"/>
-          <w:sz w:val="32"/>
-          <w:szCs w:val="32"/>
-        </w:rPr>
-        <w:t>91) What is the difference between StringBuffer and StringBuilder ?</w:t>
-      </w:r>
-    </w:p>
-    <w:p>
-      <w:pPr>
-        <w:pStyle w:val="NormalWeb"/>
-        <w:shd w:val="clear" w:color="auto" w:fill="FFFFFF"/>
-        <w:spacing w:before="0" w:beforeAutospacing="0" w:after="0" w:afterAutospacing="0"/>
-      </w:pPr>
-      <w:r>
-        <w:rPr>
-          <w:rFonts w:ascii="Verdana" w:hAnsi="Verdana"/>
-          <w:color w:val="000000"/>
-          <w:sz w:val="20"/>
-          <w:szCs w:val="20"/>
-        </w:rPr>
-        <w:t>StringBuffer is synchronized whereas StringBuilder is not synchronized.</w:t>
-      </w:r>
-    </w:p>
-    <w:p>
-      <w:r>
-        <w:pict>
-          <v:rect id="_x0000_i1045" style="width:0;height:1.5pt" o:hralign="center" o:hrstd="t" o:hr="t" fillcolor="#a0a0a0" stroked="f"/>
-        </w:pict>
-      </w:r>
-    </w:p>
-    <w:p>
-      <w:pPr>
-        <w:pStyle w:val="Heading3"/>
-        <w:shd w:val="clear" w:color="auto" w:fill="FFFFFF"/>
-        <w:spacing w:before="280" w:after="80"/>
-      </w:pPr>
-      <w:r>
-        <w:rPr>
-          <w:rFonts w:ascii="Arial" w:hAnsi="Arial" w:cs="Arial"/>
-          <w:b w:val="0"/>
-          <w:bCs w:val="0"/>
-          <w:color w:val="610B4B"/>
-          <w:sz w:val="32"/>
-          <w:szCs w:val="32"/>
-        </w:rPr>
-        <w:t>92) How can we create immutable class in java ?</w:t>
-      </w:r>
-    </w:p>
-    <w:p>
-      <w:pPr>
-        <w:pStyle w:val="NormalWeb"/>
-        <w:shd w:val="clear" w:color="auto" w:fill="FFFFFF"/>
-        <w:spacing w:before="0" w:beforeAutospacing="0" w:after="0" w:afterAutospacing="0"/>
-      </w:pPr>
-      <w:r>
-        <w:rPr>
-          <w:rFonts w:ascii="Verdana" w:hAnsi="Verdana"/>
-          <w:color w:val="000000"/>
-          <w:sz w:val="20"/>
-          <w:szCs w:val="20"/>
-        </w:rPr>
-        <w:t>We can create immutable class as the String class by defining final class and</w:t>
-      </w:r>
+      <w:proofErr w:type="gramStart"/>
+      <w:r>
+        <w:rPr>
+          <w:rFonts w:ascii="Verdana" w:hAnsi="Verdana"/>
+          <w:color w:val="000000"/>
+          <w:sz w:val="20"/>
+          <w:szCs w:val="20"/>
+        </w:rPr>
+        <w:t>Only one object.</w:t>
+      </w:r>
+      <w:proofErr w:type="gramEnd"/>
     </w:p>
     <w:p>
       <w:pPr>
         <w:pStyle w:val="NormalWeb"/>
         <w:spacing w:before="0" w:beforeAutospacing="0" w:after="0" w:afterAutospacing="0"/>
       </w:pPr>
-      <w:hyperlink r:id="rId19" w:history="1">
+      <w:hyperlink r:id="rId16" w:history="1">
+        <w:proofErr w:type="gramStart"/>
         <w:r>
           <w:rPr>
             <w:rStyle w:val="Hyperlink"/>
@@ -1979,57 +2112,9 @@
             <w:szCs w:val="20"/>
             <w:shd w:val="clear" w:color="auto" w:fill="FFFFFF"/>
           </w:rPr>
-          <w:t>more details...</w:t>
+          <w:t>more</w:t>
         </w:r>
-      </w:hyperlink>
-    </w:p>
-    <w:p>
-      <w:r>
-        <w:pict>
-          <v:rect id="_x0000_i1046" style="width:0;height:1.5pt" o:hralign="center" o:hrstd="t" o:hr="t" fillcolor="#a0a0a0" stroked="f"/>
-        </w:pict>
-      </w:r>
-    </w:p>
-    <w:p>
-      <w:pPr>
-        <w:pStyle w:val="Heading3"/>
-        <w:shd w:val="clear" w:color="auto" w:fill="FFFFFF"/>
-        <w:spacing w:before="280" w:after="80"/>
-      </w:pPr>
-      <w:r>
-        <w:rPr>
-          <w:rFonts w:ascii="Arial" w:hAnsi="Arial" w:cs="Arial"/>
-          <w:b w:val="0"/>
-          <w:bCs w:val="0"/>
-          <w:color w:val="610B4B"/>
-          <w:sz w:val="32"/>
-          <w:szCs w:val="32"/>
-        </w:rPr>
-        <w:t>93) What is the purpose of toString() method in java ?</w:t>
-      </w:r>
-    </w:p>
-    <w:p>
-      <w:pPr>
-        <w:pStyle w:val="NormalWeb"/>
-        <w:shd w:val="clear" w:color="auto" w:fill="FFFFFF"/>
-        <w:spacing w:before="0" w:beforeAutospacing="0" w:after="0" w:afterAutospacing="0"/>
-      </w:pPr>
-      <w:r>
-        <w:rPr>
-          <w:rFonts w:ascii="Verdana" w:hAnsi="Verdana"/>
-          <w:color w:val="000000"/>
-          <w:sz w:val="20"/>
-          <w:szCs w:val="20"/>
-        </w:rPr>
-        <w:t>The toString() method returns the string representation of any object. If you print any object, java compiler internally invokes the toString() method on the object. So overriding the toString() method, returns the desired output, it can be the state of an object etc. depends on your implementation.</w:t>
-      </w:r>
-    </w:p>
-    <w:p>
-      <w:pPr>
-        <w:pStyle w:val="NormalWeb"/>
-        <w:spacing w:before="0" w:beforeAutospacing="0" w:after="0" w:afterAutospacing="0"/>
-      </w:pPr>
-      <w:hyperlink r:id="rId20" w:history="1">
+        <w:proofErr w:type="gramEnd"/>
         <w:r>
           <w:rPr>
             <w:rStyle w:val="Hyperlink"/>
@@ -2039,39 +2124,14 @@
             <w:szCs w:val="20"/>
             <w:shd w:val="clear" w:color="auto" w:fill="FFFFFF"/>
           </w:rPr>
-          <w:t>more details...</w:t>
+          <w:t xml:space="preserve"> details...</w:t>
         </w:r>
       </w:hyperlink>
     </w:p>
     <w:p>
       <w:r>
         <w:pict>
-          <v:rect id="_x0000_i1047" style="width:0;height:1.5pt" o:hralign="center" o:hrstd="t" o:hr="t" fillcolor="#a0a0a0" stroked="f"/>
-        </w:pict>
-      </w:r>
-    </w:p>
-    <w:p>
-      <w:pPr>
-        <w:pStyle w:val="Heading2"/>
-        <w:spacing w:before="360" w:after="80"/>
-        <w:jc w:val="center"/>
-      </w:pPr>
-      <w:r>
-        <w:rPr>
-          <w:rFonts w:ascii="Arial" w:hAnsi="Arial" w:cs="Arial"/>
-          <w:b w:val="0"/>
-          <w:bCs w:val="0"/>
-          <w:color w:val="FFFFFF"/>
-          <w:sz w:val="27"/>
-          <w:szCs w:val="27"/>
-        </w:rPr>
-        <w:t>Core Java : Nested classes and Interfaces Interview Questions</w:t>
-      </w:r>
-    </w:p>
-    <w:p>
-      <w:r>
-        <w:pict>
-          <v:rect id="_x0000_i1048" style="width:0;height:1.5pt" o:hralign="center" o:hrstd="t" o:hr="t" fillcolor="#a0a0a0" stroked="f"/>
+          <v:rect id="_x0000_i1041" style="width:0;height:1.5pt" o:hralign="center" o:hrstd="t" o:hr="t" fillcolor="#a0a0a0" stroked="f"/>
         </w:pict>
       </w:r>
     </w:p>
@@ -2091,7 +2151,7 @@
           <w:szCs w:val="32"/>
         </w:rPr>
         <w:lastRenderedPageBreak/>
-        <w:t>94)What is nested class?</w:t>
+        <w:t>88) Why java uses the concept of string literal?</w:t>
       </w:r>
     </w:p>
     <w:p>
@@ -2100,22 +2160,25 @@
         <w:shd w:val="clear" w:color="auto" w:fill="FFFFFF"/>
         <w:spacing w:before="0" w:beforeAutospacing="0" w:after="0" w:afterAutospacing="0"/>
       </w:pPr>
-      <w:r>
-        <w:rPr>
-          <w:rFonts w:ascii="Verdana" w:hAnsi="Verdana"/>
-          <w:color w:val="000000"/>
-          <w:sz w:val="20"/>
-          <w:szCs w:val="20"/>
-        </w:rPr>
-        <w:t>A class which is declared inside another class is known as nested class. There are 4 types of nested class member inner class, local inner class, annonymous inner class and static nested class.</w:t>
-      </w:r>
+      <w:proofErr w:type="gramStart"/>
+      <w:r>
+        <w:rPr>
+          <w:rFonts w:ascii="Verdana" w:hAnsi="Verdana"/>
+          <w:color w:val="000000"/>
+          <w:sz w:val="20"/>
+          <w:szCs w:val="20"/>
+        </w:rPr>
+        <w:t>To make Java more memory efficient (because no new objects are created if it exists already in string constant pool).</w:t>
+      </w:r>
+      <w:proofErr w:type="gramEnd"/>
     </w:p>
     <w:p>
       <w:pPr>
         <w:pStyle w:val="NormalWeb"/>
         <w:spacing w:before="0" w:beforeAutospacing="0" w:after="0" w:afterAutospacing="0"/>
       </w:pPr>
-      <w:hyperlink r:id="rId21" w:history="1">
+      <w:hyperlink r:id="rId17" w:history="1">
+        <w:proofErr w:type="gramStart"/>
         <w:r>
           <w:rPr>
             <w:rStyle w:val="Hyperlink"/>
@@ -2125,57 +2188,9 @@
             <w:szCs w:val="20"/>
             <w:shd w:val="clear" w:color="auto" w:fill="FFFFFF"/>
           </w:rPr>
-          <w:t>more details...</w:t>
+          <w:t>more</w:t>
         </w:r>
-      </w:hyperlink>
-    </w:p>
-    <w:p>
-      <w:r>
-        <w:pict>
-          <v:rect id="_x0000_i1049" style="width:0;height:1.5pt" o:hralign="center" o:hrstd="t" o:hr="t" fillcolor="#a0a0a0" stroked="f"/>
-        </w:pict>
-      </w:r>
-    </w:p>
-    <w:p>
-      <w:pPr>
-        <w:pStyle w:val="Heading3"/>
-        <w:shd w:val="clear" w:color="auto" w:fill="FFFFFF"/>
-        <w:spacing w:before="280" w:after="80"/>
-      </w:pPr>
-      <w:r>
-        <w:rPr>
-          <w:rFonts w:ascii="Arial" w:hAnsi="Arial" w:cs="Arial"/>
-          <w:b w:val="0"/>
-          <w:bCs w:val="0"/>
-          <w:color w:val="610B4B"/>
-          <w:sz w:val="32"/>
-          <w:szCs w:val="32"/>
-        </w:rPr>
-        <w:t>95) Is there any difference between nested classes and inner classes?</w:t>
-      </w:r>
-    </w:p>
-    <w:p>
-      <w:pPr>
-        <w:pStyle w:val="NormalWeb"/>
-        <w:shd w:val="clear" w:color="auto" w:fill="FFFFFF"/>
-        <w:spacing w:before="0" w:beforeAutospacing="0" w:after="0" w:afterAutospacing="0"/>
-      </w:pPr>
-      <w:r>
-        <w:rPr>
-          <w:rFonts w:ascii="Verdana" w:hAnsi="Verdana"/>
-          <w:color w:val="000000"/>
-          <w:sz w:val="20"/>
-          <w:szCs w:val="20"/>
-        </w:rPr>
-        <w:t>Yes, inner classes are non-static nested classes i.e. inner classes are the part of nested classes.</w:t>
-      </w:r>
-    </w:p>
-    <w:p>
-      <w:pPr>
-        <w:pStyle w:val="NormalWeb"/>
-        <w:spacing w:before="0" w:beforeAutospacing="0" w:after="0" w:afterAutospacing="0"/>
-      </w:pPr>
-      <w:hyperlink r:id="rId22" w:history="1">
+        <w:proofErr w:type="gramEnd"/>
         <w:r>
           <w:rPr>
             <w:rStyle w:val="Hyperlink"/>
@@ -2185,14 +2200,14 @@
             <w:szCs w:val="20"/>
             <w:shd w:val="clear" w:color="auto" w:fill="FFFFFF"/>
           </w:rPr>
-          <w:t>more details...</w:t>
+          <w:t xml:space="preserve"> details...</w:t>
         </w:r>
       </w:hyperlink>
     </w:p>
     <w:p>
       <w:r>
         <w:pict>
-          <v:rect id="_x0000_i1050" style="width:0;height:1.5pt" o:hralign="center" o:hrstd="t" o:hr="t" fillcolor="#a0a0a0" stroked="f"/>
+          <v:rect id="_x0000_i1042" style="width:0;height:1.5pt" o:hralign="center" o:hrstd="t" o:hr="t" fillcolor="#a0a0a0" stroked="f"/>
         </w:pict>
       </w:r>
     </w:p>
@@ -2211,7 +2226,95 @@
           <w:sz w:val="32"/>
           <w:szCs w:val="32"/>
         </w:rPr>
-        <w:t>96) Can we access the non-final local variable, inside the local inner class?</w:t>
+        <w:t>89</w:t>
+      </w:r>
+      <w:proofErr w:type="gramStart"/>
+      <w:r>
+        <w:rPr>
+          <w:rFonts w:ascii="Arial" w:hAnsi="Arial" w:cs="Arial"/>
+          <w:b w:val="0"/>
+          <w:bCs w:val="0"/>
+          <w:color w:val="610B4B"/>
+          <w:sz w:val="32"/>
+          <w:szCs w:val="32"/>
+        </w:rPr>
+        <w:t>)How</w:t>
+      </w:r>
+      <w:proofErr w:type="gramEnd"/>
+      <w:r>
+        <w:rPr>
+          <w:rFonts w:ascii="Arial" w:hAnsi="Arial" w:cs="Arial"/>
+          <w:b w:val="0"/>
+          <w:bCs w:val="0"/>
+          <w:color w:val="610B4B"/>
+          <w:sz w:val="32"/>
+          <w:szCs w:val="32"/>
+        </w:rPr>
+        <w:t xml:space="preserve"> many objects will be created in the following code?</w:t>
+      </w:r>
+    </w:p>
+    <w:p>
+      <w:pPr>
+        <w:pStyle w:val="NormalWeb"/>
+        <w:numPr>
+          <w:ilvl w:val="0"/>
+          <w:numId w:val="13"/>
+        </w:numPr>
+        <w:spacing w:before="180" w:beforeAutospacing="0" w:after="120" w:afterAutospacing="0"/>
+        <w:textAlignment w:val="baseline"/>
+        <w:rPr>
+          <w:rFonts w:ascii="Verdana" w:hAnsi="Verdana"/>
+          <w:color w:val="000000"/>
+          <w:sz w:val="20"/>
+          <w:szCs w:val="20"/>
+        </w:rPr>
+      </w:pPr>
+      <w:r>
+        <w:rPr>
+          <w:rFonts w:ascii="Verdana" w:hAnsi="Verdana"/>
+          <w:color w:val="000000"/>
+          <w:sz w:val="20"/>
+          <w:szCs w:val="20"/>
+        </w:rPr>
+        <w:t xml:space="preserve">String s = </w:t>
+      </w:r>
+      <w:r>
+        <w:rPr>
+          <w:rFonts w:ascii="Verdana" w:hAnsi="Verdana"/>
+          <w:b/>
+          <w:bCs/>
+          <w:color w:val="006699"/>
+          <w:sz w:val="20"/>
+          <w:szCs w:val="20"/>
+        </w:rPr>
+        <w:t>new</w:t>
+      </w:r>
+      <w:r>
+        <w:rPr>
+          <w:rFonts w:ascii="Verdana" w:hAnsi="Verdana"/>
+          <w:color w:val="000000"/>
+          <w:sz w:val="20"/>
+          <w:szCs w:val="20"/>
+        </w:rPr>
+        <w:t xml:space="preserve"> String(</w:t>
+      </w:r>
+      <w:r>
+        <w:rPr>
+          <w:rFonts w:ascii="Verdana" w:hAnsi="Verdana"/>
+          <w:color w:val="0000FF"/>
+          <w:sz w:val="20"/>
+          <w:szCs w:val="20"/>
+        </w:rPr>
+        <w:t>"Welcome"</w:t>
+      </w:r>
+      <w:r>
+        <w:rPr>
+          <w:rFonts w:ascii="Verdana" w:hAnsi="Verdana"/>
+          <w:color w:val="000000"/>
+          <w:sz w:val="20"/>
+          <w:szCs w:val="20"/>
+        </w:rPr>
+        <w:t>);  </w:t>
       </w:r>
     </w:p>
     <w:p>
@@ -2227,7 +2330,27 @@
           <w:sz w:val="20"/>
           <w:szCs w:val="20"/>
         </w:rPr>
-        <w:t>No, local variable must be constant if you want to access it in local inner class.</w:t>
+        <w:t>Two objects, one in string constant pool and other in non-</w:t>
+      </w:r>
+      <w:proofErr w:type="gramStart"/>
+      <w:r>
+        <w:rPr>
+          <w:rFonts w:ascii="Verdana" w:hAnsi="Verdana"/>
+          <w:color w:val="000000"/>
+          <w:sz w:val="20"/>
+          <w:szCs w:val="20"/>
+        </w:rPr>
+        <w:t>pool(</w:t>
+      </w:r>
+      <w:proofErr w:type="gramEnd"/>
+      <w:r>
+        <w:rPr>
+          <w:rFonts w:ascii="Verdana" w:hAnsi="Verdana"/>
+          <w:color w:val="000000"/>
+          <w:sz w:val="20"/>
+          <w:szCs w:val="20"/>
+        </w:rPr>
+        <w:t>heap).</w:t>
       </w:r>
     </w:p>
     <w:p>
@@ -2235,7 +2358,8 @@
         <w:pStyle w:val="NormalWeb"/>
         <w:spacing w:before="0" w:beforeAutospacing="0" w:after="0" w:afterAutospacing="0"/>
       </w:pPr>
-      <w:hyperlink r:id="rId23" w:history="1">
+      <w:hyperlink r:id="rId18" w:history="1">
+        <w:proofErr w:type="gramStart"/>
         <w:r>
           <w:rPr>
             <w:rStyle w:val="Hyperlink"/>
@@ -2245,57 +2369,9 @@
             <w:szCs w:val="20"/>
             <w:shd w:val="clear" w:color="auto" w:fill="FFFFFF"/>
           </w:rPr>
-          <w:t>more details...</w:t>
+          <w:t>more</w:t>
         </w:r>
-      </w:hyperlink>
-    </w:p>
-    <w:p>
-      <w:r>
-        <w:pict>
-          <v:rect id="_x0000_i1051" style="width:0;height:1.5pt" o:hralign="center" o:hrstd="t" o:hr="t" fillcolor="#a0a0a0" stroked="f"/>
-        </w:pict>
-      </w:r>
-    </w:p>
-    <w:p>
-      <w:pPr>
-        <w:pStyle w:val="Heading3"/>
-        <w:shd w:val="clear" w:color="auto" w:fill="FFFFFF"/>
-        <w:spacing w:before="280" w:after="80"/>
-      </w:pPr>
-      <w:r>
-        <w:rPr>
-          <w:rFonts w:ascii="Arial" w:hAnsi="Arial" w:cs="Arial"/>
-          <w:b w:val="0"/>
-          <w:bCs w:val="0"/>
-          <w:color w:val="610B4B"/>
-          <w:sz w:val="32"/>
-          <w:szCs w:val="32"/>
-        </w:rPr>
-        <w:t>97) What is nested interface ?</w:t>
-      </w:r>
-    </w:p>
-    <w:p>
-      <w:pPr>
-        <w:pStyle w:val="NormalWeb"/>
-        <w:shd w:val="clear" w:color="auto" w:fill="FFFFFF"/>
-        <w:spacing w:before="0" w:beforeAutospacing="0" w:after="0" w:afterAutospacing="0"/>
-      </w:pPr>
-      <w:r>
-        <w:rPr>
-          <w:rFonts w:ascii="Verdana" w:hAnsi="Verdana"/>
-          <w:color w:val="000000"/>
-          <w:sz w:val="20"/>
-          <w:szCs w:val="20"/>
-        </w:rPr>
-        <w:t>Any interface i.e. declared inside the interface or class, is known as nested interface. It is static by default.</w:t>
-      </w:r>
-    </w:p>
-    <w:p>
-      <w:pPr>
-        <w:pStyle w:val="NormalWeb"/>
-        <w:spacing w:before="0" w:beforeAutospacing="0" w:after="0" w:afterAutospacing="0"/>
-      </w:pPr>
-      <w:hyperlink r:id="rId24" w:history="1">
+        <w:proofErr w:type="gramEnd"/>
         <w:r>
           <w:rPr>
             <w:rStyle w:val="Hyperlink"/>
@@ -2305,14 +2381,14 @@
             <w:szCs w:val="20"/>
             <w:shd w:val="clear" w:color="auto" w:fill="FFFFFF"/>
           </w:rPr>
-          <w:t>more details...</w:t>
+          <w:t xml:space="preserve"> details...</w:t>
         </w:r>
       </w:hyperlink>
     </w:p>
     <w:p>
       <w:r>
         <w:pict>
-          <v:rect id="_x0000_i1052" style="width:0;height:1.5pt" o:hralign="center" o:hrstd="t" o:hr="t" fillcolor="#a0a0a0" stroked="f"/>
+          <v:rect id="_x0000_i1043" style="width:0;height:1.5pt" o:hralign="center" o:hrstd="t" o:hr="t" fillcolor="#a0a0a0" stroked="f"/>
         </w:pict>
       </w:r>
     </w:p>
@@ -2331,7 +2407,31 @@
           <w:sz w:val="32"/>
           <w:szCs w:val="32"/>
         </w:rPr>
-        <w:t>98) Can a class have an interface?</w:t>
+        <w:t xml:space="preserve">90) What is the basic difference between string and </w:t>
+      </w:r>
+      <w:proofErr w:type="spellStart"/>
+      <w:r>
+        <w:rPr>
+          <w:rFonts w:ascii="Arial" w:hAnsi="Arial" w:cs="Arial"/>
+          <w:b w:val="0"/>
+          <w:bCs w:val="0"/>
+          <w:color w:val="610B4B"/>
+          <w:sz w:val="32"/>
+          <w:szCs w:val="32"/>
+        </w:rPr>
+        <w:t>stringbuffer</w:t>
+      </w:r>
+      <w:proofErr w:type="spellEnd"/>
+      <w:r>
+        <w:rPr>
+          <w:rFonts w:ascii="Arial" w:hAnsi="Arial" w:cs="Arial"/>
+          <w:b w:val="0"/>
+          <w:bCs w:val="0"/>
+          <w:color w:val="610B4B"/>
+          <w:sz w:val="32"/>
+          <w:szCs w:val="32"/>
+        </w:rPr>
+        <w:t xml:space="preserve"> object?</w:t>
       </w:r>
     </w:p>
     <w:p>
@@ -2347,7 +2447,115 @@
           <w:sz w:val="20"/>
           <w:szCs w:val="20"/>
         </w:rPr>
-        <w:t>Yes, it is known as nested interface.</w:t>
+        <w:t>String is an immutable object. StringBuffer is a mutable object.</w:t>
+      </w:r>
+    </w:p>
+    <w:p>
+      <w:r>
+        <w:pict>
+          <v:rect id="_x0000_i1044" style="width:0;height:1.5pt" o:hralign="center" o:hrstd="t" o:hr="t" fillcolor="#a0a0a0" stroked="f"/>
+        </w:pict>
+      </w:r>
+    </w:p>
+    <w:p>
+      <w:pPr>
+        <w:pStyle w:val="Heading3"/>
+        <w:shd w:val="clear" w:color="auto" w:fill="FFFFFF"/>
+        <w:spacing w:before="280" w:after="80"/>
+      </w:pPr>
+      <w:r>
+        <w:rPr>
+          <w:rFonts w:ascii="Arial" w:hAnsi="Arial" w:cs="Arial"/>
+          <w:b w:val="0"/>
+          <w:bCs w:val="0"/>
+          <w:color w:val="610B4B"/>
+          <w:sz w:val="32"/>
+          <w:szCs w:val="32"/>
+        </w:rPr>
+        <w:t xml:space="preserve">91) What is the difference between StringBuffer and </w:t>
+      </w:r>
+      <w:proofErr w:type="gramStart"/>
+      <w:r>
+        <w:rPr>
+          <w:rFonts w:ascii="Arial" w:hAnsi="Arial" w:cs="Arial"/>
+          <w:b w:val="0"/>
+          <w:bCs w:val="0"/>
+          <w:color w:val="610B4B"/>
+          <w:sz w:val="32"/>
+          <w:szCs w:val="32"/>
+        </w:rPr>
+        <w:t>StringBuilder ?</w:t>
+      </w:r>
+      <w:proofErr w:type="gramEnd"/>
+    </w:p>
+    <w:p>
+      <w:pPr>
+        <w:pStyle w:val="NormalWeb"/>
+        <w:shd w:val="clear" w:color="auto" w:fill="FFFFFF"/>
+        <w:spacing w:before="0" w:beforeAutospacing="0" w:after="0" w:afterAutospacing="0"/>
+      </w:pPr>
+      <w:r>
+        <w:rPr>
+          <w:rFonts w:ascii="Verdana" w:hAnsi="Verdana"/>
+          <w:color w:val="000000"/>
+          <w:sz w:val="20"/>
+          <w:szCs w:val="20"/>
+        </w:rPr>
+        <w:t>StringBuffer is synchronized whereas StringBuilder is not synchronized.</w:t>
+      </w:r>
+    </w:p>
+    <w:p>
+      <w:r>
+        <w:pict>
+          <v:rect id="_x0000_i1045" style="width:0;height:1.5pt" o:hralign="center" o:hrstd="t" o:hr="t" fillcolor="#a0a0a0" stroked="f"/>
+        </w:pict>
+      </w:r>
+    </w:p>
+    <w:p>
+      <w:pPr>
+        <w:pStyle w:val="Heading3"/>
+        <w:shd w:val="clear" w:color="auto" w:fill="FFFFFF"/>
+        <w:spacing w:before="280" w:after="80"/>
+      </w:pPr>
+      <w:r>
+        <w:rPr>
+          <w:rFonts w:ascii="Arial" w:hAnsi="Arial" w:cs="Arial"/>
+          <w:b w:val="0"/>
+          <w:bCs w:val="0"/>
+          <w:color w:val="610B4B"/>
+          <w:sz w:val="32"/>
+          <w:szCs w:val="32"/>
+        </w:rPr>
+        <w:t xml:space="preserve">92) How can we create immutable class in </w:t>
+      </w:r>
+      <w:proofErr w:type="gramStart"/>
+      <w:r>
+        <w:rPr>
+          <w:rFonts w:ascii="Arial" w:hAnsi="Arial" w:cs="Arial"/>
+          <w:b w:val="0"/>
+          <w:bCs w:val="0"/>
+          <w:color w:val="610B4B"/>
+          <w:sz w:val="32"/>
+          <w:szCs w:val="32"/>
+        </w:rPr>
+        <w:t>java ?</w:t>
+      </w:r>
+      <w:proofErr w:type="gramEnd"/>
+    </w:p>
+    <w:p>
+      <w:pPr>
+        <w:pStyle w:val="NormalWeb"/>
+        <w:shd w:val="clear" w:color="auto" w:fill="FFFFFF"/>
+        <w:spacing w:before="0" w:beforeAutospacing="0" w:after="0" w:afterAutospacing="0"/>
+      </w:pPr>
+      <w:r>
+        <w:rPr>
+          <w:rFonts w:ascii="Verdana" w:hAnsi="Verdana"/>
+          <w:color w:val="000000"/>
+          <w:sz w:val="20"/>
+          <w:szCs w:val="20"/>
+        </w:rPr>
+        <w:t>We can create immutable class as the String class by defining final class and</w:t>
       </w:r>
     </w:p>
     <w:p>
@@ -2355,7 +2563,8 @@
         <w:pStyle w:val="NormalWeb"/>
         <w:spacing w:before="0" w:beforeAutospacing="0" w:after="0" w:afterAutospacing="0"/>
       </w:pPr>
-      <w:hyperlink r:id="rId25" w:history="1">
+      <w:hyperlink r:id="rId19" w:history="1">
+        <w:proofErr w:type="gramStart"/>
         <w:r>
           <w:rPr>
             <w:rStyle w:val="Hyperlink"/>
@@ -2365,57 +2574,9 @@
             <w:szCs w:val="20"/>
             <w:shd w:val="clear" w:color="auto" w:fill="FFFFFF"/>
           </w:rPr>
-          <w:t>more details...</w:t>
+          <w:t>more</w:t>
         </w:r>
-      </w:hyperlink>
-    </w:p>
-    <w:p>
-      <w:r>
-        <w:pict>
-          <v:rect id="_x0000_i1053" style="width:0;height:1.5pt" o:hralign="center" o:hrstd="t" o:hr="t" fillcolor="#a0a0a0" stroked="f"/>
-        </w:pict>
-      </w:r>
-    </w:p>
-    <w:p>
-      <w:pPr>
-        <w:pStyle w:val="Heading3"/>
-        <w:shd w:val="clear" w:color="auto" w:fill="FFFFFF"/>
-        <w:spacing w:before="280" w:after="80"/>
-      </w:pPr>
-      <w:r>
-        <w:rPr>
-          <w:rFonts w:ascii="Arial" w:hAnsi="Arial" w:cs="Arial"/>
-          <w:b w:val="0"/>
-          <w:bCs w:val="0"/>
-          <w:color w:val="610B4B"/>
-          <w:sz w:val="32"/>
-          <w:szCs w:val="32"/>
-        </w:rPr>
-        <w:t>99) Can an Interface have a class?</w:t>
-      </w:r>
-    </w:p>
-    <w:p>
-      <w:pPr>
-        <w:pStyle w:val="NormalWeb"/>
-        <w:shd w:val="clear" w:color="auto" w:fill="FFFFFF"/>
-        <w:spacing w:before="0" w:beforeAutospacing="0" w:after="0" w:afterAutospacing="0"/>
-      </w:pPr>
-      <w:r>
-        <w:rPr>
-          <w:rFonts w:ascii="Verdana" w:hAnsi="Verdana"/>
-          <w:color w:val="000000"/>
-          <w:sz w:val="20"/>
-          <w:szCs w:val="20"/>
-        </w:rPr>
-        <w:t>Yes, they are static implicitely.</w:t>
-      </w:r>
-    </w:p>
-    <w:p>
-      <w:pPr>
-        <w:pStyle w:val="NormalWeb"/>
-        <w:spacing w:before="0" w:beforeAutospacing="0" w:after="0" w:afterAutospacing="0"/>
-      </w:pPr>
-      <w:hyperlink r:id="rId26" w:history="1">
+        <w:proofErr w:type="gramEnd"/>
         <w:r>
           <w:rPr>
             <w:rStyle w:val="Hyperlink"/>
@@ -2425,7 +2586,729 @@
             <w:szCs w:val="20"/>
             <w:shd w:val="clear" w:color="auto" w:fill="FFFFFF"/>
           </w:rPr>
-          <w:t>more details...</w:t>
+          <w:t xml:space="preserve"> details...</w:t>
+        </w:r>
+      </w:hyperlink>
+    </w:p>
+    <w:p>
+      <w:r>
+        <w:pict>
+          <v:rect id="_x0000_i1046" style="width:0;height:1.5pt" o:hralign="center" o:hrstd="t" o:hr="t" fillcolor="#a0a0a0" stroked="f"/>
+        </w:pict>
+      </w:r>
+    </w:p>
+    <w:p>
+      <w:pPr>
+        <w:pStyle w:val="Heading3"/>
+        <w:shd w:val="clear" w:color="auto" w:fill="FFFFFF"/>
+        <w:spacing w:before="280" w:after="80"/>
+      </w:pPr>
+      <w:r>
+        <w:rPr>
+          <w:rFonts w:ascii="Arial" w:hAnsi="Arial" w:cs="Arial"/>
+          <w:b w:val="0"/>
+          <w:bCs w:val="0"/>
+          <w:color w:val="610B4B"/>
+          <w:sz w:val="32"/>
+          <w:szCs w:val="32"/>
+        </w:rPr>
+        <w:t xml:space="preserve">93) What is the purpose of </w:t>
+      </w:r>
+      <w:proofErr w:type="gramStart"/>
+      <w:r>
+        <w:rPr>
+          <w:rFonts w:ascii="Arial" w:hAnsi="Arial" w:cs="Arial"/>
+          <w:b w:val="0"/>
+          <w:bCs w:val="0"/>
+          <w:color w:val="610B4B"/>
+          <w:sz w:val="32"/>
+          <w:szCs w:val="32"/>
+        </w:rPr>
+        <w:t>toString(</w:t>
+      </w:r>
+      <w:proofErr w:type="gramEnd"/>
+      <w:r>
+        <w:rPr>
+          <w:rFonts w:ascii="Arial" w:hAnsi="Arial" w:cs="Arial"/>
+          <w:b w:val="0"/>
+          <w:bCs w:val="0"/>
+          <w:color w:val="610B4B"/>
+          <w:sz w:val="32"/>
+          <w:szCs w:val="32"/>
+        </w:rPr>
+        <w:t>) method in java ?</w:t>
+      </w:r>
+    </w:p>
+    <w:p>
+      <w:pPr>
+        <w:pStyle w:val="NormalWeb"/>
+        <w:shd w:val="clear" w:color="auto" w:fill="FFFFFF"/>
+        <w:spacing w:before="0" w:beforeAutospacing="0" w:after="0" w:afterAutospacing="0"/>
+      </w:pPr>
+      <w:r>
+        <w:rPr>
+          <w:rFonts w:ascii="Verdana" w:hAnsi="Verdana"/>
+          <w:color w:val="000000"/>
+          <w:sz w:val="20"/>
+          <w:szCs w:val="20"/>
+        </w:rPr>
+        <w:t xml:space="preserve">The </w:t>
+      </w:r>
+      <w:proofErr w:type="gramStart"/>
+      <w:r>
+        <w:rPr>
+          <w:rFonts w:ascii="Verdana" w:hAnsi="Verdana"/>
+          <w:color w:val="000000"/>
+          <w:sz w:val="20"/>
+          <w:szCs w:val="20"/>
+        </w:rPr>
+        <w:t>toString(</w:t>
+      </w:r>
+      <w:proofErr w:type="gramEnd"/>
+      <w:r>
+        <w:rPr>
+          <w:rFonts w:ascii="Verdana" w:hAnsi="Verdana"/>
+          <w:color w:val="000000"/>
+          <w:sz w:val="20"/>
+          <w:szCs w:val="20"/>
+        </w:rPr>
+        <w:t xml:space="preserve">) method returns the string representation of any object. If you print any object, java compiler internally invokes the </w:t>
+      </w:r>
+      <w:proofErr w:type="gramStart"/>
+      <w:r>
+        <w:rPr>
+          <w:rFonts w:ascii="Verdana" w:hAnsi="Verdana"/>
+          <w:color w:val="000000"/>
+          <w:sz w:val="20"/>
+          <w:szCs w:val="20"/>
+        </w:rPr>
+        <w:t>toString(</w:t>
+      </w:r>
+      <w:proofErr w:type="gramEnd"/>
+      <w:r>
+        <w:rPr>
+          <w:rFonts w:ascii="Verdana" w:hAnsi="Verdana"/>
+          <w:color w:val="000000"/>
+          <w:sz w:val="20"/>
+          <w:szCs w:val="20"/>
+        </w:rPr>
+        <w:t xml:space="preserve">) method on the object. So overriding the </w:t>
+      </w:r>
+      <w:proofErr w:type="gramStart"/>
+      <w:r>
+        <w:rPr>
+          <w:rFonts w:ascii="Verdana" w:hAnsi="Verdana"/>
+          <w:color w:val="000000"/>
+          <w:sz w:val="20"/>
+          <w:szCs w:val="20"/>
+        </w:rPr>
+        <w:t>toString(</w:t>
+      </w:r>
+      <w:proofErr w:type="gramEnd"/>
+      <w:r>
+        <w:rPr>
+          <w:rFonts w:ascii="Verdana" w:hAnsi="Verdana"/>
+          <w:color w:val="000000"/>
+          <w:sz w:val="20"/>
+          <w:szCs w:val="20"/>
+        </w:rPr>
+        <w:t>) method, returns the desired output, it can be the state of an object etc. depends on your implementation.</w:t>
+      </w:r>
+    </w:p>
+    <w:p>
+      <w:pPr>
+        <w:pStyle w:val="NormalWeb"/>
+        <w:spacing w:before="0" w:beforeAutospacing="0" w:after="0" w:afterAutospacing="0"/>
+      </w:pPr>
+      <w:hyperlink r:id="rId20" w:history="1">
+        <w:proofErr w:type="gramStart"/>
+        <w:r>
+          <w:rPr>
+            <w:rStyle w:val="Hyperlink"/>
+            <w:rFonts w:ascii="Verdana" w:hAnsi="Verdana"/>
+            <w:color w:val="008000"/>
+            <w:sz w:val="20"/>
+            <w:szCs w:val="20"/>
+            <w:shd w:val="clear" w:color="auto" w:fill="FFFFFF"/>
+          </w:rPr>
+          <w:t>more</w:t>
+        </w:r>
+        <w:proofErr w:type="gramEnd"/>
+        <w:r>
+          <w:rPr>
+            <w:rStyle w:val="Hyperlink"/>
+            <w:rFonts w:ascii="Verdana" w:hAnsi="Verdana"/>
+            <w:color w:val="008000"/>
+            <w:sz w:val="20"/>
+            <w:szCs w:val="20"/>
+            <w:shd w:val="clear" w:color="auto" w:fill="FFFFFF"/>
+          </w:rPr>
+          <w:t xml:space="preserve"> details...</w:t>
+        </w:r>
+      </w:hyperlink>
+    </w:p>
+    <w:p>
+      <w:r>
+        <w:pict>
+          <v:rect id="_x0000_i1047" style="width:0;height:1.5pt" o:hralign="center" o:hrstd="t" o:hr="t" fillcolor="#a0a0a0" stroked="f"/>
+        </w:pict>
+      </w:r>
+    </w:p>
+    <w:p>
+      <w:pPr>
+        <w:pStyle w:val="Heading2"/>
+        <w:spacing w:before="360" w:after="80"/>
+        <w:jc w:val="center"/>
+      </w:pPr>
+      <w:r>
+        <w:rPr>
+          <w:rFonts w:ascii="Arial" w:hAnsi="Arial" w:cs="Arial"/>
+          <w:b w:val="0"/>
+          <w:bCs w:val="0"/>
+          <w:color w:val="FFFFFF"/>
+          <w:sz w:val="27"/>
+          <w:szCs w:val="27"/>
+        </w:rPr>
+        <w:t xml:space="preserve">Core </w:t>
+      </w:r>
+      <w:proofErr w:type="gramStart"/>
+      <w:r>
+        <w:rPr>
+          <w:rFonts w:ascii="Arial" w:hAnsi="Arial" w:cs="Arial"/>
+          <w:b w:val="0"/>
+          <w:bCs w:val="0"/>
+          <w:color w:val="FFFFFF"/>
+          <w:sz w:val="27"/>
+          <w:szCs w:val="27"/>
+        </w:rPr>
+        <w:t>Java :</w:t>
+      </w:r>
+      <w:proofErr w:type="gramEnd"/>
+      <w:r>
+        <w:rPr>
+          <w:rFonts w:ascii="Arial" w:hAnsi="Arial" w:cs="Arial"/>
+          <w:b w:val="0"/>
+          <w:bCs w:val="0"/>
+          <w:color w:val="FFFFFF"/>
+          <w:sz w:val="27"/>
+          <w:szCs w:val="27"/>
+        </w:rPr>
+        <w:t xml:space="preserve"> Nested classes and Interfaces Interview Questions</w:t>
+      </w:r>
+    </w:p>
+    <w:p>
+      <w:r>
+        <w:pict>
+          <v:rect id="_x0000_i1048" style="width:0;height:1.5pt" o:hralign="center" o:hrstd="t" o:hr="t" fillcolor="#a0a0a0" stroked="f"/>
+        </w:pict>
+      </w:r>
+    </w:p>
+    <w:p>
+      <w:pPr>
+        <w:pStyle w:val="Heading3"/>
+        <w:shd w:val="clear" w:color="auto" w:fill="FFFFFF"/>
+        <w:spacing w:before="280" w:after="80"/>
+      </w:pPr>
+      <w:r>
+        <w:rPr>
+          <w:rFonts w:ascii="Arial" w:hAnsi="Arial" w:cs="Arial"/>
+          <w:b w:val="0"/>
+          <w:bCs w:val="0"/>
+          <w:color w:val="610B4B"/>
+          <w:sz w:val="32"/>
+          <w:szCs w:val="32"/>
+        </w:rPr>
+        <w:lastRenderedPageBreak/>
+        <w:t>94</w:t>
+      </w:r>
+      <w:proofErr w:type="gramStart"/>
+      <w:r>
+        <w:rPr>
+          <w:rFonts w:ascii="Arial" w:hAnsi="Arial" w:cs="Arial"/>
+          <w:b w:val="0"/>
+          <w:bCs w:val="0"/>
+          <w:color w:val="610B4B"/>
+          <w:sz w:val="32"/>
+          <w:szCs w:val="32"/>
+        </w:rPr>
+        <w:t>)What</w:t>
+      </w:r>
+      <w:proofErr w:type="gramEnd"/>
+      <w:r>
+        <w:rPr>
+          <w:rFonts w:ascii="Arial" w:hAnsi="Arial" w:cs="Arial"/>
+          <w:b w:val="0"/>
+          <w:bCs w:val="0"/>
+          <w:color w:val="610B4B"/>
+          <w:sz w:val="32"/>
+          <w:szCs w:val="32"/>
+        </w:rPr>
+        <w:t xml:space="preserve"> is nested class?</w:t>
+      </w:r>
+    </w:p>
+    <w:p>
+      <w:pPr>
+        <w:pStyle w:val="NormalWeb"/>
+        <w:shd w:val="clear" w:color="auto" w:fill="FFFFFF"/>
+        <w:spacing w:before="0" w:beforeAutospacing="0" w:after="0" w:afterAutospacing="0"/>
+      </w:pPr>
+      <w:r>
+        <w:rPr>
+          <w:rFonts w:ascii="Verdana" w:hAnsi="Verdana"/>
+          <w:color w:val="000000"/>
+          <w:sz w:val="20"/>
+          <w:szCs w:val="20"/>
+        </w:rPr>
+        <w:t xml:space="preserve">A class which is declared inside another class is known as nested class. There are 4 types of nested class member inner class, local inner class, </w:t>
+      </w:r>
+      <w:proofErr w:type="spellStart"/>
+      <w:r>
+        <w:rPr>
+          <w:rFonts w:ascii="Verdana" w:hAnsi="Verdana"/>
+          <w:color w:val="000000"/>
+          <w:sz w:val="20"/>
+          <w:szCs w:val="20"/>
+        </w:rPr>
+        <w:t>annonymous</w:t>
+      </w:r>
+      <w:proofErr w:type="spellEnd"/>
+      <w:r>
+        <w:rPr>
+          <w:rFonts w:ascii="Verdana" w:hAnsi="Verdana"/>
+          <w:color w:val="000000"/>
+          <w:sz w:val="20"/>
+          <w:szCs w:val="20"/>
+        </w:rPr>
+        <w:t xml:space="preserve"> inner class and static nested class.</w:t>
+      </w:r>
+    </w:p>
+    <w:p>
+      <w:pPr>
+        <w:pStyle w:val="NormalWeb"/>
+        <w:spacing w:before="0" w:beforeAutospacing="0" w:after="0" w:afterAutospacing="0"/>
+      </w:pPr>
+      <w:hyperlink r:id="rId21" w:history="1">
+        <w:proofErr w:type="gramStart"/>
+        <w:r>
+          <w:rPr>
+            <w:rStyle w:val="Hyperlink"/>
+            <w:rFonts w:ascii="Verdana" w:hAnsi="Verdana"/>
+            <w:color w:val="008000"/>
+            <w:sz w:val="20"/>
+            <w:szCs w:val="20"/>
+            <w:shd w:val="clear" w:color="auto" w:fill="FFFFFF"/>
+          </w:rPr>
+          <w:t>more</w:t>
+        </w:r>
+        <w:proofErr w:type="gramEnd"/>
+        <w:r>
+          <w:rPr>
+            <w:rStyle w:val="Hyperlink"/>
+            <w:rFonts w:ascii="Verdana" w:hAnsi="Verdana"/>
+            <w:color w:val="008000"/>
+            <w:sz w:val="20"/>
+            <w:szCs w:val="20"/>
+            <w:shd w:val="clear" w:color="auto" w:fill="FFFFFF"/>
+          </w:rPr>
+          <w:t xml:space="preserve"> details...</w:t>
+        </w:r>
+      </w:hyperlink>
+    </w:p>
+    <w:p>
+      <w:r>
+        <w:pict>
+          <v:rect id="_x0000_i1049" style="width:0;height:1.5pt" o:hralign="center" o:hrstd="t" o:hr="t" fillcolor="#a0a0a0" stroked="f"/>
+        </w:pict>
+      </w:r>
+    </w:p>
+    <w:p>
+      <w:pPr>
+        <w:pStyle w:val="Heading3"/>
+        <w:shd w:val="clear" w:color="auto" w:fill="FFFFFF"/>
+        <w:spacing w:before="280" w:after="80"/>
+      </w:pPr>
+      <w:r>
+        <w:rPr>
+          <w:rFonts w:ascii="Arial" w:hAnsi="Arial" w:cs="Arial"/>
+          <w:b w:val="0"/>
+          <w:bCs w:val="0"/>
+          <w:color w:val="610B4B"/>
+          <w:sz w:val="32"/>
+          <w:szCs w:val="32"/>
+        </w:rPr>
+        <w:t>95) Is there any difference between nested classes and inner classes?</w:t>
+      </w:r>
+    </w:p>
+    <w:p>
+      <w:pPr>
+        <w:pStyle w:val="NormalWeb"/>
+        <w:shd w:val="clear" w:color="auto" w:fill="FFFFFF"/>
+        <w:spacing w:before="0" w:beforeAutospacing="0" w:after="0" w:afterAutospacing="0"/>
+      </w:pPr>
+      <w:r>
+        <w:rPr>
+          <w:rFonts w:ascii="Verdana" w:hAnsi="Verdana"/>
+          <w:color w:val="000000"/>
+          <w:sz w:val="20"/>
+          <w:szCs w:val="20"/>
+        </w:rPr>
+        <w:t>Yes, inner classes are non-static nested classes i.e. inner classes are the part of nested classes.</w:t>
+      </w:r>
+    </w:p>
+    <w:p>
+      <w:pPr>
+        <w:pStyle w:val="NormalWeb"/>
+        <w:spacing w:before="0" w:beforeAutospacing="0" w:after="0" w:afterAutospacing="0"/>
+      </w:pPr>
+      <w:hyperlink r:id="rId22" w:history="1">
+        <w:proofErr w:type="gramStart"/>
+        <w:r>
+          <w:rPr>
+            <w:rStyle w:val="Hyperlink"/>
+            <w:rFonts w:ascii="Verdana" w:hAnsi="Verdana"/>
+            <w:color w:val="008000"/>
+            <w:sz w:val="20"/>
+            <w:szCs w:val="20"/>
+            <w:shd w:val="clear" w:color="auto" w:fill="FFFFFF"/>
+          </w:rPr>
+          <w:t>more</w:t>
+        </w:r>
+        <w:proofErr w:type="gramEnd"/>
+        <w:r>
+          <w:rPr>
+            <w:rStyle w:val="Hyperlink"/>
+            <w:rFonts w:ascii="Verdana" w:hAnsi="Verdana"/>
+            <w:color w:val="008000"/>
+            <w:sz w:val="20"/>
+            <w:szCs w:val="20"/>
+            <w:shd w:val="clear" w:color="auto" w:fill="FFFFFF"/>
+          </w:rPr>
+          <w:t xml:space="preserve"> details...</w:t>
+        </w:r>
+      </w:hyperlink>
+    </w:p>
+    <w:p>
+      <w:r>
+        <w:pict>
+          <v:rect id="_x0000_i1050" style="width:0;height:1.5pt" o:hralign="center" o:hrstd="t" o:hr="t" fillcolor="#a0a0a0" stroked="f"/>
+        </w:pict>
+      </w:r>
+    </w:p>
+    <w:p>
+      <w:pPr>
+        <w:pStyle w:val="Heading3"/>
+        <w:shd w:val="clear" w:color="auto" w:fill="FFFFFF"/>
+        <w:spacing w:before="280" w:after="80"/>
+      </w:pPr>
+      <w:r>
+        <w:rPr>
+          <w:rFonts w:ascii="Arial" w:hAnsi="Arial" w:cs="Arial"/>
+          <w:b w:val="0"/>
+          <w:bCs w:val="0"/>
+          <w:color w:val="610B4B"/>
+          <w:sz w:val="32"/>
+          <w:szCs w:val="32"/>
+        </w:rPr>
+        <w:t>96) Can we access the non-final local variable, inside the local inner class?</w:t>
+      </w:r>
+    </w:p>
+    <w:p>
+      <w:pPr>
+        <w:pStyle w:val="NormalWeb"/>
+        <w:shd w:val="clear" w:color="auto" w:fill="FFFFFF"/>
+        <w:spacing w:before="0" w:beforeAutospacing="0" w:after="0" w:afterAutospacing="0"/>
+      </w:pPr>
+      <w:r>
+        <w:rPr>
+          <w:rFonts w:ascii="Verdana" w:hAnsi="Verdana"/>
+          <w:color w:val="000000"/>
+          <w:sz w:val="20"/>
+          <w:szCs w:val="20"/>
+        </w:rPr>
+        <w:t>No, local variable must be constant if you want to access it in local inner class.</w:t>
+      </w:r>
+    </w:p>
+    <w:p>
+      <w:pPr>
+        <w:pStyle w:val="NormalWeb"/>
+        <w:spacing w:before="0" w:beforeAutospacing="0" w:after="0" w:afterAutospacing="0"/>
+      </w:pPr>
+      <w:hyperlink r:id="rId23" w:history="1">
+        <w:proofErr w:type="gramStart"/>
+        <w:r>
+          <w:rPr>
+            <w:rStyle w:val="Hyperlink"/>
+            <w:rFonts w:ascii="Verdana" w:hAnsi="Verdana"/>
+            <w:color w:val="008000"/>
+            <w:sz w:val="20"/>
+            <w:szCs w:val="20"/>
+            <w:shd w:val="clear" w:color="auto" w:fill="FFFFFF"/>
+          </w:rPr>
+          <w:t>more</w:t>
+        </w:r>
+        <w:proofErr w:type="gramEnd"/>
+        <w:r>
+          <w:rPr>
+            <w:rStyle w:val="Hyperlink"/>
+            <w:rFonts w:ascii="Verdana" w:hAnsi="Verdana"/>
+            <w:color w:val="008000"/>
+            <w:sz w:val="20"/>
+            <w:szCs w:val="20"/>
+            <w:shd w:val="clear" w:color="auto" w:fill="FFFFFF"/>
+          </w:rPr>
+          <w:t xml:space="preserve"> details...</w:t>
+        </w:r>
+      </w:hyperlink>
+    </w:p>
+    <w:p>
+      <w:r>
+        <w:pict>
+          <v:rect id="_x0000_i1051" style="width:0;height:1.5pt" o:hralign="center" o:hrstd="t" o:hr="t" fillcolor="#a0a0a0" stroked="f"/>
+        </w:pict>
+      </w:r>
+    </w:p>
+    <w:p>
+      <w:pPr>
+        <w:pStyle w:val="Heading3"/>
+        <w:shd w:val="clear" w:color="auto" w:fill="FFFFFF"/>
+        <w:spacing w:before="280" w:after="80"/>
+      </w:pPr>
+      <w:r>
+        <w:rPr>
+          <w:rFonts w:ascii="Arial" w:hAnsi="Arial" w:cs="Arial"/>
+          <w:b w:val="0"/>
+          <w:bCs w:val="0"/>
+          <w:color w:val="610B4B"/>
+          <w:sz w:val="32"/>
+          <w:szCs w:val="32"/>
+        </w:rPr>
+        <w:t xml:space="preserve">97) What is nested </w:t>
+      </w:r>
+      <w:proofErr w:type="gramStart"/>
+      <w:r>
+        <w:rPr>
+          <w:rFonts w:ascii="Arial" w:hAnsi="Arial" w:cs="Arial"/>
+          <w:b w:val="0"/>
+          <w:bCs w:val="0"/>
+          <w:color w:val="610B4B"/>
+          <w:sz w:val="32"/>
+          <w:szCs w:val="32"/>
+        </w:rPr>
+        <w:t>interface ?</w:t>
+      </w:r>
+      <w:proofErr w:type="gramEnd"/>
+    </w:p>
+    <w:p>
+      <w:pPr>
+        <w:pStyle w:val="NormalWeb"/>
+        <w:shd w:val="clear" w:color="auto" w:fill="FFFFFF"/>
+        <w:spacing w:before="0" w:beforeAutospacing="0" w:after="0" w:afterAutospacing="0"/>
+      </w:pPr>
+      <w:r>
+        <w:rPr>
+          <w:rFonts w:ascii="Verdana" w:hAnsi="Verdana"/>
+          <w:color w:val="000000"/>
+          <w:sz w:val="20"/>
+          <w:szCs w:val="20"/>
+        </w:rPr>
+        <w:t>Any interface i.e. declared inside the interface or class, is known as nested interface. It is static by default.</w:t>
+      </w:r>
+    </w:p>
+    <w:p>
+      <w:pPr>
+        <w:pStyle w:val="NormalWeb"/>
+        <w:spacing w:before="0" w:beforeAutospacing="0" w:after="0" w:afterAutospacing="0"/>
+      </w:pPr>
+      <w:hyperlink r:id="rId24" w:history="1">
+        <w:proofErr w:type="gramStart"/>
+        <w:r>
+          <w:rPr>
+            <w:rStyle w:val="Hyperlink"/>
+            <w:rFonts w:ascii="Verdana" w:hAnsi="Verdana"/>
+            <w:color w:val="008000"/>
+            <w:sz w:val="20"/>
+            <w:szCs w:val="20"/>
+            <w:shd w:val="clear" w:color="auto" w:fill="FFFFFF"/>
+          </w:rPr>
+          <w:t>more</w:t>
+        </w:r>
+        <w:proofErr w:type="gramEnd"/>
+        <w:r>
+          <w:rPr>
+            <w:rStyle w:val="Hyperlink"/>
+            <w:rFonts w:ascii="Verdana" w:hAnsi="Verdana"/>
+            <w:color w:val="008000"/>
+            <w:sz w:val="20"/>
+            <w:szCs w:val="20"/>
+            <w:shd w:val="clear" w:color="auto" w:fill="FFFFFF"/>
+          </w:rPr>
+          <w:t xml:space="preserve"> details...</w:t>
+        </w:r>
+      </w:hyperlink>
+    </w:p>
+    <w:p>
+      <w:r>
+        <w:pict>
+          <v:rect id="_x0000_i1052" style="width:0;height:1.5pt" o:hralign="center" o:hrstd="t" o:hr="t" fillcolor="#a0a0a0" stroked="f"/>
+        </w:pict>
+      </w:r>
+    </w:p>
+    <w:p>
+      <w:pPr>
+        <w:pStyle w:val="Heading3"/>
+        <w:shd w:val="clear" w:color="auto" w:fill="FFFFFF"/>
+        <w:spacing w:before="280" w:after="80"/>
+      </w:pPr>
+      <w:r>
+        <w:rPr>
+          <w:rFonts w:ascii="Arial" w:hAnsi="Arial" w:cs="Arial"/>
+          <w:b w:val="0"/>
+          <w:bCs w:val="0"/>
+          <w:color w:val="610B4B"/>
+          <w:sz w:val="32"/>
+          <w:szCs w:val="32"/>
+        </w:rPr>
+        <w:t>98) Can a class have an interface?</w:t>
+      </w:r>
+    </w:p>
+    <w:p>
+      <w:pPr>
+        <w:pStyle w:val="NormalWeb"/>
+        <w:shd w:val="clear" w:color="auto" w:fill="FFFFFF"/>
+        <w:spacing w:before="0" w:beforeAutospacing="0" w:after="0" w:afterAutospacing="0"/>
+      </w:pPr>
+      <w:r>
+        <w:rPr>
+          <w:rFonts w:ascii="Verdana" w:hAnsi="Verdana"/>
+          <w:color w:val="000000"/>
+          <w:sz w:val="20"/>
+          <w:szCs w:val="20"/>
+        </w:rPr>
+        <w:t>Yes, it is known as nested interface.</w:t>
+      </w:r>
+    </w:p>
+    <w:p>
+      <w:pPr>
+        <w:pStyle w:val="NormalWeb"/>
+        <w:spacing w:before="0" w:beforeAutospacing="0" w:after="0" w:afterAutospacing="0"/>
+      </w:pPr>
+      <w:hyperlink r:id="rId25" w:history="1">
+        <w:proofErr w:type="gramStart"/>
+        <w:r>
+          <w:rPr>
+            <w:rStyle w:val="Hyperlink"/>
+            <w:rFonts w:ascii="Verdana" w:hAnsi="Verdana"/>
+            <w:color w:val="008000"/>
+            <w:sz w:val="20"/>
+            <w:szCs w:val="20"/>
+            <w:shd w:val="clear" w:color="auto" w:fill="FFFFFF"/>
+          </w:rPr>
+          <w:t>more</w:t>
+        </w:r>
+        <w:proofErr w:type="gramEnd"/>
+        <w:r>
+          <w:rPr>
+            <w:rStyle w:val="Hyperlink"/>
+            <w:rFonts w:ascii="Verdana" w:hAnsi="Verdana"/>
+            <w:color w:val="008000"/>
+            <w:sz w:val="20"/>
+            <w:szCs w:val="20"/>
+            <w:shd w:val="clear" w:color="auto" w:fill="FFFFFF"/>
+          </w:rPr>
+          <w:t xml:space="preserve"> details...</w:t>
+        </w:r>
+      </w:hyperlink>
+    </w:p>
+    <w:p>
+      <w:r>
+        <w:pict>
+          <v:rect id="_x0000_i1053" style="width:0;height:1.5pt" o:hralign="center" o:hrstd="t" o:hr="t" fillcolor="#a0a0a0" stroked="f"/>
+        </w:pict>
+      </w:r>
+    </w:p>
+    <w:p>
+      <w:pPr>
+        <w:pStyle w:val="Heading3"/>
+        <w:shd w:val="clear" w:color="auto" w:fill="FFFFFF"/>
+        <w:spacing w:before="280" w:after="80"/>
+      </w:pPr>
+      <w:r>
+        <w:rPr>
+          <w:rFonts w:ascii="Arial" w:hAnsi="Arial" w:cs="Arial"/>
+          <w:b w:val="0"/>
+          <w:bCs w:val="0"/>
+          <w:color w:val="610B4B"/>
+          <w:sz w:val="32"/>
+          <w:szCs w:val="32"/>
+        </w:rPr>
+        <w:t>99) Can an Interface have a class?</w:t>
+      </w:r>
+    </w:p>
+    <w:p>
+      <w:pPr>
+        <w:pStyle w:val="NormalWeb"/>
+        <w:shd w:val="clear" w:color="auto" w:fill="FFFFFF"/>
+        <w:spacing w:before="0" w:beforeAutospacing="0" w:after="0" w:afterAutospacing="0"/>
+      </w:pPr>
+      <w:r>
+        <w:rPr>
+          <w:rFonts w:ascii="Verdana" w:hAnsi="Verdana"/>
+          <w:color w:val="000000"/>
+          <w:sz w:val="20"/>
+          <w:szCs w:val="20"/>
+        </w:rPr>
+        <w:t xml:space="preserve">Yes, they are static </w:t>
+      </w:r>
+      <w:proofErr w:type="spellStart"/>
+      <w:r>
+        <w:rPr>
+          <w:rFonts w:ascii="Verdana" w:hAnsi="Verdana"/>
+          <w:color w:val="000000"/>
+          <w:sz w:val="20"/>
+          <w:szCs w:val="20"/>
+        </w:rPr>
+        <w:t>implicitely</w:t>
+      </w:r>
+      <w:proofErr w:type="spellEnd"/>
+      <w:r>
+        <w:rPr>
+          <w:rFonts w:ascii="Verdana" w:hAnsi="Verdana"/>
+          <w:color w:val="000000"/>
+          <w:sz w:val="20"/>
+          <w:szCs w:val="20"/>
+        </w:rPr>
+        <w:t>.</w:t>
+      </w:r>
+    </w:p>
+    <w:p>
+      <w:pPr>
+        <w:pStyle w:val="NormalWeb"/>
+        <w:spacing w:before="0" w:beforeAutospacing="0" w:after="0" w:afterAutospacing="0"/>
+      </w:pPr>
+      <w:hyperlink r:id="rId26" w:history="1">
+        <w:proofErr w:type="gramStart"/>
+        <w:r>
+          <w:rPr>
+            <w:rStyle w:val="Hyperlink"/>
+            <w:rFonts w:ascii="Verdana" w:hAnsi="Verdana"/>
+            <w:color w:val="008000"/>
+            <w:sz w:val="20"/>
+            <w:szCs w:val="20"/>
+            <w:shd w:val="clear" w:color="auto" w:fill="FFFFFF"/>
+          </w:rPr>
+          <w:t>more</w:t>
+        </w:r>
+        <w:proofErr w:type="gramEnd"/>
+        <w:r>
+          <w:rPr>
+            <w:rStyle w:val="Hyperlink"/>
+            <w:rFonts w:ascii="Verdana" w:hAnsi="Verdana"/>
+            <w:color w:val="008000"/>
+            <w:sz w:val="20"/>
+            <w:szCs w:val="20"/>
+            <w:shd w:val="clear" w:color="auto" w:fill="FFFFFF"/>
+          </w:rPr>
+          <w:t xml:space="preserve"> details...</w:t>
         </w:r>
       </w:hyperlink>
     </w:p>

</xml_diff>

<commit_message>
Strings committ 2:20 PM
</commit_message>
<xml_diff>
--- a/src/ExceptionAndStringInterviewQuestions/Exception.docx
+++ b/src/ExceptionAndStringInterviewQuestions/Exception.docx
@@ -33,27 +33,7 @@
           <w:sz w:val="20"/>
           <w:szCs w:val="20"/>
         </w:rPr>
-        <w:t xml:space="preserve">Exception Handling is a mechanism to handle runtime </w:t>
-      </w:r>
-      <w:proofErr w:type="spellStart"/>
-      <w:r>
-        <w:rPr>
-          <w:rFonts w:ascii="Verdana" w:hAnsi="Verdana"/>
-          <w:color w:val="000000"/>
-          <w:sz w:val="20"/>
-          <w:szCs w:val="20"/>
-        </w:rPr>
-        <w:t>errors.It</w:t>
-      </w:r>
-      <w:proofErr w:type="spellEnd"/>
-      <w:r>
-        <w:rPr>
-          <w:rFonts w:ascii="Verdana" w:hAnsi="Verdana"/>
-          <w:color w:val="000000"/>
-          <w:sz w:val="20"/>
-          <w:szCs w:val="20"/>
-        </w:rPr>
-        <w:t xml:space="preserve"> is mainly used to handle checked exceptions.</w:t>
+        <w:t>Exception Handling is a mechanism to handle runtime errors.It is mainly used to handle checked exceptions.</w:t>
       </w:r>
     </w:p>
     <w:p>
@@ -62,7 +42,6 @@
         <w:spacing w:before="0" w:beforeAutospacing="0" w:after="0" w:afterAutospacing="0"/>
       </w:pPr>
       <w:hyperlink r:id="rId5" w:history="1">
-        <w:proofErr w:type="gramStart"/>
         <w:r>
           <w:rPr>
             <w:rStyle w:val="Hyperlink"/>
@@ -72,9 +51,109 @@
             <w:szCs w:val="20"/>
             <w:shd w:val="clear" w:color="auto" w:fill="FFFFFF"/>
           </w:rPr>
-          <w:t>more</w:t>
+          <w:t>more details...</w:t>
         </w:r>
-        <w:proofErr w:type="gramEnd"/>
+      </w:hyperlink>
+    </w:p>
+    <w:p>
+      <w:r>
+        <w:pict>
+          <v:rect id="_x0000_i1025" style="width:0;height:1.5pt" o:hralign="center" o:hrstd="t" o:hr="t" fillcolor="#a0a0a0" stroked="f"/>
+        </w:pict>
+      </w:r>
+    </w:p>
+    <w:p>
+      <w:pPr>
+        <w:pStyle w:val="Heading3"/>
+        <w:shd w:val="clear" w:color="auto" w:fill="FFFFFF"/>
+        <w:spacing w:before="280" w:after="80"/>
+      </w:pPr>
+      <w:r>
+        <w:rPr>
+          <w:rFonts w:ascii="Arial" w:hAnsi="Arial" w:cs="Arial"/>
+          <w:b w:val="0"/>
+          <w:bCs w:val="0"/>
+          <w:color w:val="610B4B"/>
+          <w:sz w:val="32"/>
+          <w:szCs w:val="32"/>
+        </w:rPr>
+        <w:t>74) What is difference between Checked Exception and Unchecked Exception?</w:t>
+      </w:r>
+    </w:p>
+    <w:p>
+      <w:pPr>
+        <w:pStyle w:val="Heading3"/>
+        <w:shd w:val="clear" w:color="auto" w:fill="FFFFFF"/>
+        <w:spacing w:before="280" w:after="80"/>
+      </w:pPr>
+      <w:r>
+        <w:rPr>
+          <w:rFonts w:ascii="Arial" w:hAnsi="Arial" w:cs="Arial"/>
+          <w:b w:val="0"/>
+          <w:bCs w:val="0"/>
+          <w:color w:val="610B4B"/>
+          <w:sz w:val="32"/>
+          <w:szCs w:val="32"/>
+        </w:rPr>
+        <w:t>1)Checked Exception</w:t>
+      </w:r>
+    </w:p>
+    <w:p>
+      <w:pPr>
+        <w:pStyle w:val="NormalWeb"/>
+        <w:shd w:val="clear" w:color="auto" w:fill="FFFFFF"/>
+        <w:spacing w:before="0" w:beforeAutospacing="0" w:after="0" w:afterAutospacing="0"/>
+      </w:pPr>
+      <w:r>
+        <w:rPr>
+          <w:rFonts w:ascii="Verdana" w:hAnsi="Verdana"/>
+          <w:color w:val="000000"/>
+          <w:sz w:val="20"/>
+          <w:szCs w:val="20"/>
+        </w:rPr>
+        <w:t>The classes that extend Throwable class except RuntimeException and Error are known as checked exceptions e.g.IOException,SQLException etc. Checked exceptions are checked at compile-time.</w:t>
+      </w:r>
+    </w:p>
+    <w:p>
+      <w:pPr>
+        <w:pStyle w:val="Heading3"/>
+        <w:shd w:val="clear" w:color="auto" w:fill="FFFFFF"/>
+        <w:spacing w:before="280" w:after="80"/>
+      </w:pPr>
+      <w:r>
+        <w:rPr>
+          <w:rFonts w:ascii="Arial" w:hAnsi="Arial" w:cs="Arial"/>
+          <w:b w:val="0"/>
+          <w:bCs w:val="0"/>
+          <w:color w:val="610B4B"/>
+          <w:sz w:val="32"/>
+          <w:szCs w:val="32"/>
+        </w:rPr>
+        <w:t>2)Unchecked Exception</w:t>
+      </w:r>
+    </w:p>
+    <w:p>
+      <w:pPr>
+        <w:pStyle w:val="NormalWeb"/>
+        <w:shd w:val="clear" w:color="auto" w:fill="FFFFFF"/>
+        <w:spacing w:before="0" w:beforeAutospacing="0" w:after="0" w:afterAutospacing="0"/>
+      </w:pPr>
+      <w:r>
+        <w:rPr>
+          <w:rFonts w:ascii="Verdana" w:hAnsi="Verdana"/>
+          <w:color w:val="000000"/>
+          <w:sz w:val="20"/>
+          <w:szCs w:val="20"/>
+        </w:rPr>
+        <w:t>The classes that extend RuntimeException are known as unchecked exceptions e.g. ArithmeticException,NullPointerException etc. Unchecked exceptions are not checked at compile-time.</w:t>
+      </w:r>
+    </w:p>
+    <w:p>
+      <w:pPr>
+        <w:pStyle w:val="NormalWeb"/>
+        <w:spacing w:before="0" w:beforeAutospacing="0" w:after="0" w:afterAutospacing="0"/>
+      </w:pPr>
+      <w:hyperlink r:id="rId6" w:history="1">
         <w:r>
           <w:rPr>
             <w:rStyle w:val="Hyperlink"/>
@@ -84,14 +163,14 @@
             <w:szCs w:val="20"/>
             <w:shd w:val="clear" w:color="auto" w:fill="FFFFFF"/>
           </w:rPr>
-          <w:t xml:space="preserve"> details...</w:t>
+          <w:t>more details...</w:t>
         </w:r>
       </w:hyperlink>
     </w:p>
     <w:p>
       <w:r>
         <w:pict>
-          <v:rect id="_x0000_i1025" style="width:0;height:1.5pt" o:hralign="center" o:hrstd="t" o:hr="t" fillcolor="#a0a0a0" stroked="f"/>
+          <v:rect id="_x0000_i1026" style="width:0;height:1.5pt" o:hralign="center" o:hrstd="t" o:hr="t" fillcolor="#a0a0a0" stroked="f"/>
         </w:pict>
       </w:r>
     </w:p>
@@ -110,7 +189,30 @@
           <w:sz w:val="32"/>
           <w:szCs w:val="32"/>
         </w:rPr>
-        <w:t>74) What is difference between Checked Exception and Unchecked Exception?</w:t>
+        <w:t>75) What is the base class for Error and Exception?</w:t>
+      </w:r>
+    </w:p>
+    <w:p>
+      <w:pPr>
+        <w:pStyle w:val="NormalWeb"/>
+        <w:shd w:val="clear" w:color="auto" w:fill="FFFFFF"/>
+        <w:spacing w:before="0" w:beforeAutospacing="0" w:after="0" w:afterAutospacing="0"/>
+      </w:pPr>
+      <w:r>
+        <w:rPr>
+          <w:rFonts w:ascii="Verdana" w:hAnsi="Verdana"/>
+          <w:color w:val="000000"/>
+          <w:sz w:val="20"/>
+          <w:szCs w:val="20"/>
+        </w:rPr>
+        <w:t>Throwable.</w:t>
+      </w:r>
+    </w:p>
+    <w:p>
+      <w:r>
+        <w:pict>
+          <v:rect id="_x0000_i1027" style="width:0;height:1.5pt" o:hralign="center" o:hrstd="t" o:hr="t" fillcolor="#a0a0a0" stroked="f"/>
+        </w:pict>
       </w:r>
     </w:p>
     <w:p>
@@ -119,7 +221,6 @@
         <w:shd w:val="clear" w:color="auto" w:fill="FFFFFF"/>
         <w:spacing w:before="280" w:after="80"/>
       </w:pPr>
-      <w:proofErr w:type="gramStart"/>
       <w:r>
         <w:rPr>
           <w:rFonts w:ascii="Arial" w:hAnsi="Arial" w:cs="Arial"/>
@@ -129,9 +230,38 @@
           <w:sz w:val="32"/>
           <w:szCs w:val="32"/>
         </w:rPr>
-        <w:t>1)Checked</w:t>
-      </w:r>
-      <w:proofErr w:type="gramEnd"/>
+        <w:t>76) Is it necessary that each try block must be followed by a catch block?</w:t>
+      </w:r>
+    </w:p>
+    <w:p>
+      <w:pPr>
+        <w:pStyle w:val="NormalWeb"/>
+        <w:shd w:val="clear" w:color="auto" w:fill="FFFFFF"/>
+        <w:spacing w:before="0" w:beforeAutospacing="0" w:after="0" w:afterAutospacing="0"/>
+      </w:pPr>
+      <w:r>
+        <w:rPr>
+          <w:rFonts w:ascii="Verdana" w:hAnsi="Verdana"/>
+          <w:color w:val="000000"/>
+          <w:sz w:val="20"/>
+          <w:szCs w:val="20"/>
+        </w:rPr>
+        <w:t>It is not necessary that each try block must be followed by a catch block. It should be followed by either a catch block OR a finally block. And whatever exceptions are likely to be thrown should be declared in the throws clause of the method.</w:t>
+      </w:r>
+    </w:p>
+    <w:p>
+      <w:r>
+        <w:pict>
+          <v:rect id="_x0000_i1028" style="width:0;height:1.5pt" o:hralign="center" o:hrstd="t" o:hr="t" fillcolor="#a0a0a0" stroked="f"/>
+        </w:pict>
+      </w:r>
+    </w:p>
+    <w:p>
+      <w:pPr>
+        <w:pStyle w:val="Heading3"/>
+        <w:shd w:val="clear" w:color="auto" w:fill="FFFFFF"/>
+        <w:spacing w:before="280" w:after="80"/>
+      </w:pPr>
       <w:r>
         <w:rPr>
           <w:rFonts w:ascii="Arial" w:hAnsi="Arial" w:cs="Arial"/>
@@ -141,297 +271,7 @@
           <w:sz w:val="32"/>
           <w:szCs w:val="32"/>
         </w:rPr>
-        <w:t xml:space="preserve"> Exception</w:t>
-      </w:r>
-    </w:p>
-    <w:p>
-      <w:pPr>
-        <w:pStyle w:val="NormalWeb"/>
-        <w:shd w:val="clear" w:color="auto" w:fill="FFFFFF"/>
-        <w:spacing w:before="0" w:beforeAutospacing="0" w:after="0" w:afterAutospacing="0"/>
-      </w:pPr>
-      <w:r>
-        <w:rPr>
-          <w:rFonts w:ascii="Verdana" w:hAnsi="Verdana"/>
-          <w:color w:val="000000"/>
-          <w:sz w:val="20"/>
-          <w:szCs w:val="20"/>
-        </w:rPr>
-        <w:t xml:space="preserve">The classes that extend Throwable class except RuntimeException and Error are known as checked exceptions </w:t>
-      </w:r>
-      <w:proofErr w:type="spellStart"/>
-      <w:r>
-        <w:rPr>
-          <w:rFonts w:ascii="Verdana" w:hAnsi="Verdana"/>
-          <w:color w:val="000000"/>
-          <w:sz w:val="20"/>
-          <w:szCs w:val="20"/>
-        </w:rPr>
-        <w:t>e.g.IOException</w:t>
-      </w:r>
-      <w:proofErr w:type="gramStart"/>
-      <w:r>
-        <w:rPr>
-          <w:rFonts w:ascii="Verdana" w:hAnsi="Verdana"/>
-          <w:color w:val="000000"/>
-          <w:sz w:val="20"/>
-          <w:szCs w:val="20"/>
-        </w:rPr>
-        <w:t>,SQLException</w:t>
-      </w:r>
-      <w:proofErr w:type="spellEnd"/>
-      <w:proofErr w:type="gramEnd"/>
-      <w:r>
-        <w:rPr>
-          <w:rFonts w:ascii="Verdana" w:hAnsi="Verdana"/>
-          <w:color w:val="000000"/>
-          <w:sz w:val="20"/>
-          <w:szCs w:val="20"/>
-        </w:rPr>
-        <w:t xml:space="preserve"> etc. Checked exceptions are checked at compile-time.</w:t>
-      </w:r>
-    </w:p>
-    <w:p>
-      <w:pPr>
-        <w:pStyle w:val="Heading3"/>
-        <w:shd w:val="clear" w:color="auto" w:fill="FFFFFF"/>
-        <w:spacing w:before="280" w:after="80"/>
-      </w:pPr>
-      <w:proofErr w:type="gramStart"/>
-      <w:r>
-        <w:rPr>
-          <w:rFonts w:ascii="Arial" w:hAnsi="Arial" w:cs="Arial"/>
-          <w:b w:val="0"/>
-          <w:bCs w:val="0"/>
-          <w:color w:val="610B4B"/>
-          <w:sz w:val="32"/>
-          <w:szCs w:val="32"/>
-        </w:rPr>
-        <w:t>2)Unchecked</w:t>
-      </w:r>
-      <w:proofErr w:type="gramEnd"/>
-      <w:r>
-        <w:rPr>
-          <w:rFonts w:ascii="Arial" w:hAnsi="Arial" w:cs="Arial"/>
-          <w:b w:val="0"/>
-          <w:bCs w:val="0"/>
-          <w:color w:val="610B4B"/>
-          <w:sz w:val="32"/>
-          <w:szCs w:val="32"/>
-        </w:rPr>
-        <w:t xml:space="preserve"> Exception</w:t>
-      </w:r>
-    </w:p>
-    <w:p>
-      <w:pPr>
-        <w:pStyle w:val="NormalWeb"/>
-        <w:shd w:val="clear" w:color="auto" w:fill="FFFFFF"/>
-        <w:spacing w:before="0" w:beforeAutospacing="0" w:after="0" w:afterAutospacing="0"/>
-      </w:pPr>
-      <w:r>
-        <w:rPr>
-          <w:rFonts w:ascii="Verdana" w:hAnsi="Verdana"/>
-          <w:color w:val="000000"/>
-          <w:sz w:val="20"/>
-          <w:szCs w:val="20"/>
-        </w:rPr>
-        <w:t xml:space="preserve">The classes that extend RuntimeException are known as unchecked exceptions e.g. </w:t>
-      </w:r>
-      <w:proofErr w:type="spellStart"/>
-      <w:r>
-        <w:rPr>
-          <w:rFonts w:ascii="Verdana" w:hAnsi="Verdana"/>
-          <w:color w:val="000000"/>
-          <w:sz w:val="20"/>
-          <w:szCs w:val="20"/>
-        </w:rPr>
-        <w:t>ArithmeticException</w:t>
-      </w:r>
-      <w:proofErr w:type="gramStart"/>
-      <w:r>
-        <w:rPr>
-          <w:rFonts w:ascii="Verdana" w:hAnsi="Verdana"/>
-          <w:color w:val="000000"/>
-          <w:sz w:val="20"/>
-          <w:szCs w:val="20"/>
-        </w:rPr>
-        <w:t>,NullPointerException</w:t>
-      </w:r>
-      <w:proofErr w:type="spellEnd"/>
-      <w:proofErr w:type="gramEnd"/>
-      <w:r>
-        <w:rPr>
-          <w:rFonts w:ascii="Verdana" w:hAnsi="Verdana"/>
-          <w:color w:val="000000"/>
-          <w:sz w:val="20"/>
-          <w:szCs w:val="20"/>
-        </w:rPr>
-        <w:t xml:space="preserve"> etc. Unchecked exceptions are not checked at compile-time.</w:t>
-      </w:r>
-    </w:p>
-    <w:p>
-      <w:pPr>
-        <w:pStyle w:val="NormalWeb"/>
-        <w:spacing w:before="0" w:beforeAutospacing="0" w:after="0" w:afterAutospacing="0"/>
-      </w:pPr>
-      <w:hyperlink r:id="rId6" w:history="1">
-        <w:proofErr w:type="gramStart"/>
-        <w:r>
-          <w:rPr>
-            <w:rStyle w:val="Hyperlink"/>
-            <w:rFonts w:ascii="Verdana" w:hAnsi="Verdana"/>
-            <w:color w:val="008000"/>
-            <w:sz w:val="20"/>
-            <w:szCs w:val="20"/>
-            <w:shd w:val="clear" w:color="auto" w:fill="FFFFFF"/>
-          </w:rPr>
-          <w:t>more</w:t>
-        </w:r>
-        <w:proofErr w:type="gramEnd"/>
-        <w:r>
-          <w:rPr>
-            <w:rStyle w:val="Hyperlink"/>
-            <w:rFonts w:ascii="Verdana" w:hAnsi="Verdana"/>
-            <w:color w:val="008000"/>
-            <w:sz w:val="20"/>
-            <w:szCs w:val="20"/>
-            <w:shd w:val="clear" w:color="auto" w:fill="FFFFFF"/>
-          </w:rPr>
-          <w:t xml:space="preserve"> details...</w:t>
-        </w:r>
-      </w:hyperlink>
-    </w:p>
-    <w:p>
-      <w:r>
-        <w:pict>
-          <v:rect id="_x0000_i1026" style="width:0;height:1.5pt" o:hralign="center" o:hrstd="t" o:hr="t" fillcolor="#a0a0a0" stroked="f"/>
-        </w:pict>
-      </w:r>
-    </w:p>
-    <w:p>
-      <w:pPr>
-        <w:pStyle w:val="Heading3"/>
-        <w:shd w:val="clear" w:color="auto" w:fill="FFFFFF"/>
-        <w:spacing w:before="280" w:after="80"/>
-      </w:pPr>
-      <w:r>
-        <w:rPr>
-          <w:rFonts w:ascii="Arial" w:hAnsi="Arial" w:cs="Arial"/>
-          <w:b w:val="0"/>
-          <w:bCs w:val="0"/>
-          <w:color w:val="610B4B"/>
-          <w:sz w:val="32"/>
-          <w:szCs w:val="32"/>
-        </w:rPr>
-        <w:t>75) What is the base class for Error and Exception?</w:t>
-      </w:r>
-    </w:p>
-    <w:p>
-      <w:pPr>
-        <w:pStyle w:val="NormalWeb"/>
-        <w:shd w:val="clear" w:color="auto" w:fill="FFFFFF"/>
-        <w:spacing w:before="0" w:beforeAutospacing="0" w:after="0" w:afterAutospacing="0"/>
-      </w:pPr>
-      <w:proofErr w:type="gramStart"/>
-      <w:r>
-        <w:rPr>
-          <w:rFonts w:ascii="Verdana" w:hAnsi="Verdana"/>
-          <w:color w:val="000000"/>
-          <w:sz w:val="20"/>
-          <w:szCs w:val="20"/>
-        </w:rPr>
-        <w:t>Throwable.</w:t>
-      </w:r>
-      <w:proofErr w:type="gramEnd"/>
-    </w:p>
-    <w:p>
-      <w:r>
-        <w:pict>
-          <v:rect id="_x0000_i1027" style="width:0;height:1.5pt" o:hralign="center" o:hrstd="t" o:hr="t" fillcolor="#a0a0a0" stroked="f"/>
-        </w:pict>
-      </w:r>
-    </w:p>
-    <w:p>
-      <w:pPr>
-        <w:pStyle w:val="Heading3"/>
-        <w:shd w:val="clear" w:color="auto" w:fill="FFFFFF"/>
-        <w:spacing w:before="280" w:after="80"/>
-      </w:pPr>
-      <w:r>
-        <w:rPr>
-          <w:rFonts w:ascii="Arial" w:hAnsi="Arial" w:cs="Arial"/>
-          <w:b w:val="0"/>
-          <w:bCs w:val="0"/>
-          <w:color w:val="610B4B"/>
-          <w:sz w:val="32"/>
-          <w:szCs w:val="32"/>
-        </w:rPr>
-        <w:t>76) Is it necessary that each try block must be followed by a catch block?</w:t>
-      </w:r>
-    </w:p>
-    <w:p>
-      <w:pPr>
-        <w:pStyle w:val="NormalWeb"/>
-        <w:shd w:val="clear" w:color="auto" w:fill="FFFFFF"/>
-        <w:spacing w:before="0" w:beforeAutospacing="0" w:after="0" w:afterAutospacing="0"/>
-      </w:pPr>
-      <w:r>
-        <w:rPr>
-          <w:rFonts w:ascii="Verdana" w:hAnsi="Verdana"/>
-          <w:color w:val="000000"/>
-          <w:sz w:val="20"/>
-          <w:szCs w:val="20"/>
-        </w:rPr>
-        <w:t>It is not necessary that each try block must be followed by a catch block. It should be followed by either a catch block OR a finally block. And whatever exceptions are likely to be thrown should be declared in the throws clause of the method.</w:t>
-      </w:r>
-    </w:p>
-    <w:p>
-      <w:r>
-        <w:pict>
-          <v:rect id="_x0000_i1028" style="width:0;height:1.5pt" o:hralign="center" o:hrstd="t" o:hr="t" fillcolor="#a0a0a0" stroked="f"/>
-        </w:pict>
-      </w:r>
-    </w:p>
-    <w:p>
-      <w:pPr>
-        <w:pStyle w:val="Heading3"/>
-        <w:shd w:val="clear" w:color="auto" w:fill="FFFFFF"/>
-        <w:spacing w:before="280" w:after="80"/>
-      </w:pPr>
-      <w:r>
-        <w:rPr>
-          <w:rFonts w:ascii="Arial" w:hAnsi="Arial" w:cs="Arial"/>
-          <w:b w:val="0"/>
-          <w:bCs w:val="0"/>
-          <w:color w:val="610B4B"/>
-          <w:sz w:val="32"/>
-          <w:szCs w:val="32"/>
-        </w:rPr>
-        <w:t xml:space="preserve">77) What is finally </w:t>
-      </w:r>
-      <w:proofErr w:type="gramStart"/>
-      <w:r>
-        <w:rPr>
-          <w:rFonts w:ascii="Arial" w:hAnsi="Arial" w:cs="Arial"/>
-          <w:b w:val="0"/>
-          <w:bCs w:val="0"/>
-          <w:color w:val="610B4B"/>
-          <w:sz w:val="32"/>
-          <w:szCs w:val="32"/>
-        </w:rPr>
-        <w:t>block</w:t>
-      </w:r>
-      <w:proofErr w:type="gramEnd"/>
-      <w:r>
-        <w:rPr>
-          <w:rFonts w:ascii="Arial" w:hAnsi="Arial" w:cs="Arial"/>
-          <w:b w:val="0"/>
-          <w:bCs w:val="0"/>
-          <w:color w:val="610B4B"/>
-          <w:sz w:val="32"/>
-          <w:szCs w:val="32"/>
-        </w:rPr>
-        <w:t>?</w:t>
+        <w:t>77) What is finally block?</w:t>
       </w:r>
     </w:p>
     <w:p>
@@ -450,7 +290,6 @@
           <w:szCs w:val="20"/>
         </w:rPr>
       </w:pPr>
-      <w:proofErr w:type="gramStart"/>
       <w:r>
         <w:rPr>
           <w:rFonts w:ascii="Verdana" w:hAnsi="Verdana"/>
@@ -458,20 +297,9 @@
           <w:sz w:val="20"/>
           <w:szCs w:val="20"/>
         </w:rPr>
-        <w:t>finally</w:t>
-      </w:r>
-      <w:proofErr w:type="gramEnd"/>
-      <w:r>
-        <w:rPr>
-          <w:rFonts w:ascii="Verdana" w:hAnsi="Verdana"/>
-          <w:color w:val="000000"/>
-          <w:sz w:val="20"/>
-          <w:szCs w:val="20"/>
-        </w:rPr>
-        <w:t xml:space="preserve"> block is a block that is always executed.</w:t>
+        <w:t>finally block is a block that is always executed.</w:t>
       </w:r>
       <w:hyperlink r:id="rId7" w:history="1">
-        <w:proofErr w:type="gramStart"/>
         <w:r>
           <w:rPr>
             <w:rStyle w:val="Hyperlink"/>
@@ -480,9 +308,68 @@
             <w:sz w:val="20"/>
             <w:szCs w:val="20"/>
           </w:rPr>
-          <w:t>more</w:t>
+          <w:t>more details...</w:t>
         </w:r>
-        <w:proofErr w:type="gramEnd"/>
+      </w:hyperlink>
+    </w:p>
+    <w:p>
+      <w:pPr>
+        <w:rPr>
+          <w:rFonts w:ascii="Times New Roman" w:hAnsi="Times New Roman"/>
+          <w:sz w:val="24"/>
+          <w:szCs w:val="24"/>
+        </w:rPr>
+      </w:pPr>
+      <w:r>
+        <w:pict>
+          <v:rect id="_x0000_i1029" style="width:0;height:1.5pt" o:hralign="center" o:hrstd="t" o:hr="t" fillcolor="#a0a0a0" stroked="f"/>
+        </w:pict>
+      </w:r>
+    </w:p>
+    <w:p>
+      <w:pPr>
+        <w:pStyle w:val="Heading3"/>
+        <w:shd w:val="clear" w:color="auto" w:fill="FFFFFF"/>
+        <w:spacing w:before="280" w:after="80"/>
+      </w:pPr>
+      <w:r>
+        <w:rPr>
+          <w:rFonts w:ascii="Arial" w:hAnsi="Arial" w:cs="Arial"/>
+          <w:b w:val="0"/>
+          <w:bCs w:val="0"/>
+          <w:color w:val="610B4B"/>
+          <w:sz w:val="32"/>
+          <w:szCs w:val="32"/>
+        </w:rPr>
+        <w:t>78) Can finally block be used without catch?</w:t>
+      </w:r>
+    </w:p>
+    <w:p>
+      <w:pPr>
+        <w:pStyle w:val="NormalWeb"/>
+        <w:numPr>
+          <w:ilvl w:val="0"/>
+          <w:numId w:val="11"/>
+        </w:numPr>
+        <w:spacing w:before="60" w:beforeAutospacing="0" w:after="0" w:afterAutospacing="0"/>
+        <w:textAlignment w:val="baseline"/>
+        <w:rPr>
+          <w:rFonts w:ascii="Verdana" w:hAnsi="Verdana"/>
+          <w:color w:val="000000"/>
+          <w:sz w:val="20"/>
+          <w:szCs w:val="20"/>
+        </w:rPr>
+      </w:pPr>
+      <w:r>
+        <w:rPr>
+          <w:rFonts w:ascii="Verdana" w:hAnsi="Verdana"/>
+          <w:color w:val="000000"/>
+          <w:sz w:val="20"/>
+          <w:szCs w:val="20"/>
+        </w:rPr>
+        <w:t>Yes, by try block. finally must be followed by either try or catch.</w:t>
+      </w:r>
+      <w:hyperlink r:id="rId8" w:history="1">
         <w:r>
           <w:rPr>
             <w:rStyle w:val="Hyperlink"/>
@@ -491,7 +378,7 @@
             <w:sz w:val="20"/>
             <w:szCs w:val="20"/>
           </w:rPr>
-          <w:t xml:space="preserve"> details...</w:t>
+          <w:t>more details...</w:t>
         </w:r>
       </w:hyperlink>
     </w:p>
@@ -505,7 +392,7 @@
       </w:pPr>
       <w:r>
         <w:pict>
-          <v:rect id="_x0000_i1029" style="width:0;height:1.5pt" o:hralign="center" o:hrstd="t" o:hr="t" fillcolor="#a0a0a0" stroked="f"/>
+          <v:rect id="_x0000_i1030" style="width:0;height:1.5pt" o:hralign="center" o:hrstd="t" o:hr="t" fillcolor="#a0a0a0" stroked="f"/>
         </w:pict>
       </w:r>
     </w:p>
@@ -524,66 +411,26 @@
           <w:sz w:val="32"/>
           <w:szCs w:val="32"/>
         </w:rPr>
-        <w:t>78) Can finally block be used without catch?</w:t>
-      </w:r>
-    </w:p>
-    <w:p>
-      <w:pPr>
-        <w:pStyle w:val="NormalWeb"/>
-        <w:numPr>
-          <w:ilvl w:val="0"/>
-          <w:numId w:val="11"/>
-        </w:numPr>
-        <w:spacing w:before="60" w:beforeAutospacing="0" w:after="0" w:afterAutospacing="0"/>
-        <w:textAlignment w:val="baseline"/>
+        <w:lastRenderedPageBreak/>
+        <w:t>79) Is there any case when finally will not be executed?</w:t>
+      </w:r>
+    </w:p>
+    <w:p>
+      <w:pPr>
+        <w:pStyle w:val="NormalWeb"/>
+        <w:shd w:val="clear" w:color="auto" w:fill="FFFFFF"/>
+        <w:spacing w:before="0" w:beforeAutospacing="0" w:after="0" w:afterAutospacing="0"/>
+      </w:pPr>
+      <w:r>
         <w:rPr>
           <w:rFonts w:ascii="Verdana" w:hAnsi="Verdana"/>
           <w:color w:val="000000"/>
           <w:sz w:val="20"/>
           <w:szCs w:val="20"/>
         </w:rPr>
-      </w:pPr>
-      <w:r>
-        <w:rPr>
-          <w:rFonts w:ascii="Verdana" w:hAnsi="Verdana"/>
-          <w:color w:val="000000"/>
-          <w:sz w:val="20"/>
-          <w:szCs w:val="20"/>
-        </w:rPr>
-        <w:t xml:space="preserve">Yes, by try block. </w:t>
-      </w:r>
-      <w:proofErr w:type="gramStart"/>
-      <w:r>
-        <w:rPr>
-          <w:rFonts w:ascii="Verdana" w:hAnsi="Verdana"/>
-          <w:color w:val="000000"/>
-          <w:sz w:val="20"/>
-          <w:szCs w:val="20"/>
-        </w:rPr>
-        <w:t>finally</w:t>
-      </w:r>
-      <w:proofErr w:type="gramEnd"/>
-      <w:r>
-        <w:rPr>
-          <w:rFonts w:ascii="Verdana" w:hAnsi="Verdana"/>
-          <w:color w:val="000000"/>
-          <w:sz w:val="20"/>
-          <w:szCs w:val="20"/>
-        </w:rPr>
-        <w:t xml:space="preserve"> must be followed by either try or </w:t>
-      </w:r>
-      <w:proofErr w:type="spellStart"/>
-      <w:r>
-        <w:rPr>
-          <w:rFonts w:ascii="Verdana" w:hAnsi="Verdana"/>
-          <w:color w:val="000000"/>
-          <w:sz w:val="20"/>
-          <w:szCs w:val="20"/>
-        </w:rPr>
-        <w:t>catch.</w:t>
-      </w:r>
-      <w:hyperlink r:id="rId8" w:history="1">
-        <w:proofErr w:type="gramStart"/>
+        <w:t>finally block will not be executed if program exits(either by calling System.exit() or by causing a fatal error that causes the process to abort).</w:t>
+      </w:r>
+      <w:hyperlink r:id="rId9" w:history="1">
         <w:r>
           <w:rPr>
             <w:rStyle w:val="Hyperlink"/>
@@ -592,103 +439,7 @@
             <w:sz w:val="20"/>
             <w:szCs w:val="20"/>
           </w:rPr>
-          <w:t>more</w:t>
-        </w:r>
-        <w:proofErr w:type="spellEnd"/>
-        <w:proofErr w:type="gramEnd"/>
-        <w:r>
-          <w:rPr>
-            <w:rStyle w:val="Hyperlink"/>
-            <w:rFonts w:ascii="Verdana" w:hAnsi="Verdana"/>
-            <w:color w:val="008000"/>
-            <w:sz w:val="20"/>
-            <w:szCs w:val="20"/>
-          </w:rPr>
-          <w:t xml:space="preserve"> details...</w:t>
-        </w:r>
-      </w:hyperlink>
-    </w:p>
-    <w:p>
-      <w:pPr>
-        <w:rPr>
-          <w:rFonts w:ascii="Times New Roman" w:hAnsi="Times New Roman"/>
-          <w:sz w:val="24"/>
-          <w:szCs w:val="24"/>
-        </w:rPr>
-      </w:pPr>
-      <w:r>
-        <w:pict>
-          <v:rect id="_x0000_i1030" style="width:0;height:1.5pt" o:hralign="center" o:hrstd="t" o:hr="t" fillcolor="#a0a0a0" stroked="f"/>
-        </w:pict>
-      </w:r>
-    </w:p>
-    <w:p>
-      <w:pPr>
-        <w:pStyle w:val="Heading3"/>
-        <w:shd w:val="clear" w:color="auto" w:fill="FFFFFF"/>
-        <w:spacing w:before="280" w:after="80"/>
-      </w:pPr>
-      <w:r>
-        <w:rPr>
-          <w:rFonts w:ascii="Arial" w:hAnsi="Arial" w:cs="Arial"/>
-          <w:b w:val="0"/>
-          <w:bCs w:val="0"/>
-          <w:color w:val="610B4B"/>
-          <w:sz w:val="32"/>
-          <w:szCs w:val="32"/>
-        </w:rPr>
-        <w:lastRenderedPageBreak/>
-        <w:t>79) Is there any case when finally will not be executed?</w:t>
-      </w:r>
-    </w:p>
-    <w:p>
-      <w:pPr>
-        <w:pStyle w:val="NormalWeb"/>
-        <w:shd w:val="clear" w:color="auto" w:fill="FFFFFF"/>
-        <w:spacing w:before="0" w:beforeAutospacing="0" w:after="0" w:afterAutospacing="0"/>
-      </w:pPr>
-      <w:proofErr w:type="gramStart"/>
-      <w:r>
-        <w:rPr>
-          <w:rFonts w:ascii="Verdana" w:hAnsi="Verdana"/>
-          <w:color w:val="000000"/>
-          <w:sz w:val="20"/>
-          <w:szCs w:val="20"/>
-        </w:rPr>
-        <w:t>finally</w:t>
-      </w:r>
-      <w:proofErr w:type="gramEnd"/>
-      <w:r>
-        <w:rPr>
-          <w:rFonts w:ascii="Verdana" w:hAnsi="Verdana"/>
-          <w:color w:val="000000"/>
-          <w:sz w:val="20"/>
-          <w:szCs w:val="20"/>
-        </w:rPr>
-        <w:t xml:space="preserve"> block will not be executed if program exits(either by calling System.exit() or by causing a fatal error that causes the process to abort).</w:t>
-      </w:r>
-      <w:hyperlink r:id="rId9" w:history="1">
-        <w:proofErr w:type="gramStart"/>
-        <w:r>
-          <w:rPr>
-            <w:rStyle w:val="Hyperlink"/>
-            <w:rFonts w:ascii="Verdana" w:hAnsi="Verdana"/>
-            <w:color w:val="008000"/>
-            <w:sz w:val="20"/>
-            <w:szCs w:val="20"/>
-          </w:rPr>
-          <w:t>more</w:t>
-        </w:r>
-        <w:proofErr w:type="gramEnd"/>
-        <w:r>
-          <w:rPr>
-            <w:rStyle w:val="Hyperlink"/>
-            <w:rFonts w:ascii="Verdana" w:hAnsi="Verdana"/>
-            <w:color w:val="008000"/>
-            <w:sz w:val="20"/>
-            <w:szCs w:val="20"/>
-          </w:rPr>
-          <w:t xml:space="preserve"> details...</w:t>
+          <w:t>more details...</w:t>
         </w:r>
       </w:hyperlink>
     </w:p>
@@ -828,7 +579,6 @@
               <w:pStyle w:val="NormalWeb"/>
               <w:spacing w:before="0" w:beforeAutospacing="0" w:after="0" w:afterAutospacing="0" w:line="480" w:lineRule="auto"/>
             </w:pPr>
-            <w:proofErr w:type="gramStart"/>
             <w:r>
               <w:rPr>
                 <w:rFonts w:ascii="Verdana" w:hAnsi="Verdana"/>
@@ -836,17 +586,7 @@
                 <w:sz w:val="20"/>
                 <w:szCs w:val="20"/>
               </w:rPr>
-              <w:t>1)throw</w:t>
-            </w:r>
-            <w:proofErr w:type="gramEnd"/>
-            <w:r>
-              <w:rPr>
-                <w:rFonts w:ascii="Verdana" w:hAnsi="Verdana"/>
-                <w:color w:val="000000"/>
-                <w:sz w:val="20"/>
-                <w:szCs w:val="20"/>
-              </w:rPr>
-              <w:t xml:space="preserve"> is used to explicitly throw an exception.</w:t>
+              <w:t>1)throw is used to explicitly throw an exception.</w:t>
             </w:r>
           </w:p>
         </w:tc>
@@ -873,7 +613,6 @@
               <w:pStyle w:val="NormalWeb"/>
               <w:spacing w:before="0" w:beforeAutospacing="0" w:after="0" w:afterAutospacing="0" w:line="480" w:lineRule="auto"/>
             </w:pPr>
-            <w:proofErr w:type="gramStart"/>
             <w:r>
               <w:rPr>
                 <w:rFonts w:ascii="Verdana" w:hAnsi="Verdana"/>
@@ -881,17 +620,7 @@
                 <w:sz w:val="20"/>
                 <w:szCs w:val="20"/>
               </w:rPr>
-              <w:t>throws</w:t>
-            </w:r>
-            <w:proofErr w:type="gramEnd"/>
-            <w:r>
-              <w:rPr>
-                <w:rFonts w:ascii="Verdana" w:hAnsi="Verdana"/>
-                <w:color w:val="000000"/>
-                <w:sz w:val="20"/>
-                <w:szCs w:val="20"/>
-              </w:rPr>
-              <w:t xml:space="preserve"> is used to declare an exception.</w:t>
+              <w:t>throws is used to declare an exception.</w:t>
             </w:r>
             <w:r>
               <w:rPr>
@@ -932,7 +661,6 @@
               <w:pStyle w:val="NormalWeb"/>
               <w:spacing w:before="0" w:beforeAutospacing="0" w:after="0" w:afterAutospacing="0" w:line="480" w:lineRule="auto"/>
             </w:pPr>
-            <w:proofErr w:type="gramStart"/>
             <w:r>
               <w:rPr>
                 <w:rFonts w:ascii="Verdana" w:hAnsi="Verdana"/>
@@ -940,37 +668,7 @@
                 <w:sz w:val="20"/>
                 <w:szCs w:val="20"/>
               </w:rPr>
-              <w:t>2)checked</w:t>
-            </w:r>
-            <w:proofErr w:type="gramEnd"/>
-            <w:r>
-              <w:rPr>
-                <w:rFonts w:ascii="Verdana" w:hAnsi="Verdana"/>
-                <w:color w:val="000000"/>
-                <w:sz w:val="20"/>
-                <w:szCs w:val="20"/>
-              </w:rPr>
-              <w:t xml:space="preserve"> exceptions </w:t>
-            </w:r>
-            <w:proofErr w:type="spellStart"/>
-            <w:r>
-              <w:rPr>
-                <w:rFonts w:ascii="Verdana" w:hAnsi="Verdana"/>
-                <w:color w:val="000000"/>
-                <w:sz w:val="20"/>
-                <w:szCs w:val="20"/>
-              </w:rPr>
-              <w:t>can not</w:t>
-            </w:r>
-            <w:proofErr w:type="spellEnd"/>
-            <w:r>
-              <w:rPr>
-                <w:rFonts w:ascii="Verdana" w:hAnsi="Verdana"/>
-                <w:color w:val="000000"/>
-                <w:sz w:val="20"/>
-                <w:szCs w:val="20"/>
-              </w:rPr>
-              <w:t xml:space="preserve"> be propagated with throw only.</w:t>
+              <w:t>2)checked exceptions can not be propagated with throw only.</w:t>
             </w:r>
           </w:p>
         </w:tc>
@@ -997,7 +695,6 @@
               <w:pStyle w:val="NormalWeb"/>
               <w:spacing w:before="0" w:beforeAutospacing="0" w:after="0" w:afterAutospacing="0" w:line="480" w:lineRule="auto"/>
             </w:pPr>
-            <w:proofErr w:type="gramStart"/>
             <w:r>
               <w:rPr>
                 <w:rFonts w:ascii="Verdana" w:hAnsi="Verdana"/>
@@ -1005,17 +702,7 @@
                 <w:sz w:val="20"/>
                 <w:szCs w:val="20"/>
               </w:rPr>
-              <w:t>checked</w:t>
-            </w:r>
-            <w:proofErr w:type="gramEnd"/>
-            <w:r>
-              <w:rPr>
-                <w:rFonts w:ascii="Verdana" w:hAnsi="Verdana"/>
-                <w:color w:val="000000"/>
-                <w:sz w:val="20"/>
-                <w:szCs w:val="20"/>
-              </w:rPr>
-              <w:t xml:space="preserve"> exception can be propagated with throws.</w:t>
+              <w:t>checked exception can be propagated with throws.</w:t>
             </w:r>
           </w:p>
         </w:tc>
@@ -1047,7 +734,6 @@
               <w:pStyle w:val="NormalWeb"/>
               <w:spacing w:before="0" w:beforeAutospacing="0" w:after="0" w:afterAutospacing="0" w:line="480" w:lineRule="auto"/>
             </w:pPr>
-            <w:proofErr w:type="gramStart"/>
             <w:r>
               <w:rPr>
                 <w:rFonts w:ascii="Verdana" w:hAnsi="Verdana"/>
@@ -1055,17 +741,7 @@
                 <w:sz w:val="20"/>
                 <w:szCs w:val="20"/>
               </w:rPr>
-              <w:t>3)throw</w:t>
-            </w:r>
-            <w:proofErr w:type="gramEnd"/>
-            <w:r>
-              <w:rPr>
-                <w:rFonts w:ascii="Verdana" w:hAnsi="Verdana"/>
-                <w:color w:val="000000"/>
-                <w:sz w:val="20"/>
-                <w:szCs w:val="20"/>
-              </w:rPr>
-              <w:t xml:space="preserve"> is followed by an instance.</w:t>
+              <w:t>3)throw is followed by an instance.</w:t>
             </w:r>
           </w:p>
         </w:tc>
@@ -1092,7 +768,6 @@
               <w:pStyle w:val="NormalWeb"/>
               <w:spacing w:before="0" w:beforeAutospacing="0" w:after="0" w:afterAutospacing="0" w:line="480" w:lineRule="auto"/>
             </w:pPr>
-            <w:proofErr w:type="gramStart"/>
             <w:r>
               <w:rPr>
                 <w:rFonts w:ascii="Verdana" w:hAnsi="Verdana"/>
@@ -1100,17 +775,7 @@
                 <w:sz w:val="20"/>
                 <w:szCs w:val="20"/>
               </w:rPr>
-              <w:t>throws</w:t>
-            </w:r>
-            <w:proofErr w:type="gramEnd"/>
-            <w:r>
-              <w:rPr>
-                <w:rFonts w:ascii="Verdana" w:hAnsi="Verdana"/>
-                <w:color w:val="000000"/>
-                <w:sz w:val="20"/>
-                <w:szCs w:val="20"/>
-              </w:rPr>
-              <w:t xml:space="preserve"> is followed by class.</w:t>
+              <w:t>throws is followed by class.</w:t>
             </w:r>
           </w:p>
         </w:tc>
@@ -1142,7 +807,6 @@
               <w:pStyle w:val="NormalWeb"/>
               <w:spacing w:before="0" w:beforeAutospacing="0" w:after="0" w:afterAutospacing="0" w:line="480" w:lineRule="auto"/>
             </w:pPr>
-            <w:proofErr w:type="gramStart"/>
             <w:r>
               <w:rPr>
                 <w:rFonts w:ascii="Verdana" w:hAnsi="Verdana"/>
@@ -1150,17 +814,7 @@
                 <w:sz w:val="20"/>
                 <w:szCs w:val="20"/>
               </w:rPr>
-              <w:t>4)throw</w:t>
-            </w:r>
-            <w:proofErr w:type="gramEnd"/>
-            <w:r>
-              <w:rPr>
-                <w:rFonts w:ascii="Verdana" w:hAnsi="Verdana"/>
-                <w:color w:val="000000"/>
-                <w:sz w:val="20"/>
-                <w:szCs w:val="20"/>
-              </w:rPr>
-              <w:t xml:space="preserve"> is used within the method.</w:t>
+              <w:t>4)throw is used within the method.</w:t>
             </w:r>
           </w:p>
         </w:tc>
@@ -1187,7 +841,6 @@
               <w:pStyle w:val="NormalWeb"/>
               <w:spacing w:before="0" w:beforeAutospacing="0" w:after="0" w:afterAutospacing="0" w:line="480" w:lineRule="auto"/>
             </w:pPr>
-            <w:proofErr w:type="gramStart"/>
             <w:r>
               <w:rPr>
                 <w:rFonts w:ascii="Verdana" w:hAnsi="Verdana"/>
@@ -1195,17 +848,7 @@
                 <w:sz w:val="20"/>
                 <w:szCs w:val="20"/>
               </w:rPr>
-              <w:t>throws</w:t>
-            </w:r>
-            <w:proofErr w:type="gramEnd"/>
-            <w:r>
-              <w:rPr>
-                <w:rFonts w:ascii="Verdana" w:hAnsi="Verdana"/>
-                <w:color w:val="000000"/>
-                <w:sz w:val="20"/>
-                <w:szCs w:val="20"/>
-              </w:rPr>
-              <w:t xml:space="preserve"> is used with the method signature.</w:t>
+              <w:t>throws is used with the method signature.</w:t>
             </w:r>
           </w:p>
         </w:tc>
@@ -1278,47 +921,7 @@
                 <w:sz w:val="20"/>
                 <w:szCs w:val="20"/>
               </w:rPr>
-              <w:t xml:space="preserve">You can declare multiple exception e.g. public void </w:t>
-            </w:r>
-            <w:proofErr w:type="gramStart"/>
-            <w:r>
-              <w:rPr>
-                <w:rFonts w:ascii="Verdana" w:hAnsi="Verdana"/>
-                <w:color w:val="000000"/>
-                <w:sz w:val="20"/>
-                <w:szCs w:val="20"/>
-              </w:rPr>
-              <w:t>method(</w:t>
-            </w:r>
-            <w:proofErr w:type="gramEnd"/>
-            <w:r>
-              <w:rPr>
-                <w:rFonts w:ascii="Verdana" w:hAnsi="Verdana"/>
-                <w:color w:val="000000"/>
-                <w:sz w:val="20"/>
-                <w:szCs w:val="20"/>
-              </w:rPr>
-              <w:t xml:space="preserve">)throws </w:t>
-            </w:r>
-            <w:proofErr w:type="spellStart"/>
-            <w:r>
-              <w:rPr>
-                <w:rFonts w:ascii="Verdana" w:hAnsi="Verdana"/>
-                <w:color w:val="000000"/>
-                <w:sz w:val="20"/>
-                <w:szCs w:val="20"/>
-              </w:rPr>
-              <w:t>IOException,SQLException</w:t>
-            </w:r>
-            <w:proofErr w:type="spellEnd"/>
-            <w:r>
-              <w:rPr>
-                <w:rFonts w:ascii="Verdana" w:hAnsi="Verdana"/>
-                <w:color w:val="000000"/>
-                <w:sz w:val="20"/>
-                <w:szCs w:val="20"/>
-              </w:rPr>
-              <w:t>.</w:t>
+              <w:t>You can declare multiple exception e.g. public void method()throws IOException,SQLException.</w:t>
             </w:r>
           </w:p>
         </w:tc>
@@ -1330,7 +933,6 @@
         <w:spacing w:before="0" w:beforeAutospacing="0" w:after="0" w:afterAutospacing="0"/>
       </w:pPr>
       <w:hyperlink r:id="rId10" w:history="1">
-        <w:proofErr w:type="gramStart"/>
         <w:r>
           <w:rPr>
             <w:rStyle w:val="Hyperlink"/>
@@ -1340,9 +942,98 @@
             <w:szCs w:val="20"/>
             <w:shd w:val="clear" w:color="auto" w:fill="FFFFFF"/>
           </w:rPr>
-          <w:t>more</w:t>
+          <w:t>more details...</w:t>
         </w:r>
-        <w:proofErr w:type="gramEnd"/>
+      </w:hyperlink>
+    </w:p>
+    <w:p>
+      <w:r>
+        <w:pict>
+          <v:rect id="_x0000_i1032" style="width:0;height:1.5pt" o:hralign="center" o:hrstd="t" o:hr="t" fillcolor="#a0a0a0" stroked="f"/>
+        </w:pict>
+      </w:r>
+    </w:p>
+    <w:p>
+      <w:pPr>
+        <w:pStyle w:val="Heading3"/>
+        <w:shd w:val="clear" w:color="auto" w:fill="FFFFFF"/>
+        <w:spacing w:before="280" w:after="80"/>
+      </w:pPr>
+      <w:r>
+        <w:rPr>
+          <w:rFonts w:ascii="Arial" w:hAnsi="Arial" w:cs="Arial"/>
+          <w:b w:val="0"/>
+          <w:bCs w:val="0"/>
+          <w:color w:val="610B4B"/>
+          <w:sz w:val="32"/>
+          <w:szCs w:val="32"/>
+        </w:rPr>
+        <w:t>81) Can an exception be rethrown?</w:t>
+      </w:r>
+    </w:p>
+    <w:p>
+      <w:pPr>
+        <w:pStyle w:val="NormalWeb"/>
+        <w:shd w:val="clear" w:color="auto" w:fill="FFFFFF"/>
+        <w:spacing w:before="0" w:beforeAutospacing="0" w:after="0" w:afterAutospacing="0"/>
+      </w:pPr>
+      <w:r>
+        <w:rPr>
+          <w:rFonts w:ascii="Verdana" w:hAnsi="Verdana"/>
+          <w:color w:val="000000"/>
+          <w:sz w:val="20"/>
+          <w:szCs w:val="20"/>
+        </w:rPr>
+        <w:t>Yes.</w:t>
+      </w:r>
+    </w:p>
+    <w:p>
+      <w:r>
+        <w:pict>
+          <v:rect id="_x0000_i1033" style="width:0;height:1.5pt" o:hralign="center" o:hrstd="t" o:hr="t" fillcolor="#a0a0a0" stroked="f"/>
+        </w:pict>
+      </w:r>
+    </w:p>
+    <w:p>
+      <w:pPr>
+        <w:pStyle w:val="Heading3"/>
+        <w:shd w:val="clear" w:color="auto" w:fill="FFFFFF"/>
+        <w:spacing w:before="280" w:after="80"/>
+      </w:pPr>
+      <w:r>
+        <w:rPr>
+          <w:rFonts w:ascii="Arial" w:hAnsi="Arial" w:cs="Arial"/>
+          <w:b w:val="0"/>
+          <w:bCs w:val="0"/>
+          <w:color w:val="610B4B"/>
+          <w:sz w:val="32"/>
+          <w:szCs w:val="32"/>
+        </w:rPr>
+        <w:t>82) Can subclass overriding method declare an exception if parent class method doesn't throw an exception ?</w:t>
+      </w:r>
+    </w:p>
+    <w:p>
+      <w:pPr>
+        <w:pStyle w:val="NormalWeb"/>
+        <w:shd w:val="clear" w:color="auto" w:fill="FFFFFF"/>
+        <w:spacing w:before="0" w:beforeAutospacing="0" w:after="0" w:afterAutospacing="0"/>
+      </w:pPr>
+      <w:r>
+        <w:rPr>
+          <w:rFonts w:ascii="Verdana" w:hAnsi="Verdana"/>
+          <w:color w:val="000000"/>
+          <w:sz w:val="20"/>
+          <w:szCs w:val="20"/>
+        </w:rPr>
+        <w:t>Yes but only unchecked exception not checked.</w:t>
+      </w:r>
+    </w:p>
+    <w:p>
+      <w:pPr>
+        <w:pStyle w:val="NormalWeb"/>
+        <w:spacing w:before="0" w:beforeAutospacing="0" w:after="0" w:afterAutospacing="0"/>
+      </w:pPr>
+      <w:hyperlink r:id="rId11" w:history="1">
         <w:r>
           <w:rPr>
             <w:rStyle w:val="Hyperlink"/>
@@ -1352,14 +1043,15 @@
             <w:szCs w:val="20"/>
             <w:shd w:val="clear" w:color="auto" w:fill="FFFFFF"/>
           </w:rPr>
-          <w:t xml:space="preserve"> details...</w:t>
+          <w:t>more details...</w:t>
         </w:r>
       </w:hyperlink>
     </w:p>
     <w:p>
       <w:r>
+        <w:lastRenderedPageBreak/>
         <w:pict>
-          <v:rect id="_x0000_i1032" style="width:0;height:1.5pt" o:hralign="center" o:hrstd="t" o:hr="t" fillcolor="#a0a0a0" stroked="f"/>
+          <v:rect id="_x0000_i1034" style="width:0;height:1.5pt" o:hralign="center" o:hrstd="t" o:hr="t" fillcolor="#a0a0a0" stroked="f"/>
         </w:pict>
       </w:r>
     </w:p>
@@ -1378,9 +1070,8 @@
           <w:sz w:val="32"/>
           <w:szCs w:val="32"/>
         </w:rPr>
-        <w:t xml:space="preserve">81) Can an exception be </w:t>
-      </w:r>
-      <w:proofErr w:type="spellStart"/>
+        <w:t>83) What is exception propagation ?</w:t>
+      </w:r>
       <w:r>
         <w:rPr>
           <w:rFonts w:ascii="Arial" w:hAnsi="Arial" w:cs="Arial"/>
@@ -1390,19 +1081,7 @@
           <w:sz w:val="32"/>
           <w:szCs w:val="32"/>
         </w:rPr>
-        <w:t>rethrown</w:t>
-      </w:r>
-      <w:proofErr w:type="spellEnd"/>
-      <w:r>
-        <w:rPr>
-          <w:rFonts w:ascii="Arial" w:hAnsi="Arial" w:cs="Arial"/>
-          <w:b w:val="0"/>
-          <w:bCs w:val="0"/>
-          <w:color w:val="610B4B"/>
-          <w:sz w:val="32"/>
-          <w:szCs w:val="32"/>
-        </w:rPr>
-        <w:t>?</w:t>
+        <w:t xml:space="preserve"> </w:t>
       </w:r>
     </w:p>
     <w:p>
@@ -1418,70 +1097,15 @@
           <w:sz w:val="20"/>
           <w:szCs w:val="20"/>
         </w:rPr>
-        <w:t>Yes.</w:t>
-      </w:r>
-    </w:p>
-    <w:p>
-      <w:r>
-        <w:pict>
-          <v:rect id="_x0000_i1033" style="width:0;height:1.5pt" o:hralign="center" o:hrstd="t" o:hr="t" fillcolor="#a0a0a0" stroked="f"/>
-        </w:pict>
-      </w:r>
-    </w:p>
-    <w:p>
-      <w:pPr>
-        <w:pStyle w:val="Heading3"/>
-        <w:shd w:val="clear" w:color="auto" w:fill="FFFFFF"/>
-        <w:spacing w:before="280" w:after="80"/>
-      </w:pPr>
-      <w:r>
-        <w:rPr>
-          <w:rFonts w:ascii="Arial" w:hAnsi="Arial" w:cs="Arial"/>
-          <w:b w:val="0"/>
-          <w:bCs w:val="0"/>
-          <w:color w:val="610B4B"/>
-          <w:sz w:val="32"/>
-          <w:szCs w:val="32"/>
-        </w:rPr>
-        <w:t xml:space="preserve">82) Can subclass overriding method declare an exception if parent class method doesn't throw an </w:t>
-      </w:r>
-      <w:proofErr w:type="gramStart"/>
-      <w:r>
-        <w:rPr>
-          <w:rFonts w:ascii="Arial" w:hAnsi="Arial" w:cs="Arial"/>
-          <w:b w:val="0"/>
-          <w:bCs w:val="0"/>
-          <w:color w:val="610B4B"/>
-          <w:sz w:val="32"/>
-          <w:szCs w:val="32"/>
-        </w:rPr>
-        <w:t>exception ?</w:t>
-      </w:r>
-      <w:proofErr w:type="gramEnd"/>
-    </w:p>
-    <w:p>
-      <w:pPr>
-        <w:pStyle w:val="NormalWeb"/>
-        <w:shd w:val="clear" w:color="auto" w:fill="FFFFFF"/>
+        <w:t>Forwarding the exception object to the invoking method is known as exception propagation.</w:t>
+      </w:r>
+    </w:p>
+    <w:p>
+      <w:pPr>
+        <w:pStyle w:val="NormalWeb"/>
         <w:spacing w:before="0" w:beforeAutospacing="0" w:after="0" w:afterAutospacing="0"/>
       </w:pPr>
-      <w:r>
-        <w:rPr>
-          <w:rFonts w:ascii="Verdana" w:hAnsi="Verdana"/>
-          <w:color w:val="000000"/>
-          <w:sz w:val="20"/>
-          <w:szCs w:val="20"/>
-        </w:rPr>
-        <w:t>Yes but only unchecked exception not checked.</w:t>
-      </w:r>
-    </w:p>
-    <w:p>
-      <w:pPr>
-        <w:pStyle w:val="NormalWeb"/>
-        <w:spacing w:before="0" w:beforeAutospacing="0" w:after="0" w:afterAutospacing="0"/>
-      </w:pPr>
-      <w:hyperlink r:id="rId11" w:history="1">
-        <w:proofErr w:type="gramStart"/>
+      <w:hyperlink r:id="rId12" w:history="1">
         <w:r>
           <w:rPr>
             <w:rStyle w:val="Hyperlink"/>
@@ -1491,9 +1115,116 @@
             <w:szCs w:val="20"/>
             <w:shd w:val="clear" w:color="auto" w:fill="FFFFFF"/>
           </w:rPr>
-          <w:t>more</w:t>
+          <w:t>more details...</w:t>
         </w:r>
-        <w:proofErr w:type="gramEnd"/>
+      </w:hyperlink>
+    </w:p>
+    <w:p>
+      <w:r>
+        <w:pict>
+          <v:rect id="_x0000_i1035" style="width:0;height:1.5pt" o:hralign="center" o:hrstd="t" o:hr="t" fillcolor="#a0a0a0" stroked="f"/>
+        </w:pict>
+      </w:r>
+    </w:p>
+    <w:p>
+      <w:r>
+        <w:pict>
+          <v:rect id="_x0000_i1036" style="width:0;height:1.5pt" o:hralign="center" o:hrstd="t" o:hr="t" fillcolor="#a0a0a0" stroked="f"/>
+        </w:pict>
+      </w:r>
+    </w:p>
+    <w:p>
+      <w:pPr>
+        <w:pStyle w:val="Heading2"/>
+        <w:spacing w:before="360" w:after="80"/>
+        <w:jc w:val="center"/>
+      </w:pPr>
+      <w:r>
+        <w:rPr>
+          <w:rFonts w:ascii="Arial" w:hAnsi="Arial" w:cs="Arial"/>
+          <w:b w:val="0"/>
+          <w:bCs w:val="0"/>
+          <w:color w:val="FFFFFF"/>
+          <w:sz w:val="27"/>
+          <w:szCs w:val="27"/>
+        </w:rPr>
+        <w:t>Java: String Handling Interview Questions</w:t>
+      </w:r>
+    </w:p>
+    <w:p>
+      <w:pPr>
+        <w:pStyle w:val="NormalWeb"/>
+        <w:shd w:val="clear" w:color="auto" w:fill="FFFFFF"/>
+        <w:spacing w:before="0" w:beforeAutospacing="0" w:after="0" w:afterAutospacing="0"/>
+      </w:pPr>
+      <w:r>
+        <w:rPr>
+          <w:rFonts w:ascii="Verdana" w:hAnsi="Verdana"/>
+          <w:color w:val="000000"/>
+          <w:sz w:val="20"/>
+          <w:szCs w:val="20"/>
+        </w:rPr>
+        <w:t>There is given a list of string handling interview questions with short and pointed answers. If you know any string handling interview question, kindly post it in the comment section.</w:t>
+      </w:r>
+    </w:p>
+    <w:p>
+      <w:r>
+        <w:pict>
+          <v:rect id="_x0000_i1037" style="width:0;height:1.5pt" o:hralign="center" o:hrstd="t" o:hr="t" fillcolor="#a0a0a0" stroked="f"/>
+        </w:pict>
+      </w:r>
+    </w:p>
+    <w:p>
+      <w:pPr>
+        <w:pStyle w:val="Heading3"/>
+        <w:shd w:val="clear" w:color="auto" w:fill="FFFFFF"/>
+        <w:spacing w:before="280" w:after="80"/>
+      </w:pPr>
+      <w:r>
+        <w:rPr>
+          <w:rFonts w:ascii="Arial" w:hAnsi="Arial" w:cs="Arial"/>
+          <w:b w:val="0"/>
+          <w:bCs w:val="0"/>
+          <w:color w:val="610B4B"/>
+          <w:sz w:val="32"/>
+          <w:szCs w:val="32"/>
+        </w:rPr>
+        <w:t>84) What is the meaning of immutable in terms of String?</w:t>
+      </w:r>
+      <w:r>
+        <w:rPr>
+          <w:rFonts w:ascii="Arial" w:hAnsi="Arial" w:cs="Arial"/>
+          <w:b w:val="0"/>
+          <w:bCs w:val="0"/>
+          <w:color w:val="610B4B"/>
+          <w:sz w:val="32"/>
+          <w:szCs w:val="32"/>
+        </w:rPr>
+        <w:t xml:space="preserve"> </w:t>
+      </w:r>
+    </w:p>
+    <w:p>
+      <w:pPr>
+        <w:pStyle w:val="NormalWeb"/>
+        <w:shd w:val="clear" w:color="auto" w:fill="FFFFFF"/>
+        <w:spacing w:before="0" w:beforeAutospacing="0" w:after="0" w:afterAutospacing="0"/>
+      </w:pPr>
+      <w:r>
+        <w:rPr>
+          <w:rFonts w:ascii="Verdana" w:hAnsi="Verdana"/>
+          <w:color w:val="000000"/>
+          <w:sz w:val="20"/>
+          <w:szCs w:val="20"/>
+        </w:rPr>
+        <w:t>The simple meaning of immutable is unmodifiable or unchangeable. Once string object has been created, its value can't be changed.</w:t>
+      </w:r>
+    </w:p>
+    <w:p>
+      <w:pPr>
+        <w:pStyle w:val="NormalWeb"/>
+        <w:spacing w:before="0" w:beforeAutospacing="0" w:after="0" w:afterAutospacing="0"/>
+      </w:pPr>
+      <w:hyperlink r:id="rId13" w:history="1">
         <w:r>
           <w:rPr>
             <w:rStyle w:val="Hyperlink"/>
@@ -1503,15 +1234,14 @@
             <w:szCs w:val="20"/>
             <w:shd w:val="clear" w:color="auto" w:fill="FFFFFF"/>
           </w:rPr>
-          <w:t xml:space="preserve"> details...</w:t>
+          <w:t>more details...</w:t>
         </w:r>
       </w:hyperlink>
     </w:p>
     <w:p>
       <w:r>
-        <w:lastRenderedPageBreak/>
         <w:pict>
-          <v:rect id="_x0000_i1034" style="width:0;height:1.5pt" o:hralign="center" o:hrstd="t" o:hr="t" fillcolor="#a0a0a0" stroked="f"/>
+          <v:rect id="_x0000_i1038" style="width:0;height:1.5pt" o:hralign="center" o:hrstd="t" o:hr="t" fillcolor="#a0a0a0" stroked="f"/>
         </w:pict>
       </w:r>
     </w:p>
@@ -1530,18 +1260,7 @@
           <w:sz w:val="32"/>
           <w:szCs w:val="32"/>
         </w:rPr>
-        <w:t>83) What is exception propagation ?</w:t>
-      </w:r>
-      <w:r>
-        <w:rPr>
-          <w:rFonts w:ascii="Arial" w:hAnsi="Arial" w:cs="Arial"/>
-          <w:b w:val="0"/>
-          <w:bCs w:val="0"/>
-          <w:color w:val="610B4B"/>
-          <w:sz w:val="32"/>
-          <w:szCs w:val="32"/>
-        </w:rPr>
-        <w:t xml:space="preserve"> </w:t>
+        <w:t>85) Why string objects are immutable in java?</w:t>
       </w:r>
     </w:p>
     <w:p>
@@ -1557,7 +1276,7 @@
           <w:sz w:val="20"/>
           <w:szCs w:val="20"/>
         </w:rPr>
-        <w:t>Forwarding the exception object to the invoking method is known as exception propagation.</w:t>
+        <w:t>Because java uses the concept of string literal. Suppose there are 5 reference variables,all referes to one object "sachin".If one reference variable changes the value of the object, it will be affected to all the reference variables. That is why string objects are immutable in java.</w:t>
       </w:r>
     </w:p>
     <w:p>
@@ -1565,8 +1284,7 @@
         <w:pStyle w:val="NormalWeb"/>
         <w:spacing w:before="0" w:beforeAutospacing="0" w:after="0" w:afterAutospacing="0"/>
       </w:pPr>
-      <w:hyperlink r:id="rId12" w:history="1">
-        <w:proofErr w:type="gramStart"/>
+      <w:hyperlink r:id="rId14" w:history="1">
         <w:r>
           <w:rPr>
             <w:rStyle w:val="Hyperlink"/>
@@ -1576,9 +1294,57 @@
             <w:szCs w:val="20"/>
             <w:shd w:val="clear" w:color="auto" w:fill="FFFFFF"/>
           </w:rPr>
-          <w:t>more</w:t>
+          <w:t>more details...</w:t>
         </w:r>
-        <w:proofErr w:type="gramEnd"/>
+      </w:hyperlink>
+    </w:p>
+    <w:p>
+      <w:r>
+        <w:pict>
+          <v:rect id="_x0000_i1039" style="width:0;height:1.5pt" o:hralign="center" o:hrstd="t" o:hr="t" fillcolor="#a0a0a0" stroked="f"/>
+        </w:pict>
+      </w:r>
+    </w:p>
+    <w:p>
+      <w:pPr>
+        <w:pStyle w:val="Heading3"/>
+        <w:shd w:val="clear" w:color="auto" w:fill="FFFFFF"/>
+        <w:spacing w:before="280" w:after="80"/>
+      </w:pPr>
+      <w:r>
+        <w:rPr>
+          <w:rFonts w:ascii="Arial" w:hAnsi="Arial" w:cs="Arial"/>
+          <w:b w:val="0"/>
+          <w:bCs w:val="0"/>
+          <w:color w:val="610B4B"/>
+          <w:sz w:val="32"/>
+          <w:szCs w:val="32"/>
+        </w:rPr>
+        <w:t>86) How many ways we can create the string object?</w:t>
+      </w:r>
+    </w:p>
+    <w:p>
+      <w:pPr>
+        <w:pStyle w:val="NormalWeb"/>
+        <w:shd w:val="clear" w:color="auto" w:fill="FFFFFF"/>
+        <w:spacing w:before="0" w:beforeAutospacing="0" w:after="0" w:afterAutospacing="0"/>
+      </w:pPr>
+      <w:r>
+        <w:rPr>
+          <w:rFonts w:ascii="Verdana" w:hAnsi="Verdana"/>
+          <w:color w:val="000000"/>
+          <w:sz w:val="20"/>
+          <w:szCs w:val="20"/>
+        </w:rPr>
+        <w:t>There are two ways to create the string object, by string literal and by new keyword.</w:t>
+      </w:r>
+    </w:p>
+    <w:p>
+      <w:pPr>
+        <w:pStyle w:val="NormalWeb"/>
+        <w:spacing w:before="0" w:beforeAutospacing="0" w:after="0" w:afterAutospacing="0"/>
+      </w:pPr>
+      <w:hyperlink r:id="rId15" w:history="1">
         <w:r>
           <w:rPr>
             <w:rStyle w:val="Hyperlink"/>
@@ -1588,62 +1354,14 @@
             <w:szCs w:val="20"/>
             <w:shd w:val="clear" w:color="auto" w:fill="FFFFFF"/>
           </w:rPr>
-          <w:t xml:space="preserve"> details...</w:t>
+          <w:t>more details...</w:t>
         </w:r>
       </w:hyperlink>
     </w:p>
     <w:p>
       <w:r>
         <w:pict>
-          <v:rect id="_x0000_i1035" style="width:0;height:1.5pt" o:hralign="center" o:hrstd="t" o:hr="t" fillcolor="#a0a0a0" stroked="f"/>
-        </w:pict>
-      </w:r>
-    </w:p>
-    <w:p>
-      <w:r>
-        <w:pict>
-          <v:rect id="_x0000_i1036" style="width:0;height:1.5pt" o:hralign="center" o:hrstd="t" o:hr="t" fillcolor="#a0a0a0" stroked="f"/>
-        </w:pict>
-      </w:r>
-    </w:p>
-    <w:p>
-      <w:pPr>
-        <w:pStyle w:val="Heading2"/>
-        <w:spacing w:before="360" w:after="80"/>
-        <w:jc w:val="center"/>
-      </w:pPr>
-      <w:r>
-        <w:rPr>
-          <w:rFonts w:ascii="Arial" w:hAnsi="Arial" w:cs="Arial"/>
-          <w:b w:val="0"/>
-          <w:bCs w:val="0"/>
-          <w:color w:val="FFFFFF"/>
-          <w:sz w:val="27"/>
-          <w:szCs w:val="27"/>
-        </w:rPr>
-        <w:t>Java: String Handling Interview Questions</w:t>
-      </w:r>
-    </w:p>
-    <w:p>
-      <w:pPr>
-        <w:pStyle w:val="NormalWeb"/>
-        <w:shd w:val="clear" w:color="auto" w:fill="FFFFFF"/>
-        <w:spacing w:before="0" w:beforeAutospacing="0" w:after="0" w:afterAutospacing="0"/>
-      </w:pPr>
-      <w:r>
-        <w:rPr>
-          <w:rFonts w:ascii="Verdana" w:hAnsi="Verdana"/>
-          <w:color w:val="000000"/>
-          <w:sz w:val="20"/>
-          <w:szCs w:val="20"/>
-        </w:rPr>
-        <w:t>There is given a list of string handling interview questions with short and pointed answers. If you know any string handling interview question, kindly post it in the comment section.</w:t>
-      </w:r>
-    </w:p>
-    <w:p>
-      <w:r>
-        <w:pict>
-          <v:rect id="_x0000_i1037" style="width:0;height:1.5pt" o:hralign="center" o:hrstd="t" o:hr="t" fillcolor="#a0a0a0" stroked="f"/>
+          <v:rect id="_x0000_i1040" style="width:0;height:1.5pt" o:hralign="center" o:hrstd="t" o:hr="t" fillcolor="#a0a0a0" stroked="f"/>
         </w:pict>
       </w:r>
     </w:p>
@@ -1662,32 +1380,163 @@
           <w:sz w:val="32"/>
           <w:szCs w:val="32"/>
         </w:rPr>
-        <w:t>84) What is the meaning of immutable in terms of String?</w:t>
-      </w:r>
-    </w:p>
-    <w:p>
-      <w:pPr>
-        <w:pStyle w:val="NormalWeb"/>
-        <w:shd w:val="clear" w:color="auto" w:fill="FFFFFF"/>
-        <w:spacing w:before="0" w:beforeAutospacing="0" w:after="0" w:afterAutospacing="0"/>
-      </w:pPr>
-      <w:r>
+        <w:t>87) How many objects will be created in the following code?</w:t>
+      </w:r>
+    </w:p>
+    <w:p>
+      <w:pPr>
+        <w:pStyle w:val="NormalWeb"/>
+        <w:numPr>
+          <w:ilvl w:val="0"/>
+          <w:numId w:val="12"/>
+        </w:numPr>
+        <w:spacing w:before="180" w:beforeAutospacing="0" w:after="0" w:afterAutospacing="0"/>
+        <w:textAlignment w:val="baseline"/>
         <w:rPr>
           <w:rFonts w:ascii="Verdana" w:hAnsi="Verdana"/>
           <w:color w:val="000000"/>
           <w:sz w:val="20"/>
           <w:szCs w:val="20"/>
         </w:rPr>
-        <w:t>The simple meaning of immutable is unmodifiable or unchangeable. Once string object has been created, its value can't be changed.</w:t>
-      </w:r>
-    </w:p>
-    <w:p>
-      <w:pPr>
-        <w:pStyle w:val="NormalWeb"/>
+      </w:pPr>
+      <w:r>
+        <w:rPr>
+          <w:rFonts w:ascii="Verdana" w:hAnsi="Verdana"/>
+          <w:color w:val="000000"/>
+          <w:sz w:val="20"/>
+          <w:szCs w:val="20"/>
+        </w:rPr>
+        <w:t>String s1=</w:t>
+      </w:r>
+      <w:r>
+        <w:rPr>
+          <w:rFonts w:ascii="Verdana" w:hAnsi="Verdana"/>
+          <w:color w:val="0000FF"/>
+          <w:sz w:val="20"/>
+          <w:szCs w:val="20"/>
+        </w:rPr>
+        <w:t>"Welcome"</w:t>
+      </w:r>
+      <w:r>
+        <w:rPr>
+          <w:rFonts w:ascii="Verdana" w:hAnsi="Verdana"/>
+          <w:color w:val="000000"/>
+          <w:sz w:val="20"/>
+          <w:szCs w:val="20"/>
+        </w:rPr>
+        <w:t>;  </w:t>
+      </w:r>
+    </w:p>
+    <w:p>
+      <w:pPr>
+        <w:pStyle w:val="NormalWeb"/>
+        <w:numPr>
+          <w:ilvl w:val="0"/>
+          <w:numId w:val="12"/>
+        </w:numPr>
         <w:spacing w:before="0" w:beforeAutospacing="0" w:after="0" w:afterAutospacing="0"/>
-      </w:pPr>
-      <w:hyperlink r:id="rId13" w:history="1">
-        <w:proofErr w:type="gramStart"/>
+        <w:textAlignment w:val="baseline"/>
+        <w:rPr>
+          <w:rFonts w:ascii="Verdana" w:hAnsi="Verdana"/>
+          <w:color w:val="000000"/>
+          <w:sz w:val="20"/>
+          <w:szCs w:val="20"/>
+        </w:rPr>
+      </w:pPr>
+      <w:r>
+        <w:rPr>
+          <w:rFonts w:ascii="Verdana" w:hAnsi="Verdana"/>
+          <w:color w:val="000000"/>
+          <w:sz w:val="20"/>
+          <w:szCs w:val="20"/>
+        </w:rPr>
+        <w:t>String s2=</w:t>
+      </w:r>
+      <w:r>
+        <w:rPr>
+          <w:rFonts w:ascii="Verdana" w:hAnsi="Verdana"/>
+          <w:color w:val="0000FF"/>
+          <w:sz w:val="20"/>
+          <w:szCs w:val="20"/>
+        </w:rPr>
+        <w:t>"Welcome"</w:t>
+      </w:r>
+      <w:r>
+        <w:rPr>
+          <w:rFonts w:ascii="Verdana" w:hAnsi="Verdana"/>
+          <w:color w:val="000000"/>
+          <w:sz w:val="20"/>
+          <w:szCs w:val="20"/>
+        </w:rPr>
+        <w:t>;  </w:t>
+      </w:r>
+    </w:p>
+    <w:p>
+      <w:pPr>
+        <w:pStyle w:val="NormalWeb"/>
+        <w:numPr>
+          <w:ilvl w:val="0"/>
+          <w:numId w:val="12"/>
+        </w:numPr>
+        <w:spacing w:before="0" w:beforeAutospacing="0" w:after="120" w:afterAutospacing="0"/>
+        <w:textAlignment w:val="baseline"/>
+        <w:rPr>
+          <w:rFonts w:ascii="Verdana" w:hAnsi="Verdana"/>
+          <w:color w:val="000000"/>
+          <w:sz w:val="20"/>
+          <w:szCs w:val="20"/>
+        </w:rPr>
+      </w:pPr>
+      <w:r>
+        <w:rPr>
+          <w:rFonts w:ascii="Verdana" w:hAnsi="Verdana"/>
+          <w:color w:val="000000"/>
+          <w:sz w:val="20"/>
+          <w:szCs w:val="20"/>
+        </w:rPr>
+        <w:t>String s3=</w:t>
+      </w:r>
+      <w:r>
+        <w:rPr>
+          <w:rFonts w:ascii="Verdana" w:hAnsi="Verdana"/>
+          <w:color w:val="0000FF"/>
+          <w:sz w:val="20"/>
+          <w:szCs w:val="20"/>
+        </w:rPr>
+        <w:t>"Welcome"</w:t>
+      </w:r>
+      <w:r>
+        <w:rPr>
+          <w:rFonts w:ascii="Verdana" w:hAnsi="Verdana"/>
+          <w:color w:val="000000"/>
+          <w:sz w:val="20"/>
+          <w:szCs w:val="20"/>
+        </w:rPr>
+        <w:t>;  </w:t>
+      </w:r>
+    </w:p>
+    <w:p>
+      <w:pPr>
+        <w:pStyle w:val="NormalWeb"/>
+        <w:shd w:val="clear" w:color="auto" w:fill="FFFFFF"/>
+        <w:spacing w:before="0" w:beforeAutospacing="0" w:after="0" w:afterAutospacing="0"/>
+      </w:pPr>
+      <w:r>
+        <w:rPr>
+          <w:rFonts w:ascii="Verdana" w:hAnsi="Verdana"/>
+          <w:color w:val="000000"/>
+          <w:sz w:val="20"/>
+          <w:szCs w:val="20"/>
+        </w:rPr>
+        <w:t>Only one object.</w:t>
+      </w:r>
+    </w:p>
+    <w:p>
+      <w:pPr>
+        <w:pStyle w:val="NormalWeb"/>
+        <w:spacing w:before="0" w:beforeAutospacing="0" w:after="0" w:afterAutospacing="0"/>
+      </w:pPr>
+      <w:hyperlink r:id="rId16" w:history="1">
         <w:r>
           <w:rPr>
             <w:rStyle w:val="Hyperlink"/>
@@ -1697,9 +1546,58 @@
             <w:szCs w:val="20"/>
             <w:shd w:val="clear" w:color="auto" w:fill="FFFFFF"/>
           </w:rPr>
-          <w:t>more</w:t>
+          <w:t>more details...</w:t>
         </w:r>
-        <w:proofErr w:type="gramEnd"/>
+      </w:hyperlink>
+    </w:p>
+    <w:p>
+      <w:r>
+        <w:pict>
+          <v:rect id="_x0000_i1041" style="width:0;height:1.5pt" o:hralign="center" o:hrstd="t" o:hr="t" fillcolor="#a0a0a0" stroked="f"/>
+        </w:pict>
+      </w:r>
+    </w:p>
+    <w:p>
+      <w:pPr>
+        <w:pStyle w:val="Heading3"/>
+        <w:shd w:val="clear" w:color="auto" w:fill="FFFFFF"/>
+        <w:spacing w:before="280" w:after="80"/>
+      </w:pPr>
+      <w:r>
+        <w:rPr>
+          <w:rFonts w:ascii="Arial" w:hAnsi="Arial" w:cs="Arial"/>
+          <w:b w:val="0"/>
+          <w:bCs w:val="0"/>
+          <w:color w:val="610B4B"/>
+          <w:sz w:val="32"/>
+          <w:szCs w:val="32"/>
+        </w:rPr>
+        <w:lastRenderedPageBreak/>
+        <w:t>88) Why java uses the concept of string literal?</w:t>
+      </w:r>
+    </w:p>
+    <w:p>
+      <w:pPr>
+        <w:pStyle w:val="NormalWeb"/>
+        <w:shd w:val="clear" w:color="auto" w:fill="FFFFFF"/>
+        <w:spacing w:before="0" w:beforeAutospacing="0" w:after="0" w:afterAutospacing="0"/>
+      </w:pPr>
+      <w:r>
+        <w:rPr>
+          <w:rFonts w:ascii="Verdana" w:hAnsi="Verdana"/>
+          <w:color w:val="000000"/>
+          <w:sz w:val="20"/>
+          <w:szCs w:val="20"/>
+        </w:rPr>
+        <w:t>To make Java more memory efficient (because no new objects are created if it exists already in string constant pool).</w:t>
+      </w:r>
+    </w:p>
+    <w:p>
+      <w:pPr>
+        <w:pStyle w:val="NormalWeb"/>
+        <w:spacing w:before="0" w:beforeAutospacing="0" w:after="0" w:afterAutospacing="0"/>
+      </w:pPr>
+      <w:hyperlink r:id="rId17" w:history="1">
         <w:r>
           <w:rPr>
             <w:rStyle w:val="Hyperlink"/>
@@ -1709,14 +1607,14 @@
             <w:szCs w:val="20"/>
             <w:shd w:val="clear" w:color="auto" w:fill="FFFFFF"/>
           </w:rPr>
-          <w:t xml:space="preserve"> details...</w:t>
+          <w:t>more details...</w:t>
         </w:r>
       </w:hyperlink>
     </w:p>
     <w:p>
       <w:r>
         <w:pict>
-          <v:rect id="_x0000_i1038" style="width:0;height:1.5pt" o:hralign="center" o:hrstd="t" o:hr="t" fillcolor="#a0a0a0" stroked="f"/>
+          <v:rect id="_x0000_i1042" style="width:0;height:1.5pt" o:hralign="center" o:hrstd="t" o:hr="t" fillcolor="#a0a0a0" stroked="f"/>
         </w:pict>
       </w:r>
     </w:p>
@@ -1735,26 +1633,25 @@
           <w:sz w:val="32"/>
           <w:szCs w:val="32"/>
         </w:rPr>
-        <w:t>85) Why string objects are immutable in java?</w:t>
-      </w:r>
-    </w:p>
-    <w:p>
-      <w:pPr>
-        <w:pStyle w:val="NormalWeb"/>
-        <w:shd w:val="clear" w:color="auto" w:fill="FFFFFF"/>
-        <w:spacing w:before="0" w:beforeAutospacing="0" w:after="0" w:afterAutospacing="0"/>
-      </w:pPr>
-      <w:proofErr w:type="gramStart"/>
-      <w:r>
+        <w:t>89)How many objects will be created in the following code?</w:t>
+      </w:r>
+    </w:p>
+    <w:p>
+      <w:pPr>
+        <w:pStyle w:val="NormalWeb"/>
+        <w:numPr>
+          <w:ilvl w:val="0"/>
+          <w:numId w:val="13"/>
+        </w:numPr>
+        <w:spacing w:before="180" w:beforeAutospacing="0" w:after="120" w:afterAutospacing="0"/>
+        <w:textAlignment w:val="baseline"/>
         <w:rPr>
           <w:rFonts w:ascii="Verdana" w:hAnsi="Verdana"/>
           <w:color w:val="000000"/>
           <w:sz w:val="20"/>
           <w:szCs w:val="20"/>
         </w:rPr>
-        <w:t>Because java uses the concept of string literal.</w:t>
-      </w:r>
-      <w:proofErr w:type="gramEnd"/>
+      </w:pPr>
       <w:r>
         <w:rPr>
           <w:rFonts w:ascii="Verdana" w:hAnsi="Verdana"/>
@@ -1762,9 +1659,19 @@
           <w:sz w:val="20"/>
           <w:szCs w:val="20"/>
         </w:rPr>
-        <w:t xml:space="preserve"> Suppose there are 5 reference </w:t>
-      </w:r>
-      <w:proofErr w:type="spellStart"/>
+        <w:t xml:space="preserve">String s = </w:t>
+      </w:r>
+      <w:r>
+        <w:rPr>
+          <w:rFonts w:ascii="Verdana" w:hAnsi="Verdana"/>
+          <w:b/>
+          <w:bCs/>
+          <w:color w:val="006699"/>
+          <w:sz w:val="20"/>
+          <w:szCs w:val="20"/>
+        </w:rPr>
+        <w:t>new</w:t>
+      </w:r>
       <w:r>
         <w:rPr>
           <w:rFonts w:ascii="Verdana" w:hAnsi="Verdana"/>
@@ -1772,9 +1679,17 @@
           <w:sz w:val="20"/>
           <w:szCs w:val="20"/>
         </w:rPr>
-        <w:t>variables</w:t>
-      </w:r>
-      <w:proofErr w:type="gramStart"/>
+        <w:t xml:space="preserve"> String(</w:t>
+      </w:r>
+      <w:r>
+        <w:rPr>
+          <w:rFonts w:ascii="Verdana" w:hAnsi="Verdana"/>
+          <w:color w:val="0000FF"/>
+          <w:sz w:val="20"/>
+          <w:szCs w:val="20"/>
+        </w:rPr>
+        <w:t>"Welcome"</w:t>
+      </w:r>
       <w:r>
         <w:rPr>
           <w:rFonts w:ascii="Verdana" w:hAnsi="Verdana"/>
@@ -1782,10 +1697,15 @@
           <w:sz w:val="20"/>
           <w:szCs w:val="20"/>
         </w:rPr>
-        <w:t>,all</w:t>
-      </w:r>
-      <w:proofErr w:type="spellEnd"/>
-      <w:proofErr w:type="gramEnd"/>
+        <w:t>);  </w:t>
+      </w:r>
+    </w:p>
+    <w:p>
+      <w:pPr>
+        <w:pStyle w:val="NormalWeb"/>
+        <w:shd w:val="clear" w:color="auto" w:fill="FFFFFF"/>
+        <w:spacing w:before="0" w:beforeAutospacing="0" w:after="0" w:afterAutospacing="0"/>
+      </w:pPr>
       <w:r>
         <w:rPr>
           <w:rFonts w:ascii="Verdana" w:hAnsi="Verdana"/>
@@ -1793,27 +1713,7 @@
           <w:sz w:val="20"/>
           <w:szCs w:val="20"/>
         </w:rPr>
-        <w:t xml:space="preserve"> </w:t>
-      </w:r>
-      <w:proofErr w:type="spellStart"/>
-      <w:r>
-        <w:rPr>
-          <w:rFonts w:ascii="Verdana" w:hAnsi="Verdana"/>
-          <w:color w:val="000000"/>
-          <w:sz w:val="20"/>
-          <w:szCs w:val="20"/>
-        </w:rPr>
-        <w:t>referes</w:t>
-      </w:r>
-      <w:proofErr w:type="spellEnd"/>
-      <w:r>
-        <w:rPr>
-          <w:rFonts w:ascii="Verdana" w:hAnsi="Verdana"/>
-          <w:color w:val="000000"/>
-          <w:sz w:val="20"/>
-          <w:szCs w:val="20"/>
-        </w:rPr>
-        <w:t xml:space="preserve"> to one object "sachin".If one reference variable changes the value of the object, it will be affected to all the reference variables. That is why string objects are immutable in java.</w:t>
+        <w:t>Two objects, one in string constant pool and other in non-pool(heap).</w:t>
       </w:r>
     </w:p>
     <w:p>
@@ -1821,8 +1721,7 @@
         <w:pStyle w:val="NormalWeb"/>
         <w:spacing w:before="0" w:beforeAutospacing="0" w:after="0" w:afterAutospacing="0"/>
       </w:pPr>
-      <w:hyperlink r:id="rId14" w:history="1">
-        <w:proofErr w:type="gramStart"/>
+      <w:hyperlink r:id="rId18" w:history="1">
         <w:r>
           <w:rPr>
             <w:rStyle w:val="Hyperlink"/>
@@ -1832,9 +1731,139 @@
             <w:szCs w:val="20"/>
             <w:shd w:val="clear" w:color="auto" w:fill="FFFFFF"/>
           </w:rPr>
-          <w:t>more</w:t>
+          <w:t>more details...</w:t>
         </w:r>
-        <w:proofErr w:type="gramEnd"/>
+      </w:hyperlink>
+    </w:p>
+    <w:p>
+      <w:r>
+        <w:pict>
+          <v:rect id="_x0000_i1043" style="width:0;height:1.5pt" o:hralign="center" o:hrstd="t" o:hr="t" fillcolor="#a0a0a0" stroked="f"/>
+        </w:pict>
+      </w:r>
+    </w:p>
+    <w:p>
+      <w:pPr>
+        <w:pStyle w:val="Heading3"/>
+        <w:shd w:val="clear" w:color="auto" w:fill="FFFFFF"/>
+        <w:spacing w:before="280" w:after="80"/>
+      </w:pPr>
+      <w:r>
+        <w:rPr>
+          <w:rFonts w:ascii="Arial" w:hAnsi="Arial" w:cs="Arial"/>
+          <w:b w:val="0"/>
+          <w:bCs w:val="0"/>
+          <w:color w:val="610B4B"/>
+          <w:sz w:val="32"/>
+          <w:szCs w:val="32"/>
+        </w:rPr>
+        <w:t>90) What is the basic difference between string and stringbuffer object?</w:t>
+      </w:r>
+    </w:p>
+    <w:p>
+      <w:pPr>
+        <w:pStyle w:val="NormalWeb"/>
+        <w:shd w:val="clear" w:color="auto" w:fill="FFFFFF"/>
+        <w:spacing w:before="0" w:beforeAutospacing="0" w:after="0" w:afterAutospacing="0"/>
+      </w:pPr>
+      <w:r>
+        <w:rPr>
+          <w:rFonts w:ascii="Verdana" w:hAnsi="Verdana"/>
+          <w:color w:val="000000"/>
+          <w:sz w:val="20"/>
+          <w:szCs w:val="20"/>
+        </w:rPr>
+        <w:t>String is an immutable object. StringBuffer is a mutable object.</w:t>
+      </w:r>
+    </w:p>
+    <w:p>
+      <w:r>
+        <w:pict>
+          <v:rect id="_x0000_i1044" style="width:0;height:1.5pt" o:hralign="center" o:hrstd="t" o:hr="t" fillcolor="#a0a0a0" stroked="f"/>
+        </w:pict>
+      </w:r>
+    </w:p>
+    <w:p>
+      <w:pPr>
+        <w:pStyle w:val="Heading3"/>
+        <w:shd w:val="clear" w:color="auto" w:fill="FFFFFF"/>
+        <w:spacing w:before="280" w:after="80"/>
+      </w:pPr>
+      <w:r>
+        <w:rPr>
+          <w:rFonts w:ascii="Arial" w:hAnsi="Arial" w:cs="Arial"/>
+          <w:b w:val="0"/>
+          <w:bCs w:val="0"/>
+          <w:color w:val="610B4B"/>
+          <w:sz w:val="32"/>
+          <w:szCs w:val="32"/>
+        </w:rPr>
+        <w:t>91) What is the difference between StringBuffer and StringBuilder ?</w:t>
+      </w:r>
+    </w:p>
+    <w:p>
+      <w:pPr>
+        <w:pStyle w:val="NormalWeb"/>
+        <w:shd w:val="clear" w:color="auto" w:fill="FFFFFF"/>
+        <w:spacing w:before="0" w:beforeAutospacing="0" w:after="0" w:afterAutospacing="0"/>
+      </w:pPr>
+      <w:r>
+        <w:rPr>
+          <w:rFonts w:ascii="Verdana" w:hAnsi="Verdana"/>
+          <w:color w:val="000000"/>
+          <w:sz w:val="20"/>
+          <w:szCs w:val="20"/>
+        </w:rPr>
+        <w:t>StringBuffer is synchronized whereas StringBuilder is not synchronized.</w:t>
+      </w:r>
+    </w:p>
+    <w:p>
+      <w:r>
+        <w:pict>
+          <v:rect id="_x0000_i1045" style="width:0;height:1.5pt" o:hralign="center" o:hrstd="t" o:hr="t" fillcolor="#a0a0a0" stroked="f"/>
+        </w:pict>
+      </w:r>
+    </w:p>
+    <w:p>
+      <w:pPr>
+        <w:pStyle w:val="Heading3"/>
+        <w:shd w:val="clear" w:color="auto" w:fill="FFFFFF"/>
+        <w:spacing w:before="280" w:after="80"/>
+      </w:pPr>
+      <w:r>
+        <w:rPr>
+          <w:rFonts w:ascii="Arial" w:hAnsi="Arial" w:cs="Arial"/>
+          <w:b w:val="0"/>
+          <w:bCs w:val="0"/>
+          <w:color w:val="610B4B"/>
+          <w:sz w:val="32"/>
+          <w:szCs w:val="32"/>
+        </w:rPr>
+        <w:t>92) How can we create immutable class in java ?</w:t>
+      </w:r>
+    </w:p>
+    <w:p>
+      <w:pPr>
+        <w:pStyle w:val="NormalWeb"/>
+        <w:shd w:val="clear" w:color="auto" w:fill="FFFFFF"/>
+        <w:spacing w:before="0" w:beforeAutospacing="0" w:after="0" w:afterAutospacing="0"/>
+      </w:pPr>
+      <w:r>
+        <w:rPr>
+          <w:rFonts w:ascii="Verdana" w:hAnsi="Verdana"/>
+          <w:color w:val="000000"/>
+          <w:sz w:val="20"/>
+          <w:szCs w:val="20"/>
+        </w:rPr>
+        <w:t>We can create immutable class as the String class by defining final class and</w:t>
+      </w:r>
+    </w:p>
+    <w:p>
+      <w:pPr>
+        <w:pStyle w:val="NormalWeb"/>
+        <w:spacing w:before="0" w:beforeAutospacing="0" w:after="0" w:afterAutospacing="0"/>
+      </w:pPr>
+      <w:hyperlink r:id="rId19" w:history="1">
         <w:r>
           <w:rPr>
             <w:rStyle w:val="Hyperlink"/>
@@ -1844,14 +1873,14 @@
             <w:szCs w:val="20"/>
             <w:shd w:val="clear" w:color="auto" w:fill="FFFFFF"/>
           </w:rPr>
-          <w:t xml:space="preserve"> details...</w:t>
+          <w:t>more details...</w:t>
         </w:r>
       </w:hyperlink>
     </w:p>
     <w:p>
       <w:r>
         <w:pict>
-          <v:rect id="_x0000_i1039" style="width:0;height:1.5pt" o:hralign="center" o:hrstd="t" o:hr="t" fillcolor="#a0a0a0" stroked="f"/>
+          <v:rect id="_x0000_i1046" style="width:0;height:1.5pt" o:hralign="center" o:hrstd="t" o:hr="t" fillcolor="#a0a0a0" stroked="f"/>
         </w:pict>
       </w:r>
     </w:p>
@@ -1870,7 +1899,7 @@
           <w:sz w:val="32"/>
           <w:szCs w:val="32"/>
         </w:rPr>
-        <w:t>86) How many ways we can create the string object?</w:t>
+        <w:t>93) What is the purpose of toString() method in java ?</w:t>
       </w:r>
     </w:p>
     <w:p>
@@ -1886,7 +1915,7 @@
           <w:sz w:val="20"/>
           <w:szCs w:val="20"/>
         </w:rPr>
-        <w:t>There are two ways to create the string object, by string literal and by new keyword.</w:t>
+        <w:t>The toString() method returns the string representation of any object. If you print any object, java compiler internally invokes the toString() method on the object. So overriding the toString() method, returns the desired output, it can be the state of an object etc. depends on your implementation.</w:t>
       </w:r>
     </w:p>
     <w:p>
@@ -1894,8 +1923,7 @@
         <w:pStyle w:val="NormalWeb"/>
         <w:spacing w:before="0" w:beforeAutospacing="0" w:after="0" w:afterAutospacing="0"/>
       </w:pPr>
-      <w:hyperlink r:id="rId15" w:history="1">
-        <w:proofErr w:type="gramStart"/>
+      <w:hyperlink r:id="rId20" w:history="1">
         <w:r>
           <w:rPr>
             <w:rStyle w:val="Hyperlink"/>
@@ -1905,9 +1933,94 @@
             <w:szCs w:val="20"/>
             <w:shd w:val="clear" w:color="auto" w:fill="FFFFFF"/>
           </w:rPr>
-          <w:t>more</w:t>
+          <w:t>more details...</w:t>
         </w:r>
-        <w:proofErr w:type="gramEnd"/>
+      </w:hyperlink>
+    </w:p>
+    <w:p>
+      <w:r>
+        <w:pict>
+          <v:rect id="_x0000_i1047" style="width:0;height:1.5pt" o:hralign="center" o:hrstd="t" o:hr="t" fillcolor="#a0a0a0" stroked="f"/>
+        </w:pict>
+      </w:r>
+    </w:p>
+    <w:p>
+      <w:pPr>
+        <w:pStyle w:val="Heading2"/>
+        <w:spacing w:before="360" w:after="80"/>
+        <w:jc w:val="center"/>
+      </w:pPr>
+      <w:r>
+        <w:rPr>
+          <w:rFonts w:ascii="Arial" w:hAnsi="Arial" w:cs="Arial"/>
+          <w:b w:val="0"/>
+          <w:bCs w:val="0"/>
+          <w:color w:val="FFFFFF"/>
+          <w:sz w:val="27"/>
+          <w:szCs w:val="27"/>
+        </w:rPr>
+        <w:t>Core Java : Nested classes and Interfaces Interview Questions</w:t>
+      </w:r>
+    </w:p>
+    <w:p>
+      <w:r>
+        <w:pict>
+          <v:rect id="_x0000_i1048" style="width:0;height:1.5pt" o:hralign="center" o:hrstd="t" o:hr="t" fillcolor="#a0a0a0" stroked="f"/>
+        </w:pict>
+      </w:r>
+    </w:p>
+    <w:p>
+      <w:pPr>
+        <w:pStyle w:val="Heading3"/>
+        <w:shd w:val="clear" w:color="auto" w:fill="FFFFFF"/>
+        <w:spacing w:before="280" w:after="80"/>
+      </w:pPr>
+      <w:r>
+        <w:rPr>
+          <w:rFonts w:ascii="Arial" w:hAnsi="Arial" w:cs="Arial"/>
+          <w:b w:val="0"/>
+          <w:bCs w:val="0"/>
+          <w:color w:val="610B4B"/>
+          <w:sz w:val="32"/>
+          <w:szCs w:val="32"/>
+        </w:rPr>
+        <w:lastRenderedPageBreak/>
+        <w:t>94)What is nested class?</w:t>
+      </w:r>
+      <w:r>
+        <w:rPr>
+          <w:rFonts w:ascii="Arial" w:hAnsi="Arial" w:cs="Arial"/>
+          <w:b w:val="0"/>
+          <w:bCs w:val="0"/>
+          <w:color w:val="610B4B"/>
+          <w:sz w:val="32"/>
+          <w:szCs w:val="32"/>
+        </w:rPr>
+        <w:t xml:space="preserve"> </w:t>
+      </w:r>
+    </w:p>
+    <w:p>
+      <w:pPr>
+        <w:pStyle w:val="NormalWeb"/>
+        <w:shd w:val="clear" w:color="auto" w:fill="FFFFFF"/>
+        <w:spacing w:before="0" w:beforeAutospacing="0" w:after="0" w:afterAutospacing="0"/>
+      </w:pPr>
+      <w:r>
+        <w:rPr>
+          <w:rFonts w:ascii="Verdana" w:hAnsi="Verdana"/>
+          <w:color w:val="000000"/>
+          <w:sz w:val="20"/>
+          <w:szCs w:val="20"/>
+        </w:rPr>
+        <w:t>A class which is declared inside another class is known as nested class. There are 4 types of nested class member inner class, local inner class, annonymous inner class and static nested class.</w:t>
+      </w:r>
+    </w:p>
+    <w:p>
+      <w:pPr>
+        <w:pStyle w:val="NormalWeb"/>
+        <w:spacing w:before="0" w:beforeAutospacing="0" w:after="0" w:afterAutospacing="0"/>
+      </w:pPr>
+      <w:hyperlink r:id="rId21" w:history="1">
         <w:r>
           <w:rPr>
             <w:rStyle w:val="Hyperlink"/>
@@ -1917,14 +2030,14 @@
             <w:szCs w:val="20"/>
             <w:shd w:val="clear" w:color="auto" w:fill="FFFFFF"/>
           </w:rPr>
-          <w:t xml:space="preserve"> details...</w:t>
+          <w:t>more details...</w:t>
         </w:r>
       </w:hyperlink>
     </w:p>
     <w:p>
       <w:r>
         <w:pict>
-          <v:rect id="_x0000_i1040" style="width:0;height:1.5pt" o:hralign="center" o:hrstd="t" o:hr="t" fillcolor="#a0a0a0" stroked="f"/>
+          <v:rect id="_x0000_i1049" style="width:0;height:1.5pt" o:hralign="center" o:hrstd="t" o:hr="t" fillcolor="#a0a0a0" stroked="f"/>
         </w:pict>
       </w:r>
     </w:p>
@@ -1943,166 +2056,31 @@
           <w:sz w:val="32"/>
           <w:szCs w:val="32"/>
         </w:rPr>
-        <w:t>87) How many objects will be created in the following code?</w:t>
-      </w:r>
-    </w:p>
-    <w:p>
-      <w:pPr>
-        <w:pStyle w:val="NormalWeb"/>
-        <w:numPr>
-          <w:ilvl w:val="0"/>
-          <w:numId w:val="12"/>
-        </w:numPr>
-        <w:spacing w:before="180" w:beforeAutospacing="0" w:after="0" w:afterAutospacing="0"/>
-        <w:textAlignment w:val="baseline"/>
+        <w:t>95) Is there any difference between nested classes and inner classes?</w:t>
+      </w:r>
+    </w:p>
+    <w:p>
+      <w:pPr>
+        <w:pStyle w:val="NormalWeb"/>
+        <w:shd w:val="clear" w:color="auto" w:fill="FFFFFF"/>
+        <w:spacing w:before="0" w:beforeAutospacing="0" w:after="0" w:afterAutospacing="0"/>
+      </w:pPr>
+      <w:r>
         <w:rPr>
           <w:rFonts w:ascii="Verdana" w:hAnsi="Verdana"/>
           <w:color w:val="000000"/>
           <w:sz w:val="20"/>
           <w:szCs w:val="20"/>
         </w:rPr>
-      </w:pPr>
-      <w:r>
-        <w:rPr>
-          <w:rFonts w:ascii="Verdana" w:hAnsi="Verdana"/>
-          <w:color w:val="000000"/>
-          <w:sz w:val="20"/>
-          <w:szCs w:val="20"/>
-        </w:rPr>
-        <w:t>String s1=</w:t>
-      </w:r>
-      <w:r>
-        <w:rPr>
-          <w:rFonts w:ascii="Verdana" w:hAnsi="Verdana"/>
-          <w:color w:val="0000FF"/>
-          <w:sz w:val="20"/>
-          <w:szCs w:val="20"/>
-        </w:rPr>
-        <w:t>"Welcome"</w:t>
-      </w:r>
-      <w:r>
-        <w:rPr>
-          <w:rFonts w:ascii="Verdana" w:hAnsi="Verdana"/>
-          <w:color w:val="000000"/>
-          <w:sz w:val="20"/>
-          <w:szCs w:val="20"/>
-        </w:rPr>
-        <w:t>;  </w:t>
-      </w:r>
-    </w:p>
-    <w:p>
-      <w:pPr>
-        <w:pStyle w:val="NormalWeb"/>
-        <w:numPr>
-          <w:ilvl w:val="0"/>
-          <w:numId w:val="12"/>
-        </w:numPr>
+        <w:t>Yes, inner classes are non-static nested classes i.e. inner classes are the part of nested classes.</w:t>
+      </w:r>
+    </w:p>
+    <w:p>
+      <w:pPr>
+        <w:pStyle w:val="NormalWeb"/>
         <w:spacing w:before="0" w:beforeAutospacing="0" w:after="0" w:afterAutospacing="0"/>
-        <w:textAlignment w:val="baseline"/>
-        <w:rPr>
-          <w:rFonts w:ascii="Verdana" w:hAnsi="Verdana"/>
-          <w:color w:val="000000"/>
-          <w:sz w:val="20"/>
-          <w:szCs w:val="20"/>
-        </w:rPr>
-      </w:pPr>
-      <w:r>
-        <w:rPr>
-          <w:rFonts w:ascii="Verdana" w:hAnsi="Verdana"/>
-          <w:color w:val="000000"/>
-          <w:sz w:val="20"/>
-          <w:szCs w:val="20"/>
-        </w:rPr>
-        <w:t>String s2=</w:t>
-      </w:r>
-      <w:r>
-        <w:rPr>
-          <w:rFonts w:ascii="Verdana" w:hAnsi="Verdana"/>
-          <w:color w:val="0000FF"/>
-          <w:sz w:val="20"/>
-          <w:szCs w:val="20"/>
-        </w:rPr>
-        <w:t>"Welcome"</w:t>
-      </w:r>
-      <w:r>
-        <w:rPr>
-          <w:rFonts w:ascii="Verdana" w:hAnsi="Verdana"/>
-          <w:color w:val="000000"/>
-          <w:sz w:val="20"/>
-          <w:szCs w:val="20"/>
-        </w:rPr>
-        <w:t>;  </w:t>
-      </w:r>
-    </w:p>
-    <w:p>
-      <w:pPr>
-        <w:pStyle w:val="NormalWeb"/>
-        <w:numPr>
-          <w:ilvl w:val="0"/>
-          <w:numId w:val="12"/>
-        </w:numPr>
-        <w:spacing w:before="0" w:beforeAutospacing="0" w:after="120" w:afterAutospacing="0"/>
-        <w:textAlignment w:val="baseline"/>
-        <w:rPr>
-          <w:rFonts w:ascii="Verdana" w:hAnsi="Verdana"/>
-          <w:color w:val="000000"/>
-          <w:sz w:val="20"/>
-          <w:szCs w:val="20"/>
-        </w:rPr>
-      </w:pPr>
-      <w:r>
-        <w:rPr>
-          <w:rFonts w:ascii="Verdana" w:hAnsi="Verdana"/>
-          <w:color w:val="000000"/>
-          <w:sz w:val="20"/>
-          <w:szCs w:val="20"/>
-        </w:rPr>
-        <w:t>String s3=</w:t>
-      </w:r>
-      <w:r>
-        <w:rPr>
-          <w:rFonts w:ascii="Verdana" w:hAnsi="Verdana"/>
-          <w:color w:val="0000FF"/>
-          <w:sz w:val="20"/>
-          <w:szCs w:val="20"/>
-        </w:rPr>
-        <w:t>"Welcome"</w:t>
-      </w:r>
-      <w:r>
-        <w:rPr>
-          <w:rFonts w:ascii="Verdana" w:hAnsi="Verdana"/>
-          <w:color w:val="000000"/>
-          <w:sz w:val="20"/>
-          <w:szCs w:val="20"/>
-        </w:rPr>
-        <w:t>;  </w:t>
-      </w:r>
-    </w:p>
-    <w:p>
-      <w:pPr>
-        <w:pStyle w:val="NormalWeb"/>
-        <w:shd w:val="clear" w:color="auto" w:fill="FFFFFF"/>
-        <w:spacing w:before="0" w:beforeAutospacing="0" w:after="0" w:afterAutospacing="0"/>
-      </w:pPr>
-      <w:proofErr w:type="gramStart"/>
-      <w:r>
-        <w:rPr>
-          <w:rFonts w:ascii="Verdana" w:hAnsi="Verdana"/>
-          <w:color w:val="000000"/>
-          <w:sz w:val="20"/>
-          <w:szCs w:val="20"/>
-        </w:rPr>
-        <w:t>Only one object.</w:t>
-      </w:r>
-      <w:proofErr w:type="gramEnd"/>
-    </w:p>
-    <w:p>
-      <w:pPr>
-        <w:pStyle w:val="NormalWeb"/>
-        <w:spacing w:before="0" w:beforeAutospacing="0" w:after="0" w:afterAutospacing="0"/>
-      </w:pPr>
-      <w:hyperlink r:id="rId16" w:history="1">
-        <w:proofErr w:type="gramStart"/>
+      </w:pPr>
+      <w:hyperlink r:id="rId22" w:history="1">
         <w:r>
           <w:rPr>
             <w:rStyle w:val="Hyperlink"/>
@@ -2112,9 +2090,68 @@
             <w:szCs w:val="20"/>
             <w:shd w:val="clear" w:color="auto" w:fill="FFFFFF"/>
           </w:rPr>
-          <w:t>more</w:t>
+          <w:t>more details...</w:t>
         </w:r>
-        <w:proofErr w:type="gramEnd"/>
+      </w:hyperlink>
+    </w:p>
+    <w:p>
+      <w:r>
+        <w:pict>
+          <v:rect id="_x0000_i1050" style="width:0;height:1.5pt" o:hralign="center" o:hrstd="t" o:hr="t" fillcolor="#a0a0a0" stroked="f"/>
+        </w:pict>
+      </w:r>
+    </w:p>
+    <w:p>
+      <w:pPr>
+        <w:pStyle w:val="Heading3"/>
+        <w:shd w:val="clear" w:color="auto" w:fill="FFFFFF"/>
+        <w:spacing w:before="280" w:after="80"/>
+      </w:pPr>
+      <w:r>
+        <w:rPr>
+          <w:rFonts w:ascii="Arial" w:hAnsi="Arial" w:cs="Arial"/>
+          <w:b w:val="0"/>
+          <w:bCs w:val="0"/>
+          <w:color w:val="610B4B"/>
+          <w:sz w:val="32"/>
+          <w:szCs w:val="32"/>
+        </w:rPr>
+        <w:t>96) Can we access the non-final local variable, inside the local inner class?</w:t>
+      </w:r>
+      <w:r>
+        <w:rPr>
+          <w:rFonts w:ascii="Arial" w:hAnsi="Arial" w:cs="Arial"/>
+          <w:b w:val="0"/>
+          <w:bCs w:val="0"/>
+          <w:color w:val="610B4B"/>
+          <w:sz w:val="32"/>
+          <w:szCs w:val="32"/>
+        </w:rPr>
+        <w:t xml:space="preserve"> Continuee</w:t>
+      </w:r>
+    </w:p>
+    <w:p>
+      <w:pPr>
+        <w:pStyle w:val="NormalWeb"/>
+        <w:shd w:val="clear" w:color="auto" w:fill="FFFFFF"/>
+        <w:spacing w:before="0" w:beforeAutospacing="0" w:after="0" w:afterAutospacing="0"/>
+      </w:pPr>
+      <w:r>
+        <w:rPr>
+          <w:rFonts w:ascii="Verdana" w:hAnsi="Verdana"/>
+          <w:color w:val="000000"/>
+          <w:sz w:val="20"/>
+          <w:szCs w:val="20"/>
+        </w:rPr>
+        <w:t>No, local variable must be constant if you want to access it in local inner class.</w:t>
+      </w:r>
+    </w:p>
+    <w:p>
+      <w:pPr>
+        <w:pStyle w:val="NormalWeb"/>
+        <w:spacing w:before="0" w:beforeAutospacing="0" w:after="0" w:afterAutospacing="0"/>
+      </w:pPr>
+      <w:hyperlink r:id="rId23" w:history="1">
         <w:r>
           <w:rPr>
             <w:rStyle w:val="Hyperlink"/>
@@ -2124,14 +2161,14 @@
             <w:szCs w:val="20"/>
             <w:shd w:val="clear" w:color="auto" w:fill="FFFFFF"/>
           </w:rPr>
-          <w:t xml:space="preserve"> details...</w:t>
+          <w:t>more details...</w:t>
         </w:r>
       </w:hyperlink>
     </w:p>
     <w:p>
       <w:r>
         <w:pict>
-          <v:rect id="_x0000_i1041" style="width:0;height:1.5pt" o:hralign="center" o:hrstd="t" o:hr="t" fillcolor="#a0a0a0" stroked="f"/>
+          <v:rect id="_x0000_i1051" style="width:0;height:1.5pt" o:hralign="center" o:hrstd="t" o:hr="t" fillcolor="#a0a0a0" stroked="f"/>
         </w:pict>
       </w:r>
     </w:p>
@@ -2150,8 +2187,7 @@
           <w:sz w:val="32"/>
           <w:szCs w:val="32"/>
         </w:rPr>
-        <w:lastRenderedPageBreak/>
-        <w:t>88) Why java uses the concept of string literal?</w:t>
+        <w:t>97) What is nested interface ?</w:t>
       </w:r>
     </w:p>
     <w:p>
@@ -2160,7 +2196,6 @@
         <w:shd w:val="clear" w:color="auto" w:fill="FFFFFF"/>
         <w:spacing w:before="0" w:beforeAutospacing="0" w:after="0" w:afterAutospacing="0"/>
       </w:pPr>
-      <w:proofErr w:type="gramStart"/>
       <w:r>
         <w:rPr>
           <w:rFonts w:ascii="Verdana" w:hAnsi="Verdana"/>
@@ -2168,17 +2203,15 @@
           <w:sz w:val="20"/>
           <w:szCs w:val="20"/>
         </w:rPr>
-        <w:t>To make Java more memory efficient (because no new objects are created if it exists already in string constant pool).</w:t>
-      </w:r>
-      <w:proofErr w:type="gramEnd"/>
+        <w:t>Any interface i.e. declared inside the interface or class, is known as nested interface. It is static by default.</w:t>
+      </w:r>
     </w:p>
     <w:p>
       <w:pPr>
         <w:pStyle w:val="NormalWeb"/>
         <w:spacing w:before="0" w:beforeAutospacing="0" w:after="0" w:afterAutospacing="0"/>
       </w:pPr>
-      <w:hyperlink r:id="rId17" w:history="1">
-        <w:proofErr w:type="gramStart"/>
+      <w:hyperlink r:id="rId24" w:history="1">
         <w:r>
           <w:rPr>
             <w:rStyle w:val="Hyperlink"/>
@@ -2188,9 +2221,57 @@
             <w:szCs w:val="20"/>
             <w:shd w:val="clear" w:color="auto" w:fill="FFFFFF"/>
           </w:rPr>
-          <w:t>more</w:t>
+          <w:t>more details...</w:t>
         </w:r>
-        <w:proofErr w:type="gramEnd"/>
+      </w:hyperlink>
+    </w:p>
+    <w:p>
+      <w:r>
+        <w:pict>
+          <v:rect id="_x0000_i1052" style="width:0;height:1.5pt" o:hralign="center" o:hrstd="t" o:hr="t" fillcolor="#a0a0a0" stroked="f"/>
+        </w:pict>
+      </w:r>
+    </w:p>
+    <w:p>
+      <w:pPr>
+        <w:pStyle w:val="Heading3"/>
+        <w:shd w:val="clear" w:color="auto" w:fill="FFFFFF"/>
+        <w:spacing w:before="280" w:after="80"/>
+      </w:pPr>
+      <w:r>
+        <w:rPr>
+          <w:rFonts w:ascii="Arial" w:hAnsi="Arial" w:cs="Arial"/>
+          <w:b w:val="0"/>
+          <w:bCs w:val="0"/>
+          <w:color w:val="610B4B"/>
+          <w:sz w:val="32"/>
+          <w:szCs w:val="32"/>
+        </w:rPr>
+        <w:t>98) Can a class have an interface?</w:t>
+      </w:r>
+    </w:p>
+    <w:p>
+      <w:pPr>
+        <w:pStyle w:val="NormalWeb"/>
+        <w:shd w:val="clear" w:color="auto" w:fill="FFFFFF"/>
+        <w:spacing w:before="0" w:beforeAutospacing="0" w:after="0" w:afterAutospacing="0"/>
+      </w:pPr>
+      <w:r>
+        <w:rPr>
+          <w:rFonts w:ascii="Verdana" w:hAnsi="Verdana"/>
+          <w:color w:val="000000"/>
+          <w:sz w:val="20"/>
+          <w:szCs w:val="20"/>
+        </w:rPr>
+        <w:t>Yes, it is known as nested interface.</w:t>
+      </w:r>
+    </w:p>
+    <w:p>
+      <w:pPr>
+        <w:pStyle w:val="NormalWeb"/>
+        <w:spacing w:before="0" w:beforeAutospacing="0" w:after="0" w:afterAutospacing="0"/>
+      </w:pPr>
+      <w:hyperlink r:id="rId25" w:history="1">
         <w:r>
           <w:rPr>
             <w:rStyle w:val="Hyperlink"/>
@@ -2200,14 +2281,14 @@
             <w:szCs w:val="20"/>
             <w:shd w:val="clear" w:color="auto" w:fill="FFFFFF"/>
           </w:rPr>
-          <w:t xml:space="preserve"> details...</w:t>
+          <w:t>more details...</w:t>
         </w:r>
       </w:hyperlink>
     </w:p>
     <w:p>
       <w:r>
         <w:pict>
-          <v:rect id="_x0000_i1042" style="width:0;height:1.5pt" o:hralign="center" o:hrstd="t" o:hr="t" fillcolor="#a0a0a0" stroked="f"/>
+          <v:rect id="_x0000_i1053" style="width:0;height:1.5pt" o:hralign="center" o:hrstd="t" o:hr="t" fillcolor="#a0a0a0" stroked="f"/>
         </w:pict>
       </w:r>
     </w:p>
@@ -2226,140 +2307,31 @@
           <w:sz w:val="32"/>
           <w:szCs w:val="32"/>
         </w:rPr>
-        <w:t>89</w:t>
-      </w:r>
-      <w:proofErr w:type="gramStart"/>
-      <w:r>
-        <w:rPr>
-          <w:rFonts w:ascii="Arial" w:hAnsi="Arial" w:cs="Arial"/>
-          <w:b w:val="0"/>
-          <w:bCs w:val="0"/>
-          <w:color w:val="610B4B"/>
-          <w:sz w:val="32"/>
-          <w:szCs w:val="32"/>
-        </w:rPr>
-        <w:t>)How</w:t>
-      </w:r>
-      <w:proofErr w:type="gramEnd"/>
-      <w:r>
-        <w:rPr>
-          <w:rFonts w:ascii="Arial" w:hAnsi="Arial" w:cs="Arial"/>
-          <w:b w:val="0"/>
-          <w:bCs w:val="0"/>
-          <w:color w:val="610B4B"/>
-          <w:sz w:val="32"/>
-          <w:szCs w:val="32"/>
-        </w:rPr>
-        <w:t xml:space="preserve"> many objects will be created in the following code?</w:t>
-      </w:r>
-    </w:p>
-    <w:p>
-      <w:pPr>
-        <w:pStyle w:val="NormalWeb"/>
-        <w:numPr>
-          <w:ilvl w:val="0"/>
-          <w:numId w:val="13"/>
-        </w:numPr>
-        <w:spacing w:before="180" w:beforeAutospacing="0" w:after="120" w:afterAutospacing="0"/>
-        <w:textAlignment w:val="baseline"/>
+        <w:t>99) Can an Interface have a class?</w:t>
+      </w:r>
+    </w:p>
+    <w:p>
+      <w:pPr>
+        <w:pStyle w:val="NormalWeb"/>
+        <w:shd w:val="clear" w:color="auto" w:fill="FFFFFF"/>
+        <w:spacing w:before="0" w:beforeAutospacing="0" w:after="0" w:afterAutospacing="0"/>
+      </w:pPr>
+      <w:r>
         <w:rPr>
           <w:rFonts w:ascii="Verdana" w:hAnsi="Verdana"/>
           <w:color w:val="000000"/>
           <w:sz w:val="20"/>
           <w:szCs w:val="20"/>
         </w:rPr>
-      </w:pPr>
-      <w:r>
-        <w:rPr>
-          <w:rFonts w:ascii="Verdana" w:hAnsi="Verdana"/>
-          <w:color w:val="000000"/>
-          <w:sz w:val="20"/>
-          <w:szCs w:val="20"/>
-        </w:rPr>
-        <w:t xml:space="preserve">String s = </w:t>
-      </w:r>
-      <w:r>
-        <w:rPr>
-          <w:rFonts w:ascii="Verdana" w:hAnsi="Verdana"/>
-          <w:b/>
-          <w:bCs/>
-          <w:color w:val="006699"/>
-          <w:sz w:val="20"/>
-          <w:szCs w:val="20"/>
-        </w:rPr>
-        <w:t>new</w:t>
-      </w:r>
-      <w:r>
-        <w:rPr>
-          <w:rFonts w:ascii="Verdana" w:hAnsi="Verdana"/>
-          <w:color w:val="000000"/>
-          <w:sz w:val="20"/>
-          <w:szCs w:val="20"/>
-        </w:rPr>
-        <w:t xml:space="preserve"> String(</w:t>
-      </w:r>
-      <w:r>
-        <w:rPr>
-          <w:rFonts w:ascii="Verdana" w:hAnsi="Verdana"/>
-          <w:color w:val="0000FF"/>
-          <w:sz w:val="20"/>
-          <w:szCs w:val="20"/>
-        </w:rPr>
-        <w:t>"Welcome"</w:t>
-      </w:r>
-      <w:r>
-        <w:rPr>
-          <w:rFonts w:ascii="Verdana" w:hAnsi="Verdana"/>
-          <w:color w:val="000000"/>
-          <w:sz w:val="20"/>
-          <w:szCs w:val="20"/>
-        </w:rPr>
-        <w:t>);  </w:t>
-      </w:r>
-    </w:p>
-    <w:p>
-      <w:pPr>
-        <w:pStyle w:val="NormalWeb"/>
-        <w:shd w:val="clear" w:color="auto" w:fill="FFFFFF"/>
+        <w:t>Yes, they are static implicitely.</w:t>
+      </w:r>
+    </w:p>
+    <w:p>
+      <w:pPr>
+        <w:pStyle w:val="NormalWeb"/>
         <w:spacing w:before="0" w:beforeAutospacing="0" w:after="0" w:afterAutospacing="0"/>
       </w:pPr>
-      <w:r>
-        <w:rPr>
-          <w:rFonts w:ascii="Verdana" w:hAnsi="Verdana"/>
-          <w:color w:val="000000"/>
-          <w:sz w:val="20"/>
-          <w:szCs w:val="20"/>
-        </w:rPr>
-        <w:t>Two objects, one in string constant pool and other in non-</w:t>
-      </w:r>
-      <w:proofErr w:type="gramStart"/>
-      <w:r>
-        <w:rPr>
-          <w:rFonts w:ascii="Verdana" w:hAnsi="Verdana"/>
-          <w:color w:val="000000"/>
-          <w:sz w:val="20"/>
-          <w:szCs w:val="20"/>
-        </w:rPr>
-        <w:t>pool(</w:t>
-      </w:r>
-      <w:proofErr w:type="gramEnd"/>
-      <w:r>
-        <w:rPr>
-          <w:rFonts w:ascii="Verdana" w:hAnsi="Verdana"/>
-          <w:color w:val="000000"/>
-          <w:sz w:val="20"/>
-          <w:szCs w:val="20"/>
-        </w:rPr>
-        <w:t>heap).</w:t>
-      </w:r>
-    </w:p>
-    <w:p>
-      <w:pPr>
-        <w:pStyle w:val="NormalWeb"/>
-        <w:spacing w:before="0" w:beforeAutospacing="0" w:after="0" w:afterAutospacing="0"/>
-      </w:pPr>
-      <w:hyperlink r:id="rId18" w:history="1">
-        <w:proofErr w:type="gramStart"/>
+      <w:hyperlink r:id="rId26" w:history="1">
         <w:r>
           <w:rPr>
             <w:rStyle w:val="Hyperlink"/>
@@ -2369,946 +2341,7 @@
             <w:szCs w:val="20"/>
             <w:shd w:val="clear" w:color="auto" w:fill="FFFFFF"/>
           </w:rPr>
-          <w:t>more</w:t>
-        </w:r>
-        <w:proofErr w:type="gramEnd"/>
-        <w:r>
-          <w:rPr>
-            <w:rStyle w:val="Hyperlink"/>
-            <w:rFonts w:ascii="Verdana" w:hAnsi="Verdana"/>
-            <w:color w:val="008000"/>
-            <w:sz w:val="20"/>
-            <w:szCs w:val="20"/>
-            <w:shd w:val="clear" w:color="auto" w:fill="FFFFFF"/>
-          </w:rPr>
-          <w:t xml:space="preserve"> details...</w:t>
-        </w:r>
-      </w:hyperlink>
-    </w:p>
-    <w:p>
-      <w:r>
-        <w:pict>
-          <v:rect id="_x0000_i1043" style="width:0;height:1.5pt" o:hralign="center" o:hrstd="t" o:hr="t" fillcolor="#a0a0a0" stroked="f"/>
-        </w:pict>
-      </w:r>
-    </w:p>
-    <w:p>
-      <w:pPr>
-        <w:pStyle w:val="Heading3"/>
-        <w:shd w:val="clear" w:color="auto" w:fill="FFFFFF"/>
-        <w:spacing w:before="280" w:after="80"/>
-      </w:pPr>
-      <w:r>
-        <w:rPr>
-          <w:rFonts w:ascii="Arial" w:hAnsi="Arial" w:cs="Arial"/>
-          <w:b w:val="0"/>
-          <w:bCs w:val="0"/>
-          <w:color w:val="610B4B"/>
-          <w:sz w:val="32"/>
-          <w:szCs w:val="32"/>
-        </w:rPr>
-        <w:t xml:space="preserve">90) What is the basic difference between string and </w:t>
-      </w:r>
-      <w:proofErr w:type="spellStart"/>
-      <w:r>
-        <w:rPr>
-          <w:rFonts w:ascii="Arial" w:hAnsi="Arial" w:cs="Arial"/>
-          <w:b w:val="0"/>
-          <w:bCs w:val="0"/>
-          <w:color w:val="610B4B"/>
-          <w:sz w:val="32"/>
-          <w:szCs w:val="32"/>
-        </w:rPr>
-        <w:t>stringbuffer</w:t>
-      </w:r>
-      <w:proofErr w:type="spellEnd"/>
-      <w:r>
-        <w:rPr>
-          <w:rFonts w:ascii="Arial" w:hAnsi="Arial" w:cs="Arial"/>
-          <w:b w:val="0"/>
-          <w:bCs w:val="0"/>
-          <w:color w:val="610B4B"/>
-          <w:sz w:val="32"/>
-          <w:szCs w:val="32"/>
-        </w:rPr>
-        <w:t xml:space="preserve"> object?</w:t>
-      </w:r>
-    </w:p>
-    <w:p>
-      <w:pPr>
-        <w:pStyle w:val="NormalWeb"/>
-        <w:shd w:val="clear" w:color="auto" w:fill="FFFFFF"/>
-        <w:spacing w:before="0" w:beforeAutospacing="0" w:after="0" w:afterAutospacing="0"/>
-      </w:pPr>
-      <w:r>
-        <w:rPr>
-          <w:rFonts w:ascii="Verdana" w:hAnsi="Verdana"/>
-          <w:color w:val="000000"/>
-          <w:sz w:val="20"/>
-          <w:szCs w:val="20"/>
-        </w:rPr>
-        <w:t>String is an immutable object. StringBuffer is a mutable object.</w:t>
-      </w:r>
-    </w:p>
-    <w:p>
-      <w:r>
-        <w:pict>
-          <v:rect id="_x0000_i1044" style="width:0;height:1.5pt" o:hralign="center" o:hrstd="t" o:hr="t" fillcolor="#a0a0a0" stroked="f"/>
-        </w:pict>
-      </w:r>
-    </w:p>
-    <w:p>
-      <w:pPr>
-        <w:pStyle w:val="Heading3"/>
-        <w:shd w:val="clear" w:color="auto" w:fill="FFFFFF"/>
-        <w:spacing w:before="280" w:after="80"/>
-      </w:pPr>
-      <w:r>
-        <w:rPr>
-          <w:rFonts w:ascii="Arial" w:hAnsi="Arial" w:cs="Arial"/>
-          <w:b w:val="0"/>
-          <w:bCs w:val="0"/>
-          <w:color w:val="610B4B"/>
-          <w:sz w:val="32"/>
-          <w:szCs w:val="32"/>
-        </w:rPr>
-        <w:t xml:space="preserve">91) What is the difference between StringBuffer and </w:t>
-      </w:r>
-      <w:proofErr w:type="gramStart"/>
-      <w:r>
-        <w:rPr>
-          <w:rFonts w:ascii="Arial" w:hAnsi="Arial" w:cs="Arial"/>
-          <w:b w:val="0"/>
-          <w:bCs w:val="0"/>
-          <w:color w:val="610B4B"/>
-          <w:sz w:val="32"/>
-          <w:szCs w:val="32"/>
-        </w:rPr>
-        <w:t>StringBuilder ?</w:t>
-      </w:r>
-      <w:proofErr w:type="gramEnd"/>
-    </w:p>
-    <w:p>
-      <w:pPr>
-        <w:pStyle w:val="NormalWeb"/>
-        <w:shd w:val="clear" w:color="auto" w:fill="FFFFFF"/>
-        <w:spacing w:before="0" w:beforeAutospacing="0" w:after="0" w:afterAutospacing="0"/>
-      </w:pPr>
-      <w:r>
-        <w:rPr>
-          <w:rFonts w:ascii="Verdana" w:hAnsi="Verdana"/>
-          <w:color w:val="000000"/>
-          <w:sz w:val="20"/>
-          <w:szCs w:val="20"/>
-        </w:rPr>
-        <w:t>StringBuffer is synchronized whereas StringBuilder is not synchronized.</w:t>
-      </w:r>
-    </w:p>
-    <w:p>
-      <w:r>
-        <w:pict>
-          <v:rect id="_x0000_i1045" style="width:0;height:1.5pt" o:hralign="center" o:hrstd="t" o:hr="t" fillcolor="#a0a0a0" stroked="f"/>
-        </w:pict>
-      </w:r>
-    </w:p>
-    <w:p>
-      <w:pPr>
-        <w:pStyle w:val="Heading3"/>
-        <w:shd w:val="clear" w:color="auto" w:fill="FFFFFF"/>
-        <w:spacing w:before="280" w:after="80"/>
-      </w:pPr>
-      <w:r>
-        <w:rPr>
-          <w:rFonts w:ascii="Arial" w:hAnsi="Arial" w:cs="Arial"/>
-          <w:b w:val="0"/>
-          <w:bCs w:val="0"/>
-          <w:color w:val="610B4B"/>
-          <w:sz w:val="32"/>
-          <w:szCs w:val="32"/>
-        </w:rPr>
-        <w:t xml:space="preserve">92) How can we create immutable class in </w:t>
-      </w:r>
-      <w:proofErr w:type="gramStart"/>
-      <w:r>
-        <w:rPr>
-          <w:rFonts w:ascii="Arial" w:hAnsi="Arial" w:cs="Arial"/>
-          <w:b w:val="0"/>
-          <w:bCs w:val="0"/>
-          <w:color w:val="610B4B"/>
-          <w:sz w:val="32"/>
-          <w:szCs w:val="32"/>
-        </w:rPr>
-        <w:t>java ?</w:t>
-      </w:r>
-      <w:proofErr w:type="gramEnd"/>
-    </w:p>
-    <w:p>
-      <w:pPr>
-        <w:pStyle w:val="NormalWeb"/>
-        <w:shd w:val="clear" w:color="auto" w:fill="FFFFFF"/>
-        <w:spacing w:before="0" w:beforeAutospacing="0" w:after="0" w:afterAutospacing="0"/>
-      </w:pPr>
-      <w:r>
-        <w:rPr>
-          <w:rFonts w:ascii="Verdana" w:hAnsi="Verdana"/>
-          <w:color w:val="000000"/>
-          <w:sz w:val="20"/>
-          <w:szCs w:val="20"/>
-        </w:rPr>
-        <w:t>We can create immutable class as the String class by defining final class and</w:t>
-      </w:r>
-    </w:p>
-    <w:p>
-      <w:pPr>
-        <w:pStyle w:val="NormalWeb"/>
-        <w:spacing w:before="0" w:beforeAutospacing="0" w:after="0" w:afterAutospacing="0"/>
-      </w:pPr>
-      <w:hyperlink r:id="rId19" w:history="1">
-        <w:proofErr w:type="gramStart"/>
-        <w:r>
-          <w:rPr>
-            <w:rStyle w:val="Hyperlink"/>
-            <w:rFonts w:ascii="Verdana" w:hAnsi="Verdana"/>
-            <w:color w:val="008000"/>
-            <w:sz w:val="20"/>
-            <w:szCs w:val="20"/>
-            <w:shd w:val="clear" w:color="auto" w:fill="FFFFFF"/>
-          </w:rPr>
-          <w:t>more</w:t>
-        </w:r>
-        <w:proofErr w:type="gramEnd"/>
-        <w:r>
-          <w:rPr>
-            <w:rStyle w:val="Hyperlink"/>
-            <w:rFonts w:ascii="Verdana" w:hAnsi="Verdana"/>
-            <w:color w:val="008000"/>
-            <w:sz w:val="20"/>
-            <w:szCs w:val="20"/>
-            <w:shd w:val="clear" w:color="auto" w:fill="FFFFFF"/>
-          </w:rPr>
-          <w:t xml:space="preserve"> details...</w:t>
-        </w:r>
-      </w:hyperlink>
-    </w:p>
-    <w:p>
-      <w:r>
-        <w:pict>
-          <v:rect id="_x0000_i1046" style="width:0;height:1.5pt" o:hralign="center" o:hrstd="t" o:hr="t" fillcolor="#a0a0a0" stroked="f"/>
-        </w:pict>
-      </w:r>
-    </w:p>
-    <w:p>
-      <w:pPr>
-        <w:pStyle w:val="Heading3"/>
-        <w:shd w:val="clear" w:color="auto" w:fill="FFFFFF"/>
-        <w:spacing w:before="280" w:after="80"/>
-      </w:pPr>
-      <w:r>
-        <w:rPr>
-          <w:rFonts w:ascii="Arial" w:hAnsi="Arial" w:cs="Arial"/>
-          <w:b w:val="0"/>
-          <w:bCs w:val="0"/>
-          <w:color w:val="610B4B"/>
-          <w:sz w:val="32"/>
-          <w:szCs w:val="32"/>
-        </w:rPr>
-        <w:t xml:space="preserve">93) What is the purpose of </w:t>
-      </w:r>
-      <w:proofErr w:type="gramStart"/>
-      <w:r>
-        <w:rPr>
-          <w:rFonts w:ascii="Arial" w:hAnsi="Arial" w:cs="Arial"/>
-          <w:b w:val="0"/>
-          <w:bCs w:val="0"/>
-          <w:color w:val="610B4B"/>
-          <w:sz w:val="32"/>
-          <w:szCs w:val="32"/>
-        </w:rPr>
-        <w:t>toString(</w:t>
-      </w:r>
-      <w:proofErr w:type="gramEnd"/>
-      <w:r>
-        <w:rPr>
-          <w:rFonts w:ascii="Arial" w:hAnsi="Arial" w:cs="Arial"/>
-          <w:b w:val="0"/>
-          <w:bCs w:val="0"/>
-          <w:color w:val="610B4B"/>
-          <w:sz w:val="32"/>
-          <w:szCs w:val="32"/>
-        </w:rPr>
-        <w:t>) method in java ?</w:t>
-      </w:r>
-    </w:p>
-    <w:p>
-      <w:pPr>
-        <w:pStyle w:val="NormalWeb"/>
-        <w:shd w:val="clear" w:color="auto" w:fill="FFFFFF"/>
-        <w:spacing w:before="0" w:beforeAutospacing="0" w:after="0" w:afterAutospacing="0"/>
-      </w:pPr>
-      <w:r>
-        <w:rPr>
-          <w:rFonts w:ascii="Verdana" w:hAnsi="Verdana"/>
-          <w:color w:val="000000"/>
-          <w:sz w:val="20"/>
-          <w:szCs w:val="20"/>
-        </w:rPr>
-        <w:t xml:space="preserve">The </w:t>
-      </w:r>
-      <w:proofErr w:type="gramStart"/>
-      <w:r>
-        <w:rPr>
-          <w:rFonts w:ascii="Verdana" w:hAnsi="Verdana"/>
-          <w:color w:val="000000"/>
-          <w:sz w:val="20"/>
-          <w:szCs w:val="20"/>
-        </w:rPr>
-        <w:t>toString(</w:t>
-      </w:r>
-      <w:proofErr w:type="gramEnd"/>
-      <w:r>
-        <w:rPr>
-          <w:rFonts w:ascii="Verdana" w:hAnsi="Verdana"/>
-          <w:color w:val="000000"/>
-          <w:sz w:val="20"/>
-          <w:szCs w:val="20"/>
-        </w:rPr>
-        <w:t xml:space="preserve">) method returns the string representation of any object. If you print any object, java compiler internally invokes the </w:t>
-      </w:r>
-      <w:proofErr w:type="gramStart"/>
-      <w:r>
-        <w:rPr>
-          <w:rFonts w:ascii="Verdana" w:hAnsi="Verdana"/>
-          <w:color w:val="000000"/>
-          <w:sz w:val="20"/>
-          <w:szCs w:val="20"/>
-        </w:rPr>
-        <w:t>toString(</w:t>
-      </w:r>
-      <w:proofErr w:type="gramEnd"/>
-      <w:r>
-        <w:rPr>
-          <w:rFonts w:ascii="Verdana" w:hAnsi="Verdana"/>
-          <w:color w:val="000000"/>
-          <w:sz w:val="20"/>
-          <w:szCs w:val="20"/>
-        </w:rPr>
-        <w:t xml:space="preserve">) method on the object. So overriding the </w:t>
-      </w:r>
-      <w:proofErr w:type="gramStart"/>
-      <w:r>
-        <w:rPr>
-          <w:rFonts w:ascii="Verdana" w:hAnsi="Verdana"/>
-          <w:color w:val="000000"/>
-          <w:sz w:val="20"/>
-          <w:szCs w:val="20"/>
-        </w:rPr>
-        <w:t>toString(</w:t>
-      </w:r>
-      <w:proofErr w:type="gramEnd"/>
-      <w:r>
-        <w:rPr>
-          <w:rFonts w:ascii="Verdana" w:hAnsi="Verdana"/>
-          <w:color w:val="000000"/>
-          <w:sz w:val="20"/>
-          <w:szCs w:val="20"/>
-        </w:rPr>
-        <w:t>) method, returns the desired output, it can be the state of an object etc. depends on your implementation.</w:t>
-      </w:r>
-    </w:p>
-    <w:p>
-      <w:pPr>
-        <w:pStyle w:val="NormalWeb"/>
-        <w:spacing w:before="0" w:beforeAutospacing="0" w:after="0" w:afterAutospacing="0"/>
-      </w:pPr>
-      <w:hyperlink r:id="rId20" w:history="1">
-        <w:proofErr w:type="gramStart"/>
-        <w:r>
-          <w:rPr>
-            <w:rStyle w:val="Hyperlink"/>
-            <w:rFonts w:ascii="Verdana" w:hAnsi="Verdana"/>
-            <w:color w:val="008000"/>
-            <w:sz w:val="20"/>
-            <w:szCs w:val="20"/>
-            <w:shd w:val="clear" w:color="auto" w:fill="FFFFFF"/>
-          </w:rPr>
-          <w:t>more</w:t>
-        </w:r>
-        <w:proofErr w:type="gramEnd"/>
-        <w:r>
-          <w:rPr>
-            <w:rStyle w:val="Hyperlink"/>
-            <w:rFonts w:ascii="Verdana" w:hAnsi="Verdana"/>
-            <w:color w:val="008000"/>
-            <w:sz w:val="20"/>
-            <w:szCs w:val="20"/>
-            <w:shd w:val="clear" w:color="auto" w:fill="FFFFFF"/>
-          </w:rPr>
-          <w:t xml:space="preserve"> details...</w:t>
-        </w:r>
-      </w:hyperlink>
-    </w:p>
-    <w:p>
-      <w:r>
-        <w:pict>
-          <v:rect id="_x0000_i1047" style="width:0;height:1.5pt" o:hralign="center" o:hrstd="t" o:hr="t" fillcolor="#a0a0a0" stroked="f"/>
-        </w:pict>
-      </w:r>
-    </w:p>
-    <w:p>
-      <w:pPr>
-        <w:pStyle w:val="Heading2"/>
-        <w:spacing w:before="360" w:after="80"/>
-        <w:jc w:val="center"/>
-      </w:pPr>
-      <w:r>
-        <w:rPr>
-          <w:rFonts w:ascii="Arial" w:hAnsi="Arial" w:cs="Arial"/>
-          <w:b w:val="0"/>
-          <w:bCs w:val="0"/>
-          <w:color w:val="FFFFFF"/>
-          <w:sz w:val="27"/>
-          <w:szCs w:val="27"/>
-        </w:rPr>
-        <w:t xml:space="preserve">Core </w:t>
-      </w:r>
-      <w:proofErr w:type="gramStart"/>
-      <w:r>
-        <w:rPr>
-          <w:rFonts w:ascii="Arial" w:hAnsi="Arial" w:cs="Arial"/>
-          <w:b w:val="0"/>
-          <w:bCs w:val="0"/>
-          <w:color w:val="FFFFFF"/>
-          <w:sz w:val="27"/>
-          <w:szCs w:val="27"/>
-        </w:rPr>
-        <w:t>Java :</w:t>
-      </w:r>
-      <w:proofErr w:type="gramEnd"/>
-      <w:r>
-        <w:rPr>
-          <w:rFonts w:ascii="Arial" w:hAnsi="Arial" w:cs="Arial"/>
-          <w:b w:val="0"/>
-          <w:bCs w:val="0"/>
-          <w:color w:val="FFFFFF"/>
-          <w:sz w:val="27"/>
-          <w:szCs w:val="27"/>
-        </w:rPr>
-        <w:t xml:space="preserve"> Nested classes and Interfaces Interview Questions</w:t>
-      </w:r>
-    </w:p>
-    <w:p>
-      <w:r>
-        <w:pict>
-          <v:rect id="_x0000_i1048" style="width:0;height:1.5pt" o:hralign="center" o:hrstd="t" o:hr="t" fillcolor="#a0a0a0" stroked="f"/>
-        </w:pict>
-      </w:r>
-    </w:p>
-    <w:p>
-      <w:pPr>
-        <w:pStyle w:val="Heading3"/>
-        <w:shd w:val="clear" w:color="auto" w:fill="FFFFFF"/>
-        <w:spacing w:before="280" w:after="80"/>
-      </w:pPr>
-      <w:r>
-        <w:rPr>
-          <w:rFonts w:ascii="Arial" w:hAnsi="Arial" w:cs="Arial"/>
-          <w:b w:val="0"/>
-          <w:bCs w:val="0"/>
-          <w:color w:val="610B4B"/>
-          <w:sz w:val="32"/>
-          <w:szCs w:val="32"/>
-        </w:rPr>
-        <w:lastRenderedPageBreak/>
-        <w:t>94</w:t>
-      </w:r>
-      <w:proofErr w:type="gramStart"/>
-      <w:r>
-        <w:rPr>
-          <w:rFonts w:ascii="Arial" w:hAnsi="Arial" w:cs="Arial"/>
-          <w:b w:val="0"/>
-          <w:bCs w:val="0"/>
-          <w:color w:val="610B4B"/>
-          <w:sz w:val="32"/>
-          <w:szCs w:val="32"/>
-        </w:rPr>
-        <w:t>)What</w:t>
-      </w:r>
-      <w:proofErr w:type="gramEnd"/>
-      <w:r>
-        <w:rPr>
-          <w:rFonts w:ascii="Arial" w:hAnsi="Arial" w:cs="Arial"/>
-          <w:b w:val="0"/>
-          <w:bCs w:val="0"/>
-          <w:color w:val="610B4B"/>
-          <w:sz w:val="32"/>
-          <w:szCs w:val="32"/>
-        </w:rPr>
-        <w:t xml:space="preserve"> is nested class?</w:t>
-      </w:r>
-    </w:p>
-    <w:p>
-      <w:pPr>
-        <w:pStyle w:val="NormalWeb"/>
-        <w:shd w:val="clear" w:color="auto" w:fill="FFFFFF"/>
-        <w:spacing w:before="0" w:beforeAutospacing="0" w:after="0" w:afterAutospacing="0"/>
-      </w:pPr>
-      <w:r>
-        <w:rPr>
-          <w:rFonts w:ascii="Verdana" w:hAnsi="Verdana"/>
-          <w:color w:val="000000"/>
-          <w:sz w:val="20"/>
-          <w:szCs w:val="20"/>
-        </w:rPr>
-        <w:t xml:space="preserve">A class which is declared inside another class is known as nested class. There are 4 types of nested class member inner class, local inner class, </w:t>
-      </w:r>
-      <w:proofErr w:type="spellStart"/>
-      <w:r>
-        <w:rPr>
-          <w:rFonts w:ascii="Verdana" w:hAnsi="Verdana"/>
-          <w:color w:val="000000"/>
-          <w:sz w:val="20"/>
-          <w:szCs w:val="20"/>
-        </w:rPr>
-        <w:t>annonymous</w:t>
-      </w:r>
-      <w:proofErr w:type="spellEnd"/>
-      <w:r>
-        <w:rPr>
-          <w:rFonts w:ascii="Verdana" w:hAnsi="Verdana"/>
-          <w:color w:val="000000"/>
-          <w:sz w:val="20"/>
-          <w:szCs w:val="20"/>
-        </w:rPr>
-        <w:t xml:space="preserve"> inner class and static nested class.</w:t>
-      </w:r>
-    </w:p>
-    <w:p>
-      <w:pPr>
-        <w:pStyle w:val="NormalWeb"/>
-        <w:spacing w:before="0" w:beforeAutospacing="0" w:after="0" w:afterAutospacing="0"/>
-      </w:pPr>
-      <w:hyperlink r:id="rId21" w:history="1">
-        <w:proofErr w:type="gramStart"/>
-        <w:r>
-          <w:rPr>
-            <w:rStyle w:val="Hyperlink"/>
-            <w:rFonts w:ascii="Verdana" w:hAnsi="Verdana"/>
-            <w:color w:val="008000"/>
-            <w:sz w:val="20"/>
-            <w:szCs w:val="20"/>
-            <w:shd w:val="clear" w:color="auto" w:fill="FFFFFF"/>
-          </w:rPr>
-          <w:t>more</w:t>
-        </w:r>
-        <w:proofErr w:type="gramEnd"/>
-        <w:r>
-          <w:rPr>
-            <w:rStyle w:val="Hyperlink"/>
-            <w:rFonts w:ascii="Verdana" w:hAnsi="Verdana"/>
-            <w:color w:val="008000"/>
-            <w:sz w:val="20"/>
-            <w:szCs w:val="20"/>
-            <w:shd w:val="clear" w:color="auto" w:fill="FFFFFF"/>
-          </w:rPr>
-          <w:t xml:space="preserve"> details...</w:t>
-        </w:r>
-      </w:hyperlink>
-    </w:p>
-    <w:p>
-      <w:r>
-        <w:pict>
-          <v:rect id="_x0000_i1049" style="width:0;height:1.5pt" o:hralign="center" o:hrstd="t" o:hr="t" fillcolor="#a0a0a0" stroked="f"/>
-        </w:pict>
-      </w:r>
-    </w:p>
-    <w:p>
-      <w:pPr>
-        <w:pStyle w:val="Heading3"/>
-        <w:shd w:val="clear" w:color="auto" w:fill="FFFFFF"/>
-        <w:spacing w:before="280" w:after="80"/>
-      </w:pPr>
-      <w:r>
-        <w:rPr>
-          <w:rFonts w:ascii="Arial" w:hAnsi="Arial" w:cs="Arial"/>
-          <w:b w:val="0"/>
-          <w:bCs w:val="0"/>
-          <w:color w:val="610B4B"/>
-          <w:sz w:val="32"/>
-          <w:szCs w:val="32"/>
-        </w:rPr>
-        <w:t>95) Is there any difference between nested classes and inner classes?</w:t>
-      </w:r>
-    </w:p>
-    <w:p>
-      <w:pPr>
-        <w:pStyle w:val="NormalWeb"/>
-        <w:shd w:val="clear" w:color="auto" w:fill="FFFFFF"/>
-        <w:spacing w:before="0" w:beforeAutospacing="0" w:after="0" w:afterAutospacing="0"/>
-      </w:pPr>
-      <w:r>
-        <w:rPr>
-          <w:rFonts w:ascii="Verdana" w:hAnsi="Verdana"/>
-          <w:color w:val="000000"/>
-          <w:sz w:val="20"/>
-          <w:szCs w:val="20"/>
-        </w:rPr>
-        <w:t>Yes, inner classes are non-static nested classes i.e. inner classes are the part of nested classes.</w:t>
-      </w:r>
-    </w:p>
-    <w:p>
-      <w:pPr>
-        <w:pStyle w:val="NormalWeb"/>
-        <w:spacing w:before="0" w:beforeAutospacing="0" w:after="0" w:afterAutospacing="0"/>
-      </w:pPr>
-      <w:hyperlink r:id="rId22" w:history="1">
-        <w:proofErr w:type="gramStart"/>
-        <w:r>
-          <w:rPr>
-            <w:rStyle w:val="Hyperlink"/>
-            <w:rFonts w:ascii="Verdana" w:hAnsi="Verdana"/>
-            <w:color w:val="008000"/>
-            <w:sz w:val="20"/>
-            <w:szCs w:val="20"/>
-            <w:shd w:val="clear" w:color="auto" w:fill="FFFFFF"/>
-          </w:rPr>
-          <w:t>more</w:t>
-        </w:r>
-        <w:proofErr w:type="gramEnd"/>
-        <w:r>
-          <w:rPr>
-            <w:rStyle w:val="Hyperlink"/>
-            <w:rFonts w:ascii="Verdana" w:hAnsi="Verdana"/>
-            <w:color w:val="008000"/>
-            <w:sz w:val="20"/>
-            <w:szCs w:val="20"/>
-            <w:shd w:val="clear" w:color="auto" w:fill="FFFFFF"/>
-          </w:rPr>
-          <w:t xml:space="preserve"> details...</w:t>
-        </w:r>
-      </w:hyperlink>
-    </w:p>
-    <w:p>
-      <w:r>
-        <w:pict>
-          <v:rect id="_x0000_i1050" style="width:0;height:1.5pt" o:hralign="center" o:hrstd="t" o:hr="t" fillcolor="#a0a0a0" stroked="f"/>
-        </w:pict>
-      </w:r>
-    </w:p>
-    <w:p>
-      <w:pPr>
-        <w:pStyle w:val="Heading3"/>
-        <w:shd w:val="clear" w:color="auto" w:fill="FFFFFF"/>
-        <w:spacing w:before="280" w:after="80"/>
-      </w:pPr>
-      <w:r>
-        <w:rPr>
-          <w:rFonts w:ascii="Arial" w:hAnsi="Arial" w:cs="Arial"/>
-          <w:b w:val="0"/>
-          <w:bCs w:val="0"/>
-          <w:color w:val="610B4B"/>
-          <w:sz w:val="32"/>
-          <w:szCs w:val="32"/>
-        </w:rPr>
-        <w:t>96) Can we access the non-final local variable, inside the local inner class?</w:t>
-      </w:r>
-    </w:p>
-    <w:p>
-      <w:pPr>
-        <w:pStyle w:val="NormalWeb"/>
-        <w:shd w:val="clear" w:color="auto" w:fill="FFFFFF"/>
-        <w:spacing w:before="0" w:beforeAutospacing="0" w:after="0" w:afterAutospacing="0"/>
-      </w:pPr>
-      <w:r>
-        <w:rPr>
-          <w:rFonts w:ascii="Verdana" w:hAnsi="Verdana"/>
-          <w:color w:val="000000"/>
-          <w:sz w:val="20"/>
-          <w:szCs w:val="20"/>
-        </w:rPr>
-        <w:t>No, local variable must be constant if you want to access it in local inner class.</w:t>
-      </w:r>
-    </w:p>
-    <w:p>
-      <w:pPr>
-        <w:pStyle w:val="NormalWeb"/>
-        <w:spacing w:before="0" w:beforeAutospacing="0" w:after="0" w:afterAutospacing="0"/>
-      </w:pPr>
-      <w:hyperlink r:id="rId23" w:history="1">
-        <w:proofErr w:type="gramStart"/>
-        <w:r>
-          <w:rPr>
-            <w:rStyle w:val="Hyperlink"/>
-            <w:rFonts w:ascii="Verdana" w:hAnsi="Verdana"/>
-            <w:color w:val="008000"/>
-            <w:sz w:val="20"/>
-            <w:szCs w:val="20"/>
-            <w:shd w:val="clear" w:color="auto" w:fill="FFFFFF"/>
-          </w:rPr>
-          <w:t>more</w:t>
-        </w:r>
-        <w:proofErr w:type="gramEnd"/>
-        <w:r>
-          <w:rPr>
-            <w:rStyle w:val="Hyperlink"/>
-            <w:rFonts w:ascii="Verdana" w:hAnsi="Verdana"/>
-            <w:color w:val="008000"/>
-            <w:sz w:val="20"/>
-            <w:szCs w:val="20"/>
-            <w:shd w:val="clear" w:color="auto" w:fill="FFFFFF"/>
-          </w:rPr>
-          <w:t xml:space="preserve"> details...</w:t>
-        </w:r>
-      </w:hyperlink>
-    </w:p>
-    <w:p>
-      <w:r>
-        <w:pict>
-          <v:rect id="_x0000_i1051" style="width:0;height:1.5pt" o:hralign="center" o:hrstd="t" o:hr="t" fillcolor="#a0a0a0" stroked="f"/>
-        </w:pict>
-      </w:r>
-    </w:p>
-    <w:p>
-      <w:pPr>
-        <w:pStyle w:val="Heading3"/>
-        <w:shd w:val="clear" w:color="auto" w:fill="FFFFFF"/>
-        <w:spacing w:before="280" w:after="80"/>
-      </w:pPr>
-      <w:r>
-        <w:rPr>
-          <w:rFonts w:ascii="Arial" w:hAnsi="Arial" w:cs="Arial"/>
-          <w:b w:val="0"/>
-          <w:bCs w:val="0"/>
-          <w:color w:val="610B4B"/>
-          <w:sz w:val="32"/>
-          <w:szCs w:val="32"/>
-        </w:rPr>
-        <w:t xml:space="preserve">97) What is nested </w:t>
-      </w:r>
-      <w:proofErr w:type="gramStart"/>
-      <w:r>
-        <w:rPr>
-          <w:rFonts w:ascii="Arial" w:hAnsi="Arial" w:cs="Arial"/>
-          <w:b w:val="0"/>
-          <w:bCs w:val="0"/>
-          <w:color w:val="610B4B"/>
-          <w:sz w:val="32"/>
-          <w:szCs w:val="32"/>
-        </w:rPr>
-        <w:t>interface ?</w:t>
-      </w:r>
-      <w:proofErr w:type="gramEnd"/>
-    </w:p>
-    <w:p>
-      <w:pPr>
-        <w:pStyle w:val="NormalWeb"/>
-        <w:shd w:val="clear" w:color="auto" w:fill="FFFFFF"/>
-        <w:spacing w:before="0" w:beforeAutospacing="0" w:after="0" w:afterAutospacing="0"/>
-      </w:pPr>
-      <w:r>
-        <w:rPr>
-          <w:rFonts w:ascii="Verdana" w:hAnsi="Verdana"/>
-          <w:color w:val="000000"/>
-          <w:sz w:val="20"/>
-          <w:szCs w:val="20"/>
-        </w:rPr>
-        <w:t>Any interface i.e. declared inside the interface or class, is known as nested interface. It is static by default.</w:t>
-      </w:r>
-    </w:p>
-    <w:p>
-      <w:pPr>
-        <w:pStyle w:val="NormalWeb"/>
-        <w:spacing w:before="0" w:beforeAutospacing="0" w:after="0" w:afterAutospacing="0"/>
-      </w:pPr>
-      <w:hyperlink r:id="rId24" w:history="1">
-        <w:proofErr w:type="gramStart"/>
-        <w:r>
-          <w:rPr>
-            <w:rStyle w:val="Hyperlink"/>
-            <w:rFonts w:ascii="Verdana" w:hAnsi="Verdana"/>
-            <w:color w:val="008000"/>
-            <w:sz w:val="20"/>
-            <w:szCs w:val="20"/>
-            <w:shd w:val="clear" w:color="auto" w:fill="FFFFFF"/>
-          </w:rPr>
-          <w:t>more</w:t>
-        </w:r>
-        <w:proofErr w:type="gramEnd"/>
-        <w:r>
-          <w:rPr>
-            <w:rStyle w:val="Hyperlink"/>
-            <w:rFonts w:ascii="Verdana" w:hAnsi="Verdana"/>
-            <w:color w:val="008000"/>
-            <w:sz w:val="20"/>
-            <w:szCs w:val="20"/>
-            <w:shd w:val="clear" w:color="auto" w:fill="FFFFFF"/>
-          </w:rPr>
-          <w:t xml:space="preserve"> details...</w:t>
-        </w:r>
-      </w:hyperlink>
-    </w:p>
-    <w:p>
-      <w:r>
-        <w:pict>
-          <v:rect id="_x0000_i1052" style="width:0;height:1.5pt" o:hralign="center" o:hrstd="t" o:hr="t" fillcolor="#a0a0a0" stroked="f"/>
-        </w:pict>
-      </w:r>
-    </w:p>
-    <w:p>
-      <w:pPr>
-        <w:pStyle w:val="Heading3"/>
-        <w:shd w:val="clear" w:color="auto" w:fill="FFFFFF"/>
-        <w:spacing w:before="280" w:after="80"/>
-      </w:pPr>
-      <w:r>
-        <w:rPr>
-          <w:rFonts w:ascii="Arial" w:hAnsi="Arial" w:cs="Arial"/>
-          <w:b w:val="0"/>
-          <w:bCs w:val="0"/>
-          <w:color w:val="610B4B"/>
-          <w:sz w:val="32"/>
-          <w:szCs w:val="32"/>
-        </w:rPr>
-        <w:t>98) Can a class have an interface?</w:t>
-      </w:r>
-    </w:p>
-    <w:p>
-      <w:pPr>
-        <w:pStyle w:val="NormalWeb"/>
-        <w:shd w:val="clear" w:color="auto" w:fill="FFFFFF"/>
-        <w:spacing w:before="0" w:beforeAutospacing="0" w:after="0" w:afterAutospacing="0"/>
-      </w:pPr>
-      <w:r>
-        <w:rPr>
-          <w:rFonts w:ascii="Verdana" w:hAnsi="Verdana"/>
-          <w:color w:val="000000"/>
-          <w:sz w:val="20"/>
-          <w:szCs w:val="20"/>
-        </w:rPr>
-        <w:t>Yes, it is known as nested interface.</w:t>
-      </w:r>
-    </w:p>
-    <w:p>
-      <w:pPr>
-        <w:pStyle w:val="NormalWeb"/>
-        <w:spacing w:before="0" w:beforeAutospacing="0" w:after="0" w:afterAutospacing="0"/>
-      </w:pPr>
-      <w:hyperlink r:id="rId25" w:history="1">
-        <w:proofErr w:type="gramStart"/>
-        <w:r>
-          <w:rPr>
-            <w:rStyle w:val="Hyperlink"/>
-            <w:rFonts w:ascii="Verdana" w:hAnsi="Verdana"/>
-            <w:color w:val="008000"/>
-            <w:sz w:val="20"/>
-            <w:szCs w:val="20"/>
-            <w:shd w:val="clear" w:color="auto" w:fill="FFFFFF"/>
-          </w:rPr>
-          <w:t>more</w:t>
-        </w:r>
-        <w:proofErr w:type="gramEnd"/>
-        <w:r>
-          <w:rPr>
-            <w:rStyle w:val="Hyperlink"/>
-            <w:rFonts w:ascii="Verdana" w:hAnsi="Verdana"/>
-            <w:color w:val="008000"/>
-            <w:sz w:val="20"/>
-            <w:szCs w:val="20"/>
-            <w:shd w:val="clear" w:color="auto" w:fill="FFFFFF"/>
-          </w:rPr>
-          <w:t xml:space="preserve"> details...</w:t>
-        </w:r>
-      </w:hyperlink>
-    </w:p>
-    <w:p>
-      <w:r>
-        <w:pict>
-          <v:rect id="_x0000_i1053" style="width:0;height:1.5pt" o:hralign="center" o:hrstd="t" o:hr="t" fillcolor="#a0a0a0" stroked="f"/>
-        </w:pict>
-      </w:r>
-    </w:p>
-    <w:p>
-      <w:pPr>
-        <w:pStyle w:val="Heading3"/>
-        <w:shd w:val="clear" w:color="auto" w:fill="FFFFFF"/>
-        <w:spacing w:before="280" w:after="80"/>
-      </w:pPr>
-      <w:r>
-        <w:rPr>
-          <w:rFonts w:ascii="Arial" w:hAnsi="Arial" w:cs="Arial"/>
-          <w:b w:val="0"/>
-          <w:bCs w:val="0"/>
-          <w:color w:val="610B4B"/>
-          <w:sz w:val="32"/>
-          <w:szCs w:val="32"/>
-        </w:rPr>
-        <w:t>99) Can an Interface have a class?</w:t>
-      </w:r>
-    </w:p>
-    <w:p>
-      <w:pPr>
-        <w:pStyle w:val="NormalWeb"/>
-        <w:shd w:val="clear" w:color="auto" w:fill="FFFFFF"/>
-        <w:spacing w:before="0" w:beforeAutospacing="0" w:after="0" w:afterAutospacing="0"/>
-      </w:pPr>
-      <w:r>
-        <w:rPr>
-          <w:rFonts w:ascii="Verdana" w:hAnsi="Verdana"/>
-          <w:color w:val="000000"/>
-          <w:sz w:val="20"/>
-          <w:szCs w:val="20"/>
-        </w:rPr>
-        <w:t xml:space="preserve">Yes, they are static </w:t>
-      </w:r>
-      <w:proofErr w:type="spellStart"/>
-      <w:r>
-        <w:rPr>
-          <w:rFonts w:ascii="Verdana" w:hAnsi="Verdana"/>
-          <w:color w:val="000000"/>
-          <w:sz w:val="20"/>
-          <w:szCs w:val="20"/>
-        </w:rPr>
-        <w:t>implicitely</w:t>
-      </w:r>
-      <w:proofErr w:type="spellEnd"/>
-      <w:r>
-        <w:rPr>
-          <w:rFonts w:ascii="Verdana" w:hAnsi="Verdana"/>
-          <w:color w:val="000000"/>
-          <w:sz w:val="20"/>
-          <w:szCs w:val="20"/>
-        </w:rPr>
-        <w:t>.</w:t>
-      </w:r>
-    </w:p>
-    <w:p>
-      <w:pPr>
-        <w:pStyle w:val="NormalWeb"/>
-        <w:spacing w:before="0" w:beforeAutospacing="0" w:after="0" w:afterAutospacing="0"/>
-      </w:pPr>
-      <w:hyperlink r:id="rId26" w:history="1">
-        <w:proofErr w:type="gramStart"/>
-        <w:r>
-          <w:rPr>
-            <w:rStyle w:val="Hyperlink"/>
-            <w:rFonts w:ascii="Verdana" w:hAnsi="Verdana"/>
-            <w:color w:val="008000"/>
-            <w:sz w:val="20"/>
-            <w:szCs w:val="20"/>
-            <w:shd w:val="clear" w:color="auto" w:fill="FFFFFF"/>
-          </w:rPr>
-          <w:t>more</w:t>
-        </w:r>
-        <w:proofErr w:type="gramEnd"/>
-        <w:r>
-          <w:rPr>
-            <w:rStyle w:val="Hyperlink"/>
-            <w:rFonts w:ascii="Verdana" w:hAnsi="Verdana"/>
-            <w:color w:val="008000"/>
-            <w:sz w:val="20"/>
-            <w:szCs w:val="20"/>
-            <w:shd w:val="clear" w:color="auto" w:fill="FFFFFF"/>
-          </w:rPr>
-          <w:t xml:space="preserve"> details...</w:t>
+          <w:t>more details...</w:t>
         </w:r>
       </w:hyperlink>
     </w:p>

</xml_diff>